<commit_message>
New Assignment (PC Software) Added
</commit_message>
<xml_diff>
--- a/Semester-1/PC Software/Word/Assignment-1.docx
+++ b/Semester-1/PC Software/Word/Assignment-1.docx
@@ -1,6 +1,7 @@
 
 <file path=word/document.xml><?xml version="1.0" encoding="utf-8"?>
-<w:document xmlns:ve="http://schemas.openxmlformats.org/markup-compatibility/2006" xmlns:o="urn:schemas-microsoft-com:office:office" xmlns:r="http://schemas.openxmlformats.org/officeDocument/2006/relationships" xmlns:m="http://schemas.openxmlformats.org/officeDocument/2006/math" xmlns:v="urn:schemas-microsoft-com:vml" xmlns:wp="http://schemas.openxmlformats.org/drawingml/2006/wordprocessingDrawing" xmlns:w10="urn:schemas-microsoft-com:office:word" xmlns:w="http://schemas.openxmlformats.org/wordprocessingml/2006/main" xmlns:wne="http://schemas.microsoft.com/office/word/2006/wordml">
+<w:document xmlns:wpc="http://schemas.microsoft.com/office/word/2010/wordprocessingCanvas" xmlns:cx="http://schemas.microsoft.com/office/drawing/2014/chartex" xmlns:cx1="http://schemas.microsoft.com/office/drawing/2015/9/8/chartex" xmlns:cx2="http://schemas.microsoft.com/office/drawing/2015/10/21/chartex" xmlns:cx3="http://schemas.microsoft.com/office/drawing/2016/5/9/chartex" xmlns:cx4="http://schemas.microsoft.com/office/drawing/2016/5/10/chartex" xmlns:cx5="http://schemas.microsoft.com/office/drawing/2016/5/11/chartex" xmlns:cx6="http://schemas.microsoft.com/office/drawing/2016/5/12/chartex" xmlns:cx7="http://schemas.microsoft.com/office/drawing/2016/5/13/chartex" xmlns:cx8="http://schemas.microsoft.com/office/drawing/2016/5/14/chartex" xmlns:mc="http://schemas.openxmlformats.org/markup-compatibility/2006" xmlns:aink="http://schemas.microsoft.com/office/drawing/2016/ink" xmlns:am3d="http://schemas.microsoft.com/office/drawing/2017/model3d" xmlns:o="urn:schemas-microsoft-com:office:office" xmlns:oel="http://schemas.microsoft.com/office/2019/extlst" xmlns:r="http://schemas.openxmlformats.org/officeDocument/2006/relationships" xmlns:m="http://schemas.openxmlformats.org/officeDocument/2006/math" xmlns:v="urn:schemas-microsoft-com:vml" xmlns:wp14="http://schemas.microsoft.com/office/word/2010/wordprocessingDrawing" xmlns:wp="http://schemas.openxmlformats.org/drawingml/2006/wordprocessingDrawing" xmlns:w10="urn:schemas-microsoft-com:office:word" xmlns:w="http://schemas.openxmlformats.org/wordprocessingml/2006/main" xmlns:w14="http://schemas.microsoft.com/office/word/2010/wordml" xmlns:w15="http://schemas.microsoft.com/office/word/2012/wordml" xmlns:w16cex="http://schemas.microsoft.com/office/word/2018/wordml/cex" xmlns:w16cid="http://schemas.microsoft.com/office/word/2016/wordml/cid" xmlns:w16="http://schemas.microsoft.com/office/word/2018/wordml" xmlns:w16sdtdh="http://schemas.microsoft.com/office/word/2020/wordml/sdtdatahash" xmlns:w16se="http://schemas.microsoft.com/office/word/2015/wordml/symex" xmlns:wpg="http://schemas.microsoft.com/office/word/2010/wordprocessingGroup" xmlns:wpi="http://schemas.microsoft.com/office/word/2010/wordprocessingInk" xmlns:wne="http://schemas.microsoft.com/office/word/2006/wordml" xmlns:wps="http://schemas.microsoft.com/office/word/2010/wordprocessingShape" mc:Ignorable="w14 w15 w16se w16cid w16 w16cex w16sdtdh wp14">
+  <w:background w:color="737373"/>
   <w:body>
     <w:sdt>
       <w:sdtPr>
@@ -18,16 +19,16 @@
               <w:noProof/>
               <w:lang w:eastAsia="zh-TW"/>
             </w:rPr>
-            <w:pict>
-              <v:group id="_x0000_s1026" style="position:absolute;margin-left:0;margin-top:0;width:580.3pt;height:751.4pt;z-index:251660288;mso-width-percent:950;mso-height-percent:950;mso-position-horizontal:center;mso-position-horizontal-relative:page;mso-position-vertical:center;mso-position-vertical-relative:page;mso-width-percent:950;mso-height-percent:950" coordorigin="316,406" coordsize="11608,15028" o:allowincell="f">
-                <v:group id="_x0000_s1027" style="position:absolute;left:316;top:406;width:11608;height:15028;mso-width-percent:950;mso-height-percent:950;mso-position-horizontal:center;mso-position-horizontal-relative:page;mso-position-vertical:center;mso-position-vertical-relative:page;mso-width-percent:950;mso-height-percent:950" coordorigin="321,406" coordsize="11600,15025" o:allowincell="f">
-                  <v:rect id="_x0000_s1028" style="position:absolute;left:339;top:406;width:11582;height:15025;mso-width-relative:margin;v-text-anchor:middle" fillcolor="#8c8c8c [1772]" strokecolor="white [3212]" strokeweight="1pt">
+            <w:pict w14:anchorId="76AE224C">
+              <v:group id="_x0000_s2050" style="position:absolute;margin-left:0;margin-top:0;width:580.3pt;height:751.4pt;z-index:251660288;mso-width-percent:950;mso-height-percent:950;mso-position-horizontal:center;mso-position-horizontal-relative:page;mso-position-vertical:center;mso-position-vertical-relative:page;mso-width-percent:950;mso-height-percent:950" coordorigin="316,406" coordsize="11608,15028" o:allowincell="f">
+                <v:group id="_x0000_s2051" style="position:absolute;left:316;top:406;width:11608;height:15028;mso-width-percent:950;mso-height-percent:950;mso-position-horizontal:center;mso-position-horizontal-relative:page;mso-position-vertical:center;mso-position-vertical-relative:page;mso-width-percent:950;mso-height-percent:950" coordorigin="321,406" coordsize="11600,15025" o:allowincell="f">
+                  <v:rect id="_x0000_s2052" style="position:absolute;left:339;top:406;width:11582;height:15025;mso-width-relative:margin;v-text-anchor:middle" fillcolor="#8c8c8c [1772]" strokecolor="white [3212]" strokeweight="1pt">
                     <v:fill r:id="rId8" o:title="Zig zag" color2="#bfbfbf [2412]" type="pattern"/>
                     <v:shadow color="#d8d8d8 [2732]" offset="3pt,3pt" offset2="2pt,2pt"/>
                   </v:rect>
-                  <v:rect id="_x0000_s1029" style="position:absolute;left:3446;top:406;width:8475;height:15025;mso-width-relative:margin" fillcolor="#737373 [1789]" strokecolor="white [3212]" strokeweight="1pt">
+                  <v:rect id="_x0000_s2053" style="position:absolute;left:3446;top:406;width:8475;height:15025;mso-width-relative:margin" fillcolor="#737373 [1789]" strokecolor="white [3212]" strokeweight="1pt">
                     <v:shadow color="#d8d8d8 [2732]" offset="3pt,3pt" offset2="2pt,2pt"/>
-                    <v:textbox style="mso-next-textbox:#_x0000_s1029" inset="18pt,108pt,36pt">
+                    <v:textbox style="mso-next-textbox:#_x0000_s2053" inset="18pt,108pt,36pt">
                       <w:txbxContent>
                         <w:sdt>
                           <w:sdtPr>
@@ -151,35 +152,35 @@
                       </w:txbxContent>
                     </v:textbox>
                   </v:rect>
-                  <v:group id="_x0000_s1030" style="position:absolute;left:321;top:3424;width:3125;height:6069" coordorigin="654,3599" coordsize="2880,5760">
-                    <v:rect id="_x0000_s1031" style="position:absolute;left:2094;top:6479;width:1440;height:1440;flip:x;mso-width-relative:margin;v-text-anchor:middle" fillcolor="#a7bfde [1620]" strokecolor="white [3212]" strokeweight="1pt">
+                  <v:group id="_x0000_s2054" style="position:absolute;left:321;top:3424;width:3125;height:6069" coordorigin="654,3599" coordsize="2880,5760">
+                    <v:rect id="_x0000_s2055" style="position:absolute;left:2094;top:6479;width:1440;height:1440;flip:x;mso-width-relative:margin;v-text-anchor:middle" fillcolor="#a7bfde [1620]" strokecolor="white [3212]" strokeweight="1pt">
                       <v:fill opacity="52429f"/>
                       <v:shadow color="#d8d8d8 [2732]" offset="3pt,3pt" offset2="2pt,2pt"/>
                     </v:rect>
-                    <v:rect id="_x0000_s1032" style="position:absolute;left:2094;top:5039;width:1440;height:1440;flip:x;mso-width-relative:margin;v-text-anchor:middle" fillcolor="#a7bfde [1620]" strokecolor="white [3212]" strokeweight="1pt">
+                    <v:rect id="_x0000_s2056" style="position:absolute;left:2094;top:5039;width:1440;height:1440;flip:x;mso-width-relative:margin;v-text-anchor:middle" fillcolor="#a7bfde [1620]" strokecolor="white [3212]" strokeweight="1pt">
                       <v:fill opacity=".5"/>
                       <v:shadow color="#d8d8d8 [2732]" offset="3pt,3pt" offset2="2pt,2pt"/>
                     </v:rect>
-                    <v:rect id="_x0000_s1033" style="position:absolute;left:654;top:5039;width:1440;height:1440;flip:x;mso-width-relative:margin;v-text-anchor:middle" fillcolor="#a7bfde [1620]" strokecolor="white [3212]" strokeweight="1pt">
+                    <v:rect id="_x0000_s2057" style="position:absolute;left:654;top:5039;width:1440;height:1440;flip:x;mso-width-relative:margin;v-text-anchor:middle" fillcolor="#a7bfde [1620]" strokecolor="white [3212]" strokeweight="1pt">
                       <v:fill opacity="52429f"/>
                       <v:shadow color="#d8d8d8 [2732]" offset="3pt,3pt" offset2="2pt,2pt"/>
                     </v:rect>
-                    <v:rect id="_x0000_s1034" style="position:absolute;left:654;top:3599;width:1440;height:1440;flip:x;mso-width-relative:margin;v-text-anchor:middle" fillcolor="#a7bfde [1620]" strokecolor="white [3212]" strokeweight="1pt">
+                    <v:rect id="_x0000_s2058" style="position:absolute;left:654;top:3599;width:1440;height:1440;flip:x;mso-width-relative:margin;v-text-anchor:middle" fillcolor="#a7bfde [1620]" strokecolor="white [3212]" strokeweight="1pt">
                       <v:fill opacity=".5"/>
                       <v:shadow color="#d8d8d8 [2732]" offset="3pt,3pt" offset2="2pt,2pt"/>
                     </v:rect>
-                    <v:rect id="_x0000_s1035" style="position:absolute;left:654;top:6479;width:1440;height:1440;flip:x;mso-width-relative:margin;v-text-anchor:middle" fillcolor="#a7bfde [1620]" strokecolor="white [3212]" strokeweight="1pt">
+                    <v:rect id="_x0000_s2059" style="position:absolute;left:654;top:6479;width:1440;height:1440;flip:x;mso-width-relative:margin;v-text-anchor:middle" fillcolor="#a7bfde [1620]" strokecolor="white [3212]" strokeweight="1pt">
                       <v:fill opacity=".5"/>
                       <v:shadow color="#d8d8d8 [2732]" offset="3pt,3pt" offset2="2pt,2pt"/>
                     </v:rect>
-                    <v:rect id="_x0000_s1036" style="position:absolute;left:2094;top:7919;width:1440;height:1440;flip:x;mso-width-relative:margin;v-text-anchor:middle" fillcolor="#a7bfde [1620]" strokecolor="white [3212]" strokeweight="1pt">
+                    <v:rect id="_x0000_s2060" style="position:absolute;left:2094;top:7919;width:1440;height:1440;flip:x;mso-width-relative:margin;v-text-anchor:middle" fillcolor="#a7bfde [1620]" strokecolor="white [3212]" strokeweight="1pt">
                       <v:fill opacity=".5"/>
                       <v:shadow color="#d8d8d8 [2732]" offset="3pt,3pt" offset2="2pt,2pt"/>
                     </v:rect>
                   </v:group>
-                  <v:rect id="_x0000_s1037" style="position:absolute;left:2690;top:406;width:1563;height:1518;flip:x;mso-width-relative:margin;v-text-anchor:bottom" fillcolor="#c0504d [3205]" strokecolor="white [3212]" strokeweight="1pt">
+                  <v:rect id="_x0000_s2061" style="position:absolute;left:2690;top:406;width:1563;height:1518;flip:x;mso-width-relative:margin;v-text-anchor:bottom" fillcolor="#c0504d [3205]" strokecolor="white [3212]" strokeweight="1pt">
                     <v:shadow color="#d8d8d8 [2732]" offset="3pt,3pt" offset2="2pt,2pt"/>
-                    <v:textbox style="mso-next-textbox:#_x0000_s1037">
+                    <v:textbox style="mso-next-textbox:#_x0000_s2061">
                       <w:txbxContent>
                         <w:sdt>
                           <w:sdtPr>
@@ -190,11 +191,8 @@
                             </w:rPr>
                             <w:alias w:val="Year"/>
                             <w:id w:val="16962274"/>
-                            <w:placeholder>
-                              <w:docPart w:val="B47B9237D9524C09981AB038C8006A4A"/>
-                            </w:placeholder>
                             <w:dataBinding w:prefixMappings="xmlns:ns0='http://schemas.microsoft.com/office/2006/coverPageProps'" w:xpath="/ns0:CoverPageProperties[1]/ns0:PublishDate[1]" w:storeItemID="{55AF091B-3C7A-41E3-B477-F2FDAA23CFDA}"/>
-                            <w:date w:fullDate="2023-08-17T00:00:00Z">
+                            <w:date w:fullDate="2023-09-21T00:00:00Z">
                               <w:dateFormat w:val="yyyy"/>
                               <w:lid w:val="en-US"/>
                               <w:storeMappedDataAs w:val="dateTime"/>
@@ -226,24 +224,24 @@
                     </v:textbox>
                   </v:rect>
                 </v:group>
-                <v:group id="_x0000_s1038" style="position:absolute;left:3446;top:13758;width:8169;height:1382" coordorigin="3446,13758" coordsize="8169,1382">
-                  <v:group id="_x0000_s1039" style="position:absolute;left:10833;top:14380;width:782;height:760;flip:x y" coordorigin="8754,11945" coordsize="2880,2859">
-                    <v:rect id="_x0000_s1040" style="position:absolute;left:10194;top:11945;width:1440;height:1440;flip:x;mso-width-relative:margin;v-text-anchor:middle" fillcolor="#bfbfbf [2412]" strokecolor="white [3212]" strokeweight="1pt">
+                <v:group id="_x0000_s2062" style="position:absolute;left:3446;top:13758;width:8169;height:1382" coordorigin="3446,13758" coordsize="8169,1382">
+                  <v:group id="_x0000_s2063" style="position:absolute;left:10833;top:14380;width:782;height:760;flip:x y" coordorigin="8754,11945" coordsize="2880,2859">
+                    <v:rect id="_x0000_s2064" style="position:absolute;left:10194;top:11945;width:1440;height:1440;flip:x;mso-width-relative:margin;v-text-anchor:middle" fillcolor="#bfbfbf [2412]" strokecolor="white [3212]" strokeweight="1pt">
                       <v:fill opacity=".5"/>
                       <v:shadow color="#d8d8d8 [2732]" offset="3pt,3pt" offset2="2pt,2pt"/>
                     </v:rect>
-                    <v:rect id="_x0000_s1041" style="position:absolute;left:10194;top:13364;width:1440;height:1440;flip:x;mso-width-relative:margin;v-text-anchor:middle" fillcolor="#c0504d [3205]" strokecolor="white [3212]" strokeweight="1pt">
+                    <v:rect id="_x0000_s2065" style="position:absolute;left:10194;top:13364;width:1440;height:1440;flip:x;mso-width-relative:margin;v-text-anchor:middle" fillcolor="#c0504d [3205]" strokecolor="white [3212]" strokeweight="1pt">
                       <v:shadow color="#d8d8d8 [2732]" offset="3pt,3pt" offset2="2pt,2pt"/>
                     </v:rect>
-                    <v:rect id="_x0000_s1042" style="position:absolute;left:8754;top:13364;width:1440;height:1440;flip:x;mso-width-relative:margin;v-text-anchor:middle" fillcolor="#bfbfbf [2412]" strokecolor="white [3212]" strokeweight="1pt">
+                    <v:rect id="_x0000_s2066" style="position:absolute;left:8754;top:13364;width:1440;height:1440;flip:x;mso-width-relative:margin;v-text-anchor:middle" fillcolor="#bfbfbf [2412]" strokecolor="white [3212]" strokeweight="1pt">
                       <v:fill opacity=".5"/>
                       <v:shadow color="#d8d8d8 [2732]" offset="3pt,3pt" offset2="2pt,2pt"/>
                     </v:rect>
                   </v:group>
-                  <v:rect id="_x0000_s1043" style="position:absolute;left:3446;top:13758;width:7105;height:1382;v-text-anchor:bottom" filled="f" fillcolor="white [3212]" stroked="f" strokecolor="white [3212]" strokeweight="1pt">
+                  <v:rect id="_x0000_s2067" style="position:absolute;left:3446;top:13758;width:7105;height:1382;v-text-anchor:bottom" filled="f" fillcolor="white [3212]" stroked="f" strokecolor="white [3212]" strokeweight="1pt">
                     <v:fill opacity="52429f"/>
                     <v:shadow color="#d8d8d8 [2732]" offset="3pt,3pt" offset2="2pt,2pt"/>
-                    <v:textbox style="mso-next-textbox:#_x0000_s1043" inset=",0,,0">
+                    <v:textbox style="mso-next-textbox:#_x0000_s2067" inset=",0,,0">
                       <w:txbxContent>
                         <w:sdt>
                           <w:sdtPr>
@@ -252,9 +250,6 @@
                             </w:rPr>
                             <w:alias w:val="Author"/>
                             <w:id w:val="16962296"/>
-                            <w:placeholder>
-                              <w:docPart w:val="579D7A0C09C54B9DBE9B0BEB4BDCB1A4"/>
-                            </w:placeholder>
                             <w:dataBinding w:prefixMappings="xmlns:ns0='http://schemas.openxmlformats.org/package/2006/metadata/core-properties' xmlns:ns1='http://purl.org/dc/elements/1.1/'" w:xpath="/ns0:coreProperties[1]/ns1:creator[1]" w:storeItemID="{6C3C8BC8-F283-45AE-878A-BAB7291924A1}"/>
                             <w:text/>
                           </w:sdtPr>
@@ -299,7 +294,7 @@
                                 <w:rPr>
                                   <w:color w:val="FFFFFF" w:themeColor="background1"/>
                                 </w:rPr>
-                                <w:t>Atmiya University</w:t>
+                                <w:t>Bsc.IT – D2</w:t>
                               </w:r>
                             </w:p>
                           </w:sdtContent>
@@ -312,7 +307,7 @@
                             <w:alias w:val="Date"/>
                             <w:id w:val="16962306"/>
                             <w:dataBinding w:prefixMappings="xmlns:ns0='http://schemas.microsoft.com/office/2006/coverPageProps'" w:xpath="/ns0:CoverPageProperties[1]/ns0:PublishDate[1]" w:storeItemID="{55AF091B-3C7A-41E3-B477-F2FDAA23CFDA}"/>
-                            <w:date w:fullDate="2023-08-17T00:00:00Z">
+                            <w:date w:fullDate="2023-09-21T00:00:00Z">
                               <w:dateFormat w:val="M/d/yyyy"/>
                               <w:lid w:val="en-US"/>
                               <w:storeMappedDataAs w:val="dateTime"/>
@@ -332,7 +327,7 @@
                                 <w:rPr>
                                   <w:color w:val="FFFFFF" w:themeColor="background1"/>
                                 </w:rPr>
-                                <w:t>8/17/2023</w:t>
+                                <w:t>9/21/2023</w:t>
                               </w:r>
                             </w:p>
                           </w:sdtContent>
@@ -351,6 +346,12 @@
             <w:sectPr>
               <w:pgSz w:w="12240" w:h="15840"/>
               <w:pgMar w:top="1440" w:right="1440" w:bottom="1440" w:left="1440" w:header="720" w:footer="720" w:gutter="0"/>
+              <w:pgBorders w:offsetFrom="page">
+                <w:top w:val="single" w:sz="4" w:space="24" w:color="auto"/>
+                <w:left w:val="single" w:sz="4" w:space="24" w:color="auto"/>
+                <w:bottom w:val="single" w:sz="4" w:space="24" w:color="auto"/>
+                <w:right w:val="single" w:sz="4" w:space="24" w:color="auto"/>
+              </w:pgBorders>
               <w:cols w:space="720"/>
               <w:titlePg/>
               <w:docGrid w:linePitch="360"/>
@@ -393,7 +394,15 @@
         <w:t>th</w:t>
       </w:r>
       <w:r>
-        <w:t xml:space="preserve"> generation computer is AI. AI can do tasks like voice recongition, area medicine, and entertainment. The 5</w:t>
+        <w:t xml:space="preserve"> generation computer is AI. AI can do tasks like voice </w:t>
+      </w:r>
+      <w:proofErr w:type="spellStart"/>
+      <w:r>
+        <w:t>recongition</w:t>
+      </w:r>
+      <w:proofErr w:type="spellEnd"/>
+      <w:r>
+        <w:t>, area medicine, and entertainment. The 5</w:t>
       </w:r>
       <w:r>
         <w:rPr>
@@ -402,7 +411,15 @@
         <w:t>th</w:t>
       </w:r>
       <w:r>
-        <w:t xml:space="preserve"> generation computer has also rised the uses of personal computer. The 5</w:t>
+        <w:t xml:space="preserve"> generation computer has also </w:t>
+      </w:r>
+      <w:proofErr w:type="spellStart"/>
+      <w:r>
+        <w:t>rised</w:t>
+      </w:r>
+      <w:proofErr w:type="spellEnd"/>
+      <w:r>
+        <w:t xml:space="preserve"> the uses of personal computer. The 5</w:t>
       </w:r>
       <w:r>
         <w:rPr>
@@ -411,7 +428,23 @@
         <w:t>th</w:t>
       </w:r>
       <w:r>
-        <w:t xml:space="preserve"> generation computer uses multi-processors simultaneously which gives the most performace an user needs. The 5</w:t>
+        <w:t xml:space="preserve"> generation computer uses multi-processors simultaneously which gives the most </w:t>
+      </w:r>
+      <w:proofErr w:type="spellStart"/>
+      <w:r>
+        <w:t>performace</w:t>
+      </w:r>
+      <w:proofErr w:type="spellEnd"/>
+      <w:r>
+        <w:t xml:space="preserve"> an user </w:t>
+      </w:r>
+      <w:proofErr w:type="gramStart"/>
+      <w:r>
+        <w:t>needs</w:t>
+      </w:r>
+      <w:proofErr w:type="gramEnd"/>
+      <w:r>
+        <w:t>. The 5</w:t>
       </w:r>
       <w:r>
         <w:rPr>
@@ -429,7 +462,15 @@
         <w:t>th</w:t>
       </w:r>
       <w:r>
-        <w:t xml:space="preserve"> generation computer is AI. AI can do tasks like voice recongition, area medicine, and entertainment. The 5</w:t>
+        <w:t xml:space="preserve"> generation computer is AI. AI can do tasks like voice </w:t>
+      </w:r>
+      <w:proofErr w:type="spellStart"/>
+      <w:r>
+        <w:t>recongition</w:t>
+      </w:r>
+      <w:proofErr w:type="spellEnd"/>
+      <w:r>
+        <w:t>, area medicine, and entertainment. The 5</w:t>
       </w:r>
       <w:r>
         <w:rPr>
@@ -438,7 +479,15 @@
         <w:t>th</w:t>
       </w:r>
       <w:r>
-        <w:t xml:space="preserve"> generation computer has also rised the uses of personal computer. The 5</w:t>
+        <w:t xml:space="preserve"> generation computer has also </w:t>
+      </w:r>
+      <w:proofErr w:type="spellStart"/>
+      <w:r>
+        <w:t>rised</w:t>
+      </w:r>
+      <w:proofErr w:type="spellEnd"/>
+      <w:r>
+        <w:t xml:space="preserve"> the uses of personal computer. The 5</w:t>
       </w:r>
       <w:r>
         <w:rPr>
@@ -450,8 +499,23 @@
         <w:t xml:space="preserve"> generation </w:t>
       </w:r>
       <w:r>
-        <w:lastRenderedPageBreak/>
-        <w:t>computer uses multi-processors simultaneously which gives the most performace an user needs. The 5</w:t>
+        <w:t xml:space="preserve">computer uses multi-processors simultaneously which gives the most </w:t>
+      </w:r>
+      <w:proofErr w:type="spellStart"/>
+      <w:r>
+        <w:t>performace</w:t>
+      </w:r>
+      <w:proofErr w:type="spellEnd"/>
+      <w:r>
+        <w:t xml:space="preserve"> an user </w:t>
+      </w:r>
+      <w:proofErr w:type="gramStart"/>
+      <w:r>
+        <w:t>needs</w:t>
+      </w:r>
+      <w:proofErr w:type="gramEnd"/>
+      <w:r>
+        <w:t>. The 5</w:t>
       </w:r>
       <w:r>
         <w:rPr>
@@ -469,7 +533,15 @@
         <w:t>th</w:t>
       </w:r>
       <w:r>
-        <w:t xml:space="preserve"> generation computer is AI. AI can do tasks like voice recongition, area medicine, and entertainment. The 5</w:t>
+        <w:t xml:space="preserve"> generation computer is AI. AI can do tasks like voice </w:t>
+      </w:r>
+      <w:proofErr w:type="spellStart"/>
+      <w:r>
+        <w:t>recongition</w:t>
+      </w:r>
+      <w:proofErr w:type="spellEnd"/>
+      <w:r>
+        <w:t>, area medicine, and entertainment. The 5</w:t>
       </w:r>
       <w:r>
         <w:rPr>
@@ -478,7 +550,15 @@
         <w:t>th</w:t>
       </w:r>
       <w:r>
-        <w:t xml:space="preserve"> generation computer has also rised the uses of personal computer. The 5</w:t>
+        <w:t xml:space="preserve"> generation computer has also </w:t>
+      </w:r>
+      <w:proofErr w:type="spellStart"/>
+      <w:r>
+        <w:t>rised</w:t>
+      </w:r>
+      <w:proofErr w:type="spellEnd"/>
+      <w:r>
+        <w:t xml:space="preserve"> the uses of personal computer. The 5</w:t>
       </w:r>
       <w:r>
         <w:rPr>
@@ -487,7 +567,23 @@
         <w:t>th</w:t>
       </w:r>
       <w:r>
-        <w:t xml:space="preserve"> generation computer uses multi-processors simultaneously which gives the most performace an user needs. The 5</w:t>
+        <w:t xml:space="preserve"> generation computer uses multi-processors simultaneously which gives the most </w:t>
+      </w:r>
+      <w:proofErr w:type="spellStart"/>
+      <w:r>
+        <w:t>performace</w:t>
+      </w:r>
+      <w:proofErr w:type="spellEnd"/>
+      <w:r>
+        <w:t xml:space="preserve"> an user </w:t>
+      </w:r>
+      <w:proofErr w:type="gramStart"/>
+      <w:r>
+        <w:t>needs</w:t>
+      </w:r>
+      <w:proofErr w:type="gramEnd"/>
+      <w:r>
+        <w:t>. The 5</w:t>
       </w:r>
       <w:r>
         <w:rPr>
@@ -505,6 +601,12 @@
           <w:type w:val="continuous"/>
           <w:pgSz w:w="12240" w:h="15840"/>
           <w:pgMar w:top="1440" w:right="1440" w:bottom="1440" w:left="1440" w:header="720" w:footer="720" w:gutter="0"/>
+          <w:pgBorders w:offsetFrom="page">
+            <w:top w:val="single" w:sz="4" w:space="24" w:color="auto"/>
+            <w:left w:val="single" w:sz="4" w:space="24" w:color="auto"/>
+            <w:bottom w:val="single" w:sz="4" w:space="24" w:color="auto"/>
+            <w:right w:val="single" w:sz="4" w:space="24" w:color="auto"/>
+          </w:pgBorders>
           <w:cols w:num="2" w:space="720"/>
           <w:titlePg/>
           <w:docGrid w:linePitch="360"/>
@@ -527,24 +629,59 @@
           <w:sz w:val="36"/>
           <w:szCs w:val="36"/>
         </w:rPr>
-        <w:t>PROGRAMS</w:t>
+        <w:pict w14:anchorId="1166BC9E">
+          <v:shapetype id="_x0000_t136" coordsize="21600,21600" o:spt="136" adj="10800" path="m@7,l@8,m@5,21600l@6,21600e">
+            <v:formulas>
+              <v:f eqn="sum #0 0 10800"/>
+              <v:f eqn="prod #0 2 1"/>
+              <v:f eqn="sum 21600 0 @1"/>
+              <v:f eqn="sum 0 0 @2"/>
+              <v:f eqn="sum 21600 0 @3"/>
+              <v:f eqn="if @0 @3 0"/>
+              <v:f eqn="if @0 21600 @1"/>
+              <v:f eqn="if @0 0 @2"/>
+              <v:f eqn="if @0 @4 21600"/>
+              <v:f eqn="mid @5 @6"/>
+              <v:f eqn="mid @8 @5"/>
+              <v:f eqn="mid @7 @8"/>
+              <v:f eqn="mid @6 @7"/>
+              <v:f eqn="sum @6 0 @5"/>
+            </v:formulas>
+            <v:path textpathok="t" o:connecttype="custom" o:connectlocs="@9,0;@10,10800;@11,21600;@12,10800" o:connectangles="270,180,90,0"/>
+            <v:textpath on="t" fitshape="t"/>
+            <v:handles>
+              <v:h position="#0,bottomRight" xrange="6629,14971"/>
+            </v:handles>
+            <o:lock v:ext="edit" text="t" shapetype="t"/>
+          </v:shapetype>
+          <v:shape id="_x0000_i1025" type="#_x0000_t136" style="width:229.6pt;height:51pt">
+            <v:fill r:id="rId9" o:title=""/>
+            <v:stroke r:id="rId9" o:title=""/>
+            <v:shadow on="t" opacity="52429f"/>
+            <v:textpath style="font-family:&quot;Arial Black&quot;;font-style:italic;v-text-kern:t" trim="t" fitpath="t" string="PROGRAMS"/>
+          </v:shape>
+        </w:pict>
       </w:r>
     </w:p>
-    <w:p/>
+    <w:p>
+      <w:pPr>
+        <w:jc w:val="center"/>
+      </w:pPr>
+    </w:p>
     <w:p>
       <w:r>
         <w:rPr>
           <w:noProof/>
         </w:rPr>
         <w:drawing>
-          <wp:inline distT="0" distB="0" distL="0" distR="0">
+          <wp:inline distT="0" distB="0" distL="0" distR="0" wp14:anchorId="2D5EA861">
             <wp:extent cx="5486400" cy="3200400"/>
-            <wp:effectExtent l="38100" t="0" r="19050" b="0"/>
+            <wp:effectExtent l="38100" t="0" r="0" b="0"/>
             <wp:docPr id="2" name="Diagram 2"/>
             <wp:cNvGraphicFramePr/>
             <a:graphic xmlns:a="http://schemas.openxmlformats.org/drawingml/2006/main">
               <a:graphicData uri="http://schemas.openxmlformats.org/drawingml/2006/diagram">
-                <dgm:relIds xmlns:dgm="http://schemas.openxmlformats.org/drawingml/2006/diagram" xmlns:r="http://schemas.openxmlformats.org/officeDocument/2006/relationships" r:dm="rId9" r:lo="rId10" r:qs="rId11" r:cs="rId12"/>
+                <dgm:relIds xmlns:dgm="http://schemas.openxmlformats.org/drawingml/2006/diagram" xmlns:r="http://schemas.openxmlformats.org/officeDocument/2006/relationships" r:dm="rId10" r:lo="rId11" r:qs="rId12" r:cs="rId13"/>
               </a:graphicData>
             </a:graphic>
           </wp:inline>
@@ -568,8 +705,14 @@
           <w:sz w:val="36"/>
           <w:szCs w:val="36"/>
         </w:rPr>
-        <w:lastRenderedPageBreak/>
-        <w:t>TABLE</w:t>
+        <w:pict w14:anchorId="236E66CF">
+          <v:shape id="_x0000_i1026" type="#_x0000_t136" style="width:132pt;height:51pt">
+            <v:fill r:id="rId9" o:title=""/>
+            <v:stroke r:id="rId9" o:title=""/>
+            <v:shadow on="t" opacity="52429f"/>
+            <v:textpath style="font-family:&quot;Arial Black&quot;;font-style:italic;v-text-kern:t" trim="t" fitpath="t" string="TABLE"/>
+          </v:shape>
+        </w:pict>
       </w:r>
     </w:p>
     <w:p>
@@ -601,12 +744,21 @@
         </w:rPr>
         <w:t>STUDENT MARKS MEMO</w:t>
       </w:r>
+      <w:r>
+        <w:rPr>
+          <w:b/>
+          <w:sz w:val="32"/>
+          <w:szCs w:val="32"/>
+          <w:u w:val="single"/>
+        </w:rPr>
+        <w:t xml:space="preserve"> TABLE FORMAT</w:t>
+      </w:r>
     </w:p>
     <w:tbl>
       <w:tblPr>
         <w:tblStyle w:val="MediumGrid1-Accent5"/>
         <w:tblW w:w="9576" w:type="dxa"/>
-        <w:tblLook w:val="04A0"/>
+        <w:tblLook w:val="04A0" w:firstRow="1" w:lastRow="0" w:firstColumn="1" w:lastColumn="0" w:noHBand="0" w:noVBand="1"/>
       </w:tblPr>
       <w:tblGrid>
         <w:gridCol w:w="1064"/>
@@ -619,11 +771,11 @@
       </w:tblGrid>
       <w:tr>
         <w:trPr>
-          <w:cnfStyle w:val="100000000000"/>
+          <w:cnfStyle w:val="100000000000" w:firstRow="1" w:lastRow="0" w:firstColumn="0" w:lastColumn="0" w:oddVBand="0" w:evenVBand="0" w:oddHBand="0" w:evenHBand="0" w:firstRowFirstColumn="0" w:firstRowLastColumn="0" w:lastRowFirstColumn="0" w:lastRowLastColumn="0"/>
         </w:trPr>
         <w:tc>
           <w:tcPr>
-            <w:cnfStyle w:val="001000000000"/>
+            <w:cnfStyle w:val="001000000000" w:firstRow="0" w:lastRow="0" w:firstColumn="1" w:lastColumn="0" w:oddVBand="0" w:evenVBand="0" w:oddHBand="0" w:evenHBand="0" w:firstRowFirstColumn="0" w:firstRowLastColumn="0" w:lastRowFirstColumn="0" w:lastRowLastColumn="0"/>
             <w:tcW w:w="1064" w:type="dxa"/>
             <w:vMerge w:val="restart"/>
           </w:tcPr>
@@ -651,7 +803,7 @@
           <w:p>
             <w:pPr>
               <w:jc w:val="center"/>
-              <w:cnfStyle w:val="100000000000"/>
+              <w:cnfStyle w:val="100000000000" w:firstRow="1" w:lastRow="0" w:firstColumn="0" w:lastColumn="0" w:oddVBand="0" w:evenVBand="0" w:oddHBand="0" w:evenHBand="0" w:firstRowFirstColumn="0" w:firstRowLastColumn="0" w:lastRowFirstColumn="0" w:lastRowLastColumn="0"/>
               <w:rPr>
                 <w:b w:val="0"/>
               </w:rPr>
@@ -672,7 +824,7 @@
           <w:p>
             <w:pPr>
               <w:jc w:val="center"/>
-              <w:cnfStyle w:val="100000000000"/>
+              <w:cnfStyle w:val="100000000000" w:firstRow="1" w:lastRow="0" w:firstColumn="0" w:lastColumn="0" w:oddVBand="0" w:evenVBand="0" w:oddHBand="0" w:evenHBand="0" w:firstRowFirstColumn="0" w:firstRowLastColumn="0" w:lastRowFirstColumn="0" w:lastRowLastColumn="0"/>
               <w:rPr>
                 <w:b w:val="0"/>
               </w:rPr>
@@ -688,11 +840,11 @@
       </w:tr>
       <w:tr>
         <w:trPr>
-          <w:cnfStyle w:val="000000100000"/>
+          <w:cnfStyle w:val="000000100000" w:firstRow="0" w:lastRow="0" w:firstColumn="0" w:lastColumn="0" w:oddVBand="0" w:evenVBand="0" w:oddHBand="1" w:evenHBand="0" w:firstRowFirstColumn="0" w:firstRowLastColumn="0" w:lastRowFirstColumn="0" w:lastRowLastColumn="0"/>
         </w:trPr>
         <w:tc>
           <w:tcPr>
-            <w:cnfStyle w:val="001000000000"/>
+            <w:cnfStyle w:val="001000000000" w:firstRow="0" w:lastRow="0" w:firstColumn="1" w:lastColumn="0" w:oddVBand="0" w:evenVBand="0" w:oddHBand="0" w:evenHBand="0" w:firstRowFirstColumn="0" w:firstRowLastColumn="0" w:lastRowFirstColumn="0" w:lastRowLastColumn="0"/>
             <w:tcW w:w="1064" w:type="dxa"/>
             <w:vMerge/>
           </w:tcPr>
@@ -710,7 +862,7 @@
           <w:p>
             <w:pPr>
               <w:jc w:val="center"/>
-              <w:cnfStyle w:val="000000100000"/>
+              <w:cnfStyle w:val="000000100000" w:firstRow="0" w:lastRow="0" w:firstColumn="0" w:lastColumn="0" w:oddVBand="0" w:evenVBand="0" w:oddHBand="1" w:evenHBand="0" w:firstRowFirstColumn="0" w:firstRowLastColumn="0" w:lastRowFirstColumn="0" w:lastRowLastColumn="0"/>
             </w:pPr>
           </w:p>
         </w:tc>
@@ -721,11 +873,16 @@
           <w:p>
             <w:pPr>
               <w:jc w:val="center"/>
-              <w:cnfStyle w:val="000000100000"/>
+              <w:cnfStyle w:val="000000100000" w:firstRow="0" w:lastRow="0" w:firstColumn="0" w:lastColumn="0" w:oddVBand="0" w:evenVBand="0" w:oddHBand="1" w:evenHBand="0" w:firstRowFirstColumn="0" w:firstRowLastColumn="0" w:lastRowFirstColumn="0" w:lastRowLastColumn="0"/>
             </w:pPr>
             <w:r>
-              <w:t>C lan</w:t>
+              <w:t xml:space="preserve">C </w:t>
             </w:r>
+            <w:proofErr w:type="spellStart"/>
+            <w:r>
+              <w:t>lan</w:t>
+            </w:r>
+            <w:proofErr w:type="spellEnd"/>
           </w:p>
         </w:tc>
         <w:tc>
@@ -735,7 +892,7 @@
           <w:p>
             <w:pPr>
               <w:jc w:val="center"/>
-              <w:cnfStyle w:val="000000100000"/>
+              <w:cnfStyle w:val="000000100000" w:firstRow="0" w:lastRow="0" w:firstColumn="0" w:lastColumn="0" w:oddVBand="0" w:evenVBand="0" w:oddHBand="1" w:evenHBand="0" w:firstRowFirstColumn="0" w:firstRowLastColumn="0" w:lastRowFirstColumn="0" w:lastRowLastColumn="0"/>
             </w:pPr>
             <w:r>
               <w:t>CF</w:t>
@@ -749,11 +906,13 @@
           <w:p>
             <w:pPr>
               <w:jc w:val="center"/>
-              <w:cnfStyle w:val="000000100000"/>
+              <w:cnfStyle w:val="000000100000" w:firstRow="0" w:lastRow="0" w:firstColumn="0" w:lastColumn="0" w:oddVBand="0" w:evenVBand="0" w:oddHBand="1" w:evenHBand="0" w:firstRowFirstColumn="0" w:firstRowLastColumn="0" w:lastRowFirstColumn="0" w:lastRowLastColumn="0"/>
             </w:pPr>
+            <w:proofErr w:type="spellStart"/>
             <w:r>
               <w:t>Maths</w:t>
             </w:r>
+            <w:proofErr w:type="spellEnd"/>
           </w:p>
         </w:tc>
         <w:tc>
@@ -763,7 +922,7 @@
           <w:p>
             <w:pPr>
               <w:jc w:val="center"/>
-              <w:cnfStyle w:val="000000100000"/>
+              <w:cnfStyle w:val="000000100000" w:firstRow="0" w:lastRow="0" w:firstColumn="0" w:lastColumn="0" w:oddVBand="0" w:evenVBand="0" w:oddHBand="1" w:evenHBand="0" w:firstRowFirstColumn="0" w:firstRowLastColumn="0" w:lastRowFirstColumn="0" w:lastRowLastColumn="0"/>
             </w:pPr>
             <w:r>
               <w:t>English</w:t>
@@ -777,7 +936,7 @@
           <w:p>
             <w:pPr>
               <w:jc w:val="center"/>
-              <w:cnfStyle w:val="000000100000"/>
+              <w:cnfStyle w:val="000000100000" w:firstRow="0" w:lastRow="0" w:firstColumn="0" w:lastColumn="0" w:oddVBand="0" w:evenVBand="0" w:oddHBand="1" w:evenHBand="0" w:firstRowFirstColumn="0" w:firstRowLastColumn="0" w:lastRowFirstColumn="0" w:lastRowLastColumn="0"/>
               <w:rPr>
                 <w:b/>
               </w:rPr>
@@ -794,7 +953,7 @@
       <w:tr>
         <w:tc>
           <w:tcPr>
-            <w:cnfStyle w:val="001000000000"/>
+            <w:cnfStyle w:val="001000000000" w:firstRow="0" w:lastRow="0" w:firstColumn="1" w:lastColumn="0" w:oddVBand="0" w:evenVBand="0" w:oddHBand="0" w:evenHBand="0" w:firstRowFirstColumn="0" w:firstRowLastColumn="0" w:lastRowFirstColumn="0" w:lastRowLastColumn="0"/>
             <w:tcW w:w="1064" w:type="dxa"/>
           </w:tcPr>
           <w:p>
@@ -812,7 +971,7 @@
           </w:tcPr>
           <w:p>
             <w:pPr>
-              <w:cnfStyle w:val="000000000000"/>
+              <w:cnfStyle w:val="000000000000" w:firstRow="0" w:lastRow="0" w:firstColumn="0" w:lastColumn="0" w:oddVBand="0" w:evenVBand="0" w:oddHBand="0" w:evenHBand="0" w:firstRowFirstColumn="0" w:firstRowLastColumn="0" w:lastRowFirstColumn="0" w:lastRowLastColumn="0"/>
             </w:pPr>
             <w:r>
               <w:t>Pushpa</w:t>
@@ -826,7 +985,7 @@
           <w:p>
             <w:pPr>
               <w:jc w:val="center"/>
-              <w:cnfStyle w:val="000000000000"/>
+              <w:cnfStyle w:val="000000000000" w:firstRow="0" w:lastRow="0" w:firstColumn="0" w:lastColumn="0" w:oddVBand="0" w:evenVBand="0" w:oddHBand="0" w:evenHBand="0" w:firstRowFirstColumn="0" w:firstRowLastColumn="0" w:lastRowFirstColumn="0" w:lastRowLastColumn="0"/>
             </w:pPr>
             <w:r>
               <w:t>78</w:t>
@@ -840,7 +999,7 @@
           <w:p>
             <w:pPr>
               <w:jc w:val="center"/>
-              <w:cnfStyle w:val="000000000000"/>
+              <w:cnfStyle w:val="000000000000" w:firstRow="0" w:lastRow="0" w:firstColumn="0" w:lastColumn="0" w:oddVBand="0" w:evenVBand="0" w:oddHBand="0" w:evenHBand="0" w:firstRowFirstColumn="0" w:firstRowLastColumn="0" w:lastRowFirstColumn="0" w:lastRowLastColumn="0"/>
             </w:pPr>
             <w:r>
               <w:t>76</w:t>
@@ -854,7 +1013,7 @@
           <w:p>
             <w:pPr>
               <w:jc w:val="center"/>
-              <w:cnfStyle w:val="000000000000"/>
+              <w:cnfStyle w:val="000000000000" w:firstRow="0" w:lastRow="0" w:firstColumn="0" w:lastColumn="0" w:oddVBand="0" w:evenVBand="0" w:oddHBand="0" w:evenHBand="0" w:firstRowFirstColumn="0" w:firstRowLastColumn="0" w:lastRowFirstColumn="0" w:lastRowLastColumn="0"/>
             </w:pPr>
             <w:r>
               <w:t>91</w:t>
@@ -868,7 +1027,7 @@
           <w:p>
             <w:pPr>
               <w:jc w:val="center"/>
-              <w:cnfStyle w:val="000000000000"/>
+              <w:cnfStyle w:val="000000000000" w:firstRow="0" w:lastRow="0" w:firstColumn="0" w:lastColumn="0" w:oddVBand="0" w:evenVBand="0" w:oddHBand="0" w:evenHBand="0" w:firstRowFirstColumn="0" w:firstRowLastColumn="0" w:lastRowFirstColumn="0" w:lastRowLastColumn="0"/>
             </w:pPr>
             <w:r>
               <w:t>89</w:t>
@@ -882,26 +1041,39 @@
           <w:p>
             <w:pPr>
               <w:jc w:val="center"/>
-              <w:cnfStyle w:val="000000000000"/>
+              <w:cnfStyle w:val="000000000000" w:firstRow="0" w:lastRow="0" w:firstColumn="0" w:lastColumn="0" w:oddVBand="0" w:evenVBand="0" w:oddHBand="0" w:evenHBand="0" w:firstRowFirstColumn="0" w:firstRowLastColumn="0" w:lastRowFirstColumn="0" w:lastRowLastColumn="0"/>
             </w:pPr>
-            <w:fldSimple w:instr=" =SUM(LEFT) \# &quot;0&quot; ">
-              <w:r>
-                <w:rPr>
-                  <w:noProof/>
-                </w:rPr>
-                <w:t>334</w:t>
-              </w:r>
-            </w:fldSimple>
+            <w:r>
+              <w:fldChar w:fldCharType="begin"/>
+            </w:r>
+            <w:r>
+              <w:instrText xml:space="preserve"> =SUM(LEFT) \# "0" </w:instrText>
+            </w:r>
+            <w:r>
+              <w:fldChar w:fldCharType="separate"/>
+            </w:r>
+            <w:r>
+              <w:rPr>
+                <w:noProof/>
+              </w:rPr>
+              <w:t>334</w:t>
+            </w:r>
+            <w:r>
+              <w:rPr>
+                <w:noProof/>
+              </w:rPr>
+              <w:fldChar w:fldCharType="end"/>
+            </w:r>
           </w:p>
         </w:tc>
       </w:tr>
       <w:tr>
         <w:trPr>
-          <w:cnfStyle w:val="000000100000"/>
+          <w:cnfStyle w:val="000000100000" w:firstRow="0" w:lastRow="0" w:firstColumn="0" w:lastColumn="0" w:oddVBand="0" w:evenVBand="0" w:oddHBand="1" w:evenHBand="0" w:firstRowFirstColumn="0" w:firstRowLastColumn="0" w:lastRowFirstColumn="0" w:lastRowLastColumn="0"/>
         </w:trPr>
         <w:tc>
           <w:tcPr>
-            <w:cnfStyle w:val="001000000000"/>
+            <w:cnfStyle w:val="001000000000" w:firstRow="0" w:lastRow="0" w:firstColumn="1" w:lastColumn="0" w:oddVBand="0" w:evenVBand="0" w:oddHBand="0" w:evenHBand="0" w:firstRowFirstColumn="0" w:firstRowLastColumn="0" w:lastRowFirstColumn="0" w:lastRowLastColumn="0"/>
             <w:tcW w:w="1064" w:type="dxa"/>
           </w:tcPr>
           <w:p>
@@ -919,7 +1091,7 @@
           </w:tcPr>
           <w:p>
             <w:pPr>
-              <w:cnfStyle w:val="000000100000"/>
+              <w:cnfStyle w:val="000000100000" w:firstRow="0" w:lastRow="0" w:firstColumn="0" w:lastColumn="0" w:oddVBand="0" w:evenVBand="0" w:oddHBand="1" w:evenHBand="0" w:firstRowFirstColumn="0" w:firstRowLastColumn="0" w:lastRowFirstColumn="0" w:lastRowLastColumn="0"/>
             </w:pPr>
             <w:r>
               <w:t>Srivalli</w:t>
@@ -933,7 +1105,7 @@
           <w:p>
             <w:pPr>
               <w:jc w:val="center"/>
-              <w:cnfStyle w:val="000000100000"/>
+              <w:cnfStyle w:val="000000100000" w:firstRow="0" w:lastRow="0" w:firstColumn="0" w:lastColumn="0" w:oddVBand="0" w:evenVBand="0" w:oddHBand="1" w:evenHBand="0" w:firstRowFirstColumn="0" w:firstRowLastColumn="0" w:lastRowFirstColumn="0" w:lastRowLastColumn="0"/>
             </w:pPr>
             <w:r>
               <w:t>65</w:t>
@@ -947,7 +1119,7 @@
           <w:p>
             <w:pPr>
               <w:jc w:val="center"/>
-              <w:cnfStyle w:val="000000100000"/>
+              <w:cnfStyle w:val="000000100000" w:firstRow="0" w:lastRow="0" w:firstColumn="0" w:lastColumn="0" w:oddVBand="0" w:evenVBand="0" w:oddHBand="1" w:evenHBand="0" w:firstRowFirstColumn="0" w:firstRowLastColumn="0" w:lastRowFirstColumn="0" w:lastRowLastColumn="0"/>
             </w:pPr>
             <w:r>
               <w:t>56</w:t>
@@ -961,7 +1133,7 @@
           <w:p>
             <w:pPr>
               <w:jc w:val="center"/>
-              <w:cnfStyle w:val="000000100000"/>
+              <w:cnfStyle w:val="000000100000" w:firstRow="0" w:lastRow="0" w:firstColumn="0" w:lastColumn="0" w:oddVBand="0" w:evenVBand="0" w:oddHBand="1" w:evenHBand="0" w:firstRowFirstColumn="0" w:firstRowLastColumn="0" w:lastRowFirstColumn="0" w:lastRowLastColumn="0"/>
             </w:pPr>
             <w:r>
               <w:t>95</w:t>
@@ -975,7 +1147,7 @@
           <w:p>
             <w:pPr>
               <w:jc w:val="center"/>
-              <w:cnfStyle w:val="000000100000"/>
+              <w:cnfStyle w:val="000000100000" w:firstRow="0" w:lastRow="0" w:firstColumn="0" w:lastColumn="0" w:oddVBand="0" w:evenVBand="0" w:oddHBand="1" w:evenHBand="0" w:firstRowFirstColumn="0" w:firstRowLastColumn="0" w:lastRowFirstColumn="0" w:lastRowLastColumn="0"/>
             </w:pPr>
             <w:r>
               <w:t>59</w:t>
@@ -989,23 +1161,36 @@
           <w:p>
             <w:pPr>
               <w:jc w:val="center"/>
-              <w:cnfStyle w:val="000000100000"/>
+              <w:cnfStyle w:val="000000100000" w:firstRow="0" w:lastRow="0" w:firstColumn="0" w:lastColumn="0" w:oddVBand="0" w:evenVBand="0" w:oddHBand="1" w:evenHBand="0" w:firstRowFirstColumn="0" w:firstRowLastColumn="0" w:lastRowFirstColumn="0" w:lastRowLastColumn="0"/>
             </w:pPr>
-            <w:fldSimple w:instr=" =SUM(LEFT) \# &quot;0&quot; ">
-              <w:r>
-                <w:rPr>
-                  <w:noProof/>
-                </w:rPr>
-                <w:t>275</w:t>
-              </w:r>
-            </w:fldSimple>
+            <w:r>
+              <w:fldChar w:fldCharType="begin"/>
+            </w:r>
+            <w:r>
+              <w:instrText xml:space="preserve"> =SUM(LEFT) \# "0" </w:instrText>
+            </w:r>
+            <w:r>
+              <w:fldChar w:fldCharType="separate"/>
+            </w:r>
+            <w:r>
+              <w:rPr>
+                <w:noProof/>
+              </w:rPr>
+              <w:t>275</w:t>
+            </w:r>
+            <w:r>
+              <w:rPr>
+                <w:noProof/>
+              </w:rPr>
+              <w:fldChar w:fldCharType="end"/>
+            </w:r>
           </w:p>
         </w:tc>
       </w:tr>
       <w:tr>
         <w:tc>
           <w:tcPr>
-            <w:cnfStyle w:val="001000000000"/>
+            <w:cnfStyle w:val="001000000000" w:firstRow="0" w:lastRow="0" w:firstColumn="1" w:lastColumn="0" w:oddVBand="0" w:evenVBand="0" w:oddHBand="0" w:evenHBand="0" w:firstRowFirstColumn="0" w:firstRowLastColumn="0" w:lastRowFirstColumn="0" w:lastRowLastColumn="0"/>
             <w:tcW w:w="1064" w:type="dxa"/>
           </w:tcPr>
           <w:p>
@@ -1023,11 +1208,21 @@
           </w:tcPr>
           <w:p>
             <w:pPr>
-              <w:cnfStyle w:val="000000000000"/>
+              <w:cnfStyle w:val="000000000000" w:firstRow="0" w:lastRow="0" w:firstColumn="0" w:lastColumn="0" w:oddVBand="0" w:evenVBand="0" w:oddHBand="0" w:evenHBand="0" w:firstRowFirstColumn="0" w:firstRowLastColumn="0" w:lastRowFirstColumn="0" w:lastRowLastColumn="0"/>
             </w:pPr>
+            <w:proofErr w:type="spellStart"/>
             <w:r>
-              <w:t>Bhavar singh</w:t>
+              <w:t>Bhavar</w:t>
             </w:r>
+            <w:proofErr w:type="spellEnd"/>
+            <w:r>
+              <w:t xml:space="preserve"> </w:t>
+            </w:r>
+            <w:proofErr w:type="spellStart"/>
+            <w:r>
+              <w:t>singh</w:t>
+            </w:r>
+            <w:proofErr w:type="spellEnd"/>
           </w:p>
         </w:tc>
         <w:tc>
@@ -1037,7 +1232,7 @@
           <w:p>
             <w:pPr>
               <w:jc w:val="center"/>
-              <w:cnfStyle w:val="000000000000"/>
+              <w:cnfStyle w:val="000000000000" w:firstRow="0" w:lastRow="0" w:firstColumn="0" w:lastColumn="0" w:oddVBand="0" w:evenVBand="0" w:oddHBand="0" w:evenHBand="0" w:firstRowFirstColumn="0" w:firstRowLastColumn="0" w:lastRowFirstColumn="0" w:lastRowLastColumn="0"/>
             </w:pPr>
             <w:r>
               <w:t>56</w:t>
@@ -1051,7 +1246,7 @@
           <w:p>
             <w:pPr>
               <w:jc w:val="center"/>
-              <w:cnfStyle w:val="000000000000"/>
+              <w:cnfStyle w:val="000000000000" w:firstRow="0" w:lastRow="0" w:firstColumn="0" w:lastColumn="0" w:oddVBand="0" w:evenVBand="0" w:oddHBand="0" w:evenHBand="0" w:firstRowFirstColumn="0" w:firstRowLastColumn="0" w:lastRowFirstColumn="0" w:lastRowLastColumn="0"/>
             </w:pPr>
             <w:r>
               <w:t>85</w:t>
@@ -1065,7 +1260,7 @@
           <w:p>
             <w:pPr>
               <w:jc w:val="center"/>
-              <w:cnfStyle w:val="000000000000"/>
+              <w:cnfStyle w:val="000000000000" w:firstRow="0" w:lastRow="0" w:firstColumn="0" w:lastColumn="0" w:oddVBand="0" w:evenVBand="0" w:oddHBand="0" w:evenHBand="0" w:firstRowFirstColumn="0" w:firstRowLastColumn="0" w:lastRowFirstColumn="0" w:lastRowLastColumn="0"/>
             </w:pPr>
             <w:r>
               <w:t>52</w:t>
@@ -1079,7 +1274,7 @@
           <w:p>
             <w:pPr>
               <w:jc w:val="center"/>
-              <w:cnfStyle w:val="000000000000"/>
+              <w:cnfStyle w:val="000000000000" w:firstRow="0" w:lastRow="0" w:firstColumn="0" w:lastColumn="0" w:oddVBand="0" w:evenVBand="0" w:oddHBand="0" w:evenHBand="0" w:firstRowFirstColumn="0" w:firstRowLastColumn="0" w:lastRowFirstColumn="0" w:lastRowLastColumn="0"/>
             </w:pPr>
             <w:r>
               <w:t>49</w:t>
@@ -1093,26 +1288,39 @@
           <w:p>
             <w:pPr>
               <w:jc w:val="center"/>
-              <w:cnfStyle w:val="000000000000"/>
+              <w:cnfStyle w:val="000000000000" w:firstRow="0" w:lastRow="0" w:firstColumn="0" w:lastColumn="0" w:oddVBand="0" w:evenVBand="0" w:oddHBand="0" w:evenHBand="0" w:firstRowFirstColumn="0" w:firstRowLastColumn="0" w:lastRowFirstColumn="0" w:lastRowLastColumn="0"/>
             </w:pPr>
-            <w:fldSimple w:instr=" =SUM(LEFT) \# &quot;0&quot; ">
-              <w:r>
-                <w:rPr>
-                  <w:noProof/>
-                </w:rPr>
-                <w:t>242</w:t>
-              </w:r>
-            </w:fldSimple>
+            <w:r>
+              <w:fldChar w:fldCharType="begin"/>
+            </w:r>
+            <w:r>
+              <w:instrText xml:space="preserve"> =SUM(LEFT) \# "0" </w:instrText>
+            </w:r>
+            <w:r>
+              <w:fldChar w:fldCharType="separate"/>
+            </w:r>
+            <w:r>
+              <w:rPr>
+                <w:noProof/>
+              </w:rPr>
+              <w:t>242</w:t>
+            </w:r>
+            <w:r>
+              <w:rPr>
+                <w:noProof/>
+              </w:rPr>
+              <w:fldChar w:fldCharType="end"/>
+            </w:r>
           </w:p>
         </w:tc>
       </w:tr>
       <w:tr>
         <w:trPr>
-          <w:cnfStyle w:val="000000100000"/>
+          <w:cnfStyle w:val="000000100000" w:firstRow="0" w:lastRow="0" w:firstColumn="0" w:lastColumn="0" w:oddVBand="0" w:evenVBand="0" w:oddHBand="1" w:evenHBand="0" w:firstRowFirstColumn="0" w:firstRowLastColumn="0" w:lastRowFirstColumn="0" w:lastRowLastColumn="0"/>
         </w:trPr>
         <w:tc>
           <w:tcPr>
-            <w:cnfStyle w:val="001000000000"/>
+            <w:cnfStyle w:val="001000000000" w:firstRow="0" w:lastRow="0" w:firstColumn="1" w:lastColumn="0" w:oddVBand="0" w:evenVBand="0" w:oddHBand="0" w:evenHBand="0" w:firstRowFirstColumn="0" w:firstRowLastColumn="0" w:lastRowFirstColumn="0" w:lastRowLastColumn="0"/>
             <w:tcW w:w="1064" w:type="dxa"/>
           </w:tcPr>
           <w:p>
@@ -1130,7 +1338,7 @@
           </w:tcPr>
           <w:p>
             <w:pPr>
-              <w:cnfStyle w:val="000000100000"/>
+              <w:cnfStyle w:val="000000100000" w:firstRow="0" w:lastRow="0" w:firstColumn="0" w:lastColumn="0" w:oddVBand="0" w:evenVBand="0" w:oddHBand="1" w:evenHBand="0" w:firstRowFirstColumn="0" w:firstRowLastColumn="0" w:lastRowFirstColumn="0" w:lastRowLastColumn="0"/>
             </w:pPr>
             <w:r>
               <w:t>Konda Reddy</w:t>
@@ -1144,7 +1352,7 @@
           <w:p>
             <w:pPr>
               <w:jc w:val="center"/>
-              <w:cnfStyle w:val="000000100000"/>
+              <w:cnfStyle w:val="000000100000" w:firstRow="0" w:lastRow="0" w:firstColumn="0" w:lastColumn="0" w:oddVBand="0" w:evenVBand="0" w:oddHBand="1" w:evenHBand="0" w:firstRowFirstColumn="0" w:firstRowLastColumn="0" w:lastRowFirstColumn="0" w:lastRowLastColumn="0"/>
             </w:pPr>
             <w:r>
               <w:t>79</w:t>
@@ -1158,7 +1366,7 @@
           <w:p>
             <w:pPr>
               <w:jc w:val="center"/>
-              <w:cnfStyle w:val="000000100000"/>
+              <w:cnfStyle w:val="000000100000" w:firstRow="0" w:lastRow="0" w:firstColumn="0" w:lastColumn="0" w:oddVBand="0" w:evenVBand="0" w:oddHBand="1" w:evenHBand="0" w:firstRowFirstColumn="0" w:firstRowLastColumn="0" w:lastRowFirstColumn="0" w:lastRowLastColumn="0"/>
             </w:pPr>
             <w:r>
               <w:t>86</w:t>
@@ -1172,7 +1380,7 @@
           <w:p>
             <w:pPr>
               <w:jc w:val="center"/>
-              <w:cnfStyle w:val="000000100000"/>
+              <w:cnfStyle w:val="000000100000" w:firstRow="0" w:lastRow="0" w:firstColumn="0" w:lastColumn="0" w:oddVBand="0" w:evenVBand="0" w:oddHBand="1" w:evenHBand="0" w:firstRowFirstColumn="0" w:firstRowLastColumn="0" w:lastRowFirstColumn="0" w:lastRowLastColumn="0"/>
             </w:pPr>
             <w:r>
               <w:t>88</w:t>
@@ -1186,7 +1394,7 @@
           <w:p>
             <w:pPr>
               <w:jc w:val="center"/>
-              <w:cnfStyle w:val="000000100000"/>
+              <w:cnfStyle w:val="000000100000" w:firstRow="0" w:lastRow="0" w:firstColumn="0" w:lastColumn="0" w:oddVBand="0" w:evenVBand="0" w:oddHBand="1" w:evenHBand="0" w:firstRowFirstColumn="0" w:firstRowLastColumn="0" w:lastRowFirstColumn="0" w:lastRowLastColumn="0"/>
             </w:pPr>
             <w:r>
               <w:t>91</w:t>
@@ -1200,23 +1408,36 @@
           <w:p>
             <w:pPr>
               <w:jc w:val="center"/>
-              <w:cnfStyle w:val="000000100000"/>
+              <w:cnfStyle w:val="000000100000" w:firstRow="0" w:lastRow="0" w:firstColumn="0" w:lastColumn="0" w:oddVBand="0" w:evenVBand="0" w:oddHBand="1" w:evenHBand="0" w:firstRowFirstColumn="0" w:firstRowLastColumn="0" w:lastRowFirstColumn="0" w:lastRowLastColumn="0"/>
             </w:pPr>
-            <w:fldSimple w:instr=" =SUM(LEFT) \# &quot;0&quot; ">
-              <w:r>
-                <w:rPr>
-                  <w:noProof/>
-                </w:rPr>
-                <w:t>344</w:t>
-              </w:r>
-            </w:fldSimple>
+            <w:r>
+              <w:fldChar w:fldCharType="begin"/>
+            </w:r>
+            <w:r>
+              <w:instrText xml:space="preserve"> =SUM(LEFT) \# "0" </w:instrText>
+            </w:r>
+            <w:r>
+              <w:fldChar w:fldCharType="separate"/>
+            </w:r>
+            <w:r>
+              <w:rPr>
+                <w:noProof/>
+              </w:rPr>
+              <w:t>344</w:t>
+            </w:r>
+            <w:r>
+              <w:rPr>
+                <w:noProof/>
+              </w:rPr>
+              <w:fldChar w:fldCharType="end"/>
+            </w:r>
           </w:p>
         </w:tc>
       </w:tr>
       <w:tr>
         <w:tc>
           <w:tcPr>
-            <w:cnfStyle w:val="001000000000"/>
+            <w:cnfStyle w:val="001000000000" w:firstRow="0" w:lastRow="0" w:firstColumn="1" w:lastColumn="0" w:oddVBand="0" w:evenVBand="0" w:oddHBand="0" w:evenHBand="0" w:firstRowFirstColumn="0" w:firstRowLastColumn="0" w:lastRowFirstColumn="0" w:lastRowLastColumn="0"/>
             <w:tcW w:w="1064" w:type="dxa"/>
           </w:tcPr>
           <w:p>
@@ -1234,7 +1455,7 @@
           </w:tcPr>
           <w:p>
             <w:pPr>
-              <w:cnfStyle w:val="000000000000"/>
+              <w:cnfStyle w:val="000000000000" w:firstRow="0" w:lastRow="0" w:firstColumn="0" w:lastColumn="0" w:oddVBand="0" w:evenVBand="0" w:oddHBand="0" w:evenHBand="0" w:firstRowFirstColumn="0" w:firstRowLastColumn="0" w:lastRowFirstColumn="0" w:lastRowLastColumn="0"/>
             </w:pPr>
             <w:r>
               <w:t>Jolly Reddy</w:t>
@@ -1248,7 +1469,7 @@
           <w:p>
             <w:pPr>
               <w:jc w:val="center"/>
-              <w:cnfStyle w:val="000000000000"/>
+              <w:cnfStyle w:val="000000000000" w:firstRow="0" w:lastRow="0" w:firstColumn="0" w:lastColumn="0" w:oddVBand="0" w:evenVBand="0" w:oddHBand="0" w:evenHBand="0" w:firstRowFirstColumn="0" w:firstRowLastColumn="0" w:lastRowFirstColumn="0" w:lastRowLastColumn="0"/>
             </w:pPr>
             <w:r>
               <w:t>65</w:t>
@@ -1262,7 +1483,7 @@
           <w:p>
             <w:pPr>
               <w:jc w:val="center"/>
-              <w:cnfStyle w:val="000000000000"/>
+              <w:cnfStyle w:val="000000000000" w:firstRow="0" w:lastRow="0" w:firstColumn="0" w:lastColumn="0" w:oddVBand="0" w:evenVBand="0" w:oddHBand="0" w:evenHBand="0" w:firstRowFirstColumn="0" w:firstRowLastColumn="0" w:lastRowFirstColumn="0" w:lastRowLastColumn="0"/>
             </w:pPr>
             <w:r>
               <w:t>56</w:t>
@@ -1276,7 +1497,7 @@
           <w:p>
             <w:pPr>
               <w:jc w:val="center"/>
-              <w:cnfStyle w:val="000000000000"/>
+              <w:cnfStyle w:val="000000000000" w:firstRow="0" w:lastRow="0" w:firstColumn="0" w:lastColumn="0" w:oddVBand="0" w:evenVBand="0" w:oddHBand="0" w:evenHBand="0" w:firstRowFirstColumn="0" w:firstRowLastColumn="0" w:lastRowFirstColumn="0" w:lastRowLastColumn="0"/>
             </w:pPr>
             <w:r>
               <w:t>89</w:t>
@@ -1290,7 +1511,7 @@
           <w:p>
             <w:pPr>
               <w:jc w:val="center"/>
-              <w:cnfStyle w:val="000000000000"/>
+              <w:cnfStyle w:val="000000000000" w:firstRow="0" w:lastRow="0" w:firstColumn="0" w:lastColumn="0" w:oddVBand="0" w:evenVBand="0" w:oddHBand="0" w:evenHBand="0" w:firstRowFirstColumn="0" w:firstRowLastColumn="0" w:lastRowFirstColumn="0" w:lastRowLastColumn="0"/>
             </w:pPr>
             <w:r>
               <w:t>46</w:t>
@@ -1304,16 +1525,29 @@
           <w:p>
             <w:pPr>
               <w:jc w:val="center"/>
-              <w:cnfStyle w:val="000000000000"/>
+              <w:cnfStyle w:val="000000000000" w:firstRow="0" w:lastRow="0" w:firstColumn="0" w:lastColumn="0" w:oddVBand="0" w:evenVBand="0" w:oddHBand="0" w:evenHBand="0" w:firstRowFirstColumn="0" w:firstRowLastColumn="0" w:lastRowFirstColumn="0" w:lastRowLastColumn="0"/>
             </w:pPr>
-            <w:fldSimple w:instr=" =SUM(LEFT) \# &quot;0&quot; ">
-              <w:r>
-                <w:rPr>
-                  <w:noProof/>
-                </w:rPr>
-                <w:t>256</w:t>
-              </w:r>
-            </w:fldSimple>
+            <w:r>
+              <w:fldChar w:fldCharType="begin"/>
+            </w:r>
+            <w:r>
+              <w:instrText xml:space="preserve"> =SUM(LEFT) \# "0" </w:instrText>
+            </w:r>
+            <w:r>
+              <w:fldChar w:fldCharType="separate"/>
+            </w:r>
+            <w:r>
+              <w:rPr>
+                <w:noProof/>
+              </w:rPr>
+              <w:t>256</w:t>
+            </w:r>
+            <w:r>
+              <w:rPr>
+                <w:noProof/>
+              </w:rPr>
+              <w:fldChar w:fldCharType="end"/>
+            </w:r>
           </w:p>
         </w:tc>
       </w:tr>
@@ -1333,6 +1567,26 @@
         <w:jc w:val="center"/>
         <w:rPr>
           <w:b/>
+          <w:sz w:val="32"/>
+          <w:szCs w:val="32"/>
+          <w:u w:val="single"/>
+        </w:rPr>
+      </w:pPr>
+      <w:r>
+        <w:rPr>
+          <w:b/>
+          <w:sz w:val="32"/>
+          <w:szCs w:val="32"/>
+          <w:u w:val="single"/>
+        </w:rPr>
+        <w:t>STUDENT MARKS MEMO CHART FORMAT</w:t>
+      </w:r>
+    </w:p>
+    <w:p>
+      <w:pPr>
+        <w:jc w:val="center"/>
+        <w:rPr>
+          <w:b/>
           <w:sz w:val="36"/>
           <w:szCs w:val="36"/>
         </w:rPr>
@@ -1346,7 +1600,7 @@
           <w:u w:val="single"/>
         </w:rPr>
         <w:drawing>
-          <wp:inline distT="0" distB="0" distL="0" distR="0">
+          <wp:inline distT="0" distB="0" distL="0" distR="0" wp14:anchorId="5D6AD74F" wp14:editId="5E477E8D">
             <wp:extent cx="5924550" cy="3381375"/>
             <wp:effectExtent l="0" t="0" r="0" b="0"/>
             <wp:docPr id="1" name="Object 1"/>
@@ -1355,7 +1609,7 @@
             </wp:cNvGraphicFramePr>
             <a:graphic xmlns:a="http://schemas.openxmlformats.org/drawingml/2006/main">
               <a:graphicData uri="http://schemas.openxmlformats.org/drawingml/2006/chart">
-                <c:chart xmlns:c="http://schemas.openxmlformats.org/drawingml/2006/chart" xmlns:r="http://schemas.openxmlformats.org/officeDocument/2006/relationships" r:id="rId13"/>
+                <c:chart xmlns:c="http://schemas.openxmlformats.org/drawingml/2006/chart" xmlns:r="http://schemas.openxmlformats.org/officeDocument/2006/relationships" r:id="rId15"/>
               </a:graphicData>
             </a:graphic>
           </wp:inline>
@@ -1363,10 +1617,974 @@
       </w:r>
     </w:p>
     <w:p/>
+    <w:p>
+      <w:pPr>
+        <w:jc w:val="center"/>
+        <w:rPr>
+          <w:sz w:val="36"/>
+          <w:szCs w:val="36"/>
+        </w:rPr>
+      </w:pPr>
+      <w:r>
+        <w:rPr>
+          <w:sz w:val="36"/>
+          <w:szCs w:val="36"/>
+        </w:rPr>
+        <w:lastRenderedPageBreak/>
+        <w:pict w14:anchorId="66D2CFCF">
+          <v:shape id="_x0000_i1027" type="#_x0000_t136" style="width:253.6pt;height:51pt">
+            <v:fill r:id="rId9" o:title=""/>
+            <v:stroke r:id="rId9" o:title=""/>
+            <v:shadow on="t" opacity="52429f"/>
+            <v:textpath style="font-family:&quot;Arial Black&quot;;font-style:italic;v-text-kern:t" trim="t" fitpath="t" string="FLOWCHART"/>
+          </v:shape>
+        </w:pict>
+      </w:r>
+    </w:p>
+    <w:p>
+      <w:pPr>
+        <w:jc w:val="center"/>
+        <w:rPr>
+          <w:sz w:val="36"/>
+          <w:szCs w:val="36"/>
+        </w:rPr>
+      </w:pPr>
+      <w:r>
+        <w:rPr>
+          <w:noProof/>
+          <w:sz w:val="36"/>
+          <w:szCs w:val="36"/>
+        </w:rPr>
+        <w:pict w14:anchorId="407B176F">
+          <v:shapetype id="_x0000_t116" coordsize="21600,21600" o:spt="116" path="m3475,qx,10800,3475,21600l18125,21600qx21600,10800,18125,xe">
+            <v:stroke joinstyle="miter"/>
+            <v:path gradientshapeok="t" o:connecttype="rect" textboxrect="1018,3163,20582,18437"/>
+          </v:shapetype>
+          <v:shape id="_x0000_s2070" type="#_x0000_t116" style="position:absolute;left:0;text-align:left;margin-left:161.25pt;margin-top:15.95pt;width:144.75pt;height:42.75pt;z-index:251661312" filled="f" strokecolor="white [3212]">
+            <v:textbox>
+              <w:txbxContent>
+                <w:p>
+                  <w:pPr>
+                    <w:jc w:val="center"/>
+                    <w:rPr>
+                      <w:color w:val="000000" w:themeColor="text1"/>
+                      <w:sz w:val="52"/>
+                      <w:szCs w:val="52"/>
+                    </w:rPr>
+                  </w:pPr>
+                  <w:r>
+                    <w:rPr>
+                      <w:color w:val="000000" w:themeColor="text1"/>
+                      <w:sz w:val="52"/>
+                      <w:szCs w:val="52"/>
+                    </w:rPr>
+                    <w:t>STAR</w:t>
+                  </w:r>
+                  <w:r>
+                    <w:rPr>
+                      <w:color w:val="000000" w:themeColor="text1"/>
+                      <w:sz w:val="52"/>
+                      <w:szCs w:val="52"/>
+                    </w:rPr>
+                    <w:t>T</w:t>
+                  </w:r>
+                </w:p>
+              </w:txbxContent>
+            </v:textbox>
+          </v:shape>
+        </w:pict>
+      </w:r>
+    </w:p>
+    <w:p>
+      <w:pPr>
+        <w:jc w:val="center"/>
+        <w:rPr>
+          <w:sz w:val="36"/>
+          <w:szCs w:val="36"/>
+        </w:rPr>
+      </w:pPr>
+      <w:r>
+        <w:rPr>
+          <w:noProof/>
+          <w:sz w:val="36"/>
+          <w:szCs w:val="36"/>
+        </w:rPr>
+        <w:pict w14:anchorId="4D3ED1FE">
+          <v:shapetype id="_x0000_t32" coordsize="21600,21600" o:spt="32" o:oned="t" path="m,l21600,21600e" filled="f">
+            <v:path arrowok="t" fillok="f" o:connecttype="none"/>
+            <o:lock v:ext="edit" shapetype="t"/>
+          </v:shapetype>
+          <v:shape id="_x0000_s2071" type="#_x0000_t32" style="position:absolute;left:0;text-align:left;margin-left:234pt;margin-top:21.95pt;width:.75pt;height:48.75pt;z-index:251662336" o:connectortype="straight" strokecolor="white [3212]" strokeweight="1pt">
+            <v:stroke dashstyle="dash" endarrow="block"/>
+            <v:shadow color="#868686"/>
+          </v:shape>
+        </w:pict>
+      </w:r>
+    </w:p>
+    <w:p>
+      <w:pPr>
+        <w:jc w:val="center"/>
+        <w:rPr>
+          <w:sz w:val="36"/>
+          <w:szCs w:val="36"/>
+        </w:rPr>
+      </w:pPr>
+      <w:r>
+        <w:rPr>
+          <w:noProof/>
+          <w:sz w:val="36"/>
+          <w:szCs w:val="36"/>
+        </w:rPr>
+        <w:pict w14:anchorId="7E0AE0DA">
+          <v:shapetype id="_x0000_t34" coordsize="21600,21600" o:spt="34" o:oned="t" adj="10800" path="m,l@0,0@0,21600,21600,21600e" filled="f">
+            <v:stroke joinstyle="miter"/>
+            <v:formulas>
+              <v:f eqn="val #0"/>
+            </v:formulas>
+            <v:path arrowok="t" fillok="f" o:connecttype="none"/>
+            <v:handles>
+              <v:h position="#0,center"/>
+            </v:handles>
+            <o:lock v:ext="edit" shapetype="t"/>
+          </v:shapetype>
+          <v:shape id="_x0000_s2078" type="#_x0000_t34" style="position:absolute;left:0;text-align:left;margin-left:276.35pt;margin-top:261.55pt;width:108.75pt;height:106.5pt;rotation:90;flip:x;z-index:251668480" o:connectortype="elbow" adj="-100,95375,-69418" strokecolor="white [3212]">
+            <v:stroke endarrow="block"/>
+          </v:shape>
+        </w:pict>
+      </w:r>
+      <w:r>
+        <w:rPr>
+          <w:noProof/>
+          <w:sz w:val="36"/>
+          <w:szCs w:val="36"/>
+        </w:rPr>
+        <w:pict w14:anchorId="0260F466">
+          <v:shapetype id="_x0000_t110" coordsize="21600,21600" o:spt="110" path="m10800,l,10800,10800,21600,21600,10800xe">
+            <v:stroke joinstyle="miter"/>
+            <v:path gradientshapeok="t" o:connecttype="rect" textboxrect="5400,5400,16200,16200"/>
+          </v:shapetype>
+          <v:shape id="_x0000_s2076" type="#_x0000_t110" style="position:absolute;left:0;text-align:left;margin-left:191.25pt;margin-top:218.4pt;width:85.5pt;height:87pt;z-index:251667456" filled="f" strokecolor="white [3212]">
+            <v:textbox>
+              <w:txbxContent>
+                <w:p>
+                  <w:pPr>
+                    <w:jc w:val="center"/>
+                    <w:rPr>
+                      <w:sz w:val="24"/>
+                      <w:szCs w:val="24"/>
+                    </w:rPr>
+                  </w:pPr>
+                  <w:r>
+                    <w:rPr>
+                      <w:sz w:val="24"/>
+                      <w:szCs w:val="24"/>
+                    </w:rPr>
+                    <w:t>Is X &gt; Y</w:t>
+                  </w:r>
+                </w:p>
+              </w:txbxContent>
+            </v:textbox>
+          </v:shape>
+        </w:pict>
+      </w:r>
+      <w:r>
+        <w:rPr>
+          <w:noProof/>
+          <w:sz w:val="36"/>
+          <w:szCs w:val="36"/>
+        </w:rPr>
+        <w:pict w14:anchorId="5C8CA16E">
+          <v:shape id="_x0000_s2075" type="#_x0000_t32" style="position:absolute;left:0;text-align:left;margin-left:233.25pt;margin-top:169.65pt;width:.75pt;height:48.75pt;z-index:251666432" o:connectortype="straight" strokecolor="white [3212]" strokeweight="1pt">
+            <v:stroke dashstyle="dash" endarrow="block"/>
+            <v:shadow color="#868686"/>
+          </v:shape>
+        </w:pict>
+      </w:r>
+      <w:r>
+        <w:rPr>
+          <w:noProof/>
+          <w:sz w:val="36"/>
+          <w:szCs w:val="36"/>
+        </w:rPr>
+        <w:pict w14:anchorId="1A19D188">
+          <v:shapetype id="_x0000_t111" coordsize="21600,21600" o:spt="111" path="m4321,l21600,,17204,21600,,21600xe">
+            <v:stroke joinstyle="miter"/>
+            <v:path gradientshapeok="t" o:connecttype="custom" o:connectlocs="12961,0;10800,0;2161,10800;8602,21600;10800,21600;19402,10800" textboxrect="4321,0,17204,21600"/>
+          </v:shapetype>
+          <v:shape id="_x0000_s2074" type="#_x0000_t111" style="position:absolute;left:0;text-align:left;margin-left:144.75pt;margin-top:134.4pt;width:171pt;height:33.75pt;z-index:251665408" filled="f" strokecolor="white [3212]">
+            <v:textbox>
+              <w:txbxContent>
+                <w:p>
+                  <w:pPr>
+                    <w:jc w:val="center"/>
+                    <w:rPr>
+                      <w:sz w:val="40"/>
+                      <w:szCs w:val="40"/>
+                    </w:rPr>
+                  </w:pPr>
+                  <w:r>
+                    <w:rPr>
+                      <w:sz w:val="40"/>
+                      <w:szCs w:val="40"/>
+                    </w:rPr>
+                    <w:t xml:space="preserve">Input </w:t>
+                  </w:r>
+                  <w:proofErr w:type="gramStart"/>
+                  <w:r>
+                    <w:rPr>
+                      <w:sz w:val="40"/>
+                      <w:szCs w:val="40"/>
+                    </w:rPr>
+                    <w:t>X</w:t>
+                  </w:r>
+                  <w:r>
+                    <w:rPr>
+                      <w:sz w:val="40"/>
+                      <w:szCs w:val="40"/>
+                    </w:rPr>
+                    <w:t>,Y</w:t>
+                  </w:r>
+                  <w:proofErr w:type="gramEnd"/>
+                </w:p>
+              </w:txbxContent>
+            </v:textbox>
+          </v:shape>
+        </w:pict>
+      </w:r>
+      <w:r>
+        <w:rPr>
+          <w:noProof/>
+          <w:sz w:val="36"/>
+          <w:szCs w:val="36"/>
+        </w:rPr>
+        <w:pict w14:anchorId="6B880D58">
+          <v:shape id="_x0000_s2073" type="#_x0000_t32" style="position:absolute;left:0;text-align:left;margin-left:233.25pt;margin-top:85.65pt;width:.75pt;height:48.75pt;z-index:251664384" o:connectortype="straight" strokecolor="white [3212]" strokeweight="1pt">
+            <v:stroke dashstyle="dash" endarrow="block"/>
+            <v:shadow color="#868686"/>
+          </v:shape>
+        </w:pict>
+      </w:r>
+      <w:r>
+        <w:rPr>
+          <w:noProof/>
+          <w:sz w:val="36"/>
+          <w:szCs w:val="36"/>
+        </w:rPr>
+        <w:pict w14:anchorId="5D74D8FC">
+          <v:shapetype id="_x0000_t109" coordsize="21600,21600" o:spt="109" path="m,l,21600r21600,l21600,xe">
+            <v:stroke joinstyle="miter"/>
+            <v:path gradientshapeok="t" o:connecttype="rect"/>
+          </v:shapetype>
+          <v:shape id="_x0000_s2072" type="#_x0000_t109" style="position:absolute;left:0;text-align:left;margin-left:159.75pt;margin-top:37.65pt;width:149.25pt;height:45.75pt;z-index:251663360" filled="f" strokecolor="white [3212]">
+            <v:textbox>
+              <w:txbxContent>
+                <w:p>
+                  <w:pPr>
+                    <w:jc w:val="center"/>
+                    <w:rPr>
+                      <w:sz w:val="48"/>
+                      <w:szCs w:val="48"/>
+                    </w:rPr>
+                  </w:pPr>
+                  <w:r>
+                    <w:rPr>
+                      <w:sz w:val="48"/>
+                      <w:szCs w:val="48"/>
+                    </w:rPr>
+                    <w:t xml:space="preserve">Declare </w:t>
+                  </w:r>
+                  <w:proofErr w:type="gramStart"/>
+                  <w:r>
+                    <w:rPr>
+                      <w:sz w:val="48"/>
+                      <w:szCs w:val="48"/>
+                    </w:rPr>
+                    <w:t>X</w:t>
+                  </w:r>
+                  <w:r>
+                    <w:rPr>
+                      <w:sz w:val="48"/>
+                      <w:szCs w:val="48"/>
+                    </w:rPr>
+                    <w:t>,Y</w:t>
+                  </w:r>
+                  <w:proofErr w:type="gramEnd"/>
+                </w:p>
+              </w:txbxContent>
+            </v:textbox>
+          </v:shape>
+        </w:pict>
+      </w:r>
+    </w:p>
+    <w:p>
+      <w:pPr>
+        <w:rPr>
+          <w:sz w:val="36"/>
+          <w:szCs w:val="36"/>
+        </w:rPr>
+      </w:pPr>
+    </w:p>
+    <w:p>
+      <w:pPr>
+        <w:rPr>
+          <w:sz w:val="36"/>
+          <w:szCs w:val="36"/>
+        </w:rPr>
+      </w:pPr>
+    </w:p>
+    <w:p>
+      <w:pPr>
+        <w:rPr>
+          <w:sz w:val="36"/>
+          <w:szCs w:val="36"/>
+        </w:rPr>
+      </w:pPr>
+    </w:p>
+    <w:p>
+      <w:pPr>
+        <w:rPr>
+          <w:sz w:val="36"/>
+          <w:szCs w:val="36"/>
+        </w:rPr>
+      </w:pPr>
+    </w:p>
+    <w:p>
+      <w:pPr>
+        <w:rPr>
+          <w:sz w:val="36"/>
+          <w:szCs w:val="36"/>
+        </w:rPr>
+      </w:pPr>
+    </w:p>
+    <w:p>
+      <w:pPr>
+        <w:rPr>
+          <w:sz w:val="36"/>
+          <w:szCs w:val="36"/>
+        </w:rPr>
+      </w:pPr>
+      <w:r>
+        <w:rPr>
+          <w:noProof/>
+          <w:sz w:val="36"/>
+          <w:szCs w:val="36"/>
+        </w:rPr>
+        <w:pict w14:anchorId="66B52AAA">
+          <v:shapetype id="_x0000_t202" coordsize="21600,21600" o:spt="202" path="m,l,21600r21600,l21600,xe">
+            <v:stroke joinstyle="miter"/>
+            <v:path gradientshapeok="t" o:connecttype="rect"/>
+          </v:shapetype>
+          <v:shape id="_x0000_s2082" type="#_x0000_t202" style="position:absolute;margin-left:98.25pt;margin-top:21.8pt;width:42.75pt;height:23.25pt;z-index:251671552">
+            <v:textbox>
+              <w:txbxContent>
+                <w:p>
+                  <w:pPr>
+                    <w:rPr>
+                      <w:color w:val="FFFFFF" w:themeColor="background1"/>
+                    </w:rPr>
+                  </w:pPr>
+                  <w:r>
+                    <w:rPr>
+                      <w:color w:val="FFFFFF" w:themeColor="background1"/>
+                    </w:rPr>
+                    <w:t>FALS</w:t>
+                  </w:r>
+                  <w:r>
+                    <w:rPr>
+                      <w:color w:val="FFFFFF" w:themeColor="background1"/>
+                    </w:rPr>
+                    <w:t>E</w:t>
+                  </w:r>
+                </w:p>
+              </w:txbxContent>
+            </v:textbox>
+          </v:shape>
+        </w:pict>
+      </w:r>
+      <w:r>
+        <w:rPr>
+          <w:noProof/>
+          <w:sz w:val="36"/>
+          <w:szCs w:val="36"/>
+        </w:rPr>
+        <w:pict w14:anchorId="4F32A3E8">
+          <v:shape id="_x0000_s2080" type="#_x0000_t202" style="position:absolute;margin-left:347.25pt;margin-top:18.05pt;width:39.75pt;height:23.25pt;z-index:251669504" fillcolor="#eeece1 [3214]" stroked="f">
+            <v:textbox style="mso-next-textbox:#_x0000_s2080">
+              <w:txbxContent>
+                <w:p>
+                  <w:pPr>
+                    <w:jc w:val="center"/>
+                    <w:rPr>
+                      <w:color w:val="FFFFFF" w:themeColor="background1"/>
+                    </w:rPr>
+                  </w:pPr>
+                  <w:r>
+                    <w:rPr>
+                      <w:color w:val="FFFFFF" w:themeColor="background1"/>
+                    </w:rPr>
+                    <w:t>TRU</w:t>
+                  </w:r>
+                  <w:r>
+                    <w:rPr>
+                      <w:color w:val="FFFFFF" w:themeColor="background1"/>
+                    </w:rPr>
+                    <w:t>E</w:t>
+                  </w:r>
+                  <w:r>
+                    <w:rPr>
+                      <w:noProof/>
+                      <w:color w:val="FFFFFF" w:themeColor="background1"/>
+                    </w:rPr>
+                    <w:drawing>
+                      <wp:inline distT="0" distB="0" distL="0" distR="0" wp14:anchorId="7250DCCD" wp14:editId="1885110E">
+                        <wp:extent cx="262255" cy="203835"/>
+                        <wp:effectExtent l="0" t="0" r="0" b="0"/>
+                        <wp:docPr id="1661918774" name="Picture 1661918774"/>
+                        <wp:cNvGraphicFramePr>
+                          <a:graphicFrameLocks xmlns:a="http://schemas.openxmlformats.org/drawingml/2006/main" noChangeAspect="1"/>
+                        </wp:cNvGraphicFramePr>
+                        <a:graphic xmlns:a="http://schemas.openxmlformats.org/drawingml/2006/main">
+                          <a:graphicData uri="http://schemas.openxmlformats.org/drawingml/2006/picture">
+                            <pic:pic xmlns:pic="http://schemas.openxmlformats.org/drawingml/2006/picture">
+                              <pic:nvPicPr>
+                                <pic:cNvPr id="0" name="Picture 10"/>
+                                <pic:cNvPicPr>
+                                  <a:picLocks noChangeAspect="1" noChangeArrowheads="1"/>
+                                </pic:cNvPicPr>
+                              </pic:nvPicPr>
+                              <pic:blipFill>
+                                <a:blip r:embed="rId16">
+                                  <a:extLst>
+                                    <a:ext uri="{28A0092B-C50C-407E-A947-70E740481C1C}">
+                                      <a14:useLocalDpi xmlns:a14="http://schemas.microsoft.com/office/drawing/2010/main" val="0"/>
+                                    </a:ext>
+                                  </a:extLst>
+                                </a:blip>
+                                <a:srcRect/>
+                                <a:stretch>
+                                  <a:fillRect/>
+                                </a:stretch>
+                              </pic:blipFill>
+                              <pic:spPr bwMode="auto">
+                                <a:xfrm>
+                                  <a:off x="0" y="0"/>
+                                  <a:ext cx="262255" cy="203835"/>
+                                </a:xfrm>
+                                <a:prstGeom prst="rect">
+                                  <a:avLst/>
+                                </a:prstGeom>
+                                <a:noFill/>
+                                <a:ln>
+                                  <a:noFill/>
+                                </a:ln>
+                              </pic:spPr>
+                            </pic:pic>
+                          </a:graphicData>
+                        </a:graphic>
+                      </wp:inline>
+                    </w:drawing>
+                  </w:r>
+                  <w:r>
+                    <w:rPr>
+                      <w:color w:val="FFFFFF" w:themeColor="background1"/>
+                    </w:rPr>
+                    <w:t>E</w:t>
+                  </w:r>
+                </w:p>
+              </w:txbxContent>
+            </v:textbox>
+          </v:shape>
+        </w:pict>
+      </w:r>
+    </w:p>
+    <w:p>
+      <w:pPr>
+        <w:tabs>
+          <w:tab w:val="left" w:pos="7425"/>
+        </w:tabs>
+        <w:rPr>
+          <w:sz w:val="36"/>
+          <w:szCs w:val="36"/>
+        </w:rPr>
+      </w:pPr>
+      <w:r>
+        <w:rPr>
+          <w:noProof/>
+          <w:sz w:val="36"/>
+          <w:szCs w:val="36"/>
+        </w:rPr>
+        <w:pict w14:anchorId="64C6E78D">
+          <v:shape id="_x0000_s2084" type="#_x0000_t111" style="position:absolute;margin-left:7.5pt;margin-top:128.3pt;width:181.5pt;height:33.75pt;z-index:251673600" filled="f" strokecolor="white [3212]">
+            <v:textbox>
+              <w:txbxContent>
+                <w:p>
+                  <w:pPr>
+                    <w:jc w:val="center"/>
+                    <w:rPr>
+                      <w:sz w:val="44"/>
+                      <w:szCs w:val="44"/>
+                    </w:rPr>
+                  </w:pPr>
+                  <w:r>
+                    <w:rPr>
+                      <w:sz w:val="44"/>
+                      <w:szCs w:val="44"/>
+                    </w:rPr>
+                    <w:t>Print “X”</w:t>
+                  </w:r>
+                </w:p>
+              </w:txbxContent>
+            </v:textbox>
+          </v:shape>
+        </w:pict>
+      </w:r>
+      <w:r>
+        <w:rPr>
+          <w:noProof/>
+          <w:sz w:val="36"/>
+          <w:szCs w:val="36"/>
+        </w:rPr>
+        <w:pict w14:anchorId="3DADF81F">
+          <v:shape id="_x0000_s2083" type="#_x0000_t111" style="position:absolute;margin-left:274.5pt;margin-top:125.3pt;width:194.25pt;height:35.25pt;z-index:251672576" filled="f" strokecolor="white [3212]">
+            <v:textbox>
+              <w:txbxContent>
+                <w:p>
+                  <w:pPr>
+                    <w:jc w:val="center"/>
+                    <w:rPr>
+                      <w:sz w:val="44"/>
+                      <w:szCs w:val="44"/>
+                    </w:rPr>
+                  </w:pPr>
+                  <w:r>
+                    <w:rPr>
+                      <w:sz w:val="44"/>
+                      <w:szCs w:val="44"/>
+                    </w:rPr>
+                    <w:t>Print “Y”</w:t>
+                  </w:r>
+                </w:p>
+              </w:txbxContent>
+            </v:textbox>
+          </v:shape>
+        </w:pict>
+      </w:r>
+      <w:r>
+        <w:rPr>
+          <w:noProof/>
+          <w:sz w:val="36"/>
+          <w:szCs w:val="36"/>
+        </w:rPr>
+        <w:pict w14:anchorId="56148651">
+          <v:shape id="_x0000_s2081" type="#_x0000_t34" style="position:absolute;margin-left:89.25pt;margin-top:24.05pt;width:108.75pt;height:92.25pt;rotation:90;z-index:251670528" o:connectortype="elbow" adj="-229,-110634,-51989" strokecolor="white [3212]">
+            <v:stroke endarrow="block"/>
+          </v:shape>
+        </w:pict>
+      </w:r>
+      <w:r>
+        <w:rPr>
+          <w:sz w:val="36"/>
+          <w:szCs w:val="36"/>
+        </w:rPr>
+        <w:tab/>
+      </w:r>
+    </w:p>
+    <w:p>
+      <w:pPr>
+        <w:rPr>
+          <w:sz w:val="36"/>
+          <w:szCs w:val="36"/>
+        </w:rPr>
+      </w:pPr>
+    </w:p>
+    <w:p>
+      <w:pPr>
+        <w:rPr>
+          <w:sz w:val="36"/>
+          <w:szCs w:val="36"/>
+        </w:rPr>
+      </w:pPr>
+    </w:p>
+    <w:p>
+      <w:pPr>
+        <w:rPr>
+          <w:sz w:val="36"/>
+          <w:szCs w:val="36"/>
+        </w:rPr>
+      </w:pPr>
+    </w:p>
+    <w:p>
+      <w:pPr>
+        <w:tabs>
+          <w:tab w:val="left" w:pos="1335"/>
+        </w:tabs>
+        <w:rPr>
+          <w:sz w:val="36"/>
+          <w:szCs w:val="36"/>
+        </w:rPr>
+      </w:pPr>
+      <w:r>
+        <w:rPr>
+          <w:noProof/>
+          <w:sz w:val="36"/>
+          <w:szCs w:val="36"/>
+        </w:rPr>
+        <w:pict w14:anchorId="6C71AF15">
+          <v:shape id="_x0000_s2089" type="#_x0000_t32" style="position:absolute;margin-left:231.75pt;margin-top:92.2pt;width:.75pt;height:31.5pt;z-index:251678720" o:connectortype="straight" strokecolor="white [3212]">
+            <v:stroke endarrow="block"/>
+          </v:shape>
+        </w:pict>
+      </w:r>
+      <w:r>
+        <w:rPr>
+          <w:noProof/>
+          <w:sz w:val="36"/>
+          <w:szCs w:val="36"/>
+        </w:rPr>
+        <w:pict w14:anchorId="6056BAC7">
+          <v:shape id="_x0000_s2088" type="#_x0000_t116" style="position:absolute;margin-left:162pt;margin-top:120.7pt;width:2in;height:31.5pt;z-index:251677696" filled="f" strokecolor="white [3212]">
+            <v:textbox>
+              <w:txbxContent>
+                <w:p>
+                  <w:pPr>
+                    <w:jc w:val="center"/>
+                    <w:rPr>
+                      <w:sz w:val="32"/>
+                      <w:szCs w:val="32"/>
+                    </w:rPr>
+                  </w:pPr>
+                  <w:r>
+                    <w:rPr>
+                      <w:sz w:val="32"/>
+                      <w:szCs w:val="32"/>
+                    </w:rPr>
+                    <w:t>End</w:t>
+                  </w:r>
+                </w:p>
+              </w:txbxContent>
+            </v:textbox>
+          </v:shape>
+        </w:pict>
+      </w:r>
+      <w:r>
+        <w:rPr>
+          <w:noProof/>
+          <w:sz w:val="36"/>
+          <w:szCs w:val="36"/>
+        </w:rPr>
+        <w:pict w14:anchorId="7A4851C3">
+          <v:shapetype id="_x0000_t120" coordsize="21600,21600" o:spt="120" path="m10800,qx,10800,10800,21600,21600,10800,10800,xe">
+            <v:path gradientshapeok="t" o:connecttype="custom" o:connectlocs="10800,0;3163,3163;0,10800;3163,18437;10800,21600;18437,18437;21600,10800;18437,3163" textboxrect="3163,3163,18437,18437"/>
+          </v:shapetype>
+          <v:shape id="_x0000_s2087" type="#_x0000_t120" style="position:absolute;margin-left:211.5pt;margin-top:53.2pt;width:44.25pt;height:39.75pt;z-index:251676672" filled="f" strokecolor="white [3212]"/>
+        </w:pict>
+      </w:r>
+      <w:r>
+        <w:rPr>
+          <w:noProof/>
+          <w:sz w:val="36"/>
+          <w:szCs w:val="36"/>
+        </w:rPr>
+        <w:pict w14:anchorId="43758E24">
+          <v:shape id="_x0000_s2086" type="#_x0000_t34" style="position:absolute;margin-left:97.5pt;margin-top:21.7pt;width:111pt;height:51.75pt;z-index:251675648" o:connectortype="elbow" adj="-146,-258574,-32984" strokecolor="white [3212]">
+            <v:stroke endarrow="block"/>
+          </v:shape>
+        </w:pict>
+      </w:r>
+      <w:r>
+        <w:rPr>
+          <w:noProof/>
+          <w:sz w:val="36"/>
+          <w:szCs w:val="36"/>
+        </w:rPr>
+        <w:pict w14:anchorId="0FDACEED">
+          <v:shape id="_x0000_s2085" type="#_x0000_t34" style="position:absolute;margin-left:258.75pt;margin-top:20.2pt;width:120.75pt;height:52.5pt;rotation:180;flip:y;z-index:251674624" o:connectortype="elbow" adj="-206,254263,-80765" strokecolor="white [3212]">
+            <v:stroke endarrow="block"/>
+          </v:shape>
+        </w:pict>
+      </w:r>
+      <w:r>
+        <w:rPr>
+          <w:sz w:val="36"/>
+          <w:szCs w:val="36"/>
+        </w:rPr>
+        <w:tab/>
+      </w:r>
+    </w:p>
+    <w:p>
+      <w:pPr>
+        <w:tabs>
+          <w:tab w:val="left" w:pos="1335"/>
+        </w:tabs>
+        <w:rPr>
+          <w:sz w:val="36"/>
+          <w:szCs w:val="36"/>
+        </w:rPr>
+      </w:pPr>
+    </w:p>
+    <w:p>
+      <w:pPr>
+        <w:tabs>
+          <w:tab w:val="left" w:pos="1335"/>
+        </w:tabs>
+        <w:rPr>
+          <w:sz w:val="36"/>
+          <w:szCs w:val="36"/>
+        </w:rPr>
+      </w:pPr>
+    </w:p>
+    <w:p>
+      <w:pPr>
+        <w:tabs>
+          <w:tab w:val="left" w:pos="1335"/>
+        </w:tabs>
+        <w:jc w:val="center"/>
+        <w:rPr>
+          <w:sz w:val="36"/>
+          <w:szCs w:val="36"/>
+        </w:rPr>
+      </w:pPr>
+      <w:r>
+        <w:rPr>
+          <w:sz w:val="36"/>
+          <w:szCs w:val="36"/>
+        </w:rPr>
+        <w:lastRenderedPageBreak/>
+        <w:pict w14:anchorId="58411763">
+          <v:shape id="_x0000_i1028" type="#_x0000_t136" style="width:163.5pt;height:51pt">
+            <v:fill r:id="rId9" o:title=""/>
+            <v:stroke r:id="rId9" o:title=""/>
+            <v:shadow on="t" opacity="52429f"/>
+            <v:textpath style="font-family:&quot;Arial Black&quot;;font-style:italic;v-text-kern:t" trim="t" fitpath="t" string="Pictures"/>
+          </v:shape>
+        </w:pict>
+      </w:r>
+    </w:p>
+    <w:p>
+      <w:pPr>
+        <w:tabs>
+          <w:tab w:val="left" w:pos="1335"/>
+        </w:tabs>
+        <w:jc w:val="center"/>
+        <w:rPr>
+          <w:sz w:val="36"/>
+          <w:szCs w:val="36"/>
+        </w:rPr>
+      </w:pPr>
+    </w:p>
+    <w:p>
+      <w:pPr>
+        <w:tabs>
+          <w:tab w:val="left" w:pos="1335"/>
+        </w:tabs>
+        <w:jc w:val="center"/>
+        <w:rPr>
+          <w:b/>
+          <w:bCs/>
+          <w:sz w:val="36"/>
+          <w:szCs w:val="36"/>
+          <w:u w:val="single"/>
+        </w:rPr>
+      </w:pPr>
+      <w:r>
+        <w:rPr>
+          <w:b/>
+          <w:bCs/>
+          <w:sz w:val="36"/>
+          <w:szCs w:val="36"/>
+          <w:u w:val="single"/>
+        </w:rPr>
+        <w:t>STOCK IMAGE</w:t>
+      </w:r>
+    </w:p>
+    <w:p>
+      <w:pPr>
+        <w:tabs>
+          <w:tab w:val="left" w:pos="1335"/>
+        </w:tabs>
+        <w:rPr>
+          <w:sz w:val="32"/>
+          <w:szCs w:val="32"/>
+        </w:rPr>
+      </w:pPr>
+      <w:r>
+        <w:rPr>
+          <w:noProof/>
+          <w:sz w:val="32"/>
+          <w:szCs w:val="32"/>
+        </w:rPr>
+        <w:drawing>
+          <wp:inline distT="0" distB="0" distL="0" distR="0" wp14:anchorId="542B2122" wp14:editId="3E78280C">
+            <wp:extent cx="5943600" cy="3343275"/>
+            <wp:effectExtent l="304800" t="304800" r="304800" b="314325"/>
+            <wp:docPr id="2092621665" name="Picture 2" descr="Businessperson on a computer"/>
+            <wp:cNvGraphicFramePr>
+              <a:graphicFrameLocks xmlns:a="http://schemas.openxmlformats.org/drawingml/2006/main" noChangeAspect="1"/>
+            </wp:cNvGraphicFramePr>
+            <a:graphic xmlns:a="http://schemas.openxmlformats.org/drawingml/2006/main">
+              <a:graphicData uri="http://schemas.openxmlformats.org/drawingml/2006/picture">
+                <pic:pic xmlns:pic="http://schemas.openxmlformats.org/drawingml/2006/picture">
+                  <pic:nvPicPr>
+                    <pic:cNvPr id="2092621665" name="Picture 2092621665" descr="Businessperson on a computer"/>
+                    <pic:cNvPicPr/>
+                  </pic:nvPicPr>
+                  <pic:blipFill>
+                    <a:blip r:embed="rId17" cstate="print">
+                      <a:extLst>
+                        <a:ext uri="{28A0092B-C50C-407E-A947-70E740481C1C}">
+                          <a14:useLocalDpi xmlns:a14="http://schemas.microsoft.com/office/drawing/2010/main" val="0"/>
+                        </a:ext>
+                      </a:extLst>
+                    </a:blip>
+                    <a:stretch>
+                      <a:fillRect/>
+                    </a:stretch>
+                  </pic:blipFill>
+                  <pic:spPr>
+                    <a:xfrm>
+                      <a:off x="0" y="0"/>
+                      <a:ext cx="5943600" cy="3343275"/>
+                    </a:xfrm>
+                    <a:prstGeom prst="round2DiagRect">
+                      <a:avLst>
+                        <a:gd name="adj1" fmla="val 16667"/>
+                        <a:gd name="adj2" fmla="val 0"/>
+                      </a:avLst>
+                    </a:prstGeom>
+                    <a:ln w="88900" cap="sq">
+                      <a:solidFill>
+                        <a:srgbClr val="FFFFFF"/>
+                      </a:solidFill>
+                      <a:miter lim="800000"/>
+                    </a:ln>
+                    <a:effectLst>
+                      <a:outerShdw blurRad="254000" algn="tl" rotWithShape="0">
+                        <a:srgbClr val="000000">
+                          <a:alpha val="43000"/>
+                        </a:srgbClr>
+                      </a:outerShdw>
+                    </a:effectLst>
+                  </pic:spPr>
+                </pic:pic>
+              </a:graphicData>
+            </a:graphic>
+          </wp:inline>
+        </w:drawing>
+      </w:r>
+    </w:p>
+    <w:p>
+      <w:pPr>
+        <w:tabs>
+          <w:tab w:val="left" w:pos="1335"/>
+        </w:tabs>
+        <w:jc w:val="center"/>
+        <w:rPr>
+          <w:b/>
+          <w:bCs/>
+          <w:sz w:val="32"/>
+          <w:szCs w:val="32"/>
+          <w:u w:val="single"/>
+        </w:rPr>
+      </w:pPr>
+      <w:r>
+        <w:rPr>
+          <w:b/>
+          <w:bCs/>
+          <w:sz w:val="32"/>
+          <w:szCs w:val="32"/>
+          <w:u w:val="single"/>
+        </w:rPr>
+        <w:t>CLIPART IMAGE</w:t>
+      </w:r>
+    </w:p>
+    <w:p>
+      <w:pPr>
+        <w:tabs>
+          <w:tab w:val="left" w:pos="1335"/>
+        </w:tabs>
+        <w:jc w:val="center"/>
+        <w:rPr>
+          <w:b/>
+          <w:bCs/>
+          <w:sz w:val="32"/>
+          <w:szCs w:val="32"/>
+          <w:u w:val="single"/>
+        </w:rPr>
+      </w:pPr>
+    </w:p>
+    <w:p>
+      <w:pPr>
+        <w:tabs>
+          <w:tab w:val="left" w:pos="1335"/>
+        </w:tabs>
+        <w:jc w:val="center"/>
+        <w:rPr>
+          <w:sz w:val="32"/>
+          <w:szCs w:val="32"/>
+        </w:rPr>
+      </w:pPr>
+      <w:r>
+        <w:rPr>
+          <w:noProof/>
+          <w:sz w:val="32"/>
+          <w:szCs w:val="32"/>
+        </w:rPr>
+        <w:drawing>
+          <wp:inline distT="0" distB="0" distL="0" distR="0" wp14:anchorId="15A2EBF9" wp14:editId="5A46A0B9">
+            <wp:extent cx="1244658" cy="1104900"/>
+            <wp:effectExtent l="0" t="0" r="0" b="0"/>
+            <wp:docPr id="877912173" name="Picture 3"/>
+            <wp:cNvGraphicFramePr>
+              <a:graphicFrameLocks xmlns:a="http://schemas.openxmlformats.org/drawingml/2006/main" noChangeAspect="1"/>
+            </wp:cNvGraphicFramePr>
+            <a:graphic xmlns:a="http://schemas.openxmlformats.org/drawingml/2006/main">
+              <a:graphicData uri="http://schemas.openxmlformats.org/drawingml/2006/picture">
+                <pic:pic xmlns:pic="http://schemas.openxmlformats.org/drawingml/2006/picture">
+                  <pic:nvPicPr>
+                    <pic:cNvPr id="877912173" name="Picture 877912173"/>
+                    <pic:cNvPicPr/>
+                  </pic:nvPicPr>
+                  <pic:blipFill>
+                    <a:blip r:embed="rId18" cstate="print">
+                      <a:extLst>
+                        <a:ext uri="{28A0092B-C50C-407E-A947-70E740481C1C}">
+                          <a14:useLocalDpi xmlns:a14="http://schemas.microsoft.com/office/drawing/2010/main" val="0"/>
+                        </a:ext>
+                        <a:ext uri="{837473B0-CC2E-450A-ABE3-18F120FF3D39}">
+                          <a1611:picAttrSrcUrl xmlns:a1611="http://schemas.microsoft.com/office/drawing/2016/11/main" r:id="rId19"/>
+                        </a:ext>
+                      </a:extLst>
+                    </a:blip>
+                    <a:stretch>
+                      <a:fillRect/>
+                    </a:stretch>
+                  </pic:blipFill>
+                  <pic:spPr>
+                    <a:xfrm>
+                      <a:off x="0" y="0"/>
+                      <a:ext cx="1255599" cy="1114612"/>
+                    </a:xfrm>
+                    <a:prstGeom prst="rect">
+                      <a:avLst/>
+                    </a:prstGeom>
+                  </pic:spPr>
+                </pic:pic>
+              </a:graphicData>
+            </a:graphic>
+          </wp:inline>
+        </w:drawing>
+      </w:r>
+    </w:p>
     <w:sectPr>
       <w:type w:val="continuous"/>
       <w:pgSz w:w="12240" w:h="15840"/>
       <w:pgMar w:top="1440" w:right="1440" w:bottom="1440" w:left="1440" w:header="720" w:footer="720" w:gutter="0"/>
+      <w:pgBorders w:offsetFrom="page">
+        <w:top w:val="single" w:sz="4" w:space="24" w:color="auto"/>
+        <w:left w:val="single" w:sz="4" w:space="24" w:color="auto"/>
+        <w:bottom w:val="single" w:sz="4" w:space="24" w:color="auto"/>
+        <w:right w:val="single" w:sz="4" w:space="24" w:color="auto"/>
+      </w:pgBorders>
       <w:cols w:space="720"/>
       <w:titlePg/>
       <w:docGrid w:linePitch="360"/>
@@ -1376,8 +2594,8 @@
 </file>
 
 <file path=word/endnotes.xml><?xml version="1.0" encoding="utf-8"?>
-<w:endnotes xmlns:ve="http://schemas.openxmlformats.org/markup-compatibility/2006" xmlns:o="urn:schemas-microsoft-com:office:office" xmlns:r="http://schemas.openxmlformats.org/officeDocument/2006/relationships" xmlns:m="http://schemas.openxmlformats.org/officeDocument/2006/math" xmlns:v="urn:schemas-microsoft-com:vml" xmlns:wp="http://schemas.openxmlformats.org/drawingml/2006/wordprocessingDrawing" xmlns:w10="urn:schemas-microsoft-com:office:word" xmlns:w="http://schemas.openxmlformats.org/wordprocessingml/2006/main" xmlns:wne="http://schemas.microsoft.com/office/word/2006/wordml">
-  <w:endnote w:type="separator" w:id="0">
+<w:endnotes xmlns:wpc="http://schemas.microsoft.com/office/word/2010/wordprocessingCanvas" xmlns:cx="http://schemas.microsoft.com/office/drawing/2014/chartex" xmlns:cx1="http://schemas.microsoft.com/office/drawing/2015/9/8/chartex" xmlns:cx2="http://schemas.microsoft.com/office/drawing/2015/10/21/chartex" xmlns:cx3="http://schemas.microsoft.com/office/drawing/2016/5/9/chartex" xmlns:cx4="http://schemas.microsoft.com/office/drawing/2016/5/10/chartex" xmlns:cx5="http://schemas.microsoft.com/office/drawing/2016/5/11/chartex" xmlns:cx6="http://schemas.microsoft.com/office/drawing/2016/5/12/chartex" xmlns:cx7="http://schemas.microsoft.com/office/drawing/2016/5/13/chartex" xmlns:cx8="http://schemas.microsoft.com/office/drawing/2016/5/14/chartex" xmlns:mc="http://schemas.openxmlformats.org/markup-compatibility/2006" xmlns:aink="http://schemas.microsoft.com/office/drawing/2016/ink" xmlns:am3d="http://schemas.microsoft.com/office/drawing/2017/model3d" xmlns:o="urn:schemas-microsoft-com:office:office" xmlns:oel="http://schemas.microsoft.com/office/2019/extlst" xmlns:r="http://schemas.openxmlformats.org/officeDocument/2006/relationships" xmlns:m="http://schemas.openxmlformats.org/officeDocument/2006/math" xmlns:v="urn:schemas-microsoft-com:vml" xmlns:wp14="http://schemas.microsoft.com/office/word/2010/wordprocessingDrawing" xmlns:wp="http://schemas.openxmlformats.org/drawingml/2006/wordprocessingDrawing" xmlns:w10="urn:schemas-microsoft-com:office:word" xmlns:w="http://schemas.openxmlformats.org/wordprocessingml/2006/main" xmlns:w14="http://schemas.microsoft.com/office/word/2010/wordml" xmlns:w15="http://schemas.microsoft.com/office/word/2012/wordml" xmlns:w16cex="http://schemas.microsoft.com/office/word/2018/wordml/cex" xmlns:w16cid="http://schemas.microsoft.com/office/word/2016/wordml/cid" xmlns:w16="http://schemas.microsoft.com/office/word/2018/wordml" xmlns:w16sdtdh="http://schemas.microsoft.com/office/word/2020/wordml/sdtdatahash" xmlns:w16se="http://schemas.microsoft.com/office/word/2015/wordml/symex" xmlns:wpg="http://schemas.microsoft.com/office/word/2010/wordprocessingGroup" xmlns:wpi="http://schemas.microsoft.com/office/word/2010/wordprocessingInk" xmlns:wne="http://schemas.microsoft.com/office/word/2006/wordml" xmlns:wps="http://schemas.microsoft.com/office/word/2010/wordprocessingShape" mc:Ignorable="w14 w15 w16se w16cid w16 w16cex w16sdtdh wp14">
+  <w:endnote w:type="separator" w:id="-1">
     <w:p>
       <w:pPr>
         <w:spacing w:after="0" w:line="240" w:lineRule="auto"/>
@@ -1387,7 +2605,7 @@
       </w:r>
     </w:p>
   </w:endnote>
-  <w:endnote w:type="continuationSeparator" w:id="1">
+  <w:endnote w:type="continuationSeparator" w:id="0">
     <w:p>
       <w:pPr>
         <w:spacing w:after="0" w:line="240" w:lineRule="auto"/>
@@ -1401,8 +2619,8 @@
 </file>
 
 <file path=word/footnotes.xml><?xml version="1.0" encoding="utf-8"?>
-<w:footnotes xmlns:ve="http://schemas.openxmlformats.org/markup-compatibility/2006" xmlns:o="urn:schemas-microsoft-com:office:office" xmlns:r="http://schemas.openxmlformats.org/officeDocument/2006/relationships" xmlns:m="http://schemas.openxmlformats.org/officeDocument/2006/math" xmlns:v="urn:schemas-microsoft-com:vml" xmlns:wp="http://schemas.openxmlformats.org/drawingml/2006/wordprocessingDrawing" xmlns:w10="urn:schemas-microsoft-com:office:word" xmlns:w="http://schemas.openxmlformats.org/wordprocessingml/2006/main" xmlns:wne="http://schemas.microsoft.com/office/word/2006/wordml">
-  <w:footnote w:type="separator" w:id="0">
+<w:footnotes xmlns:wpc="http://schemas.microsoft.com/office/word/2010/wordprocessingCanvas" xmlns:cx="http://schemas.microsoft.com/office/drawing/2014/chartex" xmlns:cx1="http://schemas.microsoft.com/office/drawing/2015/9/8/chartex" xmlns:cx2="http://schemas.microsoft.com/office/drawing/2015/10/21/chartex" xmlns:cx3="http://schemas.microsoft.com/office/drawing/2016/5/9/chartex" xmlns:cx4="http://schemas.microsoft.com/office/drawing/2016/5/10/chartex" xmlns:cx5="http://schemas.microsoft.com/office/drawing/2016/5/11/chartex" xmlns:cx6="http://schemas.microsoft.com/office/drawing/2016/5/12/chartex" xmlns:cx7="http://schemas.microsoft.com/office/drawing/2016/5/13/chartex" xmlns:cx8="http://schemas.microsoft.com/office/drawing/2016/5/14/chartex" xmlns:mc="http://schemas.openxmlformats.org/markup-compatibility/2006" xmlns:aink="http://schemas.microsoft.com/office/drawing/2016/ink" xmlns:am3d="http://schemas.microsoft.com/office/drawing/2017/model3d" xmlns:o="urn:schemas-microsoft-com:office:office" xmlns:oel="http://schemas.microsoft.com/office/2019/extlst" xmlns:r="http://schemas.openxmlformats.org/officeDocument/2006/relationships" xmlns:m="http://schemas.openxmlformats.org/officeDocument/2006/math" xmlns:v="urn:schemas-microsoft-com:vml" xmlns:wp14="http://schemas.microsoft.com/office/word/2010/wordprocessingDrawing" xmlns:wp="http://schemas.openxmlformats.org/drawingml/2006/wordprocessingDrawing" xmlns:w10="urn:schemas-microsoft-com:office:word" xmlns:w="http://schemas.openxmlformats.org/wordprocessingml/2006/main" xmlns:w14="http://schemas.microsoft.com/office/word/2010/wordml" xmlns:w15="http://schemas.microsoft.com/office/word/2012/wordml" xmlns:w16cex="http://schemas.microsoft.com/office/word/2018/wordml/cex" xmlns:w16cid="http://schemas.microsoft.com/office/word/2016/wordml/cid" xmlns:w16="http://schemas.microsoft.com/office/word/2018/wordml" xmlns:w16sdtdh="http://schemas.microsoft.com/office/word/2020/wordml/sdtdatahash" xmlns:w16se="http://schemas.microsoft.com/office/word/2015/wordml/symex" xmlns:wpg="http://schemas.microsoft.com/office/word/2010/wordprocessingGroup" xmlns:wpi="http://schemas.microsoft.com/office/word/2010/wordprocessingInk" xmlns:wne="http://schemas.microsoft.com/office/word/2006/wordml" xmlns:wps="http://schemas.microsoft.com/office/word/2010/wordprocessingShape" mc:Ignorable="w14 w15 w16se w16cid w16 w16cex w16sdtdh wp14">
+  <w:footnote w:type="separator" w:id="-1">
     <w:p>
       <w:pPr>
         <w:spacing w:after="0" w:line="240" w:lineRule="auto"/>
@@ -1412,7 +2630,7 @@
       </w:r>
     </w:p>
   </w:footnote>
-  <w:footnote w:type="continuationSeparator" w:id="1">
+  <w:footnote w:type="continuationSeparator" w:id="0">
     <w:p>
       <w:pPr>
         <w:spacing w:after="0" w:line="240" w:lineRule="auto"/>
@@ -1426,7 +2644,7 @@
 </file>
 
 <file path=word/styles.xml><?xml version="1.0" encoding="utf-8"?>
-<w:styles xmlns:r="http://schemas.openxmlformats.org/officeDocument/2006/relationships" xmlns:w="http://schemas.openxmlformats.org/wordprocessingml/2006/main">
+<w:styles xmlns:mc="http://schemas.openxmlformats.org/markup-compatibility/2006" xmlns:r="http://schemas.openxmlformats.org/officeDocument/2006/relationships" xmlns:w="http://schemas.openxmlformats.org/wordprocessingml/2006/main" xmlns:w14="http://schemas.microsoft.com/office/word/2010/wordml" xmlns:w15="http://schemas.microsoft.com/office/word/2012/wordml" xmlns:w16cex="http://schemas.microsoft.com/office/word/2018/wordml/cex" xmlns:w16cid="http://schemas.microsoft.com/office/word/2016/wordml/cid" xmlns:w16="http://schemas.microsoft.com/office/word/2018/wordml" xmlns:w16sdtdh="http://schemas.microsoft.com/office/word/2020/wordml/sdtdatahash" xmlns:w16se="http://schemas.microsoft.com/office/word/2015/wordml/symex" mc:Ignorable="w14 w15 w16se w16cid w16 w16cex w16sdtdh">
   <w:docDefaults>
     <w:rPrDefault>
       <w:rPr>
@@ -1442,144 +2660,383 @@
       </w:pPr>
     </w:pPrDefault>
   </w:docDefaults>
-  <w:latentStyles w:defLockedState="0" w:defUIPriority="99" w:defSemiHidden="1" w:defUnhideWhenUsed="1" w:defQFormat="0" w:count="267">
-    <w:lsdException w:name="Normal" w:semiHidden="0" w:uiPriority="0" w:unhideWhenUsed="0" w:qFormat="1"/>
-    <w:lsdException w:name="heading 1" w:semiHidden="0" w:uiPriority="9" w:unhideWhenUsed="0" w:qFormat="1"/>
-    <w:lsdException w:name="heading 2" w:uiPriority="9" w:qFormat="1"/>
-    <w:lsdException w:name="heading 3" w:uiPriority="9" w:qFormat="1"/>
-    <w:lsdException w:name="heading 4" w:uiPriority="9" w:qFormat="1"/>
-    <w:lsdException w:name="heading 5" w:uiPriority="9" w:qFormat="1"/>
-    <w:lsdException w:name="heading 6" w:uiPriority="9" w:qFormat="1"/>
-    <w:lsdException w:name="heading 7" w:uiPriority="9" w:qFormat="1"/>
-    <w:lsdException w:name="heading 8" w:uiPriority="9" w:qFormat="1"/>
-    <w:lsdException w:name="heading 9" w:uiPriority="9" w:qFormat="1"/>
-    <w:lsdException w:name="toc 1" w:uiPriority="39"/>
-    <w:lsdException w:name="toc 2" w:uiPriority="39"/>
-    <w:lsdException w:name="toc 3" w:uiPriority="39"/>
-    <w:lsdException w:name="toc 4" w:uiPriority="39"/>
-    <w:lsdException w:name="toc 5" w:uiPriority="39"/>
-    <w:lsdException w:name="toc 6" w:uiPriority="39"/>
-    <w:lsdException w:name="toc 7" w:uiPriority="39"/>
-    <w:lsdException w:name="toc 8" w:uiPriority="39"/>
-    <w:lsdException w:name="toc 9" w:uiPriority="39"/>
-    <w:lsdException w:name="caption" w:uiPriority="35" w:qFormat="1"/>
-    <w:lsdException w:name="Title" w:semiHidden="0" w:uiPriority="10" w:unhideWhenUsed="0" w:qFormat="1"/>
-    <w:lsdException w:name="Default Paragraph Font" w:uiPriority="1"/>
-    <w:lsdException w:name="Subtitle" w:semiHidden="0" w:uiPriority="11" w:unhideWhenUsed="0" w:qFormat="1"/>
-    <w:lsdException w:name="Strong" w:semiHidden="0" w:uiPriority="22" w:unhideWhenUsed="0" w:qFormat="1"/>
-    <w:lsdException w:name="Emphasis" w:semiHidden="0" w:uiPriority="20" w:unhideWhenUsed="0" w:qFormat="1"/>
-    <w:lsdException w:name="Table Grid" w:semiHidden="0" w:uiPriority="59" w:unhideWhenUsed="0"/>
-    <w:lsdException w:name="Placeholder Text" w:unhideWhenUsed="0"/>
-    <w:lsdException w:name="No Spacing" w:semiHidden="0" w:uiPriority="1" w:unhideWhenUsed="0" w:qFormat="1"/>
-    <w:lsdException w:name="Light Shading" w:semiHidden="0" w:uiPriority="60" w:unhideWhenUsed="0"/>
-    <w:lsdException w:name="Light List" w:semiHidden="0" w:uiPriority="61" w:unhideWhenUsed="0"/>
-    <w:lsdException w:name="Light Grid" w:semiHidden="0" w:uiPriority="62" w:unhideWhenUsed="0"/>
-    <w:lsdException w:name="Medium Shading 1" w:semiHidden="0" w:uiPriority="63" w:unhideWhenUsed="0"/>
-    <w:lsdException w:name="Medium Shading 2" w:semiHidden="0" w:uiPriority="64" w:unhideWhenUsed="0"/>
-    <w:lsdException w:name="Medium List 1" w:semiHidden="0" w:uiPriority="65" w:unhideWhenUsed="0"/>
-    <w:lsdException w:name="Medium List 2" w:semiHidden="0" w:uiPriority="66" w:unhideWhenUsed="0"/>
-    <w:lsdException w:name="Medium Grid 1" w:semiHidden="0" w:uiPriority="67" w:unhideWhenUsed="0"/>
-    <w:lsdException w:name="Medium Grid 2" w:semiHidden="0" w:uiPriority="68" w:unhideWhenUsed="0"/>
-    <w:lsdException w:name="Medium Grid 3" w:semiHidden="0" w:uiPriority="69" w:unhideWhenUsed="0"/>
-    <w:lsdException w:name="Dark List" w:semiHidden="0" w:uiPriority="70" w:unhideWhenUsed="0"/>
-    <w:lsdException w:name="Colorful Shading" w:semiHidden="0" w:uiPriority="71" w:unhideWhenUsed="0"/>
-    <w:lsdException w:name="Colorful List" w:semiHidden="0" w:uiPriority="72" w:unhideWhenUsed="0"/>
-    <w:lsdException w:name="Colorful Grid" w:semiHidden="0" w:uiPriority="73" w:unhideWhenUsed="0"/>
-    <w:lsdException w:name="Light Shading Accent 1" w:semiHidden="0" w:uiPriority="60" w:unhideWhenUsed="0"/>
-    <w:lsdException w:name="Light List Accent 1" w:semiHidden="0" w:uiPriority="61" w:unhideWhenUsed="0"/>
-    <w:lsdException w:name="Light Grid Accent 1" w:semiHidden="0" w:uiPriority="62" w:unhideWhenUsed="0"/>
-    <w:lsdException w:name="Medium Shading 1 Accent 1" w:semiHidden="0" w:uiPriority="63" w:unhideWhenUsed="0"/>
-    <w:lsdException w:name="Medium Shading 2 Accent 1" w:semiHidden="0" w:uiPriority="64" w:unhideWhenUsed="0"/>
-    <w:lsdException w:name="Medium List 1 Accent 1" w:semiHidden="0" w:uiPriority="65" w:unhideWhenUsed="0"/>
-    <w:lsdException w:name="Revision" w:unhideWhenUsed="0"/>
-    <w:lsdException w:name="List Paragraph" w:semiHidden="0" w:uiPriority="34" w:unhideWhenUsed="0" w:qFormat="1"/>
-    <w:lsdException w:name="Quote" w:semiHidden="0" w:uiPriority="29" w:unhideWhenUsed="0" w:qFormat="1"/>
-    <w:lsdException w:name="Intense Quote" w:semiHidden="0" w:uiPriority="30" w:unhideWhenUsed="0" w:qFormat="1"/>
-    <w:lsdException w:name="Medium List 2 Accent 1" w:semiHidden="0" w:uiPriority="66" w:unhideWhenUsed="0"/>
-    <w:lsdException w:name="Medium Grid 1 Accent 1" w:semiHidden="0" w:uiPriority="67" w:unhideWhenUsed="0"/>
-    <w:lsdException w:name="Medium Grid 2 Accent 1" w:semiHidden="0" w:uiPriority="68" w:unhideWhenUsed="0"/>
-    <w:lsdException w:name="Medium Grid 3 Accent 1" w:semiHidden="0" w:uiPriority="69" w:unhideWhenUsed="0"/>
-    <w:lsdException w:name="Dark List Accent 1" w:semiHidden="0" w:uiPriority="70" w:unhideWhenUsed="0"/>
-    <w:lsdException w:name="Colorful Shading Accent 1" w:semiHidden="0" w:uiPriority="71" w:unhideWhenUsed="0"/>
-    <w:lsdException w:name="Colorful List Accent 1" w:semiHidden="0" w:uiPriority="72" w:unhideWhenUsed="0"/>
-    <w:lsdException w:name="Colorful Grid Accent 1" w:semiHidden="0" w:uiPriority="73" w:unhideWhenUsed="0"/>
-    <w:lsdException w:name="Light Shading Accent 2" w:semiHidden="0" w:uiPriority="60" w:unhideWhenUsed="0"/>
-    <w:lsdException w:name="Light List Accent 2" w:semiHidden="0" w:uiPriority="61" w:unhideWhenUsed="0"/>
-    <w:lsdException w:name="Light Grid Accent 2" w:semiHidden="0" w:uiPriority="62" w:unhideWhenUsed="0"/>
-    <w:lsdException w:name="Medium Shading 1 Accent 2" w:semiHidden="0" w:uiPriority="63" w:unhideWhenUsed="0"/>
-    <w:lsdException w:name="Medium Shading 2 Accent 2" w:semiHidden="0" w:uiPriority="64" w:unhideWhenUsed="0"/>
-    <w:lsdException w:name="Medium List 1 Accent 2" w:semiHidden="0" w:uiPriority="65" w:unhideWhenUsed="0"/>
-    <w:lsdException w:name="Medium List 2 Accent 2" w:semiHidden="0" w:uiPriority="66" w:unhideWhenUsed="0"/>
-    <w:lsdException w:name="Medium Grid 1 Accent 2" w:semiHidden="0" w:uiPriority="67" w:unhideWhenUsed="0"/>
-    <w:lsdException w:name="Medium Grid 2 Accent 2" w:semiHidden="0" w:uiPriority="68" w:unhideWhenUsed="0"/>
-    <w:lsdException w:name="Medium Grid 3 Accent 2" w:semiHidden="0" w:uiPriority="69" w:unhideWhenUsed="0"/>
-    <w:lsdException w:name="Dark List Accent 2" w:semiHidden="0" w:uiPriority="70" w:unhideWhenUsed="0"/>
-    <w:lsdException w:name="Colorful Shading Accent 2" w:semiHidden="0" w:uiPriority="71" w:unhideWhenUsed="0"/>
-    <w:lsdException w:name="Colorful List Accent 2" w:semiHidden="0" w:uiPriority="72" w:unhideWhenUsed="0"/>
-    <w:lsdException w:name="Colorful Grid Accent 2" w:semiHidden="0" w:uiPriority="73" w:unhideWhenUsed="0"/>
-    <w:lsdException w:name="Light Shading Accent 3" w:semiHidden="0" w:uiPriority="60" w:unhideWhenUsed="0"/>
-    <w:lsdException w:name="Light List Accent 3" w:semiHidden="0" w:uiPriority="61" w:unhideWhenUsed="0"/>
-    <w:lsdException w:name="Light Grid Accent 3" w:semiHidden="0" w:uiPriority="62" w:unhideWhenUsed="0"/>
-    <w:lsdException w:name="Medium Shading 1 Accent 3" w:semiHidden="0" w:uiPriority="63" w:unhideWhenUsed="0"/>
-    <w:lsdException w:name="Medium Shading 2 Accent 3" w:semiHidden="0" w:uiPriority="64" w:unhideWhenUsed="0"/>
-    <w:lsdException w:name="Medium List 1 Accent 3" w:semiHidden="0" w:uiPriority="65" w:unhideWhenUsed="0"/>
-    <w:lsdException w:name="Medium List 2 Accent 3" w:semiHidden="0" w:uiPriority="66" w:unhideWhenUsed="0"/>
-    <w:lsdException w:name="Medium Grid 1 Accent 3" w:semiHidden="0" w:uiPriority="67" w:unhideWhenUsed="0"/>
-    <w:lsdException w:name="Medium Grid 2 Accent 3" w:semiHidden="0" w:uiPriority="68" w:unhideWhenUsed="0"/>
-    <w:lsdException w:name="Medium Grid 3 Accent 3" w:semiHidden="0" w:uiPriority="69" w:unhideWhenUsed="0"/>
-    <w:lsdException w:name="Dark List Accent 3" w:semiHidden="0" w:uiPriority="70" w:unhideWhenUsed="0"/>
-    <w:lsdException w:name="Colorful Shading Accent 3" w:semiHidden="0" w:uiPriority="71" w:unhideWhenUsed="0"/>
-    <w:lsdException w:name="Colorful List Accent 3" w:semiHidden="0" w:uiPriority="72" w:unhideWhenUsed="0"/>
-    <w:lsdException w:name="Colorful Grid Accent 3" w:semiHidden="0" w:uiPriority="73" w:unhideWhenUsed="0"/>
-    <w:lsdException w:name="Light Shading Accent 4" w:semiHidden="0" w:uiPriority="60" w:unhideWhenUsed="0"/>
-    <w:lsdException w:name="Light List Accent 4" w:semiHidden="0" w:uiPriority="61" w:unhideWhenUsed="0"/>
-    <w:lsdException w:name="Light Grid Accent 4" w:semiHidden="0" w:uiPriority="62" w:unhideWhenUsed="0"/>
-    <w:lsdException w:name="Medium Shading 1 Accent 4" w:semiHidden="0" w:uiPriority="63" w:unhideWhenUsed="0"/>
-    <w:lsdException w:name="Medium Shading 2 Accent 4" w:semiHidden="0" w:uiPriority="64" w:unhideWhenUsed="0"/>
-    <w:lsdException w:name="Medium List 1 Accent 4" w:semiHidden="0" w:uiPriority="65" w:unhideWhenUsed="0"/>
-    <w:lsdException w:name="Medium List 2 Accent 4" w:semiHidden="0" w:uiPriority="66" w:unhideWhenUsed="0"/>
-    <w:lsdException w:name="Medium Grid 1 Accent 4" w:semiHidden="0" w:uiPriority="67" w:unhideWhenUsed="0"/>
-    <w:lsdException w:name="Medium Grid 2 Accent 4" w:semiHidden="0" w:uiPriority="68" w:unhideWhenUsed="0"/>
-    <w:lsdException w:name="Medium Grid 3 Accent 4" w:semiHidden="0" w:uiPriority="69" w:unhideWhenUsed="0"/>
-    <w:lsdException w:name="Dark List Accent 4" w:semiHidden="0" w:uiPriority="70" w:unhideWhenUsed="0"/>
-    <w:lsdException w:name="Colorful Shading Accent 4" w:semiHidden="0" w:uiPriority="71" w:unhideWhenUsed="0"/>
-    <w:lsdException w:name="Colorful List Accent 4" w:semiHidden="0" w:uiPriority="72" w:unhideWhenUsed="0"/>
-    <w:lsdException w:name="Colorful Grid Accent 4" w:semiHidden="0" w:uiPriority="73" w:unhideWhenUsed="0"/>
-    <w:lsdException w:name="Light Shading Accent 5" w:semiHidden="0" w:uiPriority="60" w:unhideWhenUsed="0"/>
-    <w:lsdException w:name="Light List Accent 5" w:semiHidden="0" w:uiPriority="61" w:unhideWhenUsed="0"/>
-    <w:lsdException w:name="Light Grid Accent 5" w:semiHidden="0" w:uiPriority="62" w:unhideWhenUsed="0"/>
-    <w:lsdException w:name="Medium Shading 1 Accent 5" w:semiHidden="0" w:uiPriority="63" w:unhideWhenUsed="0"/>
-    <w:lsdException w:name="Medium Shading 2 Accent 5" w:semiHidden="0" w:uiPriority="64" w:unhideWhenUsed="0"/>
-    <w:lsdException w:name="Medium List 1 Accent 5" w:semiHidden="0" w:uiPriority="65" w:unhideWhenUsed="0"/>
-    <w:lsdException w:name="Medium List 2 Accent 5" w:semiHidden="0" w:uiPriority="66" w:unhideWhenUsed="0"/>
-    <w:lsdException w:name="Medium Grid 1 Accent 5" w:semiHidden="0" w:uiPriority="67" w:unhideWhenUsed="0"/>
-    <w:lsdException w:name="Medium Grid 2 Accent 5" w:semiHidden="0" w:uiPriority="68" w:unhideWhenUsed="0"/>
-    <w:lsdException w:name="Medium Grid 3 Accent 5" w:semiHidden="0" w:uiPriority="69" w:unhideWhenUsed="0"/>
-    <w:lsdException w:name="Dark List Accent 5" w:semiHidden="0" w:uiPriority="70" w:unhideWhenUsed="0"/>
-    <w:lsdException w:name="Colorful Shading Accent 5" w:semiHidden="0" w:uiPriority="71" w:unhideWhenUsed="0"/>
-    <w:lsdException w:name="Colorful List Accent 5" w:semiHidden="0" w:uiPriority="72" w:unhideWhenUsed="0"/>
-    <w:lsdException w:name="Colorful Grid Accent 5" w:semiHidden="0" w:uiPriority="73" w:unhideWhenUsed="0"/>
-    <w:lsdException w:name="Light Shading Accent 6" w:semiHidden="0" w:uiPriority="60" w:unhideWhenUsed="0"/>
-    <w:lsdException w:name="Light List Accent 6" w:semiHidden="0" w:uiPriority="61" w:unhideWhenUsed="0"/>
-    <w:lsdException w:name="Light Grid Accent 6" w:semiHidden="0" w:uiPriority="62" w:unhideWhenUsed="0"/>
-    <w:lsdException w:name="Medium Shading 1 Accent 6" w:semiHidden="0" w:uiPriority="63" w:unhideWhenUsed="0"/>
-    <w:lsdException w:name="Medium Shading 2 Accent 6" w:semiHidden="0" w:uiPriority="64" w:unhideWhenUsed="0"/>
-    <w:lsdException w:name="Medium List 1 Accent 6" w:semiHidden="0" w:uiPriority="65" w:unhideWhenUsed="0"/>
-    <w:lsdException w:name="Medium List 2 Accent 6" w:semiHidden="0" w:uiPriority="66" w:unhideWhenUsed="0"/>
-    <w:lsdException w:name="Medium Grid 1 Accent 6" w:semiHidden="0" w:uiPriority="67" w:unhideWhenUsed="0"/>
-    <w:lsdException w:name="Medium Grid 2 Accent 6" w:semiHidden="0" w:uiPriority="68" w:unhideWhenUsed="0"/>
-    <w:lsdException w:name="Medium Grid 3 Accent 6" w:semiHidden="0" w:uiPriority="69" w:unhideWhenUsed="0"/>
-    <w:lsdException w:name="Dark List Accent 6" w:semiHidden="0" w:uiPriority="70" w:unhideWhenUsed="0"/>
-    <w:lsdException w:name="Colorful Shading Accent 6" w:semiHidden="0" w:uiPriority="71" w:unhideWhenUsed="0"/>
-    <w:lsdException w:name="Colorful List Accent 6" w:semiHidden="0" w:uiPriority="72" w:unhideWhenUsed="0"/>
-    <w:lsdException w:name="Colorful Grid Accent 6" w:semiHidden="0" w:uiPriority="73" w:unhideWhenUsed="0"/>
-    <w:lsdException w:name="Subtle Emphasis" w:semiHidden="0" w:uiPriority="19" w:unhideWhenUsed="0" w:qFormat="1"/>
-    <w:lsdException w:name="Intense Emphasis" w:semiHidden="0" w:uiPriority="21" w:unhideWhenUsed="0" w:qFormat="1"/>
-    <w:lsdException w:name="Subtle Reference" w:semiHidden="0" w:uiPriority="31" w:unhideWhenUsed="0" w:qFormat="1"/>
-    <w:lsdException w:name="Intense Reference" w:semiHidden="0" w:uiPriority="32" w:unhideWhenUsed="0" w:qFormat="1"/>
-    <w:lsdException w:name="Book Title" w:semiHidden="0" w:uiPriority="33" w:unhideWhenUsed="0" w:qFormat="1"/>
-    <w:lsdException w:name="Bibliography" w:uiPriority="37"/>
-    <w:lsdException w:name="TOC Heading" w:uiPriority="39" w:qFormat="1"/>
+  <w:latentStyles w:defLockedState="0" w:defUIPriority="99" w:defSemiHidden="0" w:defUnhideWhenUsed="0" w:defQFormat="0" w:count="376">
+    <w:lsdException w:name="Normal" w:uiPriority="0" w:qFormat="1"/>
+    <w:lsdException w:name="heading 1" w:uiPriority="9" w:qFormat="1"/>
+    <w:lsdException w:name="heading 2" w:semiHidden="1" w:uiPriority="9" w:unhideWhenUsed="1" w:qFormat="1"/>
+    <w:lsdException w:name="heading 3" w:semiHidden="1" w:uiPriority="9" w:unhideWhenUsed="1" w:qFormat="1"/>
+    <w:lsdException w:name="heading 4" w:semiHidden="1" w:uiPriority="9" w:unhideWhenUsed="1" w:qFormat="1"/>
+    <w:lsdException w:name="heading 5" w:semiHidden="1" w:uiPriority="9" w:unhideWhenUsed="1" w:qFormat="1"/>
+    <w:lsdException w:name="heading 6" w:semiHidden="1" w:uiPriority="9" w:unhideWhenUsed="1" w:qFormat="1"/>
+    <w:lsdException w:name="heading 7" w:semiHidden="1" w:uiPriority="9" w:unhideWhenUsed="1" w:qFormat="1"/>
+    <w:lsdException w:name="heading 8" w:semiHidden="1" w:uiPriority="9" w:unhideWhenUsed="1" w:qFormat="1"/>
+    <w:lsdException w:name="heading 9" w:semiHidden="1" w:uiPriority="9" w:unhideWhenUsed="1" w:qFormat="1"/>
+    <w:lsdException w:name="index 1" w:semiHidden="1" w:unhideWhenUsed="1"/>
+    <w:lsdException w:name="index 2" w:semiHidden="1" w:unhideWhenUsed="1"/>
+    <w:lsdException w:name="index 3" w:semiHidden="1" w:unhideWhenUsed="1"/>
+    <w:lsdException w:name="index 4" w:semiHidden="1" w:unhideWhenUsed="1"/>
+    <w:lsdException w:name="index 5" w:semiHidden="1" w:unhideWhenUsed="1"/>
+    <w:lsdException w:name="index 6" w:semiHidden="1" w:unhideWhenUsed="1"/>
+    <w:lsdException w:name="index 7" w:semiHidden="1" w:unhideWhenUsed="1"/>
+    <w:lsdException w:name="index 8" w:semiHidden="1" w:unhideWhenUsed="1"/>
+    <w:lsdException w:name="index 9" w:semiHidden="1" w:unhideWhenUsed="1"/>
+    <w:lsdException w:name="toc 1" w:semiHidden="1" w:uiPriority="39" w:unhideWhenUsed="1"/>
+    <w:lsdException w:name="toc 2" w:semiHidden="1" w:uiPriority="39" w:unhideWhenUsed="1"/>
+    <w:lsdException w:name="toc 3" w:semiHidden="1" w:uiPriority="39" w:unhideWhenUsed="1"/>
+    <w:lsdException w:name="toc 4" w:semiHidden="1" w:uiPriority="39" w:unhideWhenUsed="1"/>
+    <w:lsdException w:name="toc 5" w:semiHidden="1" w:uiPriority="39" w:unhideWhenUsed="1"/>
+    <w:lsdException w:name="toc 6" w:semiHidden="1" w:uiPriority="39" w:unhideWhenUsed="1"/>
+    <w:lsdException w:name="toc 7" w:semiHidden="1" w:uiPriority="39" w:unhideWhenUsed="1"/>
+    <w:lsdException w:name="toc 8" w:semiHidden="1" w:uiPriority="39" w:unhideWhenUsed="1"/>
+    <w:lsdException w:name="toc 9" w:semiHidden="1" w:uiPriority="39" w:unhideWhenUsed="1"/>
+    <w:lsdException w:name="Normal Indent" w:semiHidden="1" w:unhideWhenUsed="1"/>
+    <w:lsdException w:name="footnote text" w:semiHidden="1" w:unhideWhenUsed="1"/>
+    <w:lsdException w:name="annotation text" w:semiHidden="1" w:unhideWhenUsed="1"/>
+    <w:lsdException w:name="header" w:semiHidden="1" w:unhideWhenUsed="1"/>
+    <w:lsdException w:name="footer" w:semiHidden="1" w:unhideWhenUsed="1"/>
+    <w:lsdException w:name="index heading" w:semiHidden="1" w:unhideWhenUsed="1"/>
+    <w:lsdException w:name="caption" w:semiHidden="1" w:uiPriority="35" w:unhideWhenUsed="1" w:qFormat="1"/>
+    <w:lsdException w:name="table of figures" w:semiHidden="1" w:unhideWhenUsed="1"/>
+    <w:lsdException w:name="envelope address" w:semiHidden="1" w:unhideWhenUsed="1"/>
+    <w:lsdException w:name="envelope return" w:semiHidden="1" w:unhideWhenUsed="1"/>
+    <w:lsdException w:name="footnote reference" w:semiHidden="1" w:unhideWhenUsed="1"/>
+    <w:lsdException w:name="annotation reference" w:semiHidden="1" w:unhideWhenUsed="1"/>
+    <w:lsdException w:name="line number" w:semiHidden="1" w:unhideWhenUsed="1"/>
+    <w:lsdException w:name="page number" w:semiHidden="1" w:unhideWhenUsed="1"/>
+    <w:lsdException w:name="endnote reference" w:semiHidden="1" w:unhideWhenUsed="1"/>
+    <w:lsdException w:name="endnote text" w:semiHidden="1" w:unhideWhenUsed="1"/>
+    <w:lsdException w:name="table of authorities" w:semiHidden="1" w:unhideWhenUsed="1"/>
+    <w:lsdException w:name="macro" w:semiHidden="1" w:unhideWhenUsed="1"/>
+    <w:lsdException w:name="toa heading" w:semiHidden="1" w:unhideWhenUsed="1"/>
+    <w:lsdException w:name="List" w:semiHidden="1" w:unhideWhenUsed="1"/>
+    <w:lsdException w:name="List Bullet" w:semiHidden="1" w:unhideWhenUsed="1"/>
+    <w:lsdException w:name="List Number" w:semiHidden="1" w:unhideWhenUsed="1"/>
+    <w:lsdException w:name="List 2" w:semiHidden="1" w:unhideWhenUsed="1"/>
+    <w:lsdException w:name="List 3" w:semiHidden="1" w:unhideWhenUsed="1"/>
+    <w:lsdException w:name="List 4" w:semiHidden="1" w:unhideWhenUsed="1"/>
+    <w:lsdException w:name="List 5" w:semiHidden="1" w:unhideWhenUsed="1"/>
+    <w:lsdException w:name="List Bullet 2" w:semiHidden="1" w:unhideWhenUsed="1"/>
+    <w:lsdException w:name="List Bullet 3" w:semiHidden="1" w:unhideWhenUsed="1"/>
+    <w:lsdException w:name="List Bullet 4" w:semiHidden="1" w:unhideWhenUsed="1"/>
+    <w:lsdException w:name="List Bullet 5" w:semiHidden="1" w:unhideWhenUsed="1"/>
+    <w:lsdException w:name="List Number 2" w:semiHidden="1" w:unhideWhenUsed="1"/>
+    <w:lsdException w:name="List Number 3" w:semiHidden="1" w:unhideWhenUsed="1"/>
+    <w:lsdException w:name="List Number 4" w:semiHidden="1" w:unhideWhenUsed="1"/>
+    <w:lsdException w:name="List Number 5" w:semiHidden="1" w:unhideWhenUsed="1"/>
+    <w:lsdException w:name="Title" w:uiPriority="10" w:qFormat="1"/>
+    <w:lsdException w:name="Closing" w:semiHidden="1" w:unhideWhenUsed="1"/>
+    <w:lsdException w:name="Signature" w:semiHidden="1" w:unhideWhenUsed="1"/>
+    <w:lsdException w:name="Default Paragraph Font" w:semiHidden="1" w:uiPriority="1" w:unhideWhenUsed="1"/>
+    <w:lsdException w:name="Body Text" w:semiHidden="1" w:unhideWhenUsed="1"/>
+    <w:lsdException w:name="Body Text Indent" w:semiHidden="1" w:unhideWhenUsed="1"/>
+    <w:lsdException w:name="List Continue" w:semiHidden="1" w:unhideWhenUsed="1"/>
+    <w:lsdException w:name="List Continue 2" w:semiHidden="1" w:unhideWhenUsed="1"/>
+    <w:lsdException w:name="List Continue 3" w:semiHidden="1" w:unhideWhenUsed="1"/>
+    <w:lsdException w:name="List Continue 4" w:semiHidden="1" w:unhideWhenUsed="1"/>
+    <w:lsdException w:name="List Continue 5" w:semiHidden="1" w:unhideWhenUsed="1"/>
+    <w:lsdException w:name="Message Header" w:semiHidden="1" w:unhideWhenUsed="1"/>
+    <w:lsdException w:name="Subtitle" w:uiPriority="11" w:qFormat="1"/>
+    <w:lsdException w:name="Salutation" w:semiHidden="1" w:unhideWhenUsed="1"/>
+    <w:lsdException w:name="Date" w:semiHidden="1" w:unhideWhenUsed="1"/>
+    <w:lsdException w:name="Body Text First Indent" w:semiHidden="1" w:unhideWhenUsed="1"/>
+    <w:lsdException w:name="Body Text First Indent 2" w:semiHidden="1" w:unhideWhenUsed="1"/>
+    <w:lsdException w:name="Note Heading" w:semiHidden="1" w:unhideWhenUsed="1"/>
+    <w:lsdException w:name="Body Text 2" w:semiHidden="1" w:unhideWhenUsed="1"/>
+    <w:lsdException w:name="Body Text 3" w:semiHidden="1" w:unhideWhenUsed="1"/>
+    <w:lsdException w:name="Body Text Indent 2" w:semiHidden="1" w:unhideWhenUsed="1"/>
+    <w:lsdException w:name="Body Text Indent 3" w:semiHidden="1" w:unhideWhenUsed="1"/>
+    <w:lsdException w:name="Block Text" w:semiHidden="1" w:unhideWhenUsed="1"/>
+    <w:lsdException w:name="Hyperlink" w:semiHidden="1" w:unhideWhenUsed="1"/>
+    <w:lsdException w:name="FollowedHyperlink" w:semiHidden="1" w:unhideWhenUsed="1"/>
+    <w:lsdException w:name="Strong" w:uiPriority="22" w:qFormat="1"/>
+    <w:lsdException w:name="Emphasis" w:uiPriority="20" w:qFormat="1"/>
+    <w:lsdException w:name="Document Map" w:semiHidden="1" w:unhideWhenUsed="1"/>
+    <w:lsdException w:name="Plain Text" w:semiHidden="1" w:unhideWhenUsed="1"/>
+    <w:lsdException w:name="E-mail Signature" w:semiHidden="1" w:unhideWhenUsed="1"/>
+    <w:lsdException w:name="HTML Top of Form" w:semiHidden="1" w:unhideWhenUsed="1"/>
+    <w:lsdException w:name="HTML Bottom of Form" w:semiHidden="1" w:unhideWhenUsed="1"/>
+    <w:lsdException w:name="Normal (Web)" w:semiHidden="1" w:unhideWhenUsed="1"/>
+    <w:lsdException w:name="HTML Acronym" w:semiHidden="1" w:unhideWhenUsed="1"/>
+    <w:lsdException w:name="HTML Address" w:semiHidden="1" w:unhideWhenUsed="1"/>
+    <w:lsdException w:name="HTML Cite" w:semiHidden="1" w:unhideWhenUsed="1"/>
+    <w:lsdException w:name="HTML Code" w:semiHidden="1" w:unhideWhenUsed="1"/>
+    <w:lsdException w:name="HTML Definition" w:semiHidden="1" w:unhideWhenUsed="1"/>
+    <w:lsdException w:name="HTML Keyboard" w:semiHidden="1" w:unhideWhenUsed="1"/>
+    <w:lsdException w:name="HTML Preformatted" w:semiHidden="1" w:unhideWhenUsed="1"/>
+    <w:lsdException w:name="HTML Sample" w:semiHidden="1" w:unhideWhenUsed="1"/>
+    <w:lsdException w:name="HTML Typewriter" w:semiHidden="1" w:unhideWhenUsed="1"/>
+    <w:lsdException w:name="HTML Variable" w:semiHidden="1" w:unhideWhenUsed="1"/>
+    <w:lsdException w:name="Normal Table" w:semiHidden="1" w:unhideWhenUsed="1"/>
+    <w:lsdException w:name="annotation subject" w:semiHidden="1" w:unhideWhenUsed="1"/>
+    <w:lsdException w:name="No List" w:semiHidden="1" w:unhideWhenUsed="1"/>
+    <w:lsdException w:name="Outline List 1" w:semiHidden="1" w:unhideWhenUsed="1"/>
+    <w:lsdException w:name="Outline List 2" w:semiHidden="1" w:unhideWhenUsed="1"/>
+    <w:lsdException w:name="Outline List 3" w:semiHidden="1" w:unhideWhenUsed="1"/>
+    <w:lsdException w:name="Table Simple 1" w:semiHidden="1" w:unhideWhenUsed="1"/>
+    <w:lsdException w:name="Table Simple 2" w:semiHidden="1" w:unhideWhenUsed="1"/>
+    <w:lsdException w:name="Table Simple 3" w:semiHidden="1" w:unhideWhenUsed="1"/>
+    <w:lsdException w:name="Table Classic 1" w:semiHidden="1" w:unhideWhenUsed="1"/>
+    <w:lsdException w:name="Table Classic 2" w:semiHidden="1" w:unhideWhenUsed="1"/>
+    <w:lsdException w:name="Table Classic 3" w:semiHidden="1" w:unhideWhenUsed="1"/>
+    <w:lsdException w:name="Table Classic 4" w:semiHidden="1" w:unhideWhenUsed="1"/>
+    <w:lsdException w:name="Table Colorful 1" w:semiHidden="1" w:unhideWhenUsed="1"/>
+    <w:lsdException w:name="Table Colorful 2" w:semiHidden="1" w:unhideWhenUsed="1"/>
+    <w:lsdException w:name="Table Colorful 3" w:semiHidden="1" w:unhideWhenUsed="1"/>
+    <w:lsdException w:name="Table Columns 1" w:semiHidden="1" w:unhideWhenUsed="1"/>
+    <w:lsdException w:name="Table Columns 2" w:semiHidden="1" w:unhideWhenUsed="1"/>
+    <w:lsdException w:name="Table Columns 3" w:semiHidden="1" w:unhideWhenUsed="1"/>
+    <w:lsdException w:name="Table Columns 4" w:semiHidden="1" w:unhideWhenUsed="1"/>
+    <w:lsdException w:name="Table Columns 5" w:semiHidden="1" w:unhideWhenUsed="1"/>
+    <w:lsdException w:name="Table Grid 1" w:semiHidden="1" w:unhideWhenUsed="1"/>
+    <w:lsdException w:name="Table Grid 2" w:semiHidden="1" w:unhideWhenUsed="1"/>
+    <w:lsdException w:name="Table Grid 3" w:semiHidden="1" w:unhideWhenUsed="1"/>
+    <w:lsdException w:name="Table Grid 4" w:semiHidden="1" w:unhideWhenUsed="1"/>
+    <w:lsdException w:name="Table Grid 5" w:semiHidden="1" w:unhideWhenUsed="1"/>
+    <w:lsdException w:name="Table Grid 6" w:semiHidden="1" w:unhideWhenUsed="1"/>
+    <w:lsdException w:name="Table Grid 7" w:semiHidden="1" w:unhideWhenUsed="1"/>
+    <w:lsdException w:name="Table Grid 8" w:semiHidden="1" w:unhideWhenUsed="1"/>
+    <w:lsdException w:name="Table List 1" w:semiHidden="1" w:unhideWhenUsed="1"/>
+    <w:lsdException w:name="Table List 2" w:semiHidden="1" w:unhideWhenUsed="1"/>
+    <w:lsdException w:name="Table List 3" w:semiHidden="1" w:unhideWhenUsed="1"/>
+    <w:lsdException w:name="Table List 4" w:semiHidden="1" w:unhideWhenUsed="1"/>
+    <w:lsdException w:name="Table List 5" w:semiHidden="1" w:unhideWhenUsed="1"/>
+    <w:lsdException w:name="Table List 6" w:semiHidden="1" w:unhideWhenUsed="1"/>
+    <w:lsdException w:name="Table List 7" w:semiHidden="1" w:unhideWhenUsed="1"/>
+    <w:lsdException w:name="Table List 8" w:semiHidden="1" w:unhideWhenUsed="1"/>
+    <w:lsdException w:name="Table 3D effects 1" w:semiHidden="1" w:unhideWhenUsed="1"/>
+    <w:lsdException w:name="Table 3D effects 2" w:semiHidden="1" w:unhideWhenUsed="1"/>
+    <w:lsdException w:name="Table 3D effects 3" w:semiHidden="1" w:unhideWhenUsed="1"/>
+    <w:lsdException w:name="Table Contemporary" w:semiHidden="1" w:unhideWhenUsed="1"/>
+    <w:lsdException w:name="Table Elegant" w:semiHidden="1" w:unhideWhenUsed="1"/>
+    <w:lsdException w:name="Table Professional" w:semiHidden="1" w:unhideWhenUsed="1"/>
+    <w:lsdException w:name="Table Subtle 1" w:semiHidden="1" w:unhideWhenUsed="1"/>
+    <w:lsdException w:name="Table Subtle 2" w:semiHidden="1" w:unhideWhenUsed="1"/>
+    <w:lsdException w:name="Table Web 1" w:semiHidden="1" w:unhideWhenUsed="1"/>
+    <w:lsdException w:name="Table Web 2" w:semiHidden="1" w:unhideWhenUsed="1"/>
+    <w:lsdException w:name="Table Web 3" w:semiHidden="1" w:unhideWhenUsed="1"/>
+    <w:lsdException w:name="Balloon Text" w:semiHidden="1" w:unhideWhenUsed="1"/>
+    <w:lsdException w:name="Table Grid" w:uiPriority="59"/>
+    <w:lsdException w:name="Table Theme" w:semiHidden="1" w:unhideWhenUsed="1"/>
+    <w:lsdException w:name="Placeholder Text" w:semiHidden="1"/>
+    <w:lsdException w:name="No Spacing" w:uiPriority="1" w:qFormat="1"/>
+    <w:lsdException w:name="Light Shading" w:uiPriority="60"/>
+    <w:lsdException w:name="Light List" w:uiPriority="61"/>
+    <w:lsdException w:name="Light Grid" w:uiPriority="62"/>
+    <w:lsdException w:name="Medium Shading 1" w:uiPriority="63"/>
+    <w:lsdException w:name="Medium Shading 2" w:uiPriority="64"/>
+    <w:lsdException w:name="Medium List 1" w:uiPriority="65"/>
+    <w:lsdException w:name="Medium List 2" w:uiPriority="66"/>
+    <w:lsdException w:name="Medium Grid 1" w:uiPriority="67"/>
+    <w:lsdException w:name="Medium Grid 2" w:uiPriority="68"/>
+    <w:lsdException w:name="Medium Grid 3" w:uiPriority="69"/>
+    <w:lsdException w:name="Dark List" w:uiPriority="70"/>
+    <w:lsdException w:name="Colorful Shading" w:uiPriority="71"/>
+    <w:lsdException w:name="Colorful List" w:uiPriority="72"/>
+    <w:lsdException w:name="Colorful Grid" w:uiPriority="73"/>
+    <w:lsdException w:name="Light Shading Accent 1" w:uiPriority="60"/>
+    <w:lsdException w:name="Light List Accent 1" w:uiPriority="61"/>
+    <w:lsdException w:name="Light Grid Accent 1" w:uiPriority="62"/>
+    <w:lsdException w:name="Medium Shading 1 Accent 1" w:uiPriority="63"/>
+    <w:lsdException w:name="Medium Shading 2 Accent 1" w:uiPriority="64"/>
+    <w:lsdException w:name="Medium List 1 Accent 1" w:uiPriority="65"/>
+    <w:lsdException w:name="Revision" w:semiHidden="1"/>
+    <w:lsdException w:name="List Paragraph" w:uiPriority="34" w:qFormat="1"/>
+    <w:lsdException w:name="Quote" w:uiPriority="29" w:qFormat="1"/>
+    <w:lsdException w:name="Intense Quote" w:uiPriority="30" w:qFormat="1"/>
+    <w:lsdException w:name="Medium List 2 Accent 1" w:uiPriority="66"/>
+    <w:lsdException w:name="Medium Grid 1 Accent 1" w:uiPriority="67"/>
+    <w:lsdException w:name="Medium Grid 2 Accent 1" w:uiPriority="68"/>
+    <w:lsdException w:name="Medium Grid 3 Accent 1" w:uiPriority="69"/>
+    <w:lsdException w:name="Dark List Accent 1" w:uiPriority="70"/>
+    <w:lsdException w:name="Colorful Shading Accent 1" w:uiPriority="71"/>
+    <w:lsdException w:name="Colorful List Accent 1" w:uiPriority="72"/>
+    <w:lsdException w:name="Colorful Grid Accent 1" w:uiPriority="73"/>
+    <w:lsdException w:name="Light Shading Accent 2" w:uiPriority="60"/>
+    <w:lsdException w:name="Light List Accent 2" w:uiPriority="61"/>
+    <w:lsdException w:name="Light Grid Accent 2" w:uiPriority="62"/>
+    <w:lsdException w:name="Medium Shading 1 Accent 2" w:uiPriority="63"/>
+    <w:lsdException w:name="Medium Shading 2 Accent 2" w:uiPriority="64"/>
+    <w:lsdException w:name="Medium List 1 Accent 2" w:uiPriority="65"/>
+    <w:lsdException w:name="Medium List 2 Accent 2" w:uiPriority="66"/>
+    <w:lsdException w:name="Medium Grid 1 Accent 2" w:uiPriority="67"/>
+    <w:lsdException w:name="Medium Grid 2 Accent 2" w:uiPriority="68"/>
+    <w:lsdException w:name="Medium Grid 3 Accent 2" w:uiPriority="69"/>
+    <w:lsdException w:name="Dark List Accent 2" w:uiPriority="70"/>
+    <w:lsdException w:name="Colorful Shading Accent 2" w:uiPriority="71"/>
+    <w:lsdException w:name="Colorful List Accent 2" w:uiPriority="72"/>
+    <w:lsdException w:name="Colorful Grid Accent 2" w:uiPriority="73"/>
+    <w:lsdException w:name="Light Shading Accent 3" w:uiPriority="60"/>
+    <w:lsdException w:name="Light List Accent 3" w:uiPriority="61"/>
+    <w:lsdException w:name="Light Grid Accent 3" w:uiPriority="62"/>
+    <w:lsdException w:name="Medium Shading 1 Accent 3" w:uiPriority="63"/>
+    <w:lsdException w:name="Medium Shading 2 Accent 3" w:uiPriority="64"/>
+    <w:lsdException w:name="Medium List 1 Accent 3" w:uiPriority="65"/>
+    <w:lsdException w:name="Medium List 2 Accent 3" w:uiPriority="66"/>
+    <w:lsdException w:name="Medium Grid 1 Accent 3" w:uiPriority="67"/>
+    <w:lsdException w:name="Medium Grid 2 Accent 3" w:uiPriority="68"/>
+    <w:lsdException w:name="Medium Grid 3 Accent 3" w:uiPriority="69"/>
+    <w:lsdException w:name="Dark List Accent 3" w:uiPriority="70"/>
+    <w:lsdException w:name="Colorful Shading Accent 3" w:uiPriority="71"/>
+    <w:lsdException w:name="Colorful List Accent 3" w:uiPriority="72"/>
+    <w:lsdException w:name="Colorful Grid Accent 3" w:uiPriority="73"/>
+    <w:lsdException w:name="Light Shading Accent 4" w:uiPriority="60"/>
+    <w:lsdException w:name="Light List Accent 4" w:uiPriority="61"/>
+    <w:lsdException w:name="Light Grid Accent 4" w:uiPriority="62"/>
+    <w:lsdException w:name="Medium Shading 1 Accent 4" w:uiPriority="63"/>
+    <w:lsdException w:name="Medium Shading 2 Accent 4" w:uiPriority="64"/>
+    <w:lsdException w:name="Medium List 1 Accent 4" w:uiPriority="65"/>
+    <w:lsdException w:name="Medium List 2 Accent 4" w:uiPriority="66"/>
+    <w:lsdException w:name="Medium Grid 1 Accent 4" w:uiPriority="67"/>
+    <w:lsdException w:name="Medium Grid 2 Accent 4" w:uiPriority="68"/>
+    <w:lsdException w:name="Medium Grid 3 Accent 4" w:uiPriority="69"/>
+    <w:lsdException w:name="Dark List Accent 4" w:uiPriority="70"/>
+    <w:lsdException w:name="Colorful Shading Accent 4" w:uiPriority="71"/>
+    <w:lsdException w:name="Colorful List Accent 4" w:uiPriority="72"/>
+    <w:lsdException w:name="Colorful Grid Accent 4" w:uiPriority="73"/>
+    <w:lsdException w:name="Light Shading Accent 5" w:uiPriority="60"/>
+    <w:lsdException w:name="Light List Accent 5" w:uiPriority="61"/>
+    <w:lsdException w:name="Light Grid Accent 5" w:uiPriority="62"/>
+    <w:lsdException w:name="Medium Shading 1 Accent 5" w:uiPriority="63"/>
+    <w:lsdException w:name="Medium Shading 2 Accent 5" w:uiPriority="64"/>
+    <w:lsdException w:name="Medium List 1 Accent 5" w:uiPriority="65"/>
+    <w:lsdException w:name="Medium List 2 Accent 5" w:uiPriority="66"/>
+    <w:lsdException w:name="Medium Grid 1 Accent 5" w:uiPriority="67"/>
+    <w:lsdException w:name="Medium Grid 2 Accent 5" w:uiPriority="68"/>
+    <w:lsdException w:name="Medium Grid 3 Accent 5" w:uiPriority="69"/>
+    <w:lsdException w:name="Dark List Accent 5" w:uiPriority="70"/>
+    <w:lsdException w:name="Colorful Shading Accent 5" w:uiPriority="71"/>
+    <w:lsdException w:name="Colorful List Accent 5" w:uiPriority="72"/>
+    <w:lsdException w:name="Colorful Grid Accent 5" w:uiPriority="73"/>
+    <w:lsdException w:name="Light Shading Accent 6" w:uiPriority="60"/>
+    <w:lsdException w:name="Light List Accent 6" w:uiPriority="61"/>
+    <w:lsdException w:name="Light Grid Accent 6" w:uiPriority="62"/>
+    <w:lsdException w:name="Medium Shading 1 Accent 6" w:uiPriority="63"/>
+    <w:lsdException w:name="Medium Shading 2 Accent 6" w:uiPriority="64"/>
+    <w:lsdException w:name="Medium List 1 Accent 6" w:uiPriority="65"/>
+    <w:lsdException w:name="Medium List 2 Accent 6" w:uiPriority="66"/>
+    <w:lsdException w:name="Medium Grid 1 Accent 6" w:uiPriority="67"/>
+    <w:lsdException w:name="Medium Grid 2 Accent 6" w:uiPriority="68"/>
+    <w:lsdException w:name="Medium Grid 3 Accent 6" w:uiPriority="69"/>
+    <w:lsdException w:name="Dark List Accent 6" w:uiPriority="70"/>
+    <w:lsdException w:name="Colorful Shading Accent 6" w:uiPriority="71"/>
+    <w:lsdException w:name="Colorful List Accent 6" w:uiPriority="72"/>
+    <w:lsdException w:name="Colorful Grid Accent 6" w:uiPriority="73"/>
+    <w:lsdException w:name="Subtle Emphasis" w:uiPriority="19" w:qFormat="1"/>
+    <w:lsdException w:name="Intense Emphasis" w:uiPriority="21" w:qFormat="1"/>
+    <w:lsdException w:name="Subtle Reference" w:uiPriority="31" w:qFormat="1"/>
+    <w:lsdException w:name="Intense Reference" w:uiPriority="32" w:qFormat="1"/>
+    <w:lsdException w:name="Book Title" w:uiPriority="33" w:qFormat="1"/>
+    <w:lsdException w:name="Bibliography" w:semiHidden="1" w:uiPriority="37" w:unhideWhenUsed="1"/>
+    <w:lsdException w:name="TOC Heading" w:semiHidden="1" w:uiPriority="39" w:unhideWhenUsed="1" w:qFormat="1"/>
+    <w:lsdException w:name="Plain Table 1" w:uiPriority="41"/>
+    <w:lsdException w:name="Plain Table 2" w:uiPriority="42"/>
+    <w:lsdException w:name="Plain Table 3" w:uiPriority="43"/>
+    <w:lsdException w:name="Plain Table 4" w:uiPriority="44"/>
+    <w:lsdException w:name="Plain Table 5" w:uiPriority="45"/>
+    <w:lsdException w:name="Grid Table Light" w:uiPriority="40"/>
+    <w:lsdException w:name="Grid Table 1 Light" w:uiPriority="46"/>
+    <w:lsdException w:name="Grid Table 2" w:uiPriority="47"/>
+    <w:lsdException w:name="Grid Table 3" w:uiPriority="48"/>
+    <w:lsdException w:name="Grid Table 4" w:uiPriority="49"/>
+    <w:lsdException w:name="Grid Table 5 Dark" w:uiPriority="50"/>
+    <w:lsdException w:name="Grid Table 6 Colorful" w:uiPriority="51"/>
+    <w:lsdException w:name="Grid Table 7 Colorful" w:uiPriority="52"/>
+    <w:lsdException w:name="Grid Table 1 Light Accent 1" w:uiPriority="46"/>
+    <w:lsdException w:name="Grid Table 2 Accent 1" w:uiPriority="47"/>
+    <w:lsdException w:name="Grid Table 3 Accent 1" w:uiPriority="48"/>
+    <w:lsdException w:name="Grid Table 4 Accent 1" w:uiPriority="49"/>
+    <w:lsdException w:name="Grid Table 5 Dark Accent 1" w:uiPriority="50"/>
+    <w:lsdException w:name="Grid Table 6 Colorful Accent 1" w:uiPriority="51"/>
+    <w:lsdException w:name="Grid Table 7 Colorful Accent 1" w:uiPriority="52"/>
+    <w:lsdException w:name="Grid Table 1 Light Accent 2" w:uiPriority="46"/>
+    <w:lsdException w:name="Grid Table 2 Accent 2" w:uiPriority="47"/>
+    <w:lsdException w:name="Grid Table 3 Accent 2" w:uiPriority="48"/>
+    <w:lsdException w:name="Grid Table 4 Accent 2" w:uiPriority="49"/>
+    <w:lsdException w:name="Grid Table 5 Dark Accent 2" w:uiPriority="50"/>
+    <w:lsdException w:name="Grid Table 6 Colorful Accent 2" w:uiPriority="51"/>
+    <w:lsdException w:name="Grid Table 7 Colorful Accent 2" w:uiPriority="52"/>
+    <w:lsdException w:name="Grid Table 1 Light Accent 3" w:uiPriority="46"/>
+    <w:lsdException w:name="Grid Table 2 Accent 3" w:uiPriority="47"/>
+    <w:lsdException w:name="Grid Table 3 Accent 3" w:uiPriority="48"/>
+    <w:lsdException w:name="Grid Table 4 Accent 3" w:uiPriority="49"/>
+    <w:lsdException w:name="Grid Table 5 Dark Accent 3" w:uiPriority="50"/>
+    <w:lsdException w:name="Grid Table 6 Colorful Accent 3" w:uiPriority="51"/>
+    <w:lsdException w:name="Grid Table 7 Colorful Accent 3" w:uiPriority="52"/>
+    <w:lsdException w:name="Grid Table 1 Light Accent 4" w:uiPriority="46"/>
+    <w:lsdException w:name="Grid Table 2 Accent 4" w:uiPriority="47"/>
+    <w:lsdException w:name="Grid Table 3 Accent 4" w:uiPriority="48"/>
+    <w:lsdException w:name="Grid Table 4 Accent 4" w:uiPriority="49"/>
+    <w:lsdException w:name="Grid Table 5 Dark Accent 4" w:uiPriority="50"/>
+    <w:lsdException w:name="Grid Table 6 Colorful Accent 4" w:uiPriority="51"/>
+    <w:lsdException w:name="Grid Table 7 Colorful Accent 4" w:uiPriority="52"/>
+    <w:lsdException w:name="Grid Table 1 Light Accent 5" w:uiPriority="46"/>
+    <w:lsdException w:name="Grid Table 2 Accent 5" w:uiPriority="47"/>
+    <w:lsdException w:name="Grid Table 3 Accent 5" w:uiPriority="48"/>
+    <w:lsdException w:name="Grid Table 4 Accent 5" w:uiPriority="49"/>
+    <w:lsdException w:name="Grid Table 5 Dark Accent 5" w:uiPriority="50"/>
+    <w:lsdException w:name="Grid Table 6 Colorful Accent 5" w:uiPriority="51"/>
+    <w:lsdException w:name="Grid Table 7 Colorful Accent 5" w:uiPriority="52"/>
+    <w:lsdException w:name="Grid Table 1 Light Accent 6" w:uiPriority="46"/>
+    <w:lsdException w:name="Grid Table 2 Accent 6" w:uiPriority="47"/>
+    <w:lsdException w:name="Grid Table 3 Accent 6" w:uiPriority="48"/>
+    <w:lsdException w:name="Grid Table 4 Accent 6" w:uiPriority="49"/>
+    <w:lsdException w:name="Grid Table 5 Dark Accent 6" w:uiPriority="50"/>
+    <w:lsdException w:name="Grid Table 6 Colorful Accent 6" w:uiPriority="51"/>
+    <w:lsdException w:name="Grid Table 7 Colorful Accent 6" w:uiPriority="52"/>
+    <w:lsdException w:name="List Table 1 Light" w:uiPriority="46"/>
+    <w:lsdException w:name="List Table 2" w:uiPriority="47"/>
+    <w:lsdException w:name="List Table 3" w:uiPriority="48"/>
+    <w:lsdException w:name="List Table 4" w:uiPriority="49"/>
+    <w:lsdException w:name="List Table 5 Dark" w:uiPriority="50"/>
+    <w:lsdException w:name="List Table 6 Colorful" w:uiPriority="51"/>
+    <w:lsdException w:name="List Table 7 Colorful" w:uiPriority="52"/>
+    <w:lsdException w:name="List Table 1 Light Accent 1" w:uiPriority="46"/>
+    <w:lsdException w:name="List Table 2 Accent 1" w:uiPriority="47"/>
+    <w:lsdException w:name="List Table 3 Accent 1" w:uiPriority="48"/>
+    <w:lsdException w:name="List Table 4 Accent 1" w:uiPriority="49"/>
+    <w:lsdException w:name="List Table 5 Dark Accent 1" w:uiPriority="50"/>
+    <w:lsdException w:name="List Table 6 Colorful Accent 1" w:uiPriority="51"/>
+    <w:lsdException w:name="List Table 7 Colorful Accent 1" w:uiPriority="52"/>
+    <w:lsdException w:name="List Table 1 Light Accent 2" w:uiPriority="46"/>
+    <w:lsdException w:name="List Table 2 Accent 2" w:uiPriority="47"/>
+    <w:lsdException w:name="List Table 3 Accent 2" w:uiPriority="48"/>
+    <w:lsdException w:name="List Table 4 Accent 2" w:uiPriority="49"/>
+    <w:lsdException w:name="List Table 5 Dark Accent 2" w:uiPriority="50"/>
+    <w:lsdException w:name="List Table 6 Colorful Accent 2" w:uiPriority="51"/>
+    <w:lsdException w:name="List Table 7 Colorful Accent 2" w:uiPriority="52"/>
+    <w:lsdException w:name="List Table 1 Light Accent 3" w:uiPriority="46"/>
+    <w:lsdException w:name="List Table 2 Accent 3" w:uiPriority="47"/>
+    <w:lsdException w:name="List Table 3 Accent 3" w:uiPriority="48"/>
+    <w:lsdException w:name="List Table 4 Accent 3" w:uiPriority="49"/>
+    <w:lsdException w:name="List Table 5 Dark Accent 3" w:uiPriority="50"/>
+    <w:lsdException w:name="List Table 6 Colorful Accent 3" w:uiPriority="51"/>
+    <w:lsdException w:name="List Table 7 Colorful Accent 3" w:uiPriority="52"/>
+    <w:lsdException w:name="List Table 1 Light Accent 4" w:uiPriority="46"/>
+    <w:lsdException w:name="List Table 2 Accent 4" w:uiPriority="47"/>
+    <w:lsdException w:name="List Table 3 Accent 4" w:uiPriority="48"/>
+    <w:lsdException w:name="List Table 4 Accent 4" w:uiPriority="49"/>
+    <w:lsdException w:name="List Table 5 Dark Accent 4" w:uiPriority="50"/>
+    <w:lsdException w:name="List Table 6 Colorful Accent 4" w:uiPriority="51"/>
+    <w:lsdException w:name="List Table 7 Colorful Accent 4" w:uiPriority="52"/>
+    <w:lsdException w:name="List Table 1 Light Accent 5" w:uiPriority="46"/>
+    <w:lsdException w:name="List Table 2 Accent 5" w:uiPriority="47"/>
+    <w:lsdException w:name="List Table 3 Accent 5" w:uiPriority="48"/>
+    <w:lsdException w:name="List Table 4 Accent 5" w:uiPriority="49"/>
+    <w:lsdException w:name="List Table 5 Dark Accent 5" w:uiPriority="50"/>
+    <w:lsdException w:name="List Table 6 Colorful Accent 5" w:uiPriority="51"/>
+    <w:lsdException w:name="List Table 7 Colorful Accent 5" w:uiPriority="52"/>
+    <w:lsdException w:name="List Table 1 Light Accent 6" w:uiPriority="46"/>
+    <w:lsdException w:name="List Table 2 Accent 6" w:uiPriority="47"/>
+    <w:lsdException w:name="List Table 3 Accent 6" w:uiPriority="48"/>
+    <w:lsdException w:name="List Table 4 Accent 6" w:uiPriority="49"/>
+    <w:lsdException w:name="List Table 5 Dark Accent 6" w:uiPriority="50"/>
+    <w:lsdException w:name="List Table 6 Colorful Accent 6" w:uiPriority="51"/>
+    <w:lsdException w:name="List Table 7 Colorful Accent 6" w:uiPriority="52"/>
+    <w:lsdException w:name="Mention" w:semiHidden="1" w:unhideWhenUsed="1"/>
+    <w:lsdException w:name="Smart Hyperlink" w:semiHidden="1" w:unhideWhenUsed="1"/>
+    <w:lsdException w:name="Hashtag" w:semiHidden="1" w:unhideWhenUsed="1"/>
+    <w:lsdException w:name="Unresolved Mention" w:semiHidden="1" w:unhideWhenUsed="1"/>
+    <w:lsdException w:name="Smart Link" w:semiHidden="1" w:unhideWhenUsed="1"/>
   </w:latentStyles>
   <w:style w:type="paragraph" w:default="1" w:styleId="Normal">
     <w:name w:val="Normal"/>
@@ -1597,7 +3054,6 @@
     <w:uiPriority w:val="99"/>
     <w:semiHidden/>
     <w:unhideWhenUsed/>
-    <w:qFormat/>
     <w:tblPr>
       <w:tblInd w:w="0" w:type="dxa"/>
       <w:tblCellMar>
@@ -1619,7 +3075,6 @@
     <w:basedOn w:val="Normal"/>
     <w:link w:val="HeaderChar"/>
     <w:uiPriority w:val="99"/>
-    <w:semiHidden/>
     <w:unhideWhenUsed/>
     <w:rsid w:val="004A22D3"/>
     <w:pPr>
@@ -1635,7 +3090,6 @@
     <w:basedOn w:val="DefaultParagraphFont"/>
     <w:link w:val="Header"/>
     <w:uiPriority w:val="99"/>
-    <w:semiHidden/>
     <w:rsid w:val="004A22D3"/>
   </w:style>
   <w:style w:type="paragraph" w:styleId="Footer">
@@ -1643,7 +3097,6 @@
     <w:basedOn w:val="Normal"/>
     <w:link w:val="FooterChar"/>
     <w:uiPriority w:val="99"/>
-    <w:semiHidden/>
     <w:unhideWhenUsed/>
     <w:rsid w:val="004A22D3"/>
     <w:pPr>
@@ -1659,7 +3112,6 @@
     <w:basedOn w:val="DefaultParagraphFont"/>
     <w:link w:val="Footer"/>
     <w:uiPriority w:val="99"/>
-    <w:semiHidden/>
     <w:rsid w:val="004A22D3"/>
   </w:style>
   <w:style w:type="paragraph" w:styleId="NoSpacing">
@@ -1726,7 +3178,6 @@
     <w:tblPr>
       <w:tblStyleRowBandSize w:val="1"/>
       <w:tblStyleColBandSize w:val="1"/>
-      <w:tblInd w:w="0" w:type="dxa"/>
       <w:tblBorders>
         <w:top w:val="single" w:sz="8" w:space="0" w:color="78C0D4" w:themeColor="accent5" w:themeTint="BF"/>
         <w:left w:val="single" w:sz="8" w:space="0" w:color="78C0D4" w:themeColor="accent5" w:themeTint="BF"/>
@@ -1735,12 +3186,6 @@
         <w:insideH w:val="single" w:sz="8" w:space="0" w:color="78C0D4" w:themeColor="accent5" w:themeTint="BF"/>
         <w:insideV w:val="single" w:sz="8" w:space="0" w:color="78C0D4" w:themeColor="accent5" w:themeTint="BF"/>
       </w:tblBorders>
-      <w:tblCellMar>
-        <w:top w:w="0" w:type="dxa"/>
-        <w:left w:w="108" w:type="dxa"/>
-        <w:bottom w:w="0" w:type="dxa"/>
-        <w:right w:w="108" w:type="dxa"/>
-      </w:tblCellMar>
     </w:tblPr>
     <w:tcPr>
       <w:shd w:val="clear" w:color="auto" w:fill="D2EAF1" w:themeFill="accent5" w:themeFillTint="3F"/>
@@ -1792,17 +3237,29 @@
 </file>
 
 <file path=word/charts/chart1.xml><?xml version="1.0" encoding="utf-8"?>
-<c:chartSpace xmlns:c="http://schemas.openxmlformats.org/drawingml/2006/chart" xmlns:a="http://schemas.openxmlformats.org/drawingml/2006/main" xmlns:r="http://schemas.openxmlformats.org/officeDocument/2006/relationships">
-  <c:date1904 val="1"/>
+<c:chartSpace xmlns:c="http://schemas.openxmlformats.org/drawingml/2006/chart" xmlns:a="http://schemas.openxmlformats.org/drawingml/2006/main" xmlns:r="http://schemas.openxmlformats.org/officeDocument/2006/relationships" xmlns:c16r2="http://schemas.microsoft.com/office/drawing/2015/06/chart">
+  <c:date1904 val="0"/>
   <c:lang val="en-US"/>
+  <c:roundedCorners val="0"/>
+  <mc:AlternateContent xmlns:mc="http://schemas.openxmlformats.org/markup-compatibility/2006">
+    <mc:Choice xmlns:c14="http://schemas.microsoft.com/office/drawing/2007/8/2/chart" Requires="c14">
+      <c14:style val="102"/>
+    </mc:Choice>
+    <mc:Fallback>
+      <c:style val="2"/>
+    </mc:Fallback>
+  </mc:AlternateContent>
   <c:chart>
     <c:autoTitleDeleted val="1"/>
     <c:view3D>
+      <c:rotX val="15"/>
       <c:hPercent val="73"/>
+      <c:rotY val="20"/>
       <c:depthPercent val="100"/>
       <c:rAngAx val="1"/>
     </c:view3D>
     <c:floor>
+      <c:thickness val="0"/>
       <c:spPr>
         <a:solidFill>
           <a:srgbClr val="C0C0C0"/>
@@ -1816,6 +3273,7 @@
       </c:spPr>
     </c:floor>
     <c:sideWall>
+      <c:thickness val="0"/>
       <c:spPr>
         <a:solidFill>
           <a:srgbClr val="C0C0C0"/>
@@ -1829,6 +3287,7 @@
       </c:spPr>
     </c:sideWall>
     <c:backWall>
+      <c:thickness val="0"/>
       <c:spPr>
         <a:solidFill>
           <a:srgbClr val="C0C0C0"/>
@@ -1856,6 +3315,7 @@
       <c:bar3DChart>
         <c:barDir val="col"/>
         <c:grouping val="clustered"/>
+        <c:varyColors val="0"/>
         <c:ser>
           <c:idx val="0"/>
           <c:order val="0"/>
@@ -1881,6 +3341,7 @@
               <a:prstDash val="solid"/>
             </a:ln>
           </c:spPr>
+          <c:invertIfNegative val="0"/>
           <c:cat>
             <c:strRef>
               <c:f>Sheet1!$B$1:$F$1</c:f>
@@ -1928,6 +3389,11 @@
               </c:numCache>
             </c:numRef>
           </c:val>
+          <c:extLst>
+            <c:ext xmlns:c16="http://schemas.microsoft.com/office/drawing/2014/chart" uri="{C3380CC4-5D6E-409C-BE32-E72D297353CC}">
+              <c16:uniqueId val="{00000000-7372-441A-B500-8D7CFC4C1A62}"/>
+            </c:ext>
+          </c:extLst>
         </c:ser>
         <c:ser>
           <c:idx val="1"/>
@@ -1954,6 +3420,7 @@
               <a:prstDash val="solid"/>
             </a:ln>
           </c:spPr>
+          <c:invertIfNegative val="0"/>
           <c:cat>
             <c:strRef>
               <c:f>Sheet1!$B$1:$F$1</c:f>
@@ -2001,6 +3468,11 @@
               </c:numCache>
             </c:numRef>
           </c:val>
+          <c:extLst>
+            <c:ext xmlns:c16="http://schemas.microsoft.com/office/drawing/2014/chart" uri="{C3380CC4-5D6E-409C-BE32-E72D297353CC}">
+              <c16:uniqueId val="{00000001-7372-441A-B500-8D7CFC4C1A62}"/>
+            </c:ext>
+          </c:extLst>
         </c:ser>
         <c:ser>
           <c:idx val="2"/>
@@ -2027,6 +3499,7 @@
               <a:prstDash val="solid"/>
             </a:ln>
           </c:spPr>
+          <c:invertIfNegative val="0"/>
           <c:cat>
             <c:strRef>
               <c:f>Sheet1!$B$1:$F$1</c:f>
@@ -2074,6 +3547,11 @@
               </c:numCache>
             </c:numRef>
           </c:val>
+          <c:extLst>
+            <c:ext xmlns:c16="http://schemas.microsoft.com/office/drawing/2014/chart" uri="{C3380CC4-5D6E-409C-BE32-E72D297353CC}">
+              <c16:uniqueId val="{00000002-7372-441A-B500-8D7CFC4C1A62}"/>
+            </c:ext>
+          </c:extLst>
         </c:ser>
         <c:ser>
           <c:idx val="3"/>
@@ -2100,6 +3578,7 @@
               <a:prstDash val="solid"/>
             </a:ln>
           </c:spPr>
+          <c:invertIfNegative val="0"/>
           <c:cat>
             <c:strRef>
               <c:f>Sheet1!$B$1:$F$1</c:f>
@@ -2147,6 +3626,11 @@
               </c:numCache>
             </c:numRef>
           </c:val>
+          <c:extLst>
+            <c:ext xmlns:c16="http://schemas.microsoft.com/office/drawing/2014/chart" uri="{C3380CC4-5D6E-409C-BE32-E72D297353CC}">
+              <c16:uniqueId val="{00000003-7372-441A-B500-8D7CFC4C1A62}"/>
+            </c:ext>
+          </c:extLst>
         </c:ser>
         <c:ser>
           <c:idx val="4"/>
@@ -2173,6 +3657,7 @@
               <a:prstDash val="solid"/>
             </a:ln>
           </c:spPr>
+          <c:invertIfNegative val="0"/>
           <c:cat>
             <c:strRef>
               <c:f>Sheet1!$B$1:$F$1</c:f>
@@ -2220,7 +3705,21 @@
               </c:numCache>
             </c:numRef>
           </c:val>
+          <c:extLst>
+            <c:ext xmlns:c16="http://schemas.microsoft.com/office/drawing/2014/chart" uri="{C3380CC4-5D6E-409C-BE32-E72D297353CC}">
+              <c16:uniqueId val="{00000004-7372-441A-B500-8D7CFC4C1A62}"/>
+            </c:ext>
+          </c:extLst>
         </c:ser>
+        <c:dLbls>
+          <c:showLegendKey val="0"/>
+          <c:showVal val="0"/>
+          <c:showCatName val="0"/>
+          <c:showSerName val="0"/>
+          <c:showPercent val="0"/>
+          <c:showBubbleSize val="0"/>
+        </c:dLbls>
+        <c:gapWidth val="150"/>
         <c:gapDepth val="0"/>
         <c:shape val="box"/>
         <c:axId val="125556608"/>
@@ -2232,6 +3731,7 @@
         <c:scaling>
           <c:orientation val="minMax"/>
         </c:scaling>
+        <c:delete val="0"/>
         <c:axPos val="b"/>
         <c:majorGridlines>
           <c:spPr>
@@ -2244,6 +3744,8 @@
           </c:spPr>
         </c:majorGridlines>
         <c:numFmt formatCode="General" sourceLinked="1"/>
+        <c:majorTickMark val="out"/>
+        <c:minorTickMark val="none"/>
         <c:tickLblPos val="low"/>
         <c:spPr>
           <a:ln w="3175">
@@ -2277,12 +3779,14 @@
         <c:lblOffset val="100"/>
         <c:tickLblSkip val="2"/>
         <c:tickMarkSkip val="1"/>
+        <c:noMultiLvlLbl val="0"/>
       </c:catAx>
       <c:valAx>
         <c:axId val="125665280"/>
         <c:scaling>
           <c:orientation val="minMax"/>
         </c:scaling>
+        <c:delete val="0"/>
         <c:axPos val="l"/>
         <c:majorGridlines>
           <c:spPr>
@@ -2295,6 +3799,8 @@
           </c:spPr>
         </c:majorGridlines>
         <c:numFmt formatCode="General" sourceLinked="1"/>
+        <c:majorTickMark val="out"/>
+        <c:minorTickMark val="none"/>
         <c:tickLblPos val="nextTo"/>
         <c:spPr>
           <a:ln w="3175">
@@ -2344,6 +3850,7 @@
           <c:h val="0.42318840579710165"/>
         </c:manualLayout>
       </c:layout>
+      <c:overlay val="0"/>
       <c:spPr>
         <a:noFill/>
         <a:ln w="3175">
@@ -2373,11 +3880,14 @@
     </c:legend>
     <c:plotVisOnly val="1"/>
     <c:dispBlanksAs val="gap"/>
+    <c:showDLblsOverMax val="0"/>
   </c:chart>
   <c:spPr>
     <a:noFill/>
-    <a:ln>
-      <a:noFill/>
+    <a:ln w="12700">
+      <a:solidFill>
+        <a:schemeClr val="bg2"/>
+      </a:solidFill>
     </a:ln>
   </c:spPr>
   <c:txPr>
@@ -2397,7 +3907,9 @@
       <a:endParaRPr lang="en-US"/>
     </a:p>
   </c:txPr>
-  <c:externalData r:id="rId1"/>
+  <c:externalData r:id="rId1">
+    <c:autoUpdate val="0"/>
+  </c:externalData>
 </c:chartSpace>
 </file>
 
@@ -3279,13 +4791,6 @@
         </dgm:presLayoutVars>
       </dgm:prSet>
       <dgm:spPr/>
-      <dgm:t>
-        <a:bodyPr/>
-        <a:lstStyle/>
-        <a:p>
-          <a:endParaRPr lang="en-US"/>
-        </a:p>
-      </dgm:t>
     </dgm:pt>
     <dgm:pt modelId="{B65FCC6C-6723-45DF-ADB7-00EE206E08E9}" type="pres">
       <dgm:prSet presAssocID="{EE122689-5DF7-41DC-B6A2-AD17001B4D3A}" presName="dummyMaxCanvas" presStyleCnt="0">
@@ -3300,13 +4805,6 @@
         </dgm:presLayoutVars>
       </dgm:prSet>
       <dgm:spPr/>
-      <dgm:t>
-        <a:bodyPr/>
-        <a:lstStyle/>
-        <a:p>
-          <a:endParaRPr lang="en-US"/>
-        </a:p>
-      </dgm:t>
     </dgm:pt>
     <dgm:pt modelId="{C98C66BB-6D06-45C3-8C45-6B333E719D08}" type="pres">
       <dgm:prSet presAssocID="{EE122689-5DF7-41DC-B6A2-AD17001B4D3A}" presName="ThreeNodes_2" presStyleLbl="node1" presStyleIdx="1" presStyleCnt="3">
@@ -3315,13 +4813,6 @@
         </dgm:presLayoutVars>
       </dgm:prSet>
       <dgm:spPr/>
-      <dgm:t>
-        <a:bodyPr/>
-        <a:lstStyle/>
-        <a:p>
-          <a:endParaRPr lang="en-US"/>
-        </a:p>
-      </dgm:t>
     </dgm:pt>
     <dgm:pt modelId="{F08E05F8-3E06-4CA7-91EF-CB104D95DB2D}" type="pres">
       <dgm:prSet presAssocID="{EE122689-5DF7-41DC-B6A2-AD17001B4D3A}" presName="ThreeNodes_3" presStyleLbl="node1" presStyleIdx="2" presStyleCnt="3">
@@ -3330,13 +4821,6 @@
         </dgm:presLayoutVars>
       </dgm:prSet>
       <dgm:spPr/>
-      <dgm:t>
-        <a:bodyPr/>
-        <a:lstStyle/>
-        <a:p>
-          <a:endParaRPr lang="en-US"/>
-        </a:p>
-      </dgm:t>
     </dgm:pt>
     <dgm:pt modelId="{C3C2EF3E-A83A-413C-AF0D-2CAB16997566}" type="pres">
       <dgm:prSet presAssocID="{EE122689-5DF7-41DC-B6A2-AD17001B4D3A}" presName="ThreeConn_1-2" presStyleLbl="fgAccFollowNode1" presStyleIdx="0" presStyleCnt="2">
@@ -3345,13 +4829,6 @@
         </dgm:presLayoutVars>
       </dgm:prSet>
       <dgm:spPr/>
-      <dgm:t>
-        <a:bodyPr/>
-        <a:lstStyle/>
-        <a:p>
-          <a:endParaRPr lang="en-US"/>
-        </a:p>
-      </dgm:t>
     </dgm:pt>
     <dgm:pt modelId="{7781ABEB-DC79-4E10-A1DA-3667FB23576F}" type="pres">
       <dgm:prSet presAssocID="{EE122689-5DF7-41DC-B6A2-AD17001B4D3A}" presName="ThreeConn_2-3" presStyleLbl="fgAccFollowNode1" presStyleIdx="1" presStyleCnt="2">
@@ -3360,13 +4837,6 @@
         </dgm:presLayoutVars>
       </dgm:prSet>
       <dgm:spPr/>
-      <dgm:t>
-        <a:bodyPr/>
-        <a:lstStyle/>
-        <a:p>
-          <a:endParaRPr lang="en-US"/>
-        </a:p>
-      </dgm:t>
     </dgm:pt>
     <dgm:pt modelId="{290449C9-E289-4ACF-8474-44BD83F738F0}" type="pres">
       <dgm:prSet presAssocID="{EE122689-5DF7-41DC-B6A2-AD17001B4D3A}" presName="ThreeNodes_1_text" presStyleLbl="node1" presStyleIdx="2" presStyleCnt="3">
@@ -3375,13 +4845,6 @@
         </dgm:presLayoutVars>
       </dgm:prSet>
       <dgm:spPr/>
-      <dgm:t>
-        <a:bodyPr/>
-        <a:lstStyle/>
-        <a:p>
-          <a:endParaRPr lang="en-US"/>
-        </a:p>
-      </dgm:t>
     </dgm:pt>
     <dgm:pt modelId="{1626C1EC-D84E-41F0-AB67-2C0DFCBC268E}" type="pres">
       <dgm:prSet presAssocID="{EE122689-5DF7-41DC-B6A2-AD17001B4D3A}" presName="ThreeNodes_2_text" presStyleLbl="node1" presStyleIdx="2" presStyleCnt="3">
@@ -3390,13 +4853,6 @@
         </dgm:presLayoutVars>
       </dgm:prSet>
       <dgm:spPr/>
-      <dgm:t>
-        <a:bodyPr/>
-        <a:lstStyle/>
-        <a:p>
-          <a:endParaRPr lang="en-US"/>
-        </a:p>
-      </dgm:t>
     </dgm:pt>
     <dgm:pt modelId="{995C5E4D-134B-4D71-803D-ACEF6310C0B1}" type="pres">
       <dgm:prSet presAssocID="{EE122689-5DF7-41DC-B6A2-AD17001B4D3A}" presName="ThreeNodes_3_text" presStyleLbl="node1" presStyleIdx="2" presStyleCnt="3">
@@ -3405,28 +4861,21 @@
         </dgm:presLayoutVars>
       </dgm:prSet>
       <dgm:spPr/>
-      <dgm:t>
-        <a:bodyPr/>
-        <a:lstStyle/>
-        <a:p>
-          <a:endParaRPr lang="en-US"/>
-        </a:p>
-      </dgm:t>
     </dgm:pt>
   </dgm:ptLst>
   <dgm:cxnLst>
+    <dgm:cxn modelId="{B4DD8D06-D873-403B-AC2D-E2D91A23979A}" type="presOf" srcId="{91EE39F5-B766-48DE-A367-CAE6482D841A}" destId="{C98C66BB-6D06-45C3-8C45-6B333E719D08}" srcOrd="0" destOrd="0" presId="urn:microsoft.com/office/officeart/2005/8/layout/vProcess5"/>
+    <dgm:cxn modelId="{663CF53C-09B7-4BFB-AE02-359CC1AEE7BA}" srcId="{EE122689-5DF7-41DC-B6A2-AD17001B4D3A}" destId="{2F202141-B62B-4525-A266-318A16829233}" srcOrd="2" destOrd="0" parTransId="{25DFD9DC-05F3-42E9-A820-B4A9974BAEA2}" sibTransId="{4FB93A99-0673-4FEC-BCE8-BFCB6FF6ECB5}"/>
+    <dgm:cxn modelId="{A2427C60-C679-4963-821F-924F6C649A7B}" type="presOf" srcId="{2F202141-B62B-4525-A266-318A16829233}" destId="{995C5E4D-134B-4D71-803D-ACEF6310C0B1}" srcOrd="1" destOrd="0" presId="urn:microsoft.com/office/officeart/2005/8/layout/vProcess5"/>
+    <dgm:cxn modelId="{9B77F844-2A57-4EF5-9A7C-948A25AEFE35}" type="presOf" srcId="{EE122689-5DF7-41DC-B6A2-AD17001B4D3A}" destId="{D6880285-3C1A-41AD-9E06-98BC03CF5BA2}" srcOrd="0" destOrd="0" presId="urn:microsoft.com/office/officeart/2005/8/layout/vProcess5"/>
     <dgm:cxn modelId="{44FFD651-B62B-47A7-B4F2-4A1992E3E32D}" type="presOf" srcId="{2F202141-B62B-4525-A266-318A16829233}" destId="{F08E05F8-3E06-4CA7-91EF-CB104D95DB2D}" srcOrd="0" destOrd="0" presId="urn:microsoft.com/office/officeart/2005/8/layout/vProcess5"/>
+    <dgm:cxn modelId="{E765D655-7662-4F28-B3FE-A8B3F2BA5F1A}" srcId="{EE122689-5DF7-41DC-B6A2-AD17001B4D3A}" destId="{64F0EBDA-0DC0-45C3-A103-7B75A73457A2}" srcOrd="0" destOrd="0" parTransId="{81E9745F-C126-4D24-8F22-5671AD5A02AE}" sibTransId="{BF9EE0B9-747B-4162-BE7C-6491D55AA109}"/>
+    <dgm:cxn modelId="{36A7BE90-45B0-4E53-99F2-0F1CA7C411DE}" type="presOf" srcId="{91EE39F5-B766-48DE-A367-CAE6482D841A}" destId="{1626C1EC-D84E-41F0-AB67-2C0DFCBC268E}" srcOrd="1" destOrd="0" presId="urn:microsoft.com/office/officeart/2005/8/layout/vProcess5"/>
+    <dgm:cxn modelId="{93BF73A0-94BE-4370-B436-2C9FAAEDB0F2}" type="presOf" srcId="{64F0EBDA-0DC0-45C3-A103-7B75A73457A2}" destId="{290449C9-E289-4ACF-8474-44BD83F738F0}" srcOrd="1" destOrd="0" presId="urn:microsoft.com/office/officeart/2005/8/layout/vProcess5"/>
+    <dgm:cxn modelId="{7D8F93C1-655A-40B4-9235-BDA28D4C655E}" type="presOf" srcId="{64F0EBDA-0DC0-45C3-A103-7B75A73457A2}" destId="{30061D15-0E26-4299-B1B6-41A22CF948C1}" srcOrd="0" destOrd="0" presId="urn:microsoft.com/office/officeart/2005/8/layout/vProcess5"/>
+    <dgm:cxn modelId="{CF0649C5-0237-42B8-A86C-8378C601F046}" type="presOf" srcId="{BF9EE0B9-747B-4162-BE7C-6491D55AA109}" destId="{C3C2EF3E-A83A-413C-AF0D-2CAB16997566}" srcOrd="0" destOrd="0" presId="urn:microsoft.com/office/officeart/2005/8/layout/vProcess5"/>
     <dgm:cxn modelId="{F3C39EE5-C7D3-45AD-B1C4-E1606E44FC27}" type="presOf" srcId="{B124CD17-3C59-43C3-BB61-A14932B63A6D}" destId="{7781ABEB-DC79-4E10-A1DA-3667FB23576F}" srcOrd="0" destOrd="0" presId="urn:microsoft.com/office/officeart/2005/8/layout/vProcess5"/>
-    <dgm:cxn modelId="{7D8F93C1-655A-40B4-9235-BDA28D4C655E}" type="presOf" srcId="{64F0EBDA-0DC0-45C3-A103-7B75A73457A2}" destId="{30061D15-0E26-4299-B1B6-41A22CF948C1}" srcOrd="0" destOrd="0" presId="urn:microsoft.com/office/officeart/2005/8/layout/vProcess5"/>
-    <dgm:cxn modelId="{93BF73A0-94BE-4370-B436-2C9FAAEDB0F2}" type="presOf" srcId="{64F0EBDA-0DC0-45C3-A103-7B75A73457A2}" destId="{290449C9-E289-4ACF-8474-44BD83F738F0}" srcOrd="1" destOrd="0" presId="urn:microsoft.com/office/officeart/2005/8/layout/vProcess5"/>
-    <dgm:cxn modelId="{E765D655-7662-4F28-B3FE-A8B3F2BA5F1A}" srcId="{EE122689-5DF7-41DC-B6A2-AD17001B4D3A}" destId="{64F0EBDA-0DC0-45C3-A103-7B75A73457A2}" srcOrd="0" destOrd="0" parTransId="{81E9745F-C126-4D24-8F22-5671AD5A02AE}" sibTransId="{BF9EE0B9-747B-4162-BE7C-6491D55AA109}"/>
-    <dgm:cxn modelId="{A2427C60-C679-4963-821F-924F6C649A7B}" type="presOf" srcId="{2F202141-B62B-4525-A266-318A16829233}" destId="{995C5E4D-134B-4D71-803D-ACEF6310C0B1}" srcOrd="1" destOrd="0" presId="urn:microsoft.com/office/officeart/2005/8/layout/vProcess5"/>
-    <dgm:cxn modelId="{B4DD8D06-D873-403B-AC2D-E2D91A23979A}" type="presOf" srcId="{91EE39F5-B766-48DE-A367-CAE6482D841A}" destId="{C98C66BB-6D06-45C3-8C45-6B333E719D08}" srcOrd="0" destOrd="0" presId="urn:microsoft.com/office/officeart/2005/8/layout/vProcess5"/>
-    <dgm:cxn modelId="{CF0649C5-0237-42B8-A86C-8378C601F046}" type="presOf" srcId="{BF9EE0B9-747B-4162-BE7C-6491D55AA109}" destId="{C3C2EF3E-A83A-413C-AF0D-2CAB16997566}" srcOrd="0" destOrd="0" presId="urn:microsoft.com/office/officeart/2005/8/layout/vProcess5"/>
     <dgm:cxn modelId="{5A4014EF-D9B6-4C28-B44D-B0BECE9135B0}" srcId="{EE122689-5DF7-41DC-B6A2-AD17001B4D3A}" destId="{91EE39F5-B766-48DE-A367-CAE6482D841A}" srcOrd="1" destOrd="0" parTransId="{3E5FCDFF-D62A-43BE-AF7D-92D339B3D7B9}" sibTransId="{B124CD17-3C59-43C3-BB61-A14932B63A6D}"/>
-    <dgm:cxn modelId="{663CF53C-09B7-4BFB-AE02-359CC1AEE7BA}" srcId="{EE122689-5DF7-41DC-B6A2-AD17001B4D3A}" destId="{2F202141-B62B-4525-A266-318A16829233}" srcOrd="2" destOrd="0" parTransId="{25DFD9DC-05F3-42E9-A820-B4A9974BAEA2}" sibTransId="{4FB93A99-0673-4FEC-BCE8-BFCB6FF6ECB5}"/>
-    <dgm:cxn modelId="{36A7BE90-45B0-4E53-99F2-0F1CA7C411DE}" type="presOf" srcId="{91EE39F5-B766-48DE-A367-CAE6482D841A}" destId="{1626C1EC-D84E-41F0-AB67-2C0DFCBC268E}" srcOrd="1" destOrd="0" presId="urn:microsoft.com/office/officeart/2005/8/layout/vProcess5"/>
-    <dgm:cxn modelId="{9B77F844-2A57-4EF5-9A7C-948A25AEFE35}" type="presOf" srcId="{EE122689-5DF7-41DC-B6A2-AD17001B4D3A}" destId="{D6880285-3C1A-41AD-9E06-98BC03CF5BA2}" srcOrd="0" destOrd="0" presId="urn:microsoft.com/office/officeart/2005/8/layout/vProcess5"/>
     <dgm:cxn modelId="{C5252BC6-92EB-464F-BA82-11D4073E69C1}" type="presParOf" srcId="{D6880285-3C1A-41AD-9E06-98BC03CF5BA2}" destId="{B65FCC6C-6723-45DF-ADB7-00EE206E08E9}" srcOrd="0" destOrd="0" presId="urn:microsoft.com/office/officeart/2005/8/layout/vProcess5"/>
     <dgm:cxn modelId="{D659F689-2188-470A-8AE9-3AF7370DA334}" type="presParOf" srcId="{D6880285-3C1A-41AD-9E06-98BC03CF5BA2}" destId="{30061D15-0E26-4299-B1B6-41A22CF948C1}" srcOrd="1" destOrd="0" presId="urn:microsoft.com/office/officeart/2005/8/layout/vProcess5"/>
     <dgm:cxn modelId="{9392D3C1-9B4B-4055-8F04-BB9210EBF58B}" type="presParOf" srcId="{D6880285-3C1A-41AD-9E06-98BC03CF5BA2}" destId="{C98C66BB-6D06-45C3-8C45-6B333E719D08}" srcOrd="2" destOrd="0" presId="urn:microsoft.com/office/officeart/2005/8/layout/vProcess5"/>
@@ -3439,7 +4888,419 @@
   </dgm:cxnLst>
   <dgm:bg/>
   <dgm:whole/>
+  <dgm:extLst>
+    <a:ext uri="http://schemas.microsoft.com/office/drawing/2008/diagram">
+      <dsp:dataModelExt xmlns:dsp="http://schemas.microsoft.com/office/drawing/2008/diagram" relId="rId14" minVer="http://schemas.openxmlformats.org/drawingml/2006/diagram"/>
+    </a:ext>
+  </dgm:extLst>
 </dgm:dataModel>
+</file>
+
+<file path=word/diagrams/drawing1.xml><?xml version="1.0" encoding="utf-8"?>
+<dsp:drawing xmlns:dgm="http://schemas.openxmlformats.org/drawingml/2006/diagram" xmlns:dsp="http://schemas.microsoft.com/office/drawing/2008/diagram" xmlns:a="http://schemas.openxmlformats.org/drawingml/2006/main">
+  <dsp:spTree>
+    <dsp:nvGrpSpPr>
+      <dsp:cNvPr id="0" name=""/>
+      <dsp:cNvGrpSpPr/>
+    </dsp:nvGrpSpPr>
+    <dsp:grpSpPr/>
+    <dsp:sp modelId="{30061D15-0E26-4299-B1B6-41A22CF948C1}">
+      <dsp:nvSpPr>
+        <dsp:cNvPr id="0" name=""/>
+        <dsp:cNvSpPr/>
+      </dsp:nvSpPr>
+      <dsp:spPr>
+        <a:xfrm>
+          <a:off x="0" y="0"/>
+          <a:ext cx="4663440" cy="960120"/>
+        </a:xfrm>
+        <a:prstGeom prst="roundRect">
+          <a:avLst>
+            <a:gd name="adj" fmla="val 10000"/>
+          </a:avLst>
+        </a:prstGeom>
+        <a:solidFill>
+          <a:schemeClr val="accent1">
+            <a:hueOff val="0"/>
+            <a:satOff val="0"/>
+            <a:lumOff val="0"/>
+            <a:alphaOff val="0"/>
+          </a:schemeClr>
+        </a:solidFill>
+        <a:ln w="25400" cap="flat" cmpd="sng" algn="ctr">
+          <a:solidFill>
+            <a:schemeClr val="lt1">
+              <a:hueOff val="0"/>
+              <a:satOff val="0"/>
+              <a:lumOff val="0"/>
+              <a:alphaOff val="0"/>
+            </a:schemeClr>
+          </a:solidFill>
+          <a:prstDash val="solid"/>
+        </a:ln>
+        <a:effectLst/>
+      </dsp:spPr>
+      <dsp:style>
+        <a:lnRef idx="2">
+          <a:scrgbClr r="0" g="0" b="0"/>
+        </a:lnRef>
+        <a:fillRef idx="1">
+          <a:scrgbClr r="0" g="0" b="0"/>
+        </a:fillRef>
+        <a:effectRef idx="0">
+          <a:scrgbClr r="0" g="0" b="0"/>
+        </a:effectRef>
+        <a:fontRef idx="minor">
+          <a:schemeClr val="lt1"/>
+        </a:fontRef>
+      </dsp:style>
+      <dsp:txBody>
+        <a:bodyPr spcFirstLastPara="0" vert="horz" wrap="square" lIns="68580" tIns="68580" rIns="68580" bIns="68580" numCol="1" spcCol="1270" anchor="ctr" anchorCtr="0">
+          <a:noAutofit/>
+        </a:bodyPr>
+        <a:lstStyle/>
+        <a:p>
+          <a:pPr marL="0" lvl="0" indent="0" algn="l" defTabSz="800100">
+            <a:lnSpc>
+              <a:spcPct val="90000"/>
+            </a:lnSpc>
+            <a:spcBef>
+              <a:spcPct val="0"/>
+            </a:spcBef>
+            <a:spcAft>
+              <a:spcPct val="35000"/>
+            </a:spcAft>
+            <a:buNone/>
+          </a:pPr>
+          <a:r>
+            <a:rPr lang="en-US" sz="1800" kern="1200"/>
+            <a:t>Ask the value from user and print total of digits.</a:t>
+          </a:r>
+        </a:p>
+      </dsp:txBody>
+      <dsp:txXfrm>
+        <a:off x="28121" y="28121"/>
+        <a:ext cx="3627395" cy="903878"/>
+      </dsp:txXfrm>
+    </dsp:sp>
+    <dsp:sp modelId="{C98C66BB-6D06-45C3-8C45-6B333E719D08}">
+      <dsp:nvSpPr>
+        <dsp:cNvPr id="0" name=""/>
+        <dsp:cNvSpPr/>
+      </dsp:nvSpPr>
+      <dsp:spPr>
+        <a:xfrm>
+          <a:off x="411479" y="1120140"/>
+          <a:ext cx="4663440" cy="960120"/>
+        </a:xfrm>
+        <a:prstGeom prst="roundRect">
+          <a:avLst>
+            <a:gd name="adj" fmla="val 10000"/>
+          </a:avLst>
+        </a:prstGeom>
+        <a:solidFill>
+          <a:schemeClr val="accent1">
+            <a:hueOff val="0"/>
+            <a:satOff val="0"/>
+            <a:lumOff val="0"/>
+            <a:alphaOff val="0"/>
+          </a:schemeClr>
+        </a:solidFill>
+        <a:ln w="25400" cap="flat" cmpd="sng" algn="ctr">
+          <a:solidFill>
+            <a:schemeClr val="lt1">
+              <a:hueOff val="0"/>
+              <a:satOff val="0"/>
+              <a:lumOff val="0"/>
+              <a:alphaOff val="0"/>
+            </a:schemeClr>
+          </a:solidFill>
+          <a:prstDash val="solid"/>
+        </a:ln>
+        <a:effectLst/>
+      </dsp:spPr>
+      <dsp:style>
+        <a:lnRef idx="2">
+          <a:scrgbClr r="0" g="0" b="0"/>
+        </a:lnRef>
+        <a:fillRef idx="1">
+          <a:scrgbClr r="0" g="0" b="0"/>
+        </a:fillRef>
+        <a:effectRef idx="0">
+          <a:scrgbClr r="0" g="0" b="0"/>
+        </a:effectRef>
+        <a:fontRef idx="minor">
+          <a:schemeClr val="lt1"/>
+        </a:fontRef>
+      </dsp:style>
+      <dsp:txBody>
+        <a:bodyPr spcFirstLastPara="0" vert="horz" wrap="square" lIns="68580" tIns="68580" rIns="68580" bIns="68580" numCol="1" spcCol="1270" anchor="ctr" anchorCtr="0">
+          <a:noAutofit/>
+        </a:bodyPr>
+        <a:lstStyle/>
+        <a:p>
+          <a:pPr marL="0" lvl="0" indent="0" algn="l" defTabSz="800100">
+            <a:lnSpc>
+              <a:spcPct val="90000"/>
+            </a:lnSpc>
+            <a:spcBef>
+              <a:spcPct val="0"/>
+            </a:spcBef>
+            <a:spcAft>
+              <a:spcPct val="35000"/>
+            </a:spcAft>
+            <a:buNone/>
+          </a:pPr>
+          <a:r>
+            <a:rPr lang="en-US" sz="1800" kern="1200"/>
+            <a:t>Ask the value from user and print that it is is palidram number or not.</a:t>
+          </a:r>
+        </a:p>
+      </dsp:txBody>
+      <dsp:txXfrm>
+        <a:off x="439600" y="1148261"/>
+        <a:ext cx="3571640" cy="903878"/>
+      </dsp:txXfrm>
+    </dsp:sp>
+    <dsp:sp modelId="{F08E05F8-3E06-4CA7-91EF-CB104D95DB2D}">
+      <dsp:nvSpPr>
+        <dsp:cNvPr id="0" name=""/>
+        <dsp:cNvSpPr/>
+      </dsp:nvSpPr>
+      <dsp:spPr>
+        <a:xfrm>
+          <a:off x="822959" y="2240280"/>
+          <a:ext cx="4663440" cy="960120"/>
+        </a:xfrm>
+        <a:prstGeom prst="roundRect">
+          <a:avLst>
+            <a:gd name="adj" fmla="val 10000"/>
+          </a:avLst>
+        </a:prstGeom>
+        <a:solidFill>
+          <a:schemeClr val="accent1">
+            <a:hueOff val="0"/>
+            <a:satOff val="0"/>
+            <a:lumOff val="0"/>
+            <a:alphaOff val="0"/>
+          </a:schemeClr>
+        </a:solidFill>
+        <a:ln w="25400" cap="flat" cmpd="sng" algn="ctr">
+          <a:solidFill>
+            <a:schemeClr val="lt1">
+              <a:hueOff val="0"/>
+              <a:satOff val="0"/>
+              <a:lumOff val="0"/>
+              <a:alphaOff val="0"/>
+            </a:schemeClr>
+          </a:solidFill>
+          <a:prstDash val="solid"/>
+        </a:ln>
+        <a:effectLst/>
+      </dsp:spPr>
+      <dsp:style>
+        <a:lnRef idx="2">
+          <a:scrgbClr r="0" g="0" b="0"/>
+        </a:lnRef>
+        <a:fillRef idx="1">
+          <a:scrgbClr r="0" g="0" b="0"/>
+        </a:fillRef>
+        <a:effectRef idx="0">
+          <a:scrgbClr r="0" g="0" b="0"/>
+        </a:effectRef>
+        <a:fontRef idx="minor">
+          <a:schemeClr val="lt1"/>
+        </a:fontRef>
+      </dsp:style>
+      <dsp:txBody>
+        <a:bodyPr spcFirstLastPara="0" vert="horz" wrap="square" lIns="68580" tIns="68580" rIns="68580" bIns="68580" numCol="1" spcCol="1270" anchor="ctr" anchorCtr="0">
+          <a:noAutofit/>
+        </a:bodyPr>
+        <a:lstStyle/>
+        <a:p>
+          <a:pPr marL="0" lvl="0" indent="0" algn="l" defTabSz="800100">
+            <a:lnSpc>
+              <a:spcPct val="90000"/>
+            </a:lnSpc>
+            <a:spcBef>
+              <a:spcPct val="0"/>
+            </a:spcBef>
+            <a:spcAft>
+              <a:spcPct val="35000"/>
+            </a:spcAft>
+            <a:buNone/>
+          </a:pPr>
+          <a:r>
+            <a:rPr lang="en-US" sz="1800" kern="1200"/>
+            <a:t>Ask a value from user and print the factorial of it.</a:t>
+          </a:r>
+        </a:p>
+      </dsp:txBody>
+      <dsp:txXfrm>
+        <a:off x="851080" y="2268401"/>
+        <a:ext cx="3571640" cy="903878"/>
+      </dsp:txXfrm>
+    </dsp:sp>
+    <dsp:sp modelId="{C3C2EF3E-A83A-413C-AF0D-2CAB16997566}">
+      <dsp:nvSpPr>
+        <dsp:cNvPr id="0" name=""/>
+        <dsp:cNvSpPr/>
+      </dsp:nvSpPr>
+      <dsp:spPr>
+        <a:xfrm>
+          <a:off x="4039362" y="728091"/>
+          <a:ext cx="624078" cy="624078"/>
+        </a:xfrm>
+        <a:prstGeom prst="downArrow">
+          <a:avLst>
+            <a:gd name="adj1" fmla="val 55000"/>
+            <a:gd name="adj2" fmla="val 45000"/>
+          </a:avLst>
+        </a:prstGeom>
+        <a:solidFill>
+          <a:schemeClr val="accent1">
+            <a:alpha val="90000"/>
+            <a:tint val="40000"/>
+            <a:hueOff val="0"/>
+            <a:satOff val="0"/>
+            <a:lumOff val="0"/>
+            <a:alphaOff val="0"/>
+          </a:schemeClr>
+        </a:solidFill>
+        <a:ln w="25400" cap="flat" cmpd="sng" algn="ctr">
+          <a:solidFill>
+            <a:schemeClr val="accent1">
+              <a:alpha val="90000"/>
+              <a:tint val="40000"/>
+              <a:hueOff val="0"/>
+              <a:satOff val="0"/>
+              <a:lumOff val="0"/>
+              <a:alphaOff val="0"/>
+            </a:schemeClr>
+          </a:solidFill>
+          <a:prstDash val="solid"/>
+        </a:ln>
+        <a:effectLst/>
+      </dsp:spPr>
+      <dsp:style>
+        <a:lnRef idx="2">
+          <a:scrgbClr r="0" g="0" b="0"/>
+        </a:lnRef>
+        <a:fillRef idx="1">
+          <a:scrgbClr r="0" g="0" b="0"/>
+        </a:fillRef>
+        <a:effectRef idx="0">
+          <a:scrgbClr r="0" g="0" b="0"/>
+        </a:effectRef>
+        <a:fontRef idx="minor"/>
+      </dsp:style>
+      <dsp:txBody>
+        <a:bodyPr spcFirstLastPara="0" vert="horz" wrap="square" lIns="35560" tIns="35560" rIns="35560" bIns="35560" numCol="1" spcCol="1270" anchor="ctr" anchorCtr="0">
+          <a:noAutofit/>
+        </a:bodyPr>
+        <a:lstStyle/>
+        <a:p>
+          <a:pPr marL="0" lvl="0" indent="0" algn="ctr" defTabSz="1244600">
+            <a:lnSpc>
+              <a:spcPct val="90000"/>
+            </a:lnSpc>
+            <a:spcBef>
+              <a:spcPct val="0"/>
+            </a:spcBef>
+            <a:spcAft>
+              <a:spcPct val="35000"/>
+            </a:spcAft>
+            <a:buNone/>
+          </a:pPr>
+          <a:endParaRPr lang="en-US" sz="2800" kern="1200"/>
+        </a:p>
+      </dsp:txBody>
+      <dsp:txXfrm>
+        <a:off x="4179780" y="728091"/>
+        <a:ext cx="343242" cy="469619"/>
+      </dsp:txXfrm>
+    </dsp:sp>
+    <dsp:sp modelId="{7781ABEB-DC79-4E10-A1DA-3667FB23576F}">
+      <dsp:nvSpPr>
+        <dsp:cNvPr id="0" name=""/>
+        <dsp:cNvSpPr/>
+      </dsp:nvSpPr>
+      <dsp:spPr>
+        <a:xfrm>
+          <a:off x="4450842" y="1841830"/>
+          <a:ext cx="624078" cy="624078"/>
+        </a:xfrm>
+        <a:prstGeom prst="downArrow">
+          <a:avLst>
+            <a:gd name="adj1" fmla="val 55000"/>
+            <a:gd name="adj2" fmla="val 45000"/>
+          </a:avLst>
+        </a:prstGeom>
+        <a:solidFill>
+          <a:schemeClr val="accent1">
+            <a:alpha val="90000"/>
+            <a:tint val="40000"/>
+            <a:hueOff val="0"/>
+            <a:satOff val="0"/>
+            <a:lumOff val="0"/>
+            <a:alphaOff val="0"/>
+          </a:schemeClr>
+        </a:solidFill>
+        <a:ln w="25400" cap="flat" cmpd="sng" algn="ctr">
+          <a:solidFill>
+            <a:schemeClr val="accent1">
+              <a:alpha val="90000"/>
+              <a:tint val="40000"/>
+              <a:hueOff val="0"/>
+              <a:satOff val="0"/>
+              <a:lumOff val="0"/>
+              <a:alphaOff val="0"/>
+            </a:schemeClr>
+          </a:solidFill>
+          <a:prstDash val="solid"/>
+        </a:ln>
+        <a:effectLst/>
+      </dsp:spPr>
+      <dsp:style>
+        <a:lnRef idx="2">
+          <a:scrgbClr r="0" g="0" b="0"/>
+        </a:lnRef>
+        <a:fillRef idx="1">
+          <a:scrgbClr r="0" g="0" b="0"/>
+        </a:fillRef>
+        <a:effectRef idx="0">
+          <a:scrgbClr r="0" g="0" b="0"/>
+        </a:effectRef>
+        <a:fontRef idx="minor"/>
+      </dsp:style>
+      <dsp:txBody>
+        <a:bodyPr spcFirstLastPara="0" vert="horz" wrap="square" lIns="35560" tIns="35560" rIns="35560" bIns="35560" numCol="1" spcCol="1270" anchor="ctr" anchorCtr="0">
+          <a:noAutofit/>
+        </a:bodyPr>
+        <a:lstStyle/>
+        <a:p>
+          <a:pPr marL="0" lvl="0" indent="0" algn="ctr" defTabSz="1244600">
+            <a:lnSpc>
+              <a:spcPct val="90000"/>
+            </a:lnSpc>
+            <a:spcBef>
+              <a:spcPct val="0"/>
+            </a:spcBef>
+            <a:spcAft>
+              <a:spcPct val="35000"/>
+            </a:spcAft>
+            <a:buNone/>
+          </a:pPr>
+          <a:endParaRPr lang="en-US" sz="2800" kern="1200"/>
+        </a:p>
+      </dsp:txBody>
+      <dsp:txXfrm>
+        <a:off x="4591260" y="1841830"/>
+        <a:ext cx="343242" cy="469619"/>
+      </dsp:txXfrm>
+    </dsp:sp>
+  </dsp:spTree>
+</dsp:drawing>
 </file>
 
 <file path=word/diagrams/layout1.xml><?xml version="1.0" encoding="utf-8"?>
@@ -5703,7 +7564,7 @@
 </file>
 
 <file path=word/glossary/document.xml><?xml version="1.0" encoding="utf-8"?>
-<w:glossaryDocument xmlns:ve="http://schemas.openxmlformats.org/markup-compatibility/2006" xmlns:o="urn:schemas-microsoft-com:office:office" xmlns:r="http://schemas.openxmlformats.org/officeDocument/2006/relationships" xmlns:m="http://schemas.openxmlformats.org/officeDocument/2006/math" xmlns:v="urn:schemas-microsoft-com:vml" xmlns:wp="http://schemas.openxmlformats.org/drawingml/2006/wordprocessingDrawing" xmlns:w10="urn:schemas-microsoft-com:office:word" xmlns:w="http://schemas.openxmlformats.org/wordprocessingml/2006/main" xmlns:wne="http://schemas.microsoft.com/office/word/2006/wordml">
+<w:glossaryDocument xmlns:wpc="http://schemas.microsoft.com/office/word/2010/wordprocessingCanvas" xmlns:cx="http://schemas.microsoft.com/office/drawing/2014/chartex" xmlns:cx1="http://schemas.microsoft.com/office/drawing/2015/9/8/chartex" xmlns:cx2="http://schemas.microsoft.com/office/drawing/2015/10/21/chartex" xmlns:cx3="http://schemas.microsoft.com/office/drawing/2016/5/9/chartex" xmlns:cx4="http://schemas.microsoft.com/office/drawing/2016/5/10/chartex" xmlns:cx5="http://schemas.microsoft.com/office/drawing/2016/5/11/chartex" xmlns:cx6="http://schemas.microsoft.com/office/drawing/2016/5/12/chartex" xmlns:cx7="http://schemas.microsoft.com/office/drawing/2016/5/13/chartex" xmlns:cx8="http://schemas.microsoft.com/office/drawing/2016/5/14/chartex" xmlns:mc="http://schemas.openxmlformats.org/markup-compatibility/2006" xmlns:aink="http://schemas.microsoft.com/office/drawing/2016/ink" xmlns:am3d="http://schemas.microsoft.com/office/drawing/2017/model3d" xmlns:o="urn:schemas-microsoft-com:office:office" xmlns:oel="http://schemas.microsoft.com/office/2019/extlst" xmlns:r="http://schemas.openxmlformats.org/officeDocument/2006/relationships" xmlns:m="http://schemas.openxmlformats.org/officeDocument/2006/math" xmlns:v="urn:schemas-microsoft-com:vml" xmlns:wp14="http://schemas.microsoft.com/office/word/2010/wordprocessingDrawing" xmlns:wp="http://schemas.openxmlformats.org/drawingml/2006/wordprocessingDrawing" xmlns:w10="urn:schemas-microsoft-com:office:word" xmlns:w="http://schemas.openxmlformats.org/wordprocessingml/2006/main" xmlns:w14="http://schemas.microsoft.com/office/word/2010/wordml" xmlns:w15="http://schemas.microsoft.com/office/word/2012/wordml" xmlns:w16cex="http://schemas.microsoft.com/office/word/2018/wordml/cex" xmlns:w16cid="http://schemas.microsoft.com/office/word/2016/wordml/cid" xmlns:w16="http://schemas.microsoft.com/office/word/2018/wordml" xmlns:w16sdtdh="http://schemas.microsoft.com/office/word/2020/wordml/sdtdatahash" xmlns:w16se="http://schemas.microsoft.com/office/word/2015/wordml/symex" xmlns:wpg="http://schemas.microsoft.com/office/word/2010/wordprocessingGroup" xmlns:wpi="http://schemas.microsoft.com/office/word/2010/wordprocessingInk" xmlns:wne="http://schemas.microsoft.com/office/word/2006/wordml" xmlns:wps="http://schemas.microsoft.com/office/word/2010/wordprocessingShape" mc:Ignorable="w14 w15 w16se w16cid w16 w16cex w16sdtdh wp14">
   <w:docParts>
     <w:docPart>
       <w:docPartPr>
@@ -5796,56 +7657,25 @@
         </w:p>
       </w:docPartBody>
     </w:docPart>
-    <w:docPart>
-      <w:docPartPr>
-        <w:name w:val="B47B9237D9524C09981AB038C8006A4A"/>
-        <w:category>
-          <w:name w:val="General"/>
-          <w:gallery w:val="placeholder"/>
-        </w:category>
-        <w:types>
-          <w:type w:val="bbPlcHdr"/>
-        </w:types>
-        <w:behaviors>
-          <w:behavior w:val="content"/>
-        </w:behaviors>
-        <w:guid w:val="{306D6FB9-50B6-47FC-A286-373E11AAD1A3}"/>
-      </w:docPartPr>
-      <w:docPartBody>
-        <w:p>
-          <w:pPr>
-            <w:pStyle w:val="B47B9237D9524C09981AB038C8006A4A"/>
-          </w:pPr>
-          <w:r>
-            <w:rPr>
-              <w:color w:val="FFFFFF" w:themeColor="background1"/>
-              <w:sz w:val="48"/>
-              <w:szCs w:val="48"/>
-            </w:rPr>
-            <w:t>[Year]</w:t>
-          </w:r>
-        </w:p>
-      </w:docPartBody>
-    </w:docPart>
   </w:docParts>
 </w:glossaryDocument>
 </file>
 
 <file path=word/glossary/fontTable.xml><?xml version="1.0" encoding="utf-8"?>
-<w:fonts xmlns:r="http://schemas.openxmlformats.org/officeDocument/2006/relationships" xmlns:w="http://schemas.openxmlformats.org/wordprocessingml/2006/main">
+<w:fonts xmlns:mc="http://schemas.openxmlformats.org/markup-compatibility/2006" xmlns:r="http://schemas.openxmlformats.org/officeDocument/2006/relationships" xmlns:w="http://schemas.openxmlformats.org/wordprocessingml/2006/main" xmlns:w14="http://schemas.microsoft.com/office/word/2010/wordml" xmlns:w15="http://schemas.microsoft.com/office/word/2012/wordml" xmlns:w16cex="http://schemas.microsoft.com/office/word/2018/wordml/cex" xmlns:w16cid="http://schemas.microsoft.com/office/word/2016/wordml/cid" xmlns:w16="http://schemas.microsoft.com/office/word/2018/wordml" xmlns:w16sdtdh="http://schemas.microsoft.com/office/word/2020/wordml/sdtdatahash" xmlns:w16se="http://schemas.microsoft.com/office/word/2015/wordml/symex" mc:Ignorable="w14 w15 w16se w16cid w16 w16cex w16sdtdh">
   <w:font w:name="Calibri">
     <w:panose1 w:val="020F0502020204030204"/>
     <w:charset w:val="00"/>
     <w:family w:val="swiss"/>
     <w:pitch w:val="variable"/>
-    <w:sig w:usb0="E00002FF" w:usb1="4000ACFF" w:usb2="00000001" w:usb3="00000000" w:csb0="0000019F" w:csb1="00000000"/>
+    <w:sig w:usb0="E4002EFF" w:usb1="C200247B" w:usb2="00000009" w:usb3="00000000" w:csb0="000001FF" w:csb1="00000000"/>
   </w:font>
   <w:font w:name="Times New Roman">
     <w:panose1 w:val="02020603050405020304"/>
     <w:charset w:val="00"/>
     <w:family w:val="roman"/>
     <w:pitch w:val="variable"/>
-    <w:sig w:usb0="E0002EFF" w:usb1="C0007843" w:usb2="00000009" w:usb3="00000000" w:csb0="000001FF" w:csb1="00000000"/>
+    <w:sig w:usb0="E0002EFF" w:usb1="C000785B" w:usb2="00000009" w:usb3="00000000" w:csb0="000001FF" w:csb1="00000000"/>
   </w:font>
   <w:font w:name="Tahoma">
     <w:panose1 w:val="020B0604030504040204"/>
@@ -5859,23 +7689,35 @@
     <w:charset w:val="00"/>
     <w:family w:val="roman"/>
     <w:pitch w:val="variable"/>
-    <w:sig w:usb0="E00002FF" w:usb1="400004FF" w:usb2="00000000" w:usb3="00000000" w:csb0="0000019F" w:csb1="00000000"/>
+    <w:sig w:usb0="E00006FF" w:usb1="420024FF" w:usb2="02000000" w:usb3="00000000" w:csb0="0000019F" w:csb1="00000000"/>
+  </w:font>
+  <w:font w:name="Calibri Light">
+    <w:panose1 w:val="020F0302020204030204"/>
+    <w:charset w:val="00"/>
+    <w:family w:val="swiss"/>
+    <w:pitch w:val="variable"/>
+    <w:sig w:usb0="E4002EFF" w:usb1="C200247B" w:usb2="00000009" w:usb3="00000000" w:csb0="000001FF" w:csb1="00000000"/>
   </w:font>
 </w:fonts>
 </file>
 
 <file path=word/glossary/settings.xml><?xml version="1.0" encoding="utf-8"?>
-<w:settings xmlns:o="urn:schemas-microsoft-com:office:office" xmlns:r="http://schemas.openxmlformats.org/officeDocument/2006/relationships" xmlns:m="http://schemas.openxmlformats.org/officeDocument/2006/math" xmlns:v="urn:schemas-microsoft-com:vml" xmlns:w10="urn:schemas-microsoft-com:office:word" xmlns:w="http://schemas.openxmlformats.org/wordprocessingml/2006/main" xmlns:sl="http://schemas.openxmlformats.org/schemaLibrary/2006/main">
+<w:settings xmlns:mc="http://schemas.openxmlformats.org/markup-compatibility/2006" xmlns:o="urn:schemas-microsoft-com:office:office" xmlns:r="http://schemas.openxmlformats.org/officeDocument/2006/relationships" xmlns:m="http://schemas.openxmlformats.org/officeDocument/2006/math" xmlns:v="urn:schemas-microsoft-com:vml" xmlns:w10="urn:schemas-microsoft-com:office:word" xmlns:w="http://schemas.openxmlformats.org/wordprocessingml/2006/main" xmlns:w14="http://schemas.microsoft.com/office/word/2010/wordml" xmlns:w15="http://schemas.microsoft.com/office/word/2012/wordml" xmlns:w16cex="http://schemas.microsoft.com/office/word/2018/wordml/cex" xmlns:w16cid="http://schemas.microsoft.com/office/word/2016/wordml/cid" xmlns:w16="http://schemas.microsoft.com/office/word/2018/wordml" xmlns:w16sdtdh="http://schemas.microsoft.com/office/word/2020/wordml/sdtdatahash" xmlns:w16se="http://schemas.microsoft.com/office/word/2015/wordml/symex" xmlns:sl="http://schemas.openxmlformats.org/schemaLibrary/2006/main" mc:Ignorable="w14 w15 w16se w16cid w16 w16cex w16sdtdh">
   <w:view w:val="normal"/>
   <w:defaultTabStop w:val="720"/>
   <w:characterSpacingControl w:val="doNotCompress"/>
   <w:compat>
     <w:useFELayout/>
+    <w:compatSetting w:name="compatibilityMode" w:uri="http://schemas.microsoft.com/office/word" w:val="12"/>
+    <w:compatSetting w:name="useWord2013TrackBottomHyphenation" w:uri="http://schemas.microsoft.com/office/word" w:val="1"/>
   </w:compat>
   <w:rsids>
     <w:rsidRoot w:val="007C28E8"/>
+    <w:rsid w:val="00426CF3"/>
     <w:rsid w:val="006D2044"/>
     <w:rsid w:val="007C28E8"/>
+    <w:rsid w:val="00897DDB"/>
+    <w:rsid w:val="00A514B7"/>
     <w:rsid w:val="00BF735B"/>
     <w:rsid w:val="00E05461"/>
   </w:rsids>
@@ -5883,7 +7725,7 @@
     <m:mathFont m:val="Cambria Math"/>
     <m:brkBin m:val="before"/>
     <m:brkBinSub m:val="--"/>
-    <m:smallFrac m:val="off"/>
+    <m:smallFrac m:val="0"/>
     <m:dispDef/>
     <m:lMargin m:val="0"/>
     <m:rMargin m:val="0"/>
@@ -5900,7 +7742,7 @@
 </file>
 
 <file path=word/glossary/styles.xml><?xml version="1.0" encoding="utf-8"?>
-<w:styles xmlns:r="http://schemas.openxmlformats.org/officeDocument/2006/relationships" xmlns:w="http://schemas.openxmlformats.org/wordprocessingml/2006/main">
+<w:styles xmlns:mc="http://schemas.openxmlformats.org/markup-compatibility/2006" xmlns:r="http://schemas.openxmlformats.org/officeDocument/2006/relationships" xmlns:w="http://schemas.openxmlformats.org/wordprocessingml/2006/main" xmlns:w14="http://schemas.microsoft.com/office/word/2010/wordml" xmlns:w15="http://schemas.microsoft.com/office/word/2012/wordml" xmlns:w16cex="http://schemas.microsoft.com/office/word/2018/wordml/cex" xmlns:w16cid="http://schemas.microsoft.com/office/word/2016/wordml/cid" xmlns:w16="http://schemas.microsoft.com/office/word/2018/wordml" xmlns:w16sdtdh="http://schemas.microsoft.com/office/word/2020/wordml/sdtdatahash" xmlns:w16se="http://schemas.microsoft.com/office/word/2015/wordml/symex" mc:Ignorable="w14 w15 w16se w16cid w16 w16cex w16sdtdh">
   <w:docDefaults>
     <w:rPrDefault>
       <w:rPr>
@@ -5916,144 +7758,383 @@
       </w:pPr>
     </w:pPrDefault>
   </w:docDefaults>
-  <w:latentStyles w:defLockedState="0" w:defUIPriority="99" w:defSemiHidden="1" w:defUnhideWhenUsed="1" w:defQFormat="0" w:count="267">
-    <w:lsdException w:name="Normal" w:semiHidden="0" w:uiPriority="0" w:unhideWhenUsed="0" w:qFormat="1"/>
-    <w:lsdException w:name="heading 1" w:semiHidden="0" w:uiPriority="9" w:unhideWhenUsed="0" w:qFormat="1"/>
-    <w:lsdException w:name="heading 2" w:uiPriority="9" w:qFormat="1"/>
-    <w:lsdException w:name="heading 3" w:uiPriority="9" w:qFormat="1"/>
-    <w:lsdException w:name="heading 4" w:uiPriority="9" w:qFormat="1"/>
-    <w:lsdException w:name="heading 5" w:uiPriority="9" w:qFormat="1"/>
-    <w:lsdException w:name="heading 6" w:uiPriority="9" w:qFormat="1"/>
-    <w:lsdException w:name="heading 7" w:uiPriority="9" w:qFormat="1"/>
-    <w:lsdException w:name="heading 8" w:uiPriority="9" w:qFormat="1"/>
-    <w:lsdException w:name="heading 9" w:uiPriority="9" w:qFormat="1"/>
-    <w:lsdException w:name="toc 1" w:uiPriority="39"/>
-    <w:lsdException w:name="toc 2" w:uiPriority="39"/>
-    <w:lsdException w:name="toc 3" w:uiPriority="39"/>
-    <w:lsdException w:name="toc 4" w:uiPriority="39"/>
-    <w:lsdException w:name="toc 5" w:uiPriority="39"/>
-    <w:lsdException w:name="toc 6" w:uiPriority="39"/>
-    <w:lsdException w:name="toc 7" w:uiPriority="39"/>
-    <w:lsdException w:name="toc 8" w:uiPriority="39"/>
-    <w:lsdException w:name="toc 9" w:uiPriority="39"/>
-    <w:lsdException w:name="caption" w:uiPriority="35" w:qFormat="1"/>
-    <w:lsdException w:name="Title" w:semiHidden="0" w:uiPriority="10" w:unhideWhenUsed="0" w:qFormat="1"/>
-    <w:lsdException w:name="Default Paragraph Font" w:uiPriority="1"/>
-    <w:lsdException w:name="Subtitle" w:semiHidden="0" w:uiPriority="11" w:unhideWhenUsed="0" w:qFormat="1"/>
-    <w:lsdException w:name="Strong" w:semiHidden="0" w:uiPriority="22" w:unhideWhenUsed="0" w:qFormat="1"/>
-    <w:lsdException w:name="Emphasis" w:semiHidden="0" w:uiPriority="20" w:unhideWhenUsed="0" w:qFormat="1"/>
-    <w:lsdException w:name="Table Grid" w:semiHidden="0" w:uiPriority="59" w:unhideWhenUsed="0"/>
-    <w:lsdException w:name="Placeholder Text" w:unhideWhenUsed="0"/>
-    <w:lsdException w:name="No Spacing" w:semiHidden="0" w:uiPriority="1" w:unhideWhenUsed="0" w:qFormat="1"/>
-    <w:lsdException w:name="Light Shading" w:semiHidden="0" w:uiPriority="60" w:unhideWhenUsed="0"/>
-    <w:lsdException w:name="Light List" w:semiHidden="0" w:uiPriority="61" w:unhideWhenUsed="0"/>
-    <w:lsdException w:name="Light Grid" w:semiHidden="0" w:uiPriority="62" w:unhideWhenUsed="0"/>
-    <w:lsdException w:name="Medium Shading 1" w:semiHidden="0" w:uiPriority="63" w:unhideWhenUsed="0"/>
-    <w:lsdException w:name="Medium Shading 2" w:semiHidden="0" w:uiPriority="64" w:unhideWhenUsed="0"/>
-    <w:lsdException w:name="Medium List 1" w:semiHidden="0" w:uiPriority="65" w:unhideWhenUsed="0"/>
-    <w:lsdException w:name="Medium List 2" w:semiHidden="0" w:uiPriority="66" w:unhideWhenUsed="0"/>
-    <w:lsdException w:name="Medium Grid 1" w:semiHidden="0" w:uiPriority="67" w:unhideWhenUsed="0"/>
-    <w:lsdException w:name="Medium Grid 2" w:semiHidden="0" w:uiPriority="68" w:unhideWhenUsed="0"/>
-    <w:lsdException w:name="Medium Grid 3" w:semiHidden="0" w:uiPriority="69" w:unhideWhenUsed="0"/>
-    <w:lsdException w:name="Dark List" w:semiHidden="0" w:uiPriority="70" w:unhideWhenUsed="0"/>
-    <w:lsdException w:name="Colorful Shading" w:semiHidden="0" w:uiPriority="71" w:unhideWhenUsed="0"/>
-    <w:lsdException w:name="Colorful List" w:semiHidden="0" w:uiPriority="72" w:unhideWhenUsed="0"/>
-    <w:lsdException w:name="Colorful Grid" w:semiHidden="0" w:uiPriority="73" w:unhideWhenUsed="0"/>
-    <w:lsdException w:name="Light Shading Accent 1" w:semiHidden="0" w:uiPriority="60" w:unhideWhenUsed="0"/>
-    <w:lsdException w:name="Light List Accent 1" w:semiHidden="0" w:uiPriority="61" w:unhideWhenUsed="0"/>
-    <w:lsdException w:name="Light Grid Accent 1" w:semiHidden="0" w:uiPriority="62" w:unhideWhenUsed="0"/>
-    <w:lsdException w:name="Medium Shading 1 Accent 1" w:semiHidden="0" w:uiPriority="63" w:unhideWhenUsed="0"/>
-    <w:lsdException w:name="Medium Shading 2 Accent 1" w:semiHidden="0" w:uiPriority="64" w:unhideWhenUsed="0"/>
-    <w:lsdException w:name="Medium List 1 Accent 1" w:semiHidden="0" w:uiPriority="65" w:unhideWhenUsed="0"/>
-    <w:lsdException w:name="Revision" w:unhideWhenUsed="0"/>
-    <w:lsdException w:name="List Paragraph" w:semiHidden="0" w:uiPriority="34" w:unhideWhenUsed="0" w:qFormat="1"/>
-    <w:lsdException w:name="Quote" w:semiHidden="0" w:uiPriority="29" w:unhideWhenUsed="0" w:qFormat="1"/>
-    <w:lsdException w:name="Intense Quote" w:semiHidden="0" w:uiPriority="30" w:unhideWhenUsed="0" w:qFormat="1"/>
-    <w:lsdException w:name="Medium List 2 Accent 1" w:semiHidden="0" w:uiPriority="66" w:unhideWhenUsed="0"/>
-    <w:lsdException w:name="Medium Grid 1 Accent 1" w:semiHidden="0" w:uiPriority="67" w:unhideWhenUsed="0"/>
-    <w:lsdException w:name="Medium Grid 2 Accent 1" w:semiHidden="0" w:uiPriority="68" w:unhideWhenUsed="0"/>
-    <w:lsdException w:name="Medium Grid 3 Accent 1" w:semiHidden="0" w:uiPriority="69" w:unhideWhenUsed="0"/>
-    <w:lsdException w:name="Dark List Accent 1" w:semiHidden="0" w:uiPriority="70" w:unhideWhenUsed="0"/>
-    <w:lsdException w:name="Colorful Shading Accent 1" w:semiHidden="0" w:uiPriority="71" w:unhideWhenUsed="0"/>
-    <w:lsdException w:name="Colorful List Accent 1" w:semiHidden="0" w:uiPriority="72" w:unhideWhenUsed="0"/>
-    <w:lsdException w:name="Colorful Grid Accent 1" w:semiHidden="0" w:uiPriority="73" w:unhideWhenUsed="0"/>
-    <w:lsdException w:name="Light Shading Accent 2" w:semiHidden="0" w:uiPriority="60" w:unhideWhenUsed="0"/>
-    <w:lsdException w:name="Light List Accent 2" w:semiHidden="0" w:uiPriority="61" w:unhideWhenUsed="0"/>
-    <w:lsdException w:name="Light Grid Accent 2" w:semiHidden="0" w:uiPriority="62" w:unhideWhenUsed="0"/>
-    <w:lsdException w:name="Medium Shading 1 Accent 2" w:semiHidden="0" w:uiPriority="63" w:unhideWhenUsed="0"/>
-    <w:lsdException w:name="Medium Shading 2 Accent 2" w:semiHidden="0" w:uiPriority="64" w:unhideWhenUsed="0"/>
-    <w:lsdException w:name="Medium List 1 Accent 2" w:semiHidden="0" w:uiPriority="65" w:unhideWhenUsed="0"/>
-    <w:lsdException w:name="Medium List 2 Accent 2" w:semiHidden="0" w:uiPriority="66" w:unhideWhenUsed="0"/>
-    <w:lsdException w:name="Medium Grid 1 Accent 2" w:semiHidden="0" w:uiPriority="67" w:unhideWhenUsed="0"/>
-    <w:lsdException w:name="Medium Grid 2 Accent 2" w:semiHidden="0" w:uiPriority="68" w:unhideWhenUsed="0"/>
-    <w:lsdException w:name="Medium Grid 3 Accent 2" w:semiHidden="0" w:uiPriority="69" w:unhideWhenUsed="0"/>
-    <w:lsdException w:name="Dark List Accent 2" w:semiHidden="0" w:uiPriority="70" w:unhideWhenUsed="0"/>
-    <w:lsdException w:name="Colorful Shading Accent 2" w:semiHidden="0" w:uiPriority="71" w:unhideWhenUsed="0"/>
-    <w:lsdException w:name="Colorful List Accent 2" w:semiHidden="0" w:uiPriority="72" w:unhideWhenUsed="0"/>
-    <w:lsdException w:name="Colorful Grid Accent 2" w:semiHidden="0" w:uiPriority="73" w:unhideWhenUsed="0"/>
-    <w:lsdException w:name="Light Shading Accent 3" w:semiHidden="0" w:uiPriority="60" w:unhideWhenUsed="0"/>
-    <w:lsdException w:name="Light List Accent 3" w:semiHidden="0" w:uiPriority="61" w:unhideWhenUsed="0"/>
-    <w:lsdException w:name="Light Grid Accent 3" w:semiHidden="0" w:uiPriority="62" w:unhideWhenUsed="0"/>
-    <w:lsdException w:name="Medium Shading 1 Accent 3" w:semiHidden="0" w:uiPriority="63" w:unhideWhenUsed="0"/>
-    <w:lsdException w:name="Medium Shading 2 Accent 3" w:semiHidden="0" w:uiPriority="64" w:unhideWhenUsed="0"/>
-    <w:lsdException w:name="Medium List 1 Accent 3" w:semiHidden="0" w:uiPriority="65" w:unhideWhenUsed="0"/>
-    <w:lsdException w:name="Medium List 2 Accent 3" w:semiHidden="0" w:uiPriority="66" w:unhideWhenUsed="0"/>
-    <w:lsdException w:name="Medium Grid 1 Accent 3" w:semiHidden="0" w:uiPriority="67" w:unhideWhenUsed="0"/>
-    <w:lsdException w:name="Medium Grid 2 Accent 3" w:semiHidden="0" w:uiPriority="68" w:unhideWhenUsed="0"/>
-    <w:lsdException w:name="Medium Grid 3 Accent 3" w:semiHidden="0" w:uiPriority="69" w:unhideWhenUsed="0"/>
-    <w:lsdException w:name="Dark List Accent 3" w:semiHidden="0" w:uiPriority="70" w:unhideWhenUsed="0"/>
-    <w:lsdException w:name="Colorful Shading Accent 3" w:semiHidden="0" w:uiPriority="71" w:unhideWhenUsed="0"/>
-    <w:lsdException w:name="Colorful List Accent 3" w:semiHidden="0" w:uiPriority="72" w:unhideWhenUsed="0"/>
-    <w:lsdException w:name="Colorful Grid Accent 3" w:semiHidden="0" w:uiPriority="73" w:unhideWhenUsed="0"/>
-    <w:lsdException w:name="Light Shading Accent 4" w:semiHidden="0" w:uiPriority="60" w:unhideWhenUsed="0"/>
-    <w:lsdException w:name="Light List Accent 4" w:semiHidden="0" w:uiPriority="61" w:unhideWhenUsed="0"/>
-    <w:lsdException w:name="Light Grid Accent 4" w:semiHidden="0" w:uiPriority="62" w:unhideWhenUsed="0"/>
-    <w:lsdException w:name="Medium Shading 1 Accent 4" w:semiHidden="0" w:uiPriority="63" w:unhideWhenUsed="0"/>
-    <w:lsdException w:name="Medium Shading 2 Accent 4" w:semiHidden="0" w:uiPriority="64" w:unhideWhenUsed="0"/>
-    <w:lsdException w:name="Medium List 1 Accent 4" w:semiHidden="0" w:uiPriority="65" w:unhideWhenUsed="0"/>
-    <w:lsdException w:name="Medium List 2 Accent 4" w:semiHidden="0" w:uiPriority="66" w:unhideWhenUsed="0"/>
-    <w:lsdException w:name="Medium Grid 1 Accent 4" w:semiHidden="0" w:uiPriority="67" w:unhideWhenUsed="0"/>
-    <w:lsdException w:name="Medium Grid 2 Accent 4" w:semiHidden="0" w:uiPriority="68" w:unhideWhenUsed="0"/>
-    <w:lsdException w:name="Medium Grid 3 Accent 4" w:semiHidden="0" w:uiPriority="69" w:unhideWhenUsed="0"/>
-    <w:lsdException w:name="Dark List Accent 4" w:semiHidden="0" w:uiPriority="70" w:unhideWhenUsed="0"/>
-    <w:lsdException w:name="Colorful Shading Accent 4" w:semiHidden="0" w:uiPriority="71" w:unhideWhenUsed="0"/>
-    <w:lsdException w:name="Colorful List Accent 4" w:semiHidden="0" w:uiPriority="72" w:unhideWhenUsed="0"/>
-    <w:lsdException w:name="Colorful Grid Accent 4" w:semiHidden="0" w:uiPriority="73" w:unhideWhenUsed="0"/>
-    <w:lsdException w:name="Light Shading Accent 5" w:semiHidden="0" w:uiPriority="60" w:unhideWhenUsed="0"/>
-    <w:lsdException w:name="Light List Accent 5" w:semiHidden="0" w:uiPriority="61" w:unhideWhenUsed="0"/>
-    <w:lsdException w:name="Light Grid Accent 5" w:semiHidden="0" w:uiPriority="62" w:unhideWhenUsed="0"/>
-    <w:lsdException w:name="Medium Shading 1 Accent 5" w:semiHidden="0" w:uiPriority="63" w:unhideWhenUsed="0"/>
-    <w:lsdException w:name="Medium Shading 2 Accent 5" w:semiHidden="0" w:uiPriority="64" w:unhideWhenUsed="0"/>
-    <w:lsdException w:name="Medium List 1 Accent 5" w:semiHidden="0" w:uiPriority="65" w:unhideWhenUsed="0"/>
-    <w:lsdException w:name="Medium List 2 Accent 5" w:semiHidden="0" w:uiPriority="66" w:unhideWhenUsed="0"/>
-    <w:lsdException w:name="Medium Grid 1 Accent 5" w:semiHidden="0" w:uiPriority="67" w:unhideWhenUsed="0"/>
-    <w:lsdException w:name="Medium Grid 2 Accent 5" w:semiHidden="0" w:uiPriority="68" w:unhideWhenUsed="0"/>
-    <w:lsdException w:name="Medium Grid 3 Accent 5" w:semiHidden="0" w:uiPriority="69" w:unhideWhenUsed="0"/>
-    <w:lsdException w:name="Dark List Accent 5" w:semiHidden="0" w:uiPriority="70" w:unhideWhenUsed="0"/>
-    <w:lsdException w:name="Colorful Shading Accent 5" w:semiHidden="0" w:uiPriority="71" w:unhideWhenUsed="0"/>
-    <w:lsdException w:name="Colorful List Accent 5" w:semiHidden="0" w:uiPriority="72" w:unhideWhenUsed="0"/>
-    <w:lsdException w:name="Colorful Grid Accent 5" w:semiHidden="0" w:uiPriority="73" w:unhideWhenUsed="0"/>
-    <w:lsdException w:name="Light Shading Accent 6" w:semiHidden="0" w:uiPriority="60" w:unhideWhenUsed="0"/>
-    <w:lsdException w:name="Light List Accent 6" w:semiHidden="0" w:uiPriority="61" w:unhideWhenUsed="0"/>
-    <w:lsdException w:name="Light Grid Accent 6" w:semiHidden="0" w:uiPriority="62" w:unhideWhenUsed="0"/>
-    <w:lsdException w:name="Medium Shading 1 Accent 6" w:semiHidden="0" w:uiPriority="63" w:unhideWhenUsed="0"/>
-    <w:lsdException w:name="Medium Shading 2 Accent 6" w:semiHidden="0" w:uiPriority="64" w:unhideWhenUsed="0"/>
-    <w:lsdException w:name="Medium List 1 Accent 6" w:semiHidden="0" w:uiPriority="65" w:unhideWhenUsed="0"/>
-    <w:lsdException w:name="Medium List 2 Accent 6" w:semiHidden="0" w:uiPriority="66" w:unhideWhenUsed="0"/>
-    <w:lsdException w:name="Medium Grid 1 Accent 6" w:semiHidden="0" w:uiPriority="67" w:unhideWhenUsed="0"/>
-    <w:lsdException w:name="Medium Grid 2 Accent 6" w:semiHidden="0" w:uiPriority="68" w:unhideWhenUsed="0"/>
-    <w:lsdException w:name="Medium Grid 3 Accent 6" w:semiHidden="0" w:uiPriority="69" w:unhideWhenUsed="0"/>
-    <w:lsdException w:name="Dark List Accent 6" w:semiHidden="0" w:uiPriority="70" w:unhideWhenUsed="0"/>
-    <w:lsdException w:name="Colorful Shading Accent 6" w:semiHidden="0" w:uiPriority="71" w:unhideWhenUsed="0"/>
-    <w:lsdException w:name="Colorful List Accent 6" w:semiHidden="0" w:uiPriority="72" w:unhideWhenUsed="0"/>
-    <w:lsdException w:name="Colorful Grid Accent 6" w:semiHidden="0" w:uiPriority="73" w:unhideWhenUsed="0"/>
-    <w:lsdException w:name="Subtle Emphasis" w:semiHidden="0" w:uiPriority="19" w:unhideWhenUsed="0" w:qFormat="1"/>
-    <w:lsdException w:name="Intense Emphasis" w:semiHidden="0" w:uiPriority="21" w:unhideWhenUsed="0" w:qFormat="1"/>
-    <w:lsdException w:name="Subtle Reference" w:semiHidden="0" w:uiPriority="31" w:unhideWhenUsed="0" w:qFormat="1"/>
-    <w:lsdException w:name="Intense Reference" w:semiHidden="0" w:uiPriority="32" w:unhideWhenUsed="0" w:qFormat="1"/>
-    <w:lsdException w:name="Book Title" w:semiHidden="0" w:uiPriority="33" w:unhideWhenUsed="0" w:qFormat="1"/>
-    <w:lsdException w:name="Bibliography" w:uiPriority="37"/>
-    <w:lsdException w:name="TOC Heading" w:uiPriority="39" w:qFormat="1"/>
+  <w:latentStyles w:defLockedState="0" w:defUIPriority="99" w:defSemiHidden="0" w:defUnhideWhenUsed="0" w:defQFormat="0" w:count="376">
+    <w:lsdException w:name="Normal" w:uiPriority="0" w:qFormat="1"/>
+    <w:lsdException w:name="heading 1" w:uiPriority="9" w:qFormat="1"/>
+    <w:lsdException w:name="heading 2" w:semiHidden="1" w:uiPriority="9" w:unhideWhenUsed="1" w:qFormat="1"/>
+    <w:lsdException w:name="heading 3" w:semiHidden="1" w:uiPriority="9" w:unhideWhenUsed="1" w:qFormat="1"/>
+    <w:lsdException w:name="heading 4" w:semiHidden="1" w:uiPriority="9" w:unhideWhenUsed="1" w:qFormat="1"/>
+    <w:lsdException w:name="heading 5" w:semiHidden="1" w:uiPriority="9" w:unhideWhenUsed="1" w:qFormat="1"/>
+    <w:lsdException w:name="heading 6" w:semiHidden="1" w:uiPriority="9" w:unhideWhenUsed="1" w:qFormat="1"/>
+    <w:lsdException w:name="heading 7" w:semiHidden="1" w:uiPriority="9" w:unhideWhenUsed="1" w:qFormat="1"/>
+    <w:lsdException w:name="heading 8" w:semiHidden="1" w:uiPriority="9" w:unhideWhenUsed="1" w:qFormat="1"/>
+    <w:lsdException w:name="heading 9" w:semiHidden="1" w:uiPriority="9" w:unhideWhenUsed="1" w:qFormat="1"/>
+    <w:lsdException w:name="index 1" w:semiHidden="1" w:unhideWhenUsed="1"/>
+    <w:lsdException w:name="index 2" w:semiHidden="1" w:unhideWhenUsed="1"/>
+    <w:lsdException w:name="index 3" w:semiHidden="1" w:unhideWhenUsed="1"/>
+    <w:lsdException w:name="index 4" w:semiHidden="1" w:unhideWhenUsed="1"/>
+    <w:lsdException w:name="index 5" w:semiHidden="1" w:unhideWhenUsed="1"/>
+    <w:lsdException w:name="index 6" w:semiHidden="1" w:unhideWhenUsed="1"/>
+    <w:lsdException w:name="index 7" w:semiHidden="1" w:unhideWhenUsed="1"/>
+    <w:lsdException w:name="index 8" w:semiHidden="1" w:unhideWhenUsed="1"/>
+    <w:lsdException w:name="index 9" w:semiHidden="1" w:unhideWhenUsed="1"/>
+    <w:lsdException w:name="toc 1" w:semiHidden="1" w:uiPriority="39" w:unhideWhenUsed="1"/>
+    <w:lsdException w:name="toc 2" w:semiHidden="1" w:uiPriority="39" w:unhideWhenUsed="1"/>
+    <w:lsdException w:name="toc 3" w:semiHidden="1" w:uiPriority="39" w:unhideWhenUsed="1"/>
+    <w:lsdException w:name="toc 4" w:semiHidden="1" w:uiPriority="39" w:unhideWhenUsed="1"/>
+    <w:lsdException w:name="toc 5" w:semiHidden="1" w:uiPriority="39" w:unhideWhenUsed="1"/>
+    <w:lsdException w:name="toc 6" w:semiHidden="1" w:uiPriority="39" w:unhideWhenUsed="1"/>
+    <w:lsdException w:name="toc 7" w:semiHidden="1" w:uiPriority="39" w:unhideWhenUsed="1"/>
+    <w:lsdException w:name="toc 8" w:semiHidden="1" w:uiPriority="39" w:unhideWhenUsed="1"/>
+    <w:lsdException w:name="toc 9" w:semiHidden="1" w:uiPriority="39" w:unhideWhenUsed="1"/>
+    <w:lsdException w:name="Normal Indent" w:semiHidden="1" w:unhideWhenUsed="1"/>
+    <w:lsdException w:name="footnote text" w:semiHidden="1" w:unhideWhenUsed="1"/>
+    <w:lsdException w:name="annotation text" w:semiHidden="1" w:unhideWhenUsed="1"/>
+    <w:lsdException w:name="header" w:semiHidden="1" w:unhideWhenUsed="1"/>
+    <w:lsdException w:name="footer" w:semiHidden="1" w:unhideWhenUsed="1"/>
+    <w:lsdException w:name="index heading" w:semiHidden="1" w:unhideWhenUsed="1"/>
+    <w:lsdException w:name="caption" w:semiHidden="1" w:uiPriority="35" w:unhideWhenUsed="1" w:qFormat="1"/>
+    <w:lsdException w:name="table of figures" w:semiHidden="1" w:unhideWhenUsed="1"/>
+    <w:lsdException w:name="envelope address" w:semiHidden="1" w:unhideWhenUsed="1"/>
+    <w:lsdException w:name="envelope return" w:semiHidden="1" w:unhideWhenUsed="1"/>
+    <w:lsdException w:name="footnote reference" w:semiHidden="1" w:unhideWhenUsed="1"/>
+    <w:lsdException w:name="annotation reference" w:semiHidden="1" w:unhideWhenUsed="1"/>
+    <w:lsdException w:name="line number" w:semiHidden="1" w:unhideWhenUsed="1"/>
+    <w:lsdException w:name="page number" w:semiHidden="1" w:unhideWhenUsed="1"/>
+    <w:lsdException w:name="endnote reference" w:semiHidden="1" w:unhideWhenUsed="1"/>
+    <w:lsdException w:name="endnote text" w:semiHidden="1" w:unhideWhenUsed="1"/>
+    <w:lsdException w:name="table of authorities" w:semiHidden="1" w:unhideWhenUsed="1"/>
+    <w:lsdException w:name="macro" w:semiHidden="1" w:unhideWhenUsed="1"/>
+    <w:lsdException w:name="toa heading" w:semiHidden="1" w:unhideWhenUsed="1"/>
+    <w:lsdException w:name="List" w:semiHidden="1" w:unhideWhenUsed="1"/>
+    <w:lsdException w:name="List Bullet" w:semiHidden="1" w:unhideWhenUsed="1"/>
+    <w:lsdException w:name="List Number" w:semiHidden="1" w:unhideWhenUsed="1"/>
+    <w:lsdException w:name="List 2" w:semiHidden="1" w:unhideWhenUsed="1"/>
+    <w:lsdException w:name="List 3" w:semiHidden="1" w:unhideWhenUsed="1"/>
+    <w:lsdException w:name="List 4" w:semiHidden="1" w:unhideWhenUsed="1"/>
+    <w:lsdException w:name="List 5" w:semiHidden="1" w:unhideWhenUsed="1"/>
+    <w:lsdException w:name="List Bullet 2" w:semiHidden="1" w:unhideWhenUsed="1"/>
+    <w:lsdException w:name="List Bullet 3" w:semiHidden="1" w:unhideWhenUsed="1"/>
+    <w:lsdException w:name="List Bullet 4" w:semiHidden="1" w:unhideWhenUsed="1"/>
+    <w:lsdException w:name="List Bullet 5" w:semiHidden="1" w:unhideWhenUsed="1"/>
+    <w:lsdException w:name="List Number 2" w:semiHidden="1" w:unhideWhenUsed="1"/>
+    <w:lsdException w:name="List Number 3" w:semiHidden="1" w:unhideWhenUsed="1"/>
+    <w:lsdException w:name="List Number 4" w:semiHidden="1" w:unhideWhenUsed="1"/>
+    <w:lsdException w:name="List Number 5" w:semiHidden="1" w:unhideWhenUsed="1"/>
+    <w:lsdException w:name="Title" w:uiPriority="10" w:qFormat="1"/>
+    <w:lsdException w:name="Closing" w:semiHidden="1" w:unhideWhenUsed="1"/>
+    <w:lsdException w:name="Signature" w:semiHidden="1" w:unhideWhenUsed="1"/>
+    <w:lsdException w:name="Default Paragraph Font" w:semiHidden="1" w:uiPriority="1" w:unhideWhenUsed="1"/>
+    <w:lsdException w:name="Body Text" w:semiHidden="1" w:unhideWhenUsed="1"/>
+    <w:lsdException w:name="Body Text Indent" w:semiHidden="1" w:unhideWhenUsed="1"/>
+    <w:lsdException w:name="List Continue" w:semiHidden="1" w:unhideWhenUsed="1"/>
+    <w:lsdException w:name="List Continue 2" w:semiHidden="1" w:unhideWhenUsed="1"/>
+    <w:lsdException w:name="List Continue 3" w:semiHidden="1" w:unhideWhenUsed="1"/>
+    <w:lsdException w:name="List Continue 4" w:semiHidden="1" w:unhideWhenUsed="1"/>
+    <w:lsdException w:name="List Continue 5" w:semiHidden="1" w:unhideWhenUsed="1"/>
+    <w:lsdException w:name="Message Header" w:semiHidden="1" w:unhideWhenUsed="1"/>
+    <w:lsdException w:name="Subtitle" w:uiPriority="11" w:qFormat="1"/>
+    <w:lsdException w:name="Salutation" w:semiHidden="1" w:unhideWhenUsed="1"/>
+    <w:lsdException w:name="Date" w:semiHidden="1" w:unhideWhenUsed="1"/>
+    <w:lsdException w:name="Body Text First Indent" w:semiHidden="1" w:unhideWhenUsed="1"/>
+    <w:lsdException w:name="Body Text First Indent 2" w:semiHidden="1" w:unhideWhenUsed="1"/>
+    <w:lsdException w:name="Note Heading" w:semiHidden="1" w:unhideWhenUsed="1"/>
+    <w:lsdException w:name="Body Text 2" w:semiHidden="1" w:unhideWhenUsed="1"/>
+    <w:lsdException w:name="Body Text 3" w:semiHidden="1" w:unhideWhenUsed="1"/>
+    <w:lsdException w:name="Body Text Indent 2" w:semiHidden="1" w:unhideWhenUsed="1"/>
+    <w:lsdException w:name="Body Text Indent 3" w:semiHidden="1" w:unhideWhenUsed="1"/>
+    <w:lsdException w:name="Block Text" w:semiHidden="1" w:unhideWhenUsed="1"/>
+    <w:lsdException w:name="Hyperlink" w:semiHidden="1" w:unhideWhenUsed="1"/>
+    <w:lsdException w:name="FollowedHyperlink" w:semiHidden="1" w:unhideWhenUsed="1"/>
+    <w:lsdException w:name="Strong" w:uiPriority="22" w:qFormat="1"/>
+    <w:lsdException w:name="Emphasis" w:uiPriority="20" w:qFormat="1"/>
+    <w:lsdException w:name="Document Map" w:semiHidden="1" w:unhideWhenUsed="1"/>
+    <w:lsdException w:name="Plain Text" w:semiHidden="1" w:unhideWhenUsed="1"/>
+    <w:lsdException w:name="E-mail Signature" w:semiHidden="1" w:unhideWhenUsed="1"/>
+    <w:lsdException w:name="HTML Top of Form" w:semiHidden="1" w:unhideWhenUsed="1"/>
+    <w:lsdException w:name="HTML Bottom of Form" w:semiHidden="1" w:unhideWhenUsed="1"/>
+    <w:lsdException w:name="Normal (Web)" w:semiHidden="1" w:unhideWhenUsed="1"/>
+    <w:lsdException w:name="HTML Acronym" w:semiHidden="1" w:unhideWhenUsed="1"/>
+    <w:lsdException w:name="HTML Address" w:semiHidden="1" w:unhideWhenUsed="1"/>
+    <w:lsdException w:name="HTML Cite" w:semiHidden="1" w:unhideWhenUsed="1"/>
+    <w:lsdException w:name="HTML Code" w:semiHidden="1" w:unhideWhenUsed="1"/>
+    <w:lsdException w:name="HTML Definition" w:semiHidden="1" w:unhideWhenUsed="1"/>
+    <w:lsdException w:name="HTML Keyboard" w:semiHidden="1" w:unhideWhenUsed="1"/>
+    <w:lsdException w:name="HTML Preformatted" w:semiHidden="1" w:unhideWhenUsed="1"/>
+    <w:lsdException w:name="HTML Sample" w:semiHidden="1" w:unhideWhenUsed="1"/>
+    <w:lsdException w:name="HTML Typewriter" w:semiHidden="1" w:unhideWhenUsed="1"/>
+    <w:lsdException w:name="HTML Variable" w:semiHidden="1" w:unhideWhenUsed="1"/>
+    <w:lsdException w:name="Normal Table" w:semiHidden="1" w:unhideWhenUsed="1"/>
+    <w:lsdException w:name="annotation subject" w:semiHidden="1" w:unhideWhenUsed="1"/>
+    <w:lsdException w:name="No List" w:semiHidden="1" w:unhideWhenUsed="1"/>
+    <w:lsdException w:name="Outline List 1" w:semiHidden="1" w:unhideWhenUsed="1"/>
+    <w:lsdException w:name="Outline List 2" w:semiHidden="1" w:unhideWhenUsed="1"/>
+    <w:lsdException w:name="Outline List 3" w:semiHidden="1" w:unhideWhenUsed="1"/>
+    <w:lsdException w:name="Table Simple 1" w:semiHidden="1" w:unhideWhenUsed="1"/>
+    <w:lsdException w:name="Table Simple 2" w:semiHidden="1" w:unhideWhenUsed="1"/>
+    <w:lsdException w:name="Table Simple 3" w:semiHidden="1" w:unhideWhenUsed="1"/>
+    <w:lsdException w:name="Table Classic 1" w:semiHidden="1" w:unhideWhenUsed="1"/>
+    <w:lsdException w:name="Table Classic 2" w:semiHidden="1" w:unhideWhenUsed="1"/>
+    <w:lsdException w:name="Table Classic 3" w:semiHidden="1" w:unhideWhenUsed="1"/>
+    <w:lsdException w:name="Table Classic 4" w:semiHidden="1" w:unhideWhenUsed="1"/>
+    <w:lsdException w:name="Table Colorful 1" w:semiHidden="1" w:unhideWhenUsed="1"/>
+    <w:lsdException w:name="Table Colorful 2" w:semiHidden="1" w:unhideWhenUsed="1"/>
+    <w:lsdException w:name="Table Colorful 3" w:semiHidden="1" w:unhideWhenUsed="1"/>
+    <w:lsdException w:name="Table Columns 1" w:semiHidden="1" w:unhideWhenUsed="1"/>
+    <w:lsdException w:name="Table Columns 2" w:semiHidden="1" w:unhideWhenUsed="1"/>
+    <w:lsdException w:name="Table Columns 3" w:semiHidden="1" w:unhideWhenUsed="1"/>
+    <w:lsdException w:name="Table Columns 4" w:semiHidden="1" w:unhideWhenUsed="1"/>
+    <w:lsdException w:name="Table Columns 5" w:semiHidden="1" w:unhideWhenUsed="1"/>
+    <w:lsdException w:name="Table Grid 1" w:semiHidden="1" w:unhideWhenUsed="1"/>
+    <w:lsdException w:name="Table Grid 2" w:semiHidden="1" w:unhideWhenUsed="1"/>
+    <w:lsdException w:name="Table Grid 3" w:semiHidden="1" w:unhideWhenUsed="1"/>
+    <w:lsdException w:name="Table Grid 4" w:semiHidden="1" w:unhideWhenUsed="1"/>
+    <w:lsdException w:name="Table Grid 5" w:semiHidden="1" w:unhideWhenUsed="1"/>
+    <w:lsdException w:name="Table Grid 6" w:semiHidden="1" w:unhideWhenUsed="1"/>
+    <w:lsdException w:name="Table Grid 7" w:semiHidden="1" w:unhideWhenUsed="1"/>
+    <w:lsdException w:name="Table Grid 8" w:semiHidden="1" w:unhideWhenUsed="1"/>
+    <w:lsdException w:name="Table List 1" w:semiHidden="1" w:unhideWhenUsed="1"/>
+    <w:lsdException w:name="Table List 2" w:semiHidden="1" w:unhideWhenUsed="1"/>
+    <w:lsdException w:name="Table List 3" w:semiHidden="1" w:unhideWhenUsed="1"/>
+    <w:lsdException w:name="Table List 4" w:semiHidden="1" w:unhideWhenUsed="1"/>
+    <w:lsdException w:name="Table List 5" w:semiHidden="1" w:unhideWhenUsed="1"/>
+    <w:lsdException w:name="Table List 6" w:semiHidden="1" w:unhideWhenUsed="1"/>
+    <w:lsdException w:name="Table List 7" w:semiHidden="1" w:unhideWhenUsed="1"/>
+    <w:lsdException w:name="Table List 8" w:semiHidden="1" w:unhideWhenUsed="1"/>
+    <w:lsdException w:name="Table 3D effects 1" w:semiHidden="1" w:unhideWhenUsed="1"/>
+    <w:lsdException w:name="Table 3D effects 2" w:semiHidden="1" w:unhideWhenUsed="1"/>
+    <w:lsdException w:name="Table 3D effects 3" w:semiHidden="1" w:unhideWhenUsed="1"/>
+    <w:lsdException w:name="Table Contemporary" w:semiHidden="1" w:unhideWhenUsed="1"/>
+    <w:lsdException w:name="Table Elegant" w:semiHidden="1" w:unhideWhenUsed="1"/>
+    <w:lsdException w:name="Table Professional" w:semiHidden="1" w:unhideWhenUsed="1"/>
+    <w:lsdException w:name="Table Subtle 1" w:semiHidden="1" w:unhideWhenUsed="1"/>
+    <w:lsdException w:name="Table Subtle 2" w:semiHidden="1" w:unhideWhenUsed="1"/>
+    <w:lsdException w:name="Table Web 1" w:semiHidden="1" w:unhideWhenUsed="1"/>
+    <w:lsdException w:name="Table Web 2" w:semiHidden="1" w:unhideWhenUsed="1"/>
+    <w:lsdException w:name="Table Web 3" w:semiHidden="1" w:unhideWhenUsed="1"/>
+    <w:lsdException w:name="Balloon Text" w:semiHidden="1" w:unhideWhenUsed="1"/>
+    <w:lsdException w:name="Table Grid" w:uiPriority="59"/>
+    <w:lsdException w:name="Table Theme" w:semiHidden="1" w:unhideWhenUsed="1"/>
+    <w:lsdException w:name="Placeholder Text" w:semiHidden="1"/>
+    <w:lsdException w:name="No Spacing" w:uiPriority="1" w:qFormat="1"/>
+    <w:lsdException w:name="Light Shading" w:uiPriority="60"/>
+    <w:lsdException w:name="Light List" w:uiPriority="61"/>
+    <w:lsdException w:name="Light Grid" w:uiPriority="62"/>
+    <w:lsdException w:name="Medium Shading 1" w:uiPriority="63"/>
+    <w:lsdException w:name="Medium Shading 2" w:uiPriority="64"/>
+    <w:lsdException w:name="Medium List 1" w:uiPriority="65"/>
+    <w:lsdException w:name="Medium List 2" w:uiPriority="66"/>
+    <w:lsdException w:name="Medium Grid 1" w:uiPriority="67"/>
+    <w:lsdException w:name="Medium Grid 2" w:uiPriority="68"/>
+    <w:lsdException w:name="Medium Grid 3" w:uiPriority="69"/>
+    <w:lsdException w:name="Dark List" w:uiPriority="70"/>
+    <w:lsdException w:name="Colorful Shading" w:uiPriority="71"/>
+    <w:lsdException w:name="Colorful List" w:uiPriority="72"/>
+    <w:lsdException w:name="Colorful Grid" w:uiPriority="73"/>
+    <w:lsdException w:name="Light Shading Accent 1" w:uiPriority="60"/>
+    <w:lsdException w:name="Light List Accent 1" w:uiPriority="61"/>
+    <w:lsdException w:name="Light Grid Accent 1" w:uiPriority="62"/>
+    <w:lsdException w:name="Medium Shading 1 Accent 1" w:uiPriority="63"/>
+    <w:lsdException w:name="Medium Shading 2 Accent 1" w:uiPriority="64"/>
+    <w:lsdException w:name="Medium List 1 Accent 1" w:uiPriority="65"/>
+    <w:lsdException w:name="Revision" w:semiHidden="1"/>
+    <w:lsdException w:name="List Paragraph" w:uiPriority="34" w:qFormat="1"/>
+    <w:lsdException w:name="Quote" w:uiPriority="29" w:qFormat="1"/>
+    <w:lsdException w:name="Intense Quote" w:uiPriority="30" w:qFormat="1"/>
+    <w:lsdException w:name="Medium List 2 Accent 1" w:uiPriority="66"/>
+    <w:lsdException w:name="Medium Grid 1 Accent 1" w:uiPriority="67"/>
+    <w:lsdException w:name="Medium Grid 2 Accent 1" w:uiPriority="68"/>
+    <w:lsdException w:name="Medium Grid 3 Accent 1" w:uiPriority="69"/>
+    <w:lsdException w:name="Dark List Accent 1" w:uiPriority="70"/>
+    <w:lsdException w:name="Colorful Shading Accent 1" w:uiPriority="71"/>
+    <w:lsdException w:name="Colorful List Accent 1" w:uiPriority="72"/>
+    <w:lsdException w:name="Colorful Grid Accent 1" w:uiPriority="73"/>
+    <w:lsdException w:name="Light Shading Accent 2" w:uiPriority="60"/>
+    <w:lsdException w:name="Light List Accent 2" w:uiPriority="61"/>
+    <w:lsdException w:name="Light Grid Accent 2" w:uiPriority="62"/>
+    <w:lsdException w:name="Medium Shading 1 Accent 2" w:uiPriority="63"/>
+    <w:lsdException w:name="Medium Shading 2 Accent 2" w:uiPriority="64"/>
+    <w:lsdException w:name="Medium List 1 Accent 2" w:uiPriority="65"/>
+    <w:lsdException w:name="Medium List 2 Accent 2" w:uiPriority="66"/>
+    <w:lsdException w:name="Medium Grid 1 Accent 2" w:uiPriority="67"/>
+    <w:lsdException w:name="Medium Grid 2 Accent 2" w:uiPriority="68"/>
+    <w:lsdException w:name="Medium Grid 3 Accent 2" w:uiPriority="69"/>
+    <w:lsdException w:name="Dark List Accent 2" w:uiPriority="70"/>
+    <w:lsdException w:name="Colorful Shading Accent 2" w:uiPriority="71"/>
+    <w:lsdException w:name="Colorful List Accent 2" w:uiPriority="72"/>
+    <w:lsdException w:name="Colorful Grid Accent 2" w:uiPriority="73"/>
+    <w:lsdException w:name="Light Shading Accent 3" w:uiPriority="60"/>
+    <w:lsdException w:name="Light List Accent 3" w:uiPriority="61"/>
+    <w:lsdException w:name="Light Grid Accent 3" w:uiPriority="62"/>
+    <w:lsdException w:name="Medium Shading 1 Accent 3" w:uiPriority="63"/>
+    <w:lsdException w:name="Medium Shading 2 Accent 3" w:uiPriority="64"/>
+    <w:lsdException w:name="Medium List 1 Accent 3" w:uiPriority="65"/>
+    <w:lsdException w:name="Medium List 2 Accent 3" w:uiPriority="66"/>
+    <w:lsdException w:name="Medium Grid 1 Accent 3" w:uiPriority="67"/>
+    <w:lsdException w:name="Medium Grid 2 Accent 3" w:uiPriority="68"/>
+    <w:lsdException w:name="Medium Grid 3 Accent 3" w:uiPriority="69"/>
+    <w:lsdException w:name="Dark List Accent 3" w:uiPriority="70"/>
+    <w:lsdException w:name="Colorful Shading Accent 3" w:uiPriority="71"/>
+    <w:lsdException w:name="Colorful List Accent 3" w:uiPriority="72"/>
+    <w:lsdException w:name="Colorful Grid Accent 3" w:uiPriority="73"/>
+    <w:lsdException w:name="Light Shading Accent 4" w:uiPriority="60"/>
+    <w:lsdException w:name="Light List Accent 4" w:uiPriority="61"/>
+    <w:lsdException w:name="Light Grid Accent 4" w:uiPriority="62"/>
+    <w:lsdException w:name="Medium Shading 1 Accent 4" w:uiPriority="63"/>
+    <w:lsdException w:name="Medium Shading 2 Accent 4" w:uiPriority="64"/>
+    <w:lsdException w:name="Medium List 1 Accent 4" w:uiPriority="65"/>
+    <w:lsdException w:name="Medium List 2 Accent 4" w:uiPriority="66"/>
+    <w:lsdException w:name="Medium Grid 1 Accent 4" w:uiPriority="67"/>
+    <w:lsdException w:name="Medium Grid 2 Accent 4" w:uiPriority="68"/>
+    <w:lsdException w:name="Medium Grid 3 Accent 4" w:uiPriority="69"/>
+    <w:lsdException w:name="Dark List Accent 4" w:uiPriority="70"/>
+    <w:lsdException w:name="Colorful Shading Accent 4" w:uiPriority="71"/>
+    <w:lsdException w:name="Colorful List Accent 4" w:uiPriority="72"/>
+    <w:lsdException w:name="Colorful Grid Accent 4" w:uiPriority="73"/>
+    <w:lsdException w:name="Light Shading Accent 5" w:uiPriority="60"/>
+    <w:lsdException w:name="Light List Accent 5" w:uiPriority="61"/>
+    <w:lsdException w:name="Light Grid Accent 5" w:uiPriority="62"/>
+    <w:lsdException w:name="Medium Shading 1 Accent 5" w:uiPriority="63"/>
+    <w:lsdException w:name="Medium Shading 2 Accent 5" w:uiPriority="64"/>
+    <w:lsdException w:name="Medium List 1 Accent 5" w:uiPriority="65"/>
+    <w:lsdException w:name="Medium List 2 Accent 5" w:uiPriority="66"/>
+    <w:lsdException w:name="Medium Grid 1 Accent 5" w:uiPriority="67"/>
+    <w:lsdException w:name="Medium Grid 2 Accent 5" w:uiPriority="68"/>
+    <w:lsdException w:name="Medium Grid 3 Accent 5" w:uiPriority="69"/>
+    <w:lsdException w:name="Dark List Accent 5" w:uiPriority="70"/>
+    <w:lsdException w:name="Colorful Shading Accent 5" w:uiPriority="71"/>
+    <w:lsdException w:name="Colorful List Accent 5" w:uiPriority="72"/>
+    <w:lsdException w:name="Colorful Grid Accent 5" w:uiPriority="73"/>
+    <w:lsdException w:name="Light Shading Accent 6" w:uiPriority="60"/>
+    <w:lsdException w:name="Light List Accent 6" w:uiPriority="61"/>
+    <w:lsdException w:name="Light Grid Accent 6" w:uiPriority="62"/>
+    <w:lsdException w:name="Medium Shading 1 Accent 6" w:uiPriority="63"/>
+    <w:lsdException w:name="Medium Shading 2 Accent 6" w:uiPriority="64"/>
+    <w:lsdException w:name="Medium List 1 Accent 6" w:uiPriority="65"/>
+    <w:lsdException w:name="Medium List 2 Accent 6" w:uiPriority="66"/>
+    <w:lsdException w:name="Medium Grid 1 Accent 6" w:uiPriority="67"/>
+    <w:lsdException w:name="Medium Grid 2 Accent 6" w:uiPriority="68"/>
+    <w:lsdException w:name="Medium Grid 3 Accent 6" w:uiPriority="69"/>
+    <w:lsdException w:name="Dark List Accent 6" w:uiPriority="70"/>
+    <w:lsdException w:name="Colorful Shading Accent 6" w:uiPriority="71"/>
+    <w:lsdException w:name="Colorful List Accent 6" w:uiPriority="72"/>
+    <w:lsdException w:name="Colorful Grid Accent 6" w:uiPriority="73"/>
+    <w:lsdException w:name="Subtle Emphasis" w:uiPriority="19" w:qFormat="1"/>
+    <w:lsdException w:name="Intense Emphasis" w:uiPriority="21" w:qFormat="1"/>
+    <w:lsdException w:name="Subtle Reference" w:uiPriority="31" w:qFormat="1"/>
+    <w:lsdException w:name="Intense Reference" w:uiPriority="32" w:qFormat="1"/>
+    <w:lsdException w:name="Book Title" w:uiPriority="33" w:qFormat="1"/>
+    <w:lsdException w:name="Bibliography" w:semiHidden="1" w:uiPriority="37" w:unhideWhenUsed="1"/>
+    <w:lsdException w:name="TOC Heading" w:semiHidden="1" w:uiPriority="39" w:unhideWhenUsed="1" w:qFormat="1"/>
+    <w:lsdException w:name="Plain Table 1" w:uiPriority="41"/>
+    <w:lsdException w:name="Plain Table 2" w:uiPriority="42"/>
+    <w:lsdException w:name="Plain Table 3" w:uiPriority="43"/>
+    <w:lsdException w:name="Plain Table 4" w:uiPriority="44"/>
+    <w:lsdException w:name="Plain Table 5" w:uiPriority="45"/>
+    <w:lsdException w:name="Grid Table Light" w:uiPriority="40"/>
+    <w:lsdException w:name="Grid Table 1 Light" w:uiPriority="46"/>
+    <w:lsdException w:name="Grid Table 2" w:uiPriority="47"/>
+    <w:lsdException w:name="Grid Table 3" w:uiPriority="48"/>
+    <w:lsdException w:name="Grid Table 4" w:uiPriority="49"/>
+    <w:lsdException w:name="Grid Table 5 Dark" w:uiPriority="50"/>
+    <w:lsdException w:name="Grid Table 6 Colorful" w:uiPriority="51"/>
+    <w:lsdException w:name="Grid Table 7 Colorful" w:uiPriority="52"/>
+    <w:lsdException w:name="Grid Table 1 Light Accent 1" w:uiPriority="46"/>
+    <w:lsdException w:name="Grid Table 2 Accent 1" w:uiPriority="47"/>
+    <w:lsdException w:name="Grid Table 3 Accent 1" w:uiPriority="48"/>
+    <w:lsdException w:name="Grid Table 4 Accent 1" w:uiPriority="49"/>
+    <w:lsdException w:name="Grid Table 5 Dark Accent 1" w:uiPriority="50"/>
+    <w:lsdException w:name="Grid Table 6 Colorful Accent 1" w:uiPriority="51"/>
+    <w:lsdException w:name="Grid Table 7 Colorful Accent 1" w:uiPriority="52"/>
+    <w:lsdException w:name="Grid Table 1 Light Accent 2" w:uiPriority="46"/>
+    <w:lsdException w:name="Grid Table 2 Accent 2" w:uiPriority="47"/>
+    <w:lsdException w:name="Grid Table 3 Accent 2" w:uiPriority="48"/>
+    <w:lsdException w:name="Grid Table 4 Accent 2" w:uiPriority="49"/>
+    <w:lsdException w:name="Grid Table 5 Dark Accent 2" w:uiPriority="50"/>
+    <w:lsdException w:name="Grid Table 6 Colorful Accent 2" w:uiPriority="51"/>
+    <w:lsdException w:name="Grid Table 7 Colorful Accent 2" w:uiPriority="52"/>
+    <w:lsdException w:name="Grid Table 1 Light Accent 3" w:uiPriority="46"/>
+    <w:lsdException w:name="Grid Table 2 Accent 3" w:uiPriority="47"/>
+    <w:lsdException w:name="Grid Table 3 Accent 3" w:uiPriority="48"/>
+    <w:lsdException w:name="Grid Table 4 Accent 3" w:uiPriority="49"/>
+    <w:lsdException w:name="Grid Table 5 Dark Accent 3" w:uiPriority="50"/>
+    <w:lsdException w:name="Grid Table 6 Colorful Accent 3" w:uiPriority="51"/>
+    <w:lsdException w:name="Grid Table 7 Colorful Accent 3" w:uiPriority="52"/>
+    <w:lsdException w:name="Grid Table 1 Light Accent 4" w:uiPriority="46"/>
+    <w:lsdException w:name="Grid Table 2 Accent 4" w:uiPriority="47"/>
+    <w:lsdException w:name="Grid Table 3 Accent 4" w:uiPriority="48"/>
+    <w:lsdException w:name="Grid Table 4 Accent 4" w:uiPriority="49"/>
+    <w:lsdException w:name="Grid Table 5 Dark Accent 4" w:uiPriority="50"/>
+    <w:lsdException w:name="Grid Table 6 Colorful Accent 4" w:uiPriority="51"/>
+    <w:lsdException w:name="Grid Table 7 Colorful Accent 4" w:uiPriority="52"/>
+    <w:lsdException w:name="Grid Table 1 Light Accent 5" w:uiPriority="46"/>
+    <w:lsdException w:name="Grid Table 2 Accent 5" w:uiPriority="47"/>
+    <w:lsdException w:name="Grid Table 3 Accent 5" w:uiPriority="48"/>
+    <w:lsdException w:name="Grid Table 4 Accent 5" w:uiPriority="49"/>
+    <w:lsdException w:name="Grid Table 5 Dark Accent 5" w:uiPriority="50"/>
+    <w:lsdException w:name="Grid Table 6 Colorful Accent 5" w:uiPriority="51"/>
+    <w:lsdException w:name="Grid Table 7 Colorful Accent 5" w:uiPriority="52"/>
+    <w:lsdException w:name="Grid Table 1 Light Accent 6" w:uiPriority="46"/>
+    <w:lsdException w:name="Grid Table 2 Accent 6" w:uiPriority="47"/>
+    <w:lsdException w:name="Grid Table 3 Accent 6" w:uiPriority="48"/>
+    <w:lsdException w:name="Grid Table 4 Accent 6" w:uiPriority="49"/>
+    <w:lsdException w:name="Grid Table 5 Dark Accent 6" w:uiPriority="50"/>
+    <w:lsdException w:name="Grid Table 6 Colorful Accent 6" w:uiPriority="51"/>
+    <w:lsdException w:name="Grid Table 7 Colorful Accent 6" w:uiPriority="52"/>
+    <w:lsdException w:name="List Table 1 Light" w:uiPriority="46"/>
+    <w:lsdException w:name="List Table 2" w:uiPriority="47"/>
+    <w:lsdException w:name="List Table 3" w:uiPriority="48"/>
+    <w:lsdException w:name="List Table 4" w:uiPriority="49"/>
+    <w:lsdException w:name="List Table 5 Dark" w:uiPriority="50"/>
+    <w:lsdException w:name="List Table 6 Colorful" w:uiPriority="51"/>
+    <w:lsdException w:name="List Table 7 Colorful" w:uiPriority="52"/>
+    <w:lsdException w:name="List Table 1 Light Accent 1" w:uiPriority="46"/>
+    <w:lsdException w:name="List Table 2 Accent 1" w:uiPriority="47"/>
+    <w:lsdException w:name="List Table 3 Accent 1" w:uiPriority="48"/>
+    <w:lsdException w:name="List Table 4 Accent 1" w:uiPriority="49"/>
+    <w:lsdException w:name="List Table 5 Dark Accent 1" w:uiPriority="50"/>
+    <w:lsdException w:name="List Table 6 Colorful Accent 1" w:uiPriority="51"/>
+    <w:lsdException w:name="List Table 7 Colorful Accent 1" w:uiPriority="52"/>
+    <w:lsdException w:name="List Table 1 Light Accent 2" w:uiPriority="46"/>
+    <w:lsdException w:name="List Table 2 Accent 2" w:uiPriority="47"/>
+    <w:lsdException w:name="List Table 3 Accent 2" w:uiPriority="48"/>
+    <w:lsdException w:name="List Table 4 Accent 2" w:uiPriority="49"/>
+    <w:lsdException w:name="List Table 5 Dark Accent 2" w:uiPriority="50"/>
+    <w:lsdException w:name="List Table 6 Colorful Accent 2" w:uiPriority="51"/>
+    <w:lsdException w:name="List Table 7 Colorful Accent 2" w:uiPriority="52"/>
+    <w:lsdException w:name="List Table 1 Light Accent 3" w:uiPriority="46"/>
+    <w:lsdException w:name="List Table 2 Accent 3" w:uiPriority="47"/>
+    <w:lsdException w:name="List Table 3 Accent 3" w:uiPriority="48"/>
+    <w:lsdException w:name="List Table 4 Accent 3" w:uiPriority="49"/>
+    <w:lsdException w:name="List Table 5 Dark Accent 3" w:uiPriority="50"/>
+    <w:lsdException w:name="List Table 6 Colorful Accent 3" w:uiPriority="51"/>
+    <w:lsdException w:name="List Table 7 Colorful Accent 3" w:uiPriority="52"/>
+    <w:lsdException w:name="List Table 1 Light Accent 4" w:uiPriority="46"/>
+    <w:lsdException w:name="List Table 2 Accent 4" w:uiPriority="47"/>
+    <w:lsdException w:name="List Table 3 Accent 4" w:uiPriority="48"/>
+    <w:lsdException w:name="List Table 4 Accent 4" w:uiPriority="49"/>
+    <w:lsdException w:name="List Table 5 Dark Accent 4" w:uiPriority="50"/>
+    <w:lsdException w:name="List Table 6 Colorful Accent 4" w:uiPriority="51"/>
+    <w:lsdException w:name="List Table 7 Colorful Accent 4" w:uiPriority="52"/>
+    <w:lsdException w:name="List Table 1 Light Accent 5" w:uiPriority="46"/>
+    <w:lsdException w:name="List Table 2 Accent 5" w:uiPriority="47"/>
+    <w:lsdException w:name="List Table 3 Accent 5" w:uiPriority="48"/>
+    <w:lsdException w:name="List Table 4 Accent 5" w:uiPriority="49"/>
+    <w:lsdException w:name="List Table 5 Dark Accent 5" w:uiPriority="50"/>
+    <w:lsdException w:name="List Table 6 Colorful Accent 5" w:uiPriority="51"/>
+    <w:lsdException w:name="List Table 7 Colorful Accent 5" w:uiPriority="52"/>
+    <w:lsdException w:name="List Table 1 Light Accent 6" w:uiPriority="46"/>
+    <w:lsdException w:name="List Table 2 Accent 6" w:uiPriority="47"/>
+    <w:lsdException w:name="List Table 3 Accent 6" w:uiPriority="48"/>
+    <w:lsdException w:name="List Table 4 Accent 6" w:uiPriority="49"/>
+    <w:lsdException w:name="List Table 5 Dark Accent 6" w:uiPriority="50"/>
+    <w:lsdException w:name="List Table 6 Colorful Accent 6" w:uiPriority="51"/>
+    <w:lsdException w:name="List Table 7 Colorful Accent 6" w:uiPriority="52"/>
+    <w:lsdException w:name="Mention" w:semiHidden="1" w:unhideWhenUsed="1"/>
+    <w:lsdException w:name="Smart Hyperlink" w:semiHidden="1" w:unhideWhenUsed="1"/>
+    <w:lsdException w:name="Hashtag" w:semiHidden="1" w:unhideWhenUsed="1"/>
+    <w:lsdException w:name="Unresolved Mention" w:semiHidden="1" w:unhideWhenUsed="1"/>
+    <w:lsdException w:name="Smart Link" w:semiHidden="1" w:unhideWhenUsed="1"/>
   </w:latentStyles>
   <w:style w:type="paragraph" w:default="1" w:styleId="Normal">
     <w:name w:val="Normal"/>
@@ -6071,7 +8152,6 @@
     <w:uiPriority w:val="99"/>
     <w:semiHidden/>
     <w:unhideWhenUsed/>
-    <w:qFormat/>
     <w:tblPr>
       <w:tblInd w:w="0" w:type="dxa"/>
       <w:tblCellMar>
@@ -6100,27 +8180,11 @@
     <w:name w:val="F10452923E604DABB1919F91AA053F8C"/>
     <w:rsid w:val="007C28E8"/>
   </w:style>
-  <w:style w:type="paragraph" w:customStyle="1" w:styleId="B47B9237D9524C09981AB038C8006A4A">
-    <w:name w:val="B47B9237D9524C09981AB038C8006A4A"/>
-    <w:rsid w:val="007C28E8"/>
-  </w:style>
-  <w:style w:type="paragraph" w:customStyle="1" w:styleId="579D7A0C09C54B9DBE9B0BEB4BDCB1A4">
-    <w:name w:val="579D7A0C09C54B9DBE9B0BEB4BDCB1A4"/>
-    <w:rsid w:val="007C28E8"/>
-  </w:style>
-  <w:style w:type="paragraph" w:customStyle="1" w:styleId="D557434BE0A34334B25B5E4A75E6EC61">
-    <w:name w:val="D557434BE0A34334B25B5E4A75E6EC61"/>
-    <w:rsid w:val="007C28E8"/>
-  </w:style>
-  <w:style w:type="paragraph" w:customStyle="1" w:styleId="799367FE41EF452986398D1AC0CED388">
-    <w:name w:val="799367FE41EF452986398D1AC0CED388"/>
-    <w:rsid w:val="007C28E8"/>
-  </w:style>
 </w:styles>
 </file>
 
 <file path=word/glossary/webSettings.xml><?xml version="1.0" encoding="utf-8"?>
-<w:webSettings xmlns:r="http://schemas.openxmlformats.org/officeDocument/2006/relationships" xmlns:w="http://schemas.openxmlformats.org/wordprocessingml/2006/main">
+<w:webSettings xmlns:mc="http://schemas.openxmlformats.org/markup-compatibility/2006" xmlns:r="http://schemas.openxmlformats.org/officeDocument/2006/relationships" xmlns:w="http://schemas.openxmlformats.org/wordprocessingml/2006/main" xmlns:w14="http://schemas.microsoft.com/office/word/2010/wordml" xmlns:w15="http://schemas.microsoft.com/office/word/2012/wordml" xmlns:w16cex="http://schemas.microsoft.com/office/word/2018/wordml/cex" xmlns:w16cid="http://schemas.microsoft.com/office/word/2016/wordml/cid" xmlns:w16="http://schemas.microsoft.com/office/word/2018/wordml" xmlns:w16sdtdh="http://schemas.microsoft.com/office/word/2020/wordml/sdtdatahash" xmlns:w16se="http://schemas.microsoft.com/office/word/2015/wordml/symex" mc:Ignorable="w14 w15 w16se w16cid w16 w16cex w16sdtdh">
   <w:optimizeForBrowser/>
 </w:webSettings>
 </file>
@@ -6410,7 +8474,7 @@
 
 <file path=customXml/item1.xml><?xml version="1.0" encoding="utf-8"?>
 <CoverPageProperties xmlns="http://schemas.microsoft.com/office/2006/coverPageProps">
-  <PublishDate>2023-08-17T00:00:00</PublishDate>
+  <PublishDate>2023-09-21T00:00:00</PublishDate>
   <Abstract/>
   <CompanyAddress/>
   <CompanyPhone/>

</xml_diff>

<commit_message>
New C-Language Program Added
</commit_message>
<xml_diff>
--- a/Semester-1/PC Software/Word/Assignment-1.docx
+++ b/Semester-1/PC Software/Word/Assignment-1.docx
@@ -19,7 +19,7 @@
               <w:noProof/>
               <w:lang w:eastAsia="zh-TW"/>
             </w:rPr>
-            <w:pict w14:anchorId="76AE224C">
+            <w:pict w14:anchorId="2F097AF4">
               <v:group id="_x0000_s2050" style="position:absolute;margin-left:0;margin-top:0;width:580.3pt;height:751.4pt;z-index:251660288;mso-width-percent:950;mso-height-percent:950;mso-position-horizontal:center;mso-position-horizontal-relative:page;mso-position-vertical:center;mso-position-vertical-relative:page;mso-width-percent:950;mso-height-percent:950" coordorigin="316,406" coordsize="11608,15028" o:allowincell="f">
                 <v:group id="_x0000_s2051" style="position:absolute;left:316;top:406;width:11608;height:15028;mso-width-percent:950;mso-height-percent:950;mso-position-horizontal:center;mso-position-horizontal-relative:page;mso-position-vertical:center;mso-position-vertical-relative:page;mso-width-percent:950;mso-height-percent:950" coordorigin="321,406" coordsize="11600,15025" o:allowincell="f">
                   <v:rect id="_x0000_s2052" style="position:absolute;left:339;top:406;width:11582;height:15025;mso-width-relative:margin;v-text-anchor:middle" fillcolor="#8c8c8c [1772]" strokecolor="white [3212]" strokeweight="1pt">
@@ -629,7 +629,7 @@
           <w:sz w:val="36"/>
           <w:szCs w:val="36"/>
         </w:rPr>
-        <w:pict w14:anchorId="1166BC9E">
+        <w:pict w14:anchorId="19BEAB06">
           <v:shapetype id="_x0000_t136" coordsize="21600,21600" o:spt="136" adj="10800" path="m@7,l@8,m@5,21600l@6,21600e">
             <v:formulas>
               <v:f eqn="sum #0 0 10800"/>
@@ -654,7 +654,7 @@
             </v:handles>
             <o:lock v:ext="edit" text="t" shapetype="t"/>
           </v:shapetype>
-          <v:shape id="_x0000_i1025" type="#_x0000_t136" style="width:229.6pt;height:51pt">
+          <v:shape id="_x0000_i1025" type="#_x0000_t136" style="width:229.5pt;height:51pt">
             <v:fill r:id="rId9" o:title=""/>
             <v:stroke r:id="rId9" o:title=""/>
             <v:shadow on="t" opacity="52429f"/>
@@ -674,7 +674,7 @@
           <w:noProof/>
         </w:rPr>
         <w:drawing>
-          <wp:inline distT="0" distB="0" distL="0" distR="0" wp14:anchorId="2D5EA861">
+          <wp:inline distT="0" distB="0" distL="0" distR="0" wp14:anchorId="42B3CA7D">
             <wp:extent cx="5486400" cy="3200400"/>
             <wp:effectExtent l="38100" t="0" r="0" b="0"/>
             <wp:docPr id="2" name="Diagram 2"/>
@@ -705,7 +705,7 @@
           <w:sz w:val="36"/>
           <w:szCs w:val="36"/>
         </w:rPr>
-        <w:pict w14:anchorId="236E66CF">
+        <w:pict w14:anchorId="066BF7ED">
           <v:shape id="_x0000_i1026" type="#_x0000_t136" style="width:132pt;height:51pt">
             <v:fill r:id="rId9" o:title=""/>
             <v:stroke r:id="rId9" o:title=""/>
@@ -756,196 +756,118 @@
     </w:p>
     <w:tbl>
       <w:tblPr>
-        <w:tblStyle w:val="MediumGrid1-Accent5"/>
-        <w:tblW w:w="9576" w:type="dxa"/>
+        <w:tblStyle w:val="TableGrid"/>
+        <w:tblW w:w="0" w:type="auto"/>
         <w:tblLook w:val="04A0" w:firstRow="1" w:lastRow="0" w:firstColumn="1" w:lastColumn="0" w:noHBand="0" w:noVBand="1"/>
       </w:tblPr>
       <w:tblGrid>
-        <w:gridCol w:w="1064"/>
-        <w:gridCol w:w="3192"/>
-        <w:gridCol w:w="1064"/>
-        <w:gridCol w:w="1064"/>
-        <w:gridCol w:w="1064"/>
-        <w:gridCol w:w="1064"/>
-        <w:gridCol w:w="1064"/>
+        <w:gridCol w:w="2703"/>
+        <w:gridCol w:w="1009"/>
+        <w:gridCol w:w="1272"/>
+        <w:gridCol w:w="4592"/>
       </w:tblGrid>
       <w:tr>
-        <w:trPr>
-          <w:cnfStyle w:val="100000000000" w:firstRow="1" w:lastRow="0" w:firstColumn="0" w:lastColumn="0" w:oddVBand="0" w:evenVBand="0" w:oddHBand="0" w:evenHBand="0" w:firstRowFirstColumn="0" w:firstRowLastColumn="0" w:lastRowFirstColumn="0" w:lastRowLastColumn="0"/>
-        </w:trPr>
         <w:tc>
           <w:tcPr>
-            <w:cnfStyle w:val="001000000000" w:firstRow="0" w:lastRow="0" w:firstColumn="1" w:lastColumn="0" w:oddVBand="0" w:evenVBand="0" w:oddHBand="0" w:evenHBand="0" w:firstRowFirstColumn="0" w:firstRowLastColumn="0" w:lastRowFirstColumn="0" w:lastRowLastColumn="0"/>
-            <w:tcW w:w="1064" w:type="dxa"/>
-            <w:vMerge w:val="restart"/>
+            <w:tcW w:w="2943" w:type="dxa"/>
+            <w:vAlign w:val="center"/>
           </w:tcPr>
           <w:p>
             <w:pPr>
               <w:jc w:val="center"/>
               <w:rPr>
-                <w:b w:val="0"/>
-                <w:caps/>
+                <w:b/>
+                <w:color w:val="000000" w:themeColor="text1"/>
+                <w:sz w:val="36"/>
+                <w:szCs w:val="36"/>
               </w:rPr>
             </w:pPr>
             <w:r>
               <w:rPr>
-                <w:b w:val="0"/>
+                <w:b/>
+                <w:color w:val="000000" w:themeColor="text1"/>
+                <w:sz w:val="36"/>
+                <w:szCs w:val="36"/>
               </w:rPr>
-              <w:t>Roll No.</w:t>
+              <w:t>Type</w:t>
             </w:r>
           </w:p>
         </w:tc>
         <w:tc>
           <w:tcPr>
-            <w:tcW w:w="3192" w:type="dxa"/>
-            <w:vMerge w:val="restart"/>
+            <w:tcW w:w="311" w:type="dxa"/>
+            <w:vAlign w:val="center"/>
           </w:tcPr>
           <w:p>
             <w:pPr>
               <w:jc w:val="center"/>
-              <w:cnfStyle w:val="100000000000" w:firstRow="1" w:lastRow="0" w:firstColumn="0" w:lastColumn="0" w:oddVBand="0" w:evenVBand="0" w:oddHBand="0" w:evenHBand="0" w:firstRowFirstColumn="0" w:firstRowLastColumn="0" w:lastRowFirstColumn="0" w:lastRowLastColumn="0"/>
               <w:rPr>
-                <w:b w:val="0"/>
+                <w:b/>
+                <w:color w:val="000000" w:themeColor="text1"/>
+                <w:sz w:val="36"/>
+                <w:szCs w:val="36"/>
               </w:rPr>
             </w:pPr>
             <w:r>
               <w:rPr>
-                <w:b w:val="0"/>
+                <w:b/>
+                <w:color w:val="000000" w:themeColor="text1"/>
+                <w:sz w:val="36"/>
+                <w:szCs w:val="36"/>
               </w:rPr>
-              <w:t>Name of Students</w:t>
+              <w:t>Size [Bits]</w:t>
             </w:r>
           </w:p>
         </w:tc>
         <w:tc>
           <w:tcPr>
-            <w:tcW w:w="5320" w:type="dxa"/>
-            <w:gridSpan w:val="5"/>
+            <w:tcW w:w="1272" w:type="dxa"/>
+            <w:vAlign w:val="center"/>
           </w:tcPr>
           <w:p>
             <w:pPr>
               <w:jc w:val="center"/>
-              <w:cnfStyle w:val="100000000000" w:firstRow="1" w:lastRow="0" w:firstColumn="0" w:lastColumn="0" w:oddVBand="0" w:evenVBand="0" w:oddHBand="0" w:evenHBand="0" w:firstRowFirstColumn="0" w:firstRowLastColumn="0" w:lastRowFirstColumn="0" w:lastRowLastColumn="0"/>
               <w:rPr>
-                <w:b w:val="0"/>
+                <w:b/>
+                <w:color w:val="000000" w:themeColor="text1"/>
+                <w:sz w:val="36"/>
+                <w:szCs w:val="36"/>
               </w:rPr>
             </w:pPr>
             <w:r>
               <w:rPr>
-                <w:b w:val="0"/>
+                <w:b/>
+                <w:color w:val="000000" w:themeColor="text1"/>
+                <w:sz w:val="36"/>
+                <w:szCs w:val="36"/>
               </w:rPr>
-              <w:t>Marks</w:t>
-            </w:r>
-          </w:p>
-        </w:tc>
-      </w:tr>
-      <w:tr>
-        <w:trPr>
-          <w:cnfStyle w:val="000000100000" w:firstRow="0" w:lastRow="0" w:firstColumn="0" w:lastColumn="0" w:oddVBand="0" w:evenVBand="0" w:oddHBand="1" w:evenHBand="0" w:firstRowFirstColumn="0" w:firstRowLastColumn="0" w:lastRowFirstColumn="0" w:lastRowLastColumn="0"/>
-        </w:trPr>
-        <w:tc>
-          <w:tcPr>
-            <w:cnfStyle w:val="001000000000" w:firstRow="0" w:lastRow="0" w:firstColumn="1" w:lastColumn="0" w:oddVBand="0" w:evenVBand="0" w:oddHBand="0" w:evenHBand="0" w:firstRowFirstColumn="0" w:firstRowLastColumn="0" w:lastRowFirstColumn="0" w:lastRowLastColumn="0"/>
-            <w:tcW w:w="1064" w:type="dxa"/>
-            <w:vMerge/>
-          </w:tcPr>
-          <w:p>
-            <w:pPr>
-              <w:jc w:val="center"/>
-            </w:pPr>
-          </w:p>
-        </w:tc>
-        <w:tc>
-          <w:tcPr>
-            <w:tcW w:w="3192" w:type="dxa"/>
-            <w:vMerge/>
-          </w:tcPr>
-          <w:p>
-            <w:pPr>
-              <w:jc w:val="center"/>
-              <w:cnfStyle w:val="000000100000" w:firstRow="0" w:lastRow="0" w:firstColumn="0" w:lastColumn="0" w:oddVBand="0" w:evenVBand="0" w:oddHBand="1" w:evenHBand="0" w:firstRowFirstColumn="0" w:firstRowLastColumn="0" w:lastRowFirstColumn="0" w:lastRowLastColumn="0"/>
-            </w:pPr>
-          </w:p>
-        </w:tc>
-        <w:tc>
-          <w:tcPr>
-            <w:tcW w:w="1064" w:type="dxa"/>
-          </w:tcPr>
-          <w:p>
-            <w:pPr>
-              <w:jc w:val="center"/>
-              <w:cnfStyle w:val="000000100000" w:firstRow="0" w:lastRow="0" w:firstColumn="0" w:lastColumn="0" w:oddVBand="0" w:evenVBand="0" w:oddHBand="1" w:evenHBand="0" w:firstRowFirstColumn="0" w:firstRowLastColumn="0" w:lastRowFirstColumn="0" w:lastRowLastColumn="0"/>
-            </w:pPr>
-            <w:r>
-              <w:t xml:space="preserve">C </w:t>
-            </w:r>
-            <w:proofErr w:type="spellStart"/>
-            <w:r>
-              <w:t>lan</w:t>
-            </w:r>
-            <w:proofErr w:type="spellEnd"/>
-          </w:p>
-        </w:tc>
-        <w:tc>
-          <w:tcPr>
-            <w:tcW w:w="1064" w:type="dxa"/>
-          </w:tcPr>
-          <w:p>
-            <w:pPr>
-              <w:jc w:val="center"/>
-              <w:cnfStyle w:val="000000100000" w:firstRow="0" w:lastRow="0" w:firstColumn="0" w:lastColumn="0" w:oddVBand="0" w:evenVBand="0" w:oddHBand="1" w:evenHBand="0" w:firstRowFirstColumn="0" w:firstRowLastColumn="0" w:lastRowFirstColumn="0" w:lastRowLastColumn="0"/>
-            </w:pPr>
-            <w:r>
-              <w:t>CF</w:t>
+              <w:t>Size [Bytes]</w:t>
             </w:r>
           </w:p>
         </w:tc>
         <w:tc>
           <w:tcPr>
-            <w:tcW w:w="1064" w:type="dxa"/>
+            <w:tcW w:w="5050" w:type="dxa"/>
+            <w:vAlign w:val="center"/>
           </w:tcPr>
           <w:p>
             <w:pPr>
               <w:jc w:val="center"/>
-              <w:cnfStyle w:val="000000100000" w:firstRow="0" w:lastRow="0" w:firstColumn="0" w:lastColumn="0" w:oddVBand="0" w:evenVBand="0" w:oddHBand="1" w:evenHBand="0" w:firstRowFirstColumn="0" w:firstRowLastColumn="0" w:lastRowFirstColumn="0" w:lastRowLastColumn="0"/>
-            </w:pPr>
-            <w:proofErr w:type="spellStart"/>
-            <w:r>
-              <w:t>Maths</w:t>
-            </w:r>
-            <w:proofErr w:type="spellEnd"/>
-          </w:p>
-        </w:tc>
-        <w:tc>
-          <w:tcPr>
-            <w:tcW w:w="1064" w:type="dxa"/>
-          </w:tcPr>
-          <w:p>
-            <w:pPr>
-              <w:jc w:val="center"/>
-              <w:cnfStyle w:val="000000100000" w:firstRow="0" w:lastRow="0" w:firstColumn="0" w:lastColumn="0" w:oddVBand="0" w:evenVBand="0" w:oddHBand="1" w:evenHBand="0" w:firstRowFirstColumn="0" w:firstRowLastColumn="0" w:lastRowFirstColumn="0" w:lastRowLastColumn="0"/>
-            </w:pPr>
-            <w:r>
-              <w:t>English</w:t>
-            </w:r>
-          </w:p>
-        </w:tc>
-        <w:tc>
-          <w:tcPr>
-            <w:tcW w:w="1064" w:type="dxa"/>
-          </w:tcPr>
-          <w:p>
-            <w:pPr>
-              <w:jc w:val="center"/>
-              <w:cnfStyle w:val="000000100000" w:firstRow="0" w:lastRow="0" w:firstColumn="0" w:lastColumn="0" w:oddVBand="0" w:evenVBand="0" w:oddHBand="1" w:evenHBand="0" w:firstRowFirstColumn="0" w:firstRowLastColumn="0" w:lastRowFirstColumn="0" w:lastRowLastColumn="0"/>
               <w:rPr>
                 <w:b/>
+                <w:color w:val="000000" w:themeColor="text1"/>
+                <w:sz w:val="36"/>
+                <w:szCs w:val="36"/>
               </w:rPr>
             </w:pPr>
             <w:r>
               <w:rPr>
                 <w:b/>
+                <w:color w:val="000000" w:themeColor="text1"/>
+                <w:sz w:val="36"/>
+                <w:szCs w:val="36"/>
               </w:rPr>
-              <w:t>Total</w:t>
+              <w:t>Range</w:t>
             </w:r>
           </w:p>
         </w:tc>
@@ -953,236 +875,131 @@
       <w:tr>
         <w:tc>
           <w:tcPr>
-            <w:cnfStyle w:val="001000000000" w:firstRow="0" w:lastRow="0" w:firstColumn="1" w:lastColumn="0" w:oddVBand="0" w:evenVBand="0" w:oddHBand="0" w:evenHBand="0" w:firstRowFirstColumn="0" w:firstRowLastColumn="0" w:lastRowFirstColumn="0" w:lastRowLastColumn="0"/>
-            <w:tcW w:w="1064" w:type="dxa"/>
+            <w:tcW w:w="2943" w:type="dxa"/>
+            <w:vAlign w:val="center"/>
           </w:tcPr>
           <w:p>
             <w:pPr>
               <w:jc w:val="center"/>
+              <w:rPr>
+                <w:bCs/>
+                <w:sz w:val="28"/>
+                <w:szCs w:val="28"/>
+              </w:rPr>
             </w:pPr>
             <w:r>
-              <w:t>1</w:t>
+              <w:rPr>
+                <w:bCs/>
+                <w:sz w:val="28"/>
+                <w:szCs w:val="28"/>
+              </w:rPr>
+              <w:t>Int</w:t>
             </w:r>
           </w:p>
         </w:tc>
         <w:tc>
           <w:tcPr>
-            <w:tcW w:w="3192" w:type="dxa"/>
+            <w:tcW w:w="311" w:type="dxa"/>
+            <w:vAlign w:val="center"/>
           </w:tcPr>
           <w:p>
             <w:pPr>
-              <w:cnfStyle w:val="000000000000" w:firstRow="0" w:lastRow="0" w:firstColumn="0" w:lastColumn="0" w:oddVBand="0" w:evenVBand="0" w:oddHBand="0" w:evenHBand="0" w:firstRowFirstColumn="0" w:firstRowLastColumn="0" w:lastRowFirstColumn="0" w:lastRowLastColumn="0"/>
+              <w:jc w:val="center"/>
+              <w:rPr>
+                <w:bCs/>
+                <w:sz w:val="28"/>
+                <w:szCs w:val="28"/>
+              </w:rPr>
             </w:pPr>
             <w:r>
-              <w:t>Pushpa</w:t>
+              <w:rPr>
+                <w:bCs/>
+                <w:sz w:val="28"/>
+                <w:szCs w:val="28"/>
+              </w:rPr>
+              <w:t>16</w:t>
             </w:r>
           </w:p>
         </w:tc>
         <w:tc>
           <w:tcPr>
-            <w:tcW w:w="1064" w:type="dxa"/>
+            <w:tcW w:w="1272" w:type="dxa"/>
+            <w:vAlign w:val="center"/>
           </w:tcPr>
           <w:p>
             <w:pPr>
               <w:jc w:val="center"/>
-              <w:cnfStyle w:val="000000000000" w:firstRow="0" w:lastRow="0" w:firstColumn="0" w:lastColumn="0" w:oddVBand="0" w:evenVBand="0" w:oddHBand="0" w:evenHBand="0" w:firstRowFirstColumn="0" w:firstRowLastColumn="0" w:lastRowFirstColumn="0" w:lastRowLastColumn="0"/>
+              <w:rPr>
+                <w:bCs/>
+                <w:sz w:val="28"/>
+                <w:szCs w:val="28"/>
+              </w:rPr>
             </w:pPr>
             <w:r>
-              <w:t>78</w:t>
-            </w:r>
-          </w:p>
-        </w:tc>
-        <w:tc>
-          <w:tcPr>
-            <w:tcW w:w="1064" w:type="dxa"/>
-          </w:tcPr>
-          <w:p>
-            <w:pPr>
-              <w:jc w:val="center"/>
-              <w:cnfStyle w:val="000000000000" w:firstRow="0" w:lastRow="0" w:firstColumn="0" w:lastColumn="0" w:oddVBand="0" w:evenVBand="0" w:oddHBand="0" w:evenHBand="0" w:firstRowFirstColumn="0" w:firstRowLastColumn="0" w:lastRowFirstColumn="0" w:lastRowLastColumn="0"/>
-            </w:pPr>
-            <w:r>
-              <w:t>76</w:t>
-            </w:r>
-          </w:p>
-        </w:tc>
-        <w:tc>
-          <w:tcPr>
-            <w:tcW w:w="1064" w:type="dxa"/>
-          </w:tcPr>
-          <w:p>
-            <w:pPr>
-              <w:jc w:val="center"/>
-              <w:cnfStyle w:val="000000000000" w:firstRow="0" w:lastRow="0" w:firstColumn="0" w:lastColumn="0" w:oddVBand="0" w:evenVBand="0" w:oddHBand="0" w:evenHBand="0" w:firstRowFirstColumn="0" w:firstRowLastColumn="0" w:lastRowFirstColumn="0" w:lastRowLastColumn="0"/>
-            </w:pPr>
-            <w:r>
-              <w:t>91</w:t>
-            </w:r>
-          </w:p>
-        </w:tc>
-        <w:tc>
-          <w:tcPr>
-            <w:tcW w:w="1064" w:type="dxa"/>
-          </w:tcPr>
-          <w:p>
-            <w:pPr>
-              <w:jc w:val="center"/>
-              <w:cnfStyle w:val="000000000000" w:firstRow="0" w:lastRow="0" w:firstColumn="0" w:lastColumn="0" w:oddVBand="0" w:evenVBand="0" w:oddHBand="0" w:evenHBand="0" w:firstRowFirstColumn="0" w:firstRowLastColumn="0" w:lastRowFirstColumn="0" w:lastRowLastColumn="0"/>
-            </w:pPr>
-            <w:r>
-              <w:t>89</w:t>
-            </w:r>
-          </w:p>
-        </w:tc>
-        <w:tc>
-          <w:tcPr>
-            <w:tcW w:w="1064" w:type="dxa"/>
-          </w:tcPr>
-          <w:p>
-            <w:pPr>
-              <w:jc w:val="center"/>
-              <w:cnfStyle w:val="000000000000" w:firstRow="0" w:lastRow="0" w:firstColumn="0" w:lastColumn="0" w:oddVBand="0" w:evenVBand="0" w:oddHBand="0" w:evenHBand="0" w:firstRowFirstColumn="0" w:firstRowLastColumn="0" w:lastRowFirstColumn="0" w:lastRowLastColumn="0"/>
-            </w:pPr>
-            <w:r>
-              <w:fldChar w:fldCharType="begin"/>
-            </w:r>
-            <w:r>
-              <w:instrText xml:space="preserve"> =SUM(LEFT) \# "0" </w:instrText>
-            </w:r>
-            <w:r>
-              <w:fldChar w:fldCharType="separate"/>
-            </w:r>
-            <w:r>
               <w:rPr>
-                <w:noProof/>
+                <w:bCs/>
+                <w:sz w:val="28"/>
+                <w:szCs w:val="28"/>
               </w:rPr>
-              <w:t>334</w:t>
-            </w:r>
-            <w:r>
-              <w:rPr>
-                <w:noProof/>
-              </w:rPr>
-              <w:fldChar w:fldCharType="end"/>
-            </w:r>
-          </w:p>
-        </w:tc>
-      </w:tr>
-      <w:tr>
-        <w:trPr>
-          <w:cnfStyle w:val="000000100000" w:firstRow="0" w:lastRow="0" w:firstColumn="0" w:lastColumn="0" w:oddVBand="0" w:evenVBand="0" w:oddHBand="1" w:evenHBand="0" w:firstRowFirstColumn="0" w:firstRowLastColumn="0" w:lastRowFirstColumn="0" w:lastRowLastColumn="0"/>
-        </w:trPr>
-        <w:tc>
-          <w:tcPr>
-            <w:cnfStyle w:val="001000000000" w:firstRow="0" w:lastRow="0" w:firstColumn="1" w:lastColumn="0" w:oddVBand="0" w:evenVBand="0" w:oddHBand="0" w:evenHBand="0" w:firstRowFirstColumn="0" w:firstRowLastColumn="0" w:lastRowFirstColumn="0" w:lastRowLastColumn="0"/>
-            <w:tcW w:w="1064" w:type="dxa"/>
-          </w:tcPr>
-          <w:p>
-            <w:pPr>
-              <w:jc w:val="center"/>
-            </w:pPr>
-            <w:r>
               <w:t>2</w:t>
             </w:r>
           </w:p>
         </w:tc>
         <w:tc>
           <w:tcPr>
-            <w:tcW w:w="3192" w:type="dxa"/>
-          </w:tcPr>
-          <w:p>
-            <w:pPr>
-              <w:cnfStyle w:val="000000100000" w:firstRow="0" w:lastRow="0" w:firstColumn="0" w:lastColumn="0" w:oddVBand="0" w:evenVBand="0" w:oddHBand="1" w:evenHBand="0" w:firstRowFirstColumn="0" w:firstRowLastColumn="0" w:lastRowFirstColumn="0" w:lastRowLastColumn="0"/>
-            </w:pPr>
-            <w:r>
-              <w:t>Srivalli</w:t>
-            </w:r>
-          </w:p>
-        </w:tc>
-        <w:tc>
-          <w:tcPr>
-            <w:tcW w:w="1064" w:type="dxa"/>
+            <w:tcW w:w="5050" w:type="dxa"/>
+            <w:vAlign w:val="center"/>
           </w:tcPr>
           <w:p>
             <w:pPr>
               <w:jc w:val="center"/>
-              <w:cnfStyle w:val="000000100000" w:firstRow="0" w:lastRow="0" w:firstColumn="0" w:lastColumn="0" w:oddVBand="0" w:evenVBand="0" w:oddHBand="1" w:evenHBand="0" w:firstRowFirstColumn="0" w:firstRowLastColumn="0" w:lastRowFirstColumn="0" w:lastRowLastColumn="0"/>
+              <w:rPr>
+                <w:bCs/>
+                <w:sz w:val="28"/>
+                <w:szCs w:val="28"/>
+              </w:rPr>
             </w:pPr>
             <w:r>
-              <w:t>65</w:t>
-            </w:r>
-          </w:p>
-        </w:tc>
-        <w:tc>
-          <w:tcPr>
-            <w:tcW w:w="1064" w:type="dxa"/>
-          </w:tcPr>
-          <w:p>
-            <w:pPr>
-              <w:jc w:val="center"/>
-              <w:cnfStyle w:val="000000100000" w:firstRow="0" w:lastRow="0" w:firstColumn="0" w:lastColumn="0" w:oddVBand="0" w:evenVBand="0" w:oddHBand="1" w:evenHBand="0" w:firstRowFirstColumn="0" w:firstRowLastColumn="0" w:lastRowFirstColumn="0" w:lastRowLastColumn="0"/>
-            </w:pPr>
-            <w:r>
-              <w:t>56</w:t>
-            </w:r>
-          </w:p>
-        </w:tc>
-        <w:tc>
-          <w:tcPr>
-            <w:tcW w:w="1064" w:type="dxa"/>
-          </w:tcPr>
-          <w:p>
-            <w:pPr>
-              <w:jc w:val="center"/>
-              <w:cnfStyle w:val="000000100000" w:firstRow="0" w:lastRow="0" w:firstColumn="0" w:lastColumn="0" w:oddVBand="0" w:evenVBand="0" w:oddHBand="1" w:evenHBand="0" w:firstRowFirstColumn="0" w:firstRowLastColumn="0" w:lastRowFirstColumn="0" w:lastRowLastColumn="0"/>
-            </w:pPr>
-            <w:r>
-              <w:t>95</w:t>
-            </w:r>
-          </w:p>
-        </w:tc>
-        <w:tc>
-          <w:tcPr>
-            <w:tcW w:w="1064" w:type="dxa"/>
-          </w:tcPr>
-          <w:p>
-            <w:pPr>
-              <w:jc w:val="center"/>
-              <w:cnfStyle w:val="000000100000" w:firstRow="0" w:lastRow="0" w:firstColumn="0" w:lastColumn="0" w:oddVBand="0" w:evenVBand="0" w:oddHBand="1" w:evenHBand="0" w:firstRowFirstColumn="0" w:firstRowLastColumn="0" w:lastRowFirstColumn="0" w:lastRowLastColumn="0"/>
-            </w:pPr>
-            <w:r>
-              <w:t>59</w:t>
-            </w:r>
-          </w:p>
-        </w:tc>
-        <w:tc>
-          <w:tcPr>
-            <w:tcW w:w="1064" w:type="dxa"/>
-          </w:tcPr>
-          <w:p>
-            <w:pPr>
-              <w:jc w:val="center"/>
-              <w:cnfStyle w:val="000000100000" w:firstRow="0" w:lastRow="0" w:firstColumn="0" w:lastColumn="0" w:oddVBand="0" w:evenVBand="0" w:oddHBand="1" w:evenHBand="0" w:firstRowFirstColumn="0" w:firstRowLastColumn="0" w:lastRowFirstColumn="0" w:lastRowLastColumn="0"/>
-            </w:pPr>
-            <w:r>
-              <w:fldChar w:fldCharType="begin"/>
-            </w:r>
-            <w:r>
-              <w:instrText xml:space="preserve"> =SUM(LEFT) \# "0" </w:instrText>
-            </w:r>
-            <w:r>
-              <w:fldChar w:fldCharType="separate"/>
+              <w:rPr>
+                <w:bCs/>
+                <w:sz w:val="28"/>
+                <w:szCs w:val="28"/>
+              </w:rPr>
+              <w:t>-2</w:t>
             </w:r>
             <w:r>
               <w:rPr>
-                <w:noProof/>
+                <w:bCs/>
+                <w:sz w:val="28"/>
+                <w:szCs w:val="28"/>
+                <w:vertAlign w:val="superscript"/>
               </w:rPr>
-              <w:t>275</w:t>
+              <w:t xml:space="preserve">15 </w:t>
             </w:r>
             <w:r>
               <w:rPr>
-                <w:noProof/>
+                <w:bCs/>
+                <w:sz w:val="28"/>
+                <w:szCs w:val="28"/>
               </w:rPr>
-              <w:fldChar w:fldCharType="end"/>
+              <w:t>to 2</w:t>
+            </w:r>
+            <w:r>
+              <w:rPr>
+                <w:bCs/>
+                <w:sz w:val="28"/>
+                <w:szCs w:val="28"/>
+                <w:vertAlign w:val="superscript"/>
+              </w:rPr>
+              <w:t>15</w:t>
+            </w:r>
+            <w:r>
+              <w:rPr>
+                <w:bCs/>
+                <w:sz w:val="28"/>
+                <w:szCs w:val="28"/>
+              </w:rPr>
+              <w:t>-1</w:t>
             </w:r>
           </w:p>
         </w:tc>
@@ -1190,246 +1007,131 @@
       <w:tr>
         <w:tc>
           <w:tcPr>
-            <w:cnfStyle w:val="001000000000" w:firstRow="0" w:lastRow="0" w:firstColumn="1" w:lastColumn="0" w:oddVBand="0" w:evenVBand="0" w:oddHBand="0" w:evenHBand="0" w:firstRowFirstColumn="0" w:firstRowLastColumn="0" w:lastRowFirstColumn="0" w:lastRowLastColumn="0"/>
-            <w:tcW w:w="1064" w:type="dxa"/>
+            <w:tcW w:w="2943" w:type="dxa"/>
+            <w:vAlign w:val="center"/>
           </w:tcPr>
           <w:p>
             <w:pPr>
               <w:jc w:val="center"/>
+              <w:rPr>
+                <w:bCs/>
+                <w:sz w:val="28"/>
+                <w:szCs w:val="28"/>
+              </w:rPr>
             </w:pPr>
             <w:r>
-              <w:t>3</w:t>
+              <w:rPr>
+                <w:bCs/>
+                <w:sz w:val="28"/>
+                <w:szCs w:val="28"/>
+              </w:rPr>
+              <w:t>Long int</w:t>
             </w:r>
           </w:p>
         </w:tc>
         <w:tc>
           <w:tcPr>
-            <w:tcW w:w="3192" w:type="dxa"/>
-          </w:tcPr>
-          <w:p>
-            <w:pPr>
-              <w:cnfStyle w:val="000000000000" w:firstRow="0" w:lastRow="0" w:firstColumn="0" w:lastColumn="0" w:oddVBand="0" w:evenVBand="0" w:oddHBand="0" w:evenHBand="0" w:firstRowFirstColumn="0" w:firstRowLastColumn="0" w:lastRowFirstColumn="0" w:lastRowLastColumn="0"/>
-            </w:pPr>
-            <w:proofErr w:type="spellStart"/>
-            <w:r>
-              <w:t>Bhavar</w:t>
-            </w:r>
-            <w:proofErr w:type="spellEnd"/>
-            <w:r>
-              <w:t xml:space="preserve"> </w:t>
-            </w:r>
-            <w:proofErr w:type="spellStart"/>
-            <w:r>
-              <w:t>singh</w:t>
-            </w:r>
-            <w:proofErr w:type="spellEnd"/>
-          </w:p>
-        </w:tc>
-        <w:tc>
-          <w:tcPr>
-            <w:tcW w:w="1064" w:type="dxa"/>
+            <w:tcW w:w="311" w:type="dxa"/>
+            <w:vAlign w:val="center"/>
           </w:tcPr>
           <w:p>
             <w:pPr>
               <w:jc w:val="center"/>
-              <w:cnfStyle w:val="000000000000" w:firstRow="0" w:lastRow="0" w:firstColumn="0" w:lastColumn="0" w:oddVBand="0" w:evenVBand="0" w:oddHBand="0" w:evenHBand="0" w:firstRowFirstColumn="0" w:firstRowLastColumn="0" w:lastRowFirstColumn="0" w:lastRowLastColumn="0"/>
+              <w:rPr>
+                <w:bCs/>
+                <w:sz w:val="28"/>
+                <w:szCs w:val="28"/>
+              </w:rPr>
             </w:pPr>
             <w:r>
-              <w:t>56</w:t>
+              <w:rPr>
+                <w:bCs/>
+                <w:sz w:val="28"/>
+                <w:szCs w:val="28"/>
+              </w:rPr>
+              <w:t>32</w:t>
             </w:r>
           </w:p>
         </w:tc>
         <w:tc>
           <w:tcPr>
-            <w:tcW w:w="1064" w:type="dxa"/>
+            <w:tcW w:w="1272" w:type="dxa"/>
+            <w:vAlign w:val="center"/>
           </w:tcPr>
           <w:p>
             <w:pPr>
               <w:jc w:val="center"/>
-              <w:cnfStyle w:val="000000000000" w:firstRow="0" w:lastRow="0" w:firstColumn="0" w:lastColumn="0" w:oddVBand="0" w:evenVBand="0" w:oddHBand="0" w:evenHBand="0" w:firstRowFirstColumn="0" w:firstRowLastColumn="0" w:lastRowFirstColumn="0" w:lastRowLastColumn="0"/>
+              <w:rPr>
+                <w:bCs/>
+                <w:sz w:val="28"/>
+                <w:szCs w:val="28"/>
+              </w:rPr>
             </w:pPr>
             <w:r>
-              <w:t>85</w:t>
-            </w:r>
-          </w:p>
-        </w:tc>
-        <w:tc>
-          <w:tcPr>
-            <w:tcW w:w="1064" w:type="dxa"/>
-          </w:tcPr>
-          <w:p>
-            <w:pPr>
-              <w:jc w:val="center"/>
-              <w:cnfStyle w:val="000000000000" w:firstRow="0" w:lastRow="0" w:firstColumn="0" w:lastColumn="0" w:oddVBand="0" w:evenVBand="0" w:oddHBand="0" w:evenHBand="0" w:firstRowFirstColumn="0" w:firstRowLastColumn="0" w:lastRowFirstColumn="0" w:lastRowLastColumn="0"/>
-            </w:pPr>
-            <w:r>
-              <w:t>52</w:t>
-            </w:r>
-          </w:p>
-        </w:tc>
-        <w:tc>
-          <w:tcPr>
-            <w:tcW w:w="1064" w:type="dxa"/>
-          </w:tcPr>
-          <w:p>
-            <w:pPr>
-              <w:jc w:val="center"/>
-              <w:cnfStyle w:val="000000000000" w:firstRow="0" w:lastRow="0" w:firstColumn="0" w:lastColumn="0" w:oddVBand="0" w:evenVBand="0" w:oddHBand="0" w:evenHBand="0" w:firstRowFirstColumn="0" w:firstRowLastColumn="0" w:lastRowFirstColumn="0" w:lastRowLastColumn="0"/>
-            </w:pPr>
-            <w:r>
-              <w:t>49</w:t>
-            </w:r>
-          </w:p>
-        </w:tc>
-        <w:tc>
-          <w:tcPr>
-            <w:tcW w:w="1064" w:type="dxa"/>
-          </w:tcPr>
-          <w:p>
-            <w:pPr>
-              <w:jc w:val="center"/>
-              <w:cnfStyle w:val="000000000000" w:firstRow="0" w:lastRow="0" w:firstColumn="0" w:lastColumn="0" w:oddVBand="0" w:evenVBand="0" w:oddHBand="0" w:evenHBand="0" w:firstRowFirstColumn="0" w:firstRowLastColumn="0" w:lastRowFirstColumn="0" w:lastRowLastColumn="0"/>
-            </w:pPr>
-            <w:r>
-              <w:fldChar w:fldCharType="begin"/>
-            </w:r>
-            <w:r>
-              <w:instrText xml:space="preserve"> =SUM(LEFT) \# "0" </w:instrText>
-            </w:r>
-            <w:r>
-              <w:fldChar w:fldCharType="separate"/>
-            </w:r>
-            <w:r>
               <w:rPr>
-                <w:noProof/>
+                <w:bCs/>
+                <w:sz w:val="28"/>
+                <w:szCs w:val="28"/>
               </w:rPr>
-              <w:t>242</w:t>
-            </w:r>
-            <w:r>
-              <w:rPr>
-                <w:noProof/>
-              </w:rPr>
-              <w:fldChar w:fldCharType="end"/>
-            </w:r>
-          </w:p>
-        </w:tc>
-      </w:tr>
-      <w:tr>
-        <w:trPr>
-          <w:cnfStyle w:val="000000100000" w:firstRow="0" w:lastRow="0" w:firstColumn="0" w:lastColumn="0" w:oddVBand="0" w:evenVBand="0" w:oddHBand="1" w:evenHBand="0" w:firstRowFirstColumn="0" w:firstRowLastColumn="0" w:lastRowFirstColumn="0" w:lastRowLastColumn="0"/>
-        </w:trPr>
-        <w:tc>
-          <w:tcPr>
-            <w:cnfStyle w:val="001000000000" w:firstRow="0" w:lastRow="0" w:firstColumn="1" w:lastColumn="0" w:oddVBand="0" w:evenVBand="0" w:oddHBand="0" w:evenHBand="0" w:firstRowFirstColumn="0" w:firstRowLastColumn="0" w:lastRowFirstColumn="0" w:lastRowLastColumn="0"/>
-            <w:tcW w:w="1064" w:type="dxa"/>
-          </w:tcPr>
-          <w:p>
-            <w:pPr>
-              <w:jc w:val="center"/>
-            </w:pPr>
-            <w:r>
               <w:t>4</w:t>
             </w:r>
           </w:p>
         </w:tc>
         <w:tc>
           <w:tcPr>
-            <w:tcW w:w="3192" w:type="dxa"/>
-          </w:tcPr>
-          <w:p>
-            <w:pPr>
-              <w:cnfStyle w:val="000000100000" w:firstRow="0" w:lastRow="0" w:firstColumn="0" w:lastColumn="0" w:oddVBand="0" w:evenVBand="0" w:oddHBand="1" w:evenHBand="0" w:firstRowFirstColumn="0" w:firstRowLastColumn="0" w:lastRowFirstColumn="0" w:lastRowLastColumn="0"/>
-            </w:pPr>
-            <w:r>
-              <w:t>Konda Reddy</w:t>
-            </w:r>
-          </w:p>
-        </w:tc>
-        <w:tc>
-          <w:tcPr>
-            <w:tcW w:w="1064" w:type="dxa"/>
+            <w:tcW w:w="5050" w:type="dxa"/>
+            <w:vAlign w:val="center"/>
           </w:tcPr>
           <w:p>
             <w:pPr>
               <w:jc w:val="center"/>
-              <w:cnfStyle w:val="000000100000" w:firstRow="0" w:lastRow="0" w:firstColumn="0" w:lastColumn="0" w:oddVBand="0" w:evenVBand="0" w:oddHBand="1" w:evenHBand="0" w:firstRowFirstColumn="0" w:firstRowLastColumn="0" w:lastRowFirstColumn="0" w:lastRowLastColumn="0"/>
+              <w:rPr>
+                <w:bCs/>
+                <w:sz w:val="28"/>
+                <w:szCs w:val="28"/>
+              </w:rPr>
             </w:pPr>
             <w:r>
-              <w:t>79</w:t>
-            </w:r>
-          </w:p>
-        </w:tc>
-        <w:tc>
-          <w:tcPr>
-            <w:tcW w:w="1064" w:type="dxa"/>
-          </w:tcPr>
-          <w:p>
-            <w:pPr>
-              <w:jc w:val="center"/>
-              <w:cnfStyle w:val="000000100000" w:firstRow="0" w:lastRow="0" w:firstColumn="0" w:lastColumn="0" w:oddVBand="0" w:evenVBand="0" w:oddHBand="1" w:evenHBand="0" w:firstRowFirstColumn="0" w:firstRowLastColumn="0" w:lastRowFirstColumn="0" w:lastRowLastColumn="0"/>
-            </w:pPr>
-            <w:r>
-              <w:t>86</w:t>
-            </w:r>
-          </w:p>
-        </w:tc>
-        <w:tc>
-          <w:tcPr>
-            <w:tcW w:w="1064" w:type="dxa"/>
-          </w:tcPr>
-          <w:p>
-            <w:pPr>
-              <w:jc w:val="center"/>
-              <w:cnfStyle w:val="000000100000" w:firstRow="0" w:lastRow="0" w:firstColumn="0" w:lastColumn="0" w:oddVBand="0" w:evenVBand="0" w:oddHBand="1" w:evenHBand="0" w:firstRowFirstColumn="0" w:firstRowLastColumn="0" w:lastRowFirstColumn="0" w:lastRowLastColumn="0"/>
-            </w:pPr>
-            <w:r>
-              <w:t>88</w:t>
-            </w:r>
-          </w:p>
-        </w:tc>
-        <w:tc>
-          <w:tcPr>
-            <w:tcW w:w="1064" w:type="dxa"/>
-          </w:tcPr>
-          <w:p>
-            <w:pPr>
-              <w:jc w:val="center"/>
-              <w:cnfStyle w:val="000000100000" w:firstRow="0" w:lastRow="0" w:firstColumn="0" w:lastColumn="0" w:oddVBand="0" w:evenVBand="0" w:oddHBand="1" w:evenHBand="0" w:firstRowFirstColumn="0" w:firstRowLastColumn="0" w:lastRowFirstColumn="0" w:lastRowLastColumn="0"/>
-            </w:pPr>
-            <w:r>
-              <w:t>91</w:t>
-            </w:r>
-          </w:p>
-        </w:tc>
-        <w:tc>
-          <w:tcPr>
-            <w:tcW w:w="1064" w:type="dxa"/>
-          </w:tcPr>
-          <w:p>
-            <w:pPr>
-              <w:jc w:val="center"/>
-              <w:cnfStyle w:val="000000100000" w:firstRow="0" w:lastRow="0" w:firstColumn="0" w:lastColumn="0" w:oddVBand="0" w:evenVBand="0" w:oddHBand="1" w:evenHBand="0" w:firstRowFirstColumn="0" w:firstRowLastColumn="0" w:lastRowFirstColumn="0" w:lastRowLastColumn="0"/>
-            </w:pPr>
-            <w:r>
-              <w:fldChar w:fldCharType="begin"/>
-            </w:r>
-            <w:r>
-              <w:instrText xml:space="preserve"> =SUM(LEFT) \# "0" </w:instrText>
-            </w:r>
-            <w:r>
-              <w:fldChar w:fldCharType="separate"/>
+              <w:rPr>
+                <w:bCs/>
+                <w:sz w:val="28"/>
+                <w:szCs w:val="28"/>
+              </w:rPr>
+              <w:t>-2</w:t>
             </w:r>
             <w:r>
               <w:rPr>
-                <w:noProof/>
+                <w:bCs/>
+                <w:sz w:val="28"/>
+                <w:szCs w:val="28"/>
+                <w:vertAlign w:val="superscript"/>
               </w:rPr>
-              <w:t>344</w:t>
+              <w:t xml:space="preserve">31 </w:t>
             </w:r>
             <w:r>
               <w:rPr>
-                <w:noProof/>
+                <w:bCs/>
+                <w:sz w:val="28"/>
+                <w:szCs w:val="28"/>
               </w:rPr>
-              <w:fldChar w:fldCharType="end"/>
+              <w:t>to 2</w:t>
+            </w:r>
+            <w:r>
+              <w:rPr>
+                <w:bCs/>
+                <w:sz w:val="28"/>
+                <w:szCs w:val="28"/>
+                <w:vertAlign w:val="superscript"/>
+              </w:rPr>
+              <w:t>31</w:t>
+            </w:r>
+            <w:r>
+              <w:rPr>
+                <w:bCs/>
+                <w:sz w:val="28"/>
+                <w:szCs w:val="28"/>
+              </w:rPr>
+              <w:t>-1</w:t>
             </w:r>
           </w:p>
         </w:tc>
@@ -1437,176 +1139,416 @@
       <w:tr>
         <w:tc>
           <w:tcPr>
-            <w:cnfStyle w:val="001000000000" w:firstRow="0" w:lastRow="0" w:firstColumn="1" w:lastColumn="0" w:oddVBand="0" w:evenVBand="0" w:oddHBand="0" w:evenHBand="0" w:firstRowFirstColumn="0" w:firstRowLastColumn="0" w:lastRowFirstColumn="0" w:lastRowLastColumn="0"/>
-            <w:tcW w:w="1064" w:type="dxa"/>
+            <w:tcW w:w="2943" w:type="dxa"/>
+            <w:vAlign w:val="center"/>
           </w:tcPr>
           <w:p>
             <w:pPr>
               <w:jc w:val="center"/>
+              <w:rPr>
+                <w:bCs/>
+                <w:sz w:val="28"/>
+                <w:szCs w:val="28"/>
+              </w:rPr>
             </w:pPr>
             <w:r>
-              <w:t>5</w:t>
+              <w:rPr>
+                <w:bCs/>
+                <w:sz w:val="28"/>
+                <w:szCs w:val="28"/>
+              </w:rPr>
+              <w:t>Double</w:t>
             </w:r>
           </w:p>
         </w:tc>
         <w:tc>
           <w:tcPr>
-            <w:tcW w:w="3192" w:type="dxa"/>
+            <w:tcW w:w="311" w:type="dxa"/>
+            <w:vAlign w:val="center"/>
           </w:tcPr>
           <w:p>
             <w:pPr>
-              <w:cnfStyle w:val="000000000000" w:firstRow="0" w:lastRow="0" w:firstColumn="0" w:lastColumn="0" w:oddVBand="0" w:evenVBand="0" w:oddHBand="0" w:evenHBand="0" w:firstRowFirstColumn="0" w:firstRowLastColumn="0" w:lastRowFirstColumn="0" w:lastRowLastColumn="0"/>
+              <w:jc w:val="center"/>
+              <w:rPr>
+                <w:bCs/>
+                <w:sz w:val="28"/>
+                <w:szCs w:val="28"/>
+              </w:rPr>
             </w:pPr>
             <w:r>
-              <w:t>Jolly Reddy</w:t>
+              <w:rPr>
+                <w:bCs/>
+                <w:sz w:val="28"/>
+                <w:szCs w:val="28"/>
+              </w:rPr>
+              <w:t>64</w:t>
             </w:r>
           </w:p>
         </w:tc>
         <w:tc>
           <w:tcPr>
-            <w:tcW w:w="1064" w:type="dxa"/>
+            <w:tcW w:w="1272" w:type="dxa"/>
+            <w:vAlign w:val="center"/>
           </w:tcPr>
           <w:p>
             <w:pPr>
               <w:jc w:val="center"/>
-              <w:cnfStyle w:val="000000000000" w:firstRow="0" w:lastRow="0" w:firstColumn="0" w:lastColumn="0" w:oddVBand="0" w:evenVBand="0" w:oddHBand="0" w:evenHBand="0" w:firstRowFirstColumn="0" w:firstRowLastColumn="0" w:lastRowFirstColumn="0" w:lastRowLastColumn="0"/>
+              <w:rPr>
+                <w:bCs/>
+                <w:sz w:val="28"/>
+                <w:szCs w:val="28"/>
+              </w:rPr>
             </w:pPr>
             <w:r>
-              <w:t>65</w:t>
+              <w:rPr>
+                <w:bCs/>
+                <w:sz w:val="28"/>
+                <w:szCs w:val="28"/>
+              </w:rPr>
+              <w:t>8</w:t>
             </w:r>
           </w:p>
         </w:tc>
         <w:tc>
           <w:tcPr>
-            <w:tcW w:w="1064" w:type="dxa"/>
+            <w:tcW w:w="5050" w:type="dxa"/>
+            <w:vAlign w:val="center"/>
           </w:tcPr>
           <w:p>
             <w:pPr>
               <w:jc w:val="center"/>
-              <w:cnfStyle w:val="000000000000" w:firstRow="0" w:lastRow="0" w:firstColumn="0" w:lastColumn="0" w:oddVBand="0" w:evenVBand="0" w:oddHBand="0" w:evenHBand="0" w:firstRowFirstColumn="0" w:firstRowLastColumn="0" w:lastRowFirstColumn="0" w:lastRowLastColumn="0"/>
+              <w:rPr>
+                <w:bCs/>
+                <w:sz w:val="28"/>
+                <w:szCs w:val="28"/>
+              </w:rPr>
             </w:pPr>
             <w:r>
-              <w:t>56</w:t>
+              <w:rPr>
+                <w:bCs/>
+                <w:sz w:val="28"/>
+                <w:szCs w:val="28"/>
+              </w:rPr>
+              <w:t>1.7E-308 to 1.7E+308</w:t>
+            </w:r>
+          </w:p>
+        </w:tc>
+      </w:tr>
+      <w:tr>
+        <w:tc>
+          <w:tcPr>
+            <w:tcW w:w="2943" w:type="dxa"/>
+            <w:vAlign w:val="center"/>
+          </w:tcPr>
+          <w:p>
+            <w:pPr>
+              <w:jc w:val="center"/>
+              <w:rPr>
+                <w:bCs/>
+                <w:sz w:val="28"/>
+                <w:szCs w:val="28"/>
+              </w:rPr>
+            </w:pPr>
+            <w:r>
+              <w:rPr>
+                <w:bCs/>
+                <w:sz w:val="28"/>
+                <w:szCs w:val="28"/>
+              </w:rPr>
+              <w:t>Long double</w:t>
             </w:r>
           </w:p>
         </w:tc>
         <w:tc>
           <w:tcPr>
-            <w:tcW w:w="1064" w:type="dxa"/>
+            <w:tcW w:w="311" w:type="dxa"/>
+            <w:vAlign w:val="center"/>
           </w:tcPr>
           <w:p>
             <w:pPr>
               <w:jc w:val="center"/>
-              <w:cnfStyle w:val="000000000000" w:firstRow="0" w:lastRow="0" w:firstColumn="0" w:lastColumn="0" w:oddVBand="0" w:evenVBand="0" w:oddHBand="0" w:evenHBand="0" w:firstRowFirstColumn="0" w:firstRowLastColumn="0" w:lastRowFirstColumn="0" w:lastRowLastColumn="0"/>
+              <w:rPr>
+                <w:bCs/>
+                <w:sz w:val="28"/>
+                <w:szCs w:val="28"/>
+              </w:rPr>
             </w:pPr>
             <w:r>
-              <w:t>89</w:t>
+              <w:rPr>
+                <w:bCs/>
+                <w:sz w:val="28"/>
+                <w:szCs w:val="28"/>
+              </w:rPr>
+              <w:t>80</w:t>
             </w:r>
           </w:p>
         </w:tc>
         <w:tc>
           <w:tcPr>
-            <w:tcW w:w="1064" w:type="dxa"/>
+            <w:tcW w:w="1272" w:type="dxa"/>
+            <w:vAlign w:val="center"/>
           </w:tcPr>
           <w:p>
             <w:pPr>
               <w:jc w:val="center"/>
-              <w:cnfStyle w:val="000000000000" w:firstRow="0" w:lastRow="0" w:firstColumn="0" w:lastColumn="0" w:oddVBand="0" w:evenVBand="0" w:oddHBand="0" w:evenHBand="0" w:firstRowFirstColumn="0" w:firstRowLastColumn="0" w:lastRowFirstColumn="0" w:lastRowLastColumn="0"/>
+              <w:rPr>
+                <w:bCs/>
+                <w:sz w:val="28"/>
+                <w:szCs w:val="28"/>
+              </w:rPr>
             </w:pPr>
             <w:r>
-              <w:t>46</w:t>
+              <w:rPr>
+                <w:bCs/>
+                <w:sz w:val="28"/>
+                <w:szCs w:val="28"/>
+              </w:rPr>
+              <w:t>10</w:t>
             </w:r>
           </w:p>
         </w:tc>
         <w:tc>
           <w:tcPr>
-            <w:tcW w:w="1064" w:type="dxa"/>
+            <w:tcW w:w="5050" w:type="dxa"/>
+            <w:vAlign w:val="center"/>
           </w:tcPr>
           <w:p>
             <w:pPr>
               <w:jc w:val="center"/>
-              <w:cnfStyle w:val="000000000000" w:firstRow="0" w:lastRow="0" w:firstColumn="0" w:lastColumn="0" w:oddVBand="0" w:evenVBand="0" w:oddHBand="0" w:evenHBand="0" w:firstRowFirstColumn="0" w:firstRowLastColumn="0" w:lastRowFirstColumn="0" w:lastRowLastColumn="0"/>
+              <w:rPr>
+                <w:bCs/>
+                <w:sz w:val="28"/>
+                <w:szCs w:val="28"/>
+              </w:rPr>
             </w:pPr>
             <w:r>
-              <w:fldChar w:fldCharType="begin"/>
+              <w:rPr>
+                <w:bCs/>
+                <w:sz w:val="28"/>
+                <w:szCs w:val="28"/>
+              </w:rPr>
+              <w:t>3.4E-4932 to 1.1E+4932</w:t>
             </w:r>
+          </w:p>
+        </w:tc>
+      </w:tr>
+      <w:tr>
+        <w:tc>
+          <w:tcPr>
+            <w:tcW w:w="2943" w:type="dxa"/>
+            <w:vAlign w:val="center"/>
+          </w:tcPr>
+          <w:p>
+            <w:pPr>
+              <w:jc w:val="center"/>
+              <w:rPr>
+                <w:bCs/>
+                <w:sz w:val="28"/>
+                <w:szCs w:val="28"/>
+              </w:rPr>
+            </w:pPr>
             <w:r>
-              <w:instrText xml:space="preserve"> =SUM(LEFT) \# "0" </w:instrText>
+              <w:rPr>
+                <w:bCs/>
+                <w:sz w:val="28"/>
+                <w:szCs w:val="28"/>
+              </w:rPr>
+              <w:t>Float</w:t>
             </w:r>
+          </w:p>
+        </w:tc>
+        <w:tc>
+          <w:tcPr>
+            <w:tcW w:w="311" w:type="dxa"/>
+            <w:vAlign w:val="center"/>
+          </w:tcPr>
+          <w:p>
+            <w:pPr>
+              <w:jc w:val="center"/>
+              <w:rPr>
+                <w:bCs/>
+                <w:sz w:val="28"/>
+                <w:szCs w:val="28"/>
+              </w:rPr>
+            </w:pPr>
             <w:r>
-              <w:fldChar w:fldCharType="separate"/>
+              <w:rPr>
+                <w:bCs/>
+                <w:sz w:val="28"/>
+                <w:szCs w:val="28"/>
+              </w:rPr>
+              <w:t>32</w:t>
+            </w:r>
+          </w:p>
+        </w:tc>
+        <w:tc>
+          <w:tcPr>
+            <w:tcW w:w="1272" w:type="dxa"/>
+            <w:vAlign w:val="center"/>
+          </w:tcPr>
+          <w:p>
+            <w:pPr>
+              <w:jc w:val="center"/>
+              <w:rPr>
+                <w:bCs/>
+                <w:sz w:val="28"/>
+                <w:szCs w:val="28"/>
+              </w:rPr>
+            </w:pPr>
+            <w:r>
+              <w:rPr>
+                <w:bCs/>
+                <w:sz w:val="28"/>
+                <w:szCs w:val="28"/>
+              </w:rPr>
+              <w:t>4</w:t>
+            </w:r>
+          </w:p>
+        </w:tc>
+        <w:tc>
+          <w:tcPr>
+            <w:tcW w:w="5050" w:type="dxa"/>
+            <w:vAlign w:val="center"/>
+          </w:tcPr>
+          <w:p>
+            <w:pPr>
+              <w:jc w:val="center"/>
+              <w:rPr>
+                <w:bCs/>
+                <w:sz w:val="28"/>
+                <w:szCs w:val="28"/>
+              </w:rPr>
+            </w:pPr>
+            <w:r>
+              <w:rPr>
+                <w:bCs/>
+                <w:sz w:val="28"/>
+                <w:szCs w:val="28"/>
+              </w:rPr>
+              <w:t xml:space="preserve">3.4E-38 to </w:t>
             </w:r>
             <w:r>
               <w:rPr>
-                <w:noProof/>
+                <w:bCs/>
+                <w:sz w:val="28"/>
+                <w:szCs w:val="28"/>
               </w:rPr>
-              <w:t>256</w:t>
+              <w:t>3.4E+38</w:t>
             </w:r>
+          </w:p>
+        </w:tc>
+      </w:tr>
+      <w:tr>
+        <w:tc>
+          <w:tcPr>
+            <w:tcW w:w="2943" w:type="dxa"/>
+            <w:vAlign w:val="center"/>
+          </w:tcPr>
+          <w:p>
+            <w:pPr>
+              <w:jc w:val="center"/>
+              <w:rPr>
+                <w:bCs/>
+                <w:sz w:val="28"/>
+                <w:szCs w:val="28"/>
+              </w:rPr>
+            </w:pPr>
             <w:r>
               <w:rPr>
-                <w:noProof/>
+                <w:bCs/>
+                <w:sz w:val="28"/>
+                <w:szCs w:val="28"/>
               </w:rPr>
-              <w:fldChar w:fldCharType="end"/>
+              <w:t>Char</w:t>
+            </w:r>
+          </w:p>
+        </w:tc>
+        <w:tc>
+          <w:tcPr>
+            <w:tcW w:w="311" w:type="dxa"/>
+            <w:vAlign w:val="center"/>
+          </w:tcPr>
+          <w:p>
+            <w:pPr>
+              <w:jc w:val="center"/>
+              <w:rPr>
+                <w:bCs/>
+                <w:sz w:val="28"/>
+                <w:szCs w:val="28"/>
+              </w:rPr>
+            </w:pPr>
+            <w:r>
+              <w:rPr>
+                <w:bCs/>
+                <w:sz w:val="28"/>
+                <w:szCs w:val="28"/>
+              </w:rPr>
+              <w:t>8</w:t>
+            </w:r>
+          </w:p>
+        </w:tc>
+        <w:tc>
+          <w:tcPr>
+            <w:tcW w:w="1272" w:type="dxa"/>
+            <w:vAlign w:val="center"/>
+          </w:tcPr>
+          <w:p>
+            <w:pPr>
+              <w:jc w:val="center"/>
+              <w:rPr>
+                <w:bCs/>
+                <w:sz w:val="28"/>
+                <w:szCs w:val="28"/>
+              </w:rPr>
+            </w:pPr>
+            <w:r>
+              <w:rPr>
+                <w:bCs/>
+                <w:sz w:val="28"/>
+                <w:szCs w:val="28"/>
+              </w:rPr>
+              <w:t>1</w:t>
+            </w:r>
+          </w:p>
+        </w:tc>
+        <w:tc>
+          <w:tcPr>
+            <w:tcW w:w="5050" w:type="dxa"/>
+            <w:vAlign w:val="center"/>
+          </w:tcPr>
+          <w:p>
+            <w:pPr>
+              <w:jc w:val="center"/>
+              <w:rPr>
+                <w:bCs/>
+                <w:sz w:val="28"/>
+                <w:szCs w:val="28"/>
+              </w:rPr>
+            </w:pPr>
+            <w:r>
+              <w:rPr>
+                <w:bCs/>
+                <w:sz w:val="28"/>
+                <w:szCs w:val="28"/>
+              </w:rPr>
+              <w:t>-128 to 127</w:t>
             </w:r>
           </w:p>
         </w:tc>
       </w:tr>
     </w:tbl>
+    <w:p/>
     <w:p>
-      <w:pPr>
-        <w:jc w:val="center"/>
-        <w:rPr>
-          <w:b/>
-          <w:sz w:val="36"/>
-          <w:szCs w:val="36"/>
-        </w:rPr>
-      </w:pPr>
-    </w:p>
-    <w:p>
-      <w:pPr>
-        <w:jc w:val="center"/>
-        <w:rPr>
-          <w:b/>
-          <w:sz w:val="32"/>
-          <w:szCs w:val="32"/>
-          <w:u w:val="single"/>
-        </w:rPr>
-      </w:pPr>
       <w:r>
         <w:rPr>
-          <w:b/>
-          <w:sz w:val="32"/>
-          <w:szCs w:val="32"/>
-          <w:u w:val="single"/>
-        </w:rPr>
-        <w:t>STUDENT MARKS MEMO CHART FORMAT</w:t>
-      </w:r>
-    </w:p>
-    <w:p>
-      <w:pPr>
-        <w:jc w:val="center"/>
-        <w:rPr>
-          <w:b/>
-          <w:sz w:val="36"/>
-          <w:szCs w:val="36"/>
-        </w:rPr>
-      </w:pPr>
-      <w:r>
-        <w:rPr>
-          <w:b/>
           <w:noProof/>
-          <w:sz w:val="32"/>
-          <w:szCs w:val="32"/>
-          <w:u w:val="single"/>
         </w:rPr>
         <w:drawing>
-          <wp:inline distT="0" distB="0" distL="0" distR="0" wp14:anchorId="5D6AD74F" wp14:editId="5E477E8D">
-            <wp:extent cx="5924550" cy="3381375"/>
+          <wp:inline distT="0" distB="0" distL="0" distR="0" wp14:anchorId="771302C1" wp14:editId="73CB29AB">
+            <wp:extent cx="6000750" cy="3200400"/>
             <wp:effectExtent l="0" t="0" r="0" b="0"/>
-            <wp:docPr id="1" name="Object 1"/>
-            <wp:cNvGraphicFramePr>
-              <a:graphicFrameLocks xmlns:a="http://schemas.openxmlformats.org/drawingml/2006/main" noChangeAspect="1"/>
-            </wp:cNvGraphicFramePr>
+            <wp:docPr id="1709184443" name="Chart 1"/>
+            <wp:cNvGraphicFramePr/>
             <a:graphic xmlns:a="http://schemas.openxmlformats.org/drawingml/2006/main">
               <a:graphicData uri="http://schemas.openxmlformats.org/drawingml/2006/chart">
                 <c:chart xmlns:c="http://schemas.openxmlformats.org/drawingml/2006/chart" xmlns:r="http://schemas.openxmlformats.org/officeDocument/2006/relationships" r:id="rId15"/>
@@ -1616,7 +1558,6 @@
         </w:drawing>
       </w:r>
     </w:p>
-    <w:p/>
     <w:p>
       <w:pPr>
         <w:jc w:val="center"/>
@@ -1631,8 +1572,8 @@
           <w:szCs w:val="36"/>
         </w:rPr>
         <w:lastRenderedPageBreak/>
-        <w:pict w14:anchorId="66D2CFCF">
-          <v:shape id="_x0000_i1027" type="#_x0000_t136" style="width:253.6pt;height:51pt">
+        <w:pict w14:anchorId="2F5DA724">
+          <v:shape id="_x0000_i1027" type="#_x0000_t136" style="width:253.5pt;height:51pt">
             <v:fill r:id="rId9" o:title=""/>
             <v:stroke r:id="rId9" o:title=""/>
             <v:shadow on="t" opacity="52429f"/>
@@ -1655,7 +1596,7 @@
           <w:sz w:val="36"/>
           <w:szCs w:val="36"/>
         </w:rPr>
-        <w:pict w14:anchorId="407B176F">
+        <w:pict w14:anchorId="36E1E1D3">
           <v:shapetype id="_x0000_t116" coordsize="21600,21600" o:spt="116" path="m3475,qx,10800,3475,21600l18125,21600qx21600,10800,18125,xe">
             <v:stroke joinstyle="miter"/>
             <v:path gradientshapeok="t" o:connecttype="rect" textboxrect="1018,3163,20582,18437"/>
@@ -1709,7 +1650,7 @@
           <w:sz w:val="36"/>
           <w:szCs w:val="36"/>
         </w:rPr>
-        <w:pict w14:anchorId="4D3ED1FE">
+        <w:pict w14:anchorId="12A13C03">
           <v:shapetype id="_x0000_t32" coordsize="21600,21600" o:spt="32" o:oned="t" path="m,l21600,21600e" filled="f">
             <v:path arrowok="t" fillok="f" o:connecttype="none"/>
             <o:lock v:ext="edit" shapetype="t"/>
@@ -1735,7 +1676,7 @@
           <w:sz w:val="36"/>
           <w:szCs w:val="36"/>
         </w:rPr>
-        <w:pict w14:anchorId="7E0AE0DA">
+        <w:pict w14:anchorId="4E880932">
           <v:shapetype id="_x0000_t34" coordsize="21600,21600" o:spt="34" o:oned="t" adj="10800" path="m,l@0,0@0,21600,21600,21600e" filled="f">
             <v:stroke joinstyle="miter"/>
             <v:formulas>
@@ -1758,7 +1699,7 @@
           <w:sz w:val="36"/>
           <w:szCs w:val="36"/>
         </w:rPr>
-        <w:pict w14:anchorId="0260F466">
+        <w:pict w14:anchorId="53D58F4A">
           <v:shapetype id="_x0000_t110" coordsize="21600,21600" o:spt="110" path="m10800,l,10800,10800,21600,21600,10800xe">
             <v:stroke joinstyle="miter"/>
             <v:path gradientshapeok="t" o:connecttype="rect" textboxrect="5400,5400,16200,16200"/>
@@ -1793,7 +1734,7 @@
           <w:sz w:val="36"/>
           <w:szCs w:val="36"/>
         </w:rPr>
-        <w:pict w14:anchorId="5C8CA16E">
+        <w:pict w14:anchorId="42E6F8B4">
           <v:shape id="_x0000_s2075" type="#_x0000_t32" style="position:absolute;left:0;text-align:left;margin-left:233.25pt;margin-top:169.65pt;width:.75pt;height:48.75pt;z-index:251666432" o:connectortype="straight" strokecolor="white [3212]" strokeweight="1pt">
             <v:stroke dashstyle="dash" endarrow="block"/>
             <v:shadow color="#868686"/>
@@ -1806,7 +1747,7 @@
           <w:sz w:val="36"/>
           <w:szCs w:val="36"/>
         </w:rPr>
-        <w:pict w14:anchorId="1A19D188">
+        <w:pict w14:anchorId="31DFDDAB">
           <v:shapetype id="_x0000_t111" coordsize="21600,21600" o:spt="111" path="m4321,l21600,,17204,21600,,21600xe">
             <v:stroke joinstyle="miter"/>
             <v:path gradientshapeok="t" o:connecttype="custom" o:connectlocs="12961,0;10800,0;2161,10800;8602,21600;10800,21600;19402,10800" textboxrect="4321,0,17204,21600"/>
@@ -1857,7 +1798,7 @@
           <w:sz w:val="36"/>
           <w:szCs w:val="36"/>
         </w:rPr>
-        <w:pict w14:anchorId="6B880D58">
+        <w:pict w14:anchorId="7447BF83">
           <v:shape id="_x0000_s2073" type="#_x0000_t32" style="position:absolute;left:0;text-align:left;margin-left:233.25pt;margin-top:85.65pt;width:.75pt;height:48.75pt;z-index:251664384" o:connectortype="straight" strokecolor="white [3212]" strokeweight="1pt">
             <v:stroke dashstyle="dash" endarrow="block"/>
             <v:shadow color="#868686"/>
@@ -1870,7 +1811,7 @@
           <w:sz w:val="36"/>
           <w:szCs w:val="36"/>
         </w:rPr>
-        <w:pict w14:anchorId="5D74D8FC">
+        <w:pict w14:anchorId="7F8AEEFC">
           <v:shapetype id="_x0000_t109" coordsize="21600,21600" o:spt="109" path="m,l,21600r21600,l21600,xe">
             <v:stroke joinstyle="miter"/>
             <v:path gradientshapeok="t" o:connecttype="rect"/>
@@ -1969,7 +1910,7 @@
           <w:sz w:val="36"/>
           <w:szCs w:val="36"/>
         </w:rPr>
-        <w:pict w14:anchorId="66B52AAA">
+        <w:pict w14:anchorId="0FFF370E">
           <v:shapetype id="_x0000_t202" coordsize="21600,21600" o:spt="202" path="m,l,21600r21600,l21600,xe">
             <v:stroke joinstyle="miter"/>
             <v:path gradientshapeok="t" o:connecttype="rect"/>
@@ -2007,7 +1948,7 @@
           <w:sz w:val="36"/>
           <w:szCs w:val="36"/>
         </w:rPr>
-        <w:pict w14:anchorId="4F32A3E8">
+        <w:pict w14:anchorId="4CEFD127">
           <v:shape id="_x0000_s2080" type="#_x0000_t202" style="position:absolute;margin-left:347.25pt;margin-top:18.05pt;width:39.75pt;height:23.25pt;z-index:251669504" fillcolor="#eeece1 [3214]" stroked="f">
             <v:textbox style="mso-next-textbox:#_x0000_s2080">
               <w:txbxContent>
@@ -2036,7 +1977,7 @@
                       <w:color w:val="FFFFFF" w:themeColor="background1"/>
                     </w:rPr>
                     <w:drawing>
-                      <wp:inline distT="0" distB="0" distL="0" distR="0" wp14:anchorId="7250DCCD" wp14:editId="1885110E">
+                      <wp:inline distT="0" distB="0" distL="0" distR="0" wp14:anchorId="58A57BE9" wp14:editId="1885110E">
                         <wp:extent cx="262255" cy="203835"/>
                         <wp:effectExtent l="0" t="0" r="0" b="0"/>
                         <wp:docPr id="1661918774" name="Picture 1661918774"/>
@@ -2113,7 +2054,7 @@
           <w:sz w:val="36"/>
           <w:szCs w:val="36"/>
         </w:rPr>
-        <w:pict w14:anchorId="64C6E78D">
+        <w:pict w14:anchorId="2737A06F">
           <v:shape id="_x0000_s2084" type="#_x0000_t111" style="position:absolute;margin-left:7.5pt;margin-top:128.3pt;width:181.5pt;height:33.75pt;z-index:251673600" filled="f" strokecolor="white [3212]">
             <v:textbox>
               <w:txbxContent>
@@ -2144,7 +2085,7 @@
           <w:sz w:val="36"/>
           <w:szCs w:val="36"/>
         </w:rPr>
-        <w:pict w14:anchorId="3DADF81F">
+        <w:pict w14:anchorId="1C127EF2">
           <v:shape id="_x0000_s2083" type="#_x0000_t111" style="position:absolute;margin-left:274.5pt;margin-top:125.3pt;width:194.25pt;height:35.25pt;z-index:251672576" filled="f" strokecolor="white [3212]">
             <v:textbox>
               <w:txbxContent>
@@ -2175,7 +2116,7 @@
           <w:sz w:val="36"/>
           <w:szCs w:val="36"/>
         </w:rPr>
-        <w:pict w14:anchorId="56148651">
+        <w:pict w14:anchorId="0C9CBB5F">
           <v:shape id="_x0000_s2081" type="#_x0000_t34" style="position:absolute;margin-left:89.25pt;margin-top:24.05pt;width:108.75pt;height:92.25pt;rotation:90;z-index:251670528" o:connectortype="elbow" adj="-229,-110634,-51989" strokecolor="white [3212]">
             <v:stroke endarrow="block"/>
           </v:shape>
@@ -2229,7 +2170,7 @@
           <w:sz w:val="36"/>
           <w:szCs w:val="36"/>
         </w:rPr>
-        <w:pict w14:anchorId="6C71AF15">
+        <w:pict w14:anchorId="73CCDA7D">
           <v:shape id="_x0000_s2089" type="#_x0000_t32" style="position:absolute;margin-left:231.75pt;margin-top:92.2pt;width:.75pt;height:31.5pt;z-index:251678720" o:connectortype="straight" strokecolor="white [3212]">
             <v:stroke endarrow="block"/>
           </v:shape>
@@ -2241,7 +2182,7 @@
           <w:sz w:val="36"/>
           <w:szCs w:val="36"/>
         </w:rPr>
-        <w:pict w14:anchorId="6056BAC7">
+        <w:pict w14:anchorId="14E6E958">
           <v:shape id="_x0000_s2088" type="#_x0000_t116" style="position:absolute;margin-left:162pt;margin-top:120.7pt;width:2in;height:31.5pt;z-index:251677696" filled="f" strokecolor="white [3212]">
             <v:textbox>
               <w:txbxContent>
@@ -2272,7 +2213,7 @@
           <w:sz w:val="36"/>
           <w:szCs w:val="36"/>
         </w:rPr>
-        <w:pict w14:anchorId="7A4851C3">
+        <w:pict w14:anchorId="7992993A">
           <v:shapetype id="_x0000_t120" coordsize="21600,21600" o:spt="120" path="m10800,qx,10800,10800,21600,21600,10800,10800,xe">
             <v:path gradientshapeok="t" o:connecttype="custom" o:connectlocs="10800,0;3163,3163;0,10800;3163,18437;10800,21600;18437,18437;21600,10800;18437,3163" textboxrect="3163,3163,18437,18437"/>
           </v:shapetype>
@@ -2285,7 +2226,7 @@
           <w:sz w:val="36"/>
           <w:szCs w:val="36"/>
         </w:rPr>
-        <w:pict w14:anchorId="43758E24">
+        <w:pict w14:anchorId="080D321F">
           <v:shape id="_x0000_s2086" type="#_x0000_t34" style="position:absolute;margin-left:97.5pt;margin-top:21.7pt;width:111pt;height:51.75pt;z-index:251675648" o:connectortype="elbow" adj="-146,-258574,-32984" strokecolor="white [3212]">
             <v:stroke endarrow="block"/>
           </v:shape>
@@ -2297,7 +2238,7 @@
           <w:sz w:val="36"/>
           <w:szCs w:val="36"/>
         </w:rPr>
-        <w:pict w14:anchorId="0FDACEED">
+        <w:pict w14:anchorId="7D488009">
           <v:shape id="_x0000_s2085" type="#_x0000_t34" style="position:absolute;margin-left:258.75pt;margin-top:20.2pt;width:120.75pt;height:52.5pt;rotation:180;flip:y;z-index:251674624" o:connectortype="elbow" adj="-206,254263,-80765" strokecolor="white [3212]">
             <v:stroke endarrow="block"/>
           </v:shape>
@@ -2350,7 +2291,7 @@
           <w:szCs w:val="36"/>
         </w:rPr>
         <w:lastRenderedPageBreak/>
-        <w:pict w14:anchorId="58411763">
+        <w:pict w14:anchorId="6164E2FC">
           <v:shape id="_x0000_i1028" type="#_x0000_t136" style="width:163.5pt;height:51pt">
             <v:fill r:id="rId9" o:title=""/>
             <v:stroke r:id="rId9" o:title=""/>
@@ -2414,7 +2355,7 @@
           <w:szCs w:val="32"/>
         </w:rPr>
         <w:drawing>
-          <wp:inline distT="0" distB="0" distL="0" distR="0" wp14:anchorId="542B2122" wp14:editId="3E78280C">
+          <wp:inline distT="0" distB="0" distL="0" distR="0" wp14:anchorId="7664D85A" wp14:editId="73A3F806">
             <wp:extent cx="5943600" cy="3343275"/>
             <wp:effectExtent l="304800" t="304800" r="304800" b="314325"/>
             <wp:docPr id="2092621665" name="Picture 2" descr="Businessperson on a computer"/>
@@ -2530,7 +2471,7 @@
           <w:szCs w:val="32"/>
         </w:rPr>
         <w:drawing>
-          <wp:inline distT="0" distB="0" distL="0" distR="0" wp14:anchorId="15A2EBF9" wp14:editId="5A46A0B9">
+          <wp:inline distT="0" distB="0" distL="0" distR="0" wp14:anchorId="15CCE9BC" wp14:editId="5A46A0B9">
             <wp:extent cx="1244658" cy="1104900"/>
             <wp:effectExtent l="0" t="0" r="0" b="0"/>
             <wp:docPr id="877912173" name="Picture 3"/>
@@ -3233,6 +3174,25 @@
       </w:tcPr>
     </w:tblStylePr>
   </w:style>
+  <w:style w:type="table" w:styleId="TableGrid">
+    <w:name w:val="Table Grid"/>
+    <w:basedOn w:val="TableNormal"/>
+    <w:uiPriority w:val="59"/>
+    <w:rsid w:val="0076529B"/>
+    <w:pPr>
+      <w:spacing w:after="0" w:line="240" w:lineRule="auto"/>
+    </w:pPr>
+    <w:tblPr>
+      <w:tblBorders>
+        <w:top w:val="single" w:sz="4" w:space="0" w:color="auto"/>
+        <w:left w:val="single" w:sz="4" w:space="0" w:color="auto"/>
+        <w:bottom w:val="single" w:sz="4" w:space="0" w:color="auto"/>
+        <w:right w:val="single" w:sz="4" w:space="0" w:color="auto"/>
+        <w:insideH w:val="single" w:sz="4" w:space="0" w:color="auto"/>
+        <w:insideV w:val="single" w:sz="4" w:space="0" w:color="auto"/>
+      </w:tblBorders>
+    </w:tblPr>
+  </w:style>
 </w:styles>
 </file>
 
@@ -3250,10 +3210,76 @@
     </mc:Fallback>
   </mc:AlternateContent>
   <c:chart>
-    <c:autoTitleDeleted val="1"/>
+    <c:title>
+      <c:tx>
+        <c:rich>
+          <a:bodyPr rot="0" spcFirstLastPara="1" vertOverflow="ellipsis" vert="horz" wrap="square" anchor="ctr" anchorCtr="1"/>
+          <a:lstStyle/>
+          <a:p>
+            <a:pPr>
+              <a:defRPr sz="1600" b="1" i="0" u="none" strike="noStrike" kern="1200" spc="100" baseline="0">
+                <a:solidFill>
+                  <a:schemeClr val="lt1">
+                    <a:lumMod val="95000"/>
+                  </a:schemeClr>
+                </a:solidFill>
+                <a:effectLst>
+                  <a:outerShdw blurRad="50800" dist="38100" dir="5400000" algn="t" rotWithShape="0">
+                    <a:prstClr val="black">
+                      <a:alpha val="40000"/>
+                    </a:prstClr>
+                  </a:outerShdw>
+                </a:effectLst>
+                <a:latin typeface="+mn-lt"/>
+                <a:ea typeface="+mn-ea"/>
+                <a:cs typeface="+mn-cs"/>
+              </a:defRPr>
+            </a:pPr>
+            <a:r>
+              <a:rPr lang="en-IN"/>
+              <a:t>Data Types and There Sizes</a:t>
+            </a:r>
+          </a:p>
+        </c:rich>
+      </c:tx>
+      <c:overlay val="0"/>
+      <c:spPr>
+        <a:noFill/>
+        <a:ln>
+          <a:noFill/>
+        </a:ln>
+        <a:effectLst/>
+      </c:spPr>
+      <c:txPr>
+        <a:bodyPr rot="0" spcFirstLastPara="1" vertOverflow="ellipsis" vert="horz" wrap="square" anchor="ctr" anchorCtr="1"/>
+        <a:lstStyle/>
+        <a:p>
+          <a:pPr>
+            <a:defRPr sz="1600" b="1" i="0" u="none" strike="noStrike" kern="1200" spc="100" baseline="0">
+              <a:solidFill>
+                <a:schemeClr val="lt1">
+                  <a:lumMod val="95000"/>
+                </a:schemeClr>
+              </a:solidFill>
+              <a:effectLst>
+                <a:outerShdw blurRad="50800" dist="38100" dir="5400000" algn="t" rotWithShape="0">
+                  <a:prstClr val="black">
+                    <a:alpha val="40000"/>
+                  </a:prstClr>
+                </a:outerShdw>
+              </a:effectLst>
+              <a:latin typeface="+mn-lt"/>
+              <a:ea typeface="+mn-ea"/>
+              <a:cs typeface="+mn-cs"/>
+            </a:defRPr>
+          </a:pPr>
+          <a:endParaRPr lang="en-US"/>
+        </a:p>
+      </c:txPr>
+    </c:title>
+    <c:autoTitleDeleted val="0"/>
     <c:view3D>
       <c:rotX val="15"/>
-      <c:hPercent val="73"/>
       <c:rotY val="20"/>
       <c:depthPercent val="100"/>
       <c:rAngAx val="1"/>
@@ -3261,57 +3287,38 @@
     <c:floor>
       <c:thickness val="0"/>
       <c:spPr>
-        <a:solidFill>
-          <a:srgbClr val="C0C0C0"/>
-        </a:solidFill>
-        <a:ln w="3175">
-          <a:solidFill>
-            <a:srgbClr val="000000"/>
-          </a:solidFill>
-          <a:prstDash val="solid"/>
+        <a:noFill/>
+        <a:ln>
+          <a:noFill/>
         </a:ln>
+        <a:effectLst/>
+        <a:sp3d/>
       </c:spPr>
     </c:floor>
     <c:sideWall>
       <c:thickness val="0"/>
       <c:spPr>
-        <a:solidFill>
-          <a:srgbClr val="C0C0C0"/>
-        </a:solidFill>
-        <a:ln w="12700">
-          <a:solidFill>
-            <a:srgbClr val="808080"/>
-          </a:solidFill>
-          <a:prstDash val="solid"/>
+        <a:noFill/>
+        <a:ln>
+          <a:noFill/>
         </a:ln>
+        <a:effectLst/>
+        <a:sp3d/>
       </c:spPr>
     </c:sideWall>
     <c:backWall>
       <c:thickness val="0"/>
       <c:spPr>
-        <a:solidFill>
-          <a:srgbClr val="C0C0C0"/>
-        </a:solidFill>
-        <a:ln w="12700">
-          <a:solidFill>
-            <a:srgbClr val="808080"/>
-          </a:solidFill>
-          <a:prstDash val="solid"/>
+        <a:noFill/>
+        <a:ln>
+          <a:noFill/>
         </a:ln>
+        <a:effectLst/>
+        <a:sp3d/>
       </c:spPr>
     </c:backWall>
     <c:plotArea>
-      <c:layout>
-        <c:manualLayout>
-          <c:layoutTarget val="inner"/>
-          <c:xMode val="edge"/>
-          <c:yMode val="edge"/>
-          <c:x val="8.0065359477124204E-2"/>
-          <c:y val="7.2463768115942059E-2"/>
-          <c:w val="0.66339869281045782"/>
-          <c:h val="0.70724637681159441"/>
-        </c:manualLayout>
-      </c:layout>
+      <c:layout/>
       <c:bar3DChart>
         <c:barDir val="col"/>
         <c:grouping val="clustered"/>
@@ -3321,77 +3328,118 @@
           <c:order val="0"/>
           <c:tx>
             <c:strRef>
-              <c:f>Sheet1!$A$2</c:f>
+              <c:f>Sheet1!$B$1</c:f>
               <c:strCache>
                 <c:ptCount val="1"/>
                 <c:pt idx="0">
-                  <c:v>Pushpa</c:v>
+                  <c:v>Size [Bits]</c:v>
                 </c:pt>
               </c:strCache>
             </c:strRef>
           </c:tx>
           <c:spPr>
-            <a:solidFill>
-              <a:srgbClr val="9999FF"/>
-            </a:solidFill>
-            <a:ln w="12699">
-              <a:solidFill>
-                <a:srgbClr val="000000"/>
-              </a:solidFill>
-              <a:prstDash val="solid"/>
+            <a:gradFill rotWithShape="1">
+              <a:gsLst>
+                <a:gs pos="0">
+                  <a:schemeClr val="accent1">
+                    <a:shade val="51000"/>
+                    <a:satMod val="130000"/>
+                  </a:schemeClr>
+                </a:gs>
+                <a:gs pos="80000">
+                  <a:schemeClr val="accent1">
+                    <a:shade val="93000"/>
+                    <a:satMod val="130000"/>
+                  </a:schemeClr>
+                </a:gs>
+                <a:gs pos="100000">
+                  <a:schemeClr val="accent1">
+                    <a:shade val="94000"/>
+                    <a:satMod val="135000"/>
+                  </a:schemeClr>
+                </a:gs>
+              </a:gsLst>
+              <a:lin ang="16200000" scaled="0"/>
+            </a:gradFill>
+            <a:ln>
+              <a:noFill/>
             </a:ln>
+            <a:effectLst>
+              <a:outerShdw blurRad="40000" dist="23000" dir="5400000" rotWithShape="0">
+                <a:srgbClr val="000000">
+                  <a:alpha val="35000"/>
+                </a:srgbClr>
+              </a:outerShdw>
+            </a:effectLst>
+            <a:scene3d>
+              <a:camera prst="orthographicFront">
+                <a:rot lat="0" lon="0" rev="0"/>
+              </a:camera>
+              <a:lightRig rig="threePt" dir="t">
+                <a:rot lat="0" lon="0" rev="1200000"/>
+              </a:lightRig>
+            </a:scene3d>
+            <a:sp3d>
+              <a:bevelT w="63500" h="25400"/>
+            </a:sp3d>
           </c:spPr>
           <c:invertIfNegative val="0"/>
           <c:cat>
             <c:strRef>
-              <c:f>Sheet1!$B$1:$F$1</c:f>
+              <c:f>Sheet1!$A$2:$A$8</c:f>
               <c:strCache>
-                <c:ptCount val="5"/>
+                <c:ptCount val="6"/>
                 <c:pt idx="0">
-                  <c:v>C Language</c:v>
+                  <c:v>Int</c:v>
                 </c:pt>
                 <c:pt idx="1">
-                  <c:v>CF</c:v>
+                  <c:v>Long Int</c:v>
                 </c:pt>
                 <c:pt idx="2">
-                  <c:v>Maths</c:v>
+                  <c:v>Double</c:v>
                 </c:pt>
                 <c:pt idx="3">
-                  <c:v>English</c:v>
+                  <c:v>Long Double</c:v>
                 </c:pt>
                 <c:pt idx="4">
-                  <c:v>Total</c:v>
+                  <c:v>Float</c:v>
+                </c:pt>
+                <c:pt idx="5">
+                  <c:v>Char</c:v>
                 </c:pt>
               </c:strCache>
             </c:strRef>
           </c:cat>
           <c:val>
             <c:numRef>
-              <c:f>Sheet1!$B$2:$F$2</c:f>
+              <c:f>Sheet1!$B$2:$B$8</c:f>
               <c:numCache>
                 <c:formatCode>General</c:formatCode>
-                <c:ptCount val="5"/>
+                <c:ptCount val="7"/>
                 <c:pt idx="0">
-                  <c:v>78</c:v>
+                  <c:v>16</c:v>
                 </c:pt>
                 <c:pt idx="1">
-                  <c:v>76</c:v>
+                  <c:v>32</c:v>
                 </c:pt>
                 <c:pt idx="2">
-                  <c:v>91</c:v>
+                  <c:v>64</c:v>
                 </c:pt>
                 <c:pt idx="3">
-                  <c:v>89</c:v>
+                  <c:v>80</c:v>
                 </c:pt>
                 <c:pt idx="4">
-                  <c:v>334</c:v>
+                  <c:v>32</c:v>
+                </c:pt>
+                <c:pt idx="5">
+                  <c:v>8</c:v>
                 </c:pt>
               </c:numCache>
             </c:numRef>
           </c:val>
           <c:extLst>
             <c:ext xmlns:c16="http://schemas.microsoft.com/office/drawing/2014/chart" uri="{C3380CC4-5D6E-409C-BE32-E72D297353CC}">
-              <c16:uniqueId val="{00000000-7372-441A-B500-8D7CFC4C1A62}"/>
+              <c16:uniqueId val="{00000000-1B46-4C77-9FBD-9B2FAF44E7F0}"/>
             </c:ext>
           </c:extLst>
         </c:ser>
@@ -3400,314 +3448,118 @@
           <c:order val="1"/>
           <c:tx>
             <c:strRef>
-              <c:f>Sheet1!$A$3</c:f>
+              <c:f>Sheet1!$C$1</c:f>
               <c:strCache>
                 <c:ptCount val="1"/>
                 <c:pt idx="0">
-                  <c:v>Srivalli</c:v>
+                  <c:v>Size [Bytes]</c:v>
                 </c:pt>
               </c:strCache>
             </c:strRef>
           </c:tx>
           <c:spPr>
-            <a:solidFill>
-              <a:srgbClr val="993366"/>
-            </a:solidFill>
-            <a:ln w="12699">
-              <a:solidFill>
-                <a:srgbClr val="000000"/>
-              </a:solidFill>
-              <a:prstDash val="solid"/>
+            <a:gradFill rotWithShape="1">
+              <a:gsLst>
+                <a:gs pos="0">
+                  <a:schemeClr val="accent2">
+                    <a:shade val="51000"/>
+                    <a:satMod val="130000"/>
+                  </a:schemeClr>
+                </a:gs>
+                <a:gs pos="80000">
+                  <a:schemeClr val="accent2">
+                    <a:shade val="93000"/>
+                    <a:satMod val="130000"/>
+                  </a:schemeClr>
+                </a:gs>
+                <a:gs pos="100000">
+                  <a:schemeClr val="accent2">
+                    <a:shade val="94000"/>
+                    <a:satMod val="135000"/>
+                  </a:schemeClr>
+                </a:gs>
+              </a:gsLst>
+              <a:lin ang="16200000" scaled="0"/>
+            </a:gradFill>
+            <a:ln>
+              <a:noFill/>
             </a:ln>
+            <a:effectLst>
+              <a:outerShdw blurRad="40000" dist="23000" dir="5400000" rotWithShape="0">
+                <a:srgbClr val="000000">
+                  <a:alpha val="35000"/>
+                </a:srgbClr>
+              </a:outerShdw>
+            </a:effectLst>
+            <a:scene3d>
+              <a:camera prst="orthographicFront">
+                <a:rot lat="0" lon="0" rev="0"/>
+              </a:camera>
+              <a:lightRig rig="threePt" dir="t">
+                <a:rot lat="0" lon="0" rev="1200000"/>
+              </a:lightRig>
+            </a:scene3d>
+            <a:sp3d>
+              <a:bevelT w="63500" h="25400"/>
+            </a:sp3d>
           </c:spPr>
           <c:invertIfNegative val="0"/>
           <c:cat>
             <c:strRef>
-              <c:f>Sheet1!$B$1:$F$1</c:f>
+              <c:f>Sheet1!$A$2:$A$8</c:f>
               <c:strCache>
-                <c:ptCount val="5"/>
+                <c:ptCount val="6"/>
                 <c:pt idx="0">
-                  <c:v>C Language</c:v>
+                  <c:v>Int</c:v>
                 </c:pt>
                 <c:pt idx="1">
-                  <c:v>CF</c:v>
+                  <c:v>Long Int</c:v>
                 </c:pt>
                 <c:pt idx="2">
-                  <c:v>Maths</c:v>
+                  <c:v>Double</c:v>
                 </c:pt>
                 <c:pt idx="3">
-                  <c:v>English</c:v>
+                  <c:v>Long Double</c:v>
                 </c:pt>
                 <c:pt idx="4">
-                  <c:v>Total</c:v>
+                  <c:v>Float</c:v>
+                </c:pt>
+                <c:pt idx="5">
+                  <c:v>Char</c:v>
                 </c:pt>
               </c:strCache>
             </c:strRef>
           </c:cat>
           <c:val>
             <c:numRef>
-              <c:f>Sheet1!$B$3:$F$3</c:f>
+              <c:f>Sheet1!$C$2:$C$8</c:f>
               <c:numCache>
                 <c:formatCode>General</c:formatCode>
-                <c:ptCount val="5"/>
+                <c:ptCount val="7"/>
                 <c:pt idx="0">
-                  <c:v>65</c:v>
+                  <c:v>2</c:v>
                 </c:pt>
                 <c:pt idx="1">
-                  <c:v>56</c:v>
+                  <c:v>4</c:v>
                 </c:pt>
                 <c:pt idx="2">
-                  <c:v>95</c:v>
+                  <c:v>8</c:v>
                 </c:pt>
                 <c:pt idx="3">
-                  <c:v>59</c:v>
+                  <c:v>10</c:v>
                 </c:pt>
                 <c:pt idx="4">
-                  <c:v>275</c:v>
+                  <c:v>4</c:v>
+                </c:pt>
+                <c:pt idx="5">
+                  <c:v>1</c:v>
                 </c:pt>
               </c:numCache>
             </c:numRef>
           </c:val>
           <c:extLst>
             <c:ext xmlns:c16="http://schemas.microsoft.com/office/drawing/2014/chart" uri="{C3380CC4-5D6E-409C-BE32-E72D297353CC}">
-              <c16:uniqueId val="{00000001-7372-441A-B500-8D7CFC4C1A62}"/>
-            </c:ext>
-          </c:extLst>
-        </c:ser>
-        <c:ser>
-          <c:idx val="2"/>
-          <c:order val="2"/>
-          <c:tx>
-            <c:strRef>
-              <c:f>Sheet1!$A$4</c:f>
-              <c:strCache>
-                <c:ptCount val="1"/>
-                <c:pt idx="0">
-                  <c:v>Bhavar singh</c:v>
-                </c:pt>
-              </c:strCache>
-            </c:strRef>
-          </c:tx>
-          <c:spPr>
-            <a:solidFill>
-              <a:srgbClr val="FFFFCC"/>
-            </a:solidFill>
-            <a:ln w="12699">
-              <a:solidFill>
-                <a:srgbClr val="000000"/>
-              </a:solidFill>
-              <a:prstDash val="solid"/>
-            </a:ln>
-          </c:spPr>
-          <c:invertIfNegative val="0"/>
-          <c:cat>
-            <c:strRef>
-              <c:f>Sheet1!$B$1:$F$1</c:f>
-              <c:strCache>
-                <c:ptCount val="5"/>
-                <c:pt idx="0">
-                  <c:v>C Language</c:v>
-                </c:pt>
-                <c:pt idx="1">
-                  <c:v>CF</c:v>
-                </c:pt>
-                <c:pt idx="2">
-                  <c:v>Maths</c:v>
-                </c:pt>
-                <c:pt idx="3">
-                  <c:v>English</c:v>
-                </c:pt>
-                <c:pt idx="4">
-                  <c:v>Total</c:v>
-                </c:pt>
-              </c:strCache>
-            </c:strRef>
-          </c:cat>
-          <c:val>
-            <c:numRef>
-              <c:f>Sheet1!$B$4:$F$4</c:f>
-              <c:numCache>
-                <c:formatCode>General</c:formatCode>
-                <c:ptCount val="5"/>
-                <c:pt idx="0">
-                  <c:v>56</c:v>
-                </c:pt>
-                <c:pt idx="1">
-                  <c:v>85</c:v>
-                </c:pt>
-                <c:pt idx="2">
-                  <c:v>52</c:v>
-                </c:pt>
-                <c:pt idx="3">
-                  <c:v>49</c:v>
-                </c:pt>
-                <c:pt idx="4">
-                  <c:v>242</c:v>
-                </c:pt>
-              </c:numCache>
-            </c:numRef>
-          </c:val>
-          <c:extLst>
-            <c:ext xmlns:c16="http://schemas.microsoft.com/office/drawing/2014/chart" uri="{C3380CC4-5D6E-409C-BE32-E72D297353CC}">
-              <c16:uniqueId val="{00000002-7372-441A-B500-8D7CFC4C1A62}"/>
-            </c:ext>
-          </c:extLst>
-        </c:ser>
-        <c:ser>
-          <c:idx val="3"/>
-          <c:order val="3"/>
-          <c:tx>
-            <c:strRef>
-              <c:f>Sheet1!$A$5</c:f>
-              <c:strCache>
-                <c:ptCount val="1"/>
-                <c:pt idx="0">
-                  <c:v>Konda Reddy</c:v>
-                </c:pt>
-              </c:strCache>
-            </c:strRef>
-          </c:tx>
-          <c:spPr>
-            <a:solidFill>
-              <a:srgbClr val="CCFFFF"/>
-            </a:solidFill>
-            <a:ln w="12699">
-              <a:solidFill>
-                <a:srgbClr val="000000"/>
-              </a:solidFill>
-              <a:prstDash val="solid"/>
-            </a:ln>
-          </c:spPr>
-          <c:invertIfNegative val="0"/>
-          <c:cat>
-            <c:strRef>
-              <c:f>Sheet1!$B$1:$F$1</c:f>
-              <c:strCache>
-                <c:ptCount val="5"/>
-                <c:pt idx="0">
-                  <c:v>C Language</c:v>
-                </c:pt>
-                <c:pt idx="1">
-                  <c:v>CF</c:v>
-                </c:pt>
-                <c:pt idx="2">
-                  <c:v>Maths</c:v>
-                </c:pt>
-                <c:pt idx="3">
-                  <c:v>English</c:v>
-                </c:pt>
-                <c:pt idx="4">
-                  <c:v>Total</c:v>
-                </c:pt>
-              </c:strCache>
-            </c:strRef>
-          </c:cat>
-          <c:val>
-            <c:numRef>
-              <c:f>Sheet1!$B$5:$F$5</c:f>
-              <c:numCache>
-                <c:formatCode>General</c:formatCode>
-                <c:ptCount val="5"/>
-                <c:pt idx="0">
-                  <c:v>79</c:v>
-                </c:pt>
-                <c:pt idx="1">
-                  <c:v>86</c:v>
-                </c:pt>
-                <c:pt idx="2">
-                  <c:v>88</c:v>
-                </c:pt>
-                <c:pt idx="3">
-                  <c:v>91</c:v>
-                </c:pt>
-                <c:pt idx="4">
-                  <c:v>344</c:v>
-                </c:pt>
-              </c:numCache>
-            </c:numRef>
-          </c:val>
-          <c:extLst>
-            <c:ext xmlns:c16="http://schemas.microsoft.com/office/drawing/2014/chart" uri="{C3380CC4-5D6E-409C-BE32-E72D297353CC}">
-              <c16:uniqueId val="{00000003-7372-441A-B500-8D7CFC4C1A62}"/>
-            </c:ext>
-          </c:extLst>
-        </c:ser>
-        <c:ser>
-          <c:idx val="4"/>
-          <c:order val="4"/>
-          <c:tx>
-            <c:strRef>
-              <c:f>Sheet1!$A$6</c:f>
-              <c:strCache>
-                <c:ptCount val="1"/>
-                <c:pt idx="0">
-                  <c:v>Jolly Reddy</c:v>
-                </c:pt>
-              </c:strCache>
-            </c:strRef>
-          </c:tx>
-          <c:spPr>
-            <a:solidFill>
-              <a:srgbClr val="660066"/>
-            </a:solidFill>
-            <a:ln w="12699">
-              <a:solidFill>
-                <a:srgbClr val="000000"/>
-              </a:solidFill>
-              <a:prstDash val="solid"/>
-            </a:ln>
-          </c:spPr>
-          <c:invertIfNegative val="0"/>
-          <c:cat>
-            <c:strRef>
-              <c:f>Sheet1!$B$1:$F$1</c:f>
-              <c:strCache>
-                <c:ptCount val="5"/>
-                <c:pt idx="0">
-                  <c:v>C Language</c:v>
-                </c:pt>
-                <c:pt idx="1">
-                  <c:v>CF</c:v>
-                </c:pt>
-                <c:pt idx="2">
-                  <c:v>Maths</c:v>
-                </c:pt>
-                <c:pt idx="3">
-                  <c:v>English</c:v>
-                </c:pt>
-                <c:pt idx="4">
-                  <c:v>Total</c:v>
-                </c:pt>
-              </c:strCache>
-            </c:strRef>
-          </c:cat>
-          <c:val>
-            <c:numRef>
-              <c:f>Sheet1!$B$6:$F$6</c:f>
-              <c:numCache>
-                <c:formatCode>General</c:formatCode>
-                <c:ptCount val="5"/>
-                <c:pt idx="0">
-                  <c:v>65</c:v>
-                </c:pt>
-                <c:pt idx="1">
-                  <c:v>56</c:v>
-                </c:pt>
-                <c:pt idx="2">
-                  <c:v>89</c:v>
-                </c:pt>
-                <c:pt idx="3">
-                  <c:v>46</c:v>
-                </c:pt>
-                <c:pt idx="4">
-                  <c:v>256</c:v>
-                </c:pt>
-              </c:numCache>
-            </c:numRef>
-          </c:val>
-          <c:extLst>
-            <c:ext xmlns:c16="http://schemas.microsoft.com/office/drawing/2014/chart" uri="{C3380CC4-5D6E-409C-BE32-E72D297353CC}">
-              <c16:uniqueId val="{00000004-7372-441A-B500-8D7CFC4C1A62}"/>
+              <c16:uniqueId val="{00000001-1B46-4C77-9FBD-9B2FAF44E7F0}"/>
             </c:ext>
           </c:extLst>
         </c:ser>
@@ -3720,69 +3572,57 @@
           <c:showBubbleSize val="0"/>
         </c:dLbls>
         <c:gapWidth val="150"/>
-        <c:gapDepth val="0"/>
         <c:shape val="box"/>
-        <c:axId val="125556608"/>
-        <c:axId val="125665280"/>
+        <c:axId val="324336031"/>
+        <c:axId val="202653407"/>
         <c:axId val="0"/>
       </c:bar3DChart>
       <c:catAx>
-        <c:axId val="125556608"/>
+        <c:axId val="324336031"/>
         <c:scaling>
           <c:orientation val="minMax"/>
         </c:scaling>
         <c:delete val="0"/>
         <c:axPos val="b"/>
-        <c:majorGridlines>
-          <c:spPr>
-            <a:ln w="3175">
-              <a:solidFill>
-                <a:srgbClr val="000000"/>
-              </a:solidFill>
-              <a:prstDash val="solid"/>
-            </a:ln>
-          </c:spPr>
-        </c:majorGridlines>
         <c:numFmt formatCode="General" sourceLinked="1"/>
-        <c:majorTickMark val="out"/>
+        <c:majorTickMark val="none"/>
         <c:minorTickMark val="none"/>
-        <c:tickLblPos val="low"/>
+        <c:tickLblPos val="nextTo"/>
         <c:spPr>
-          <a:ln w="3175">
-            <a:solidFill>
-              <a:srgbClr val="000000"/>
-            </a:solidFill>
-            <a:prstDash val="solid"/>
+          <a:noFill/>
+          <a:ln>
+            <a:noFill/>
           </a:ln>
+          <a:effectLst/>
         </c:spPr>
         <c:txPr>
-          <a:bodyPr rot="0" vert="horz"/>
+          <a:bodyPr rot="-60000000" spcFirstLastPara="1" vertOverflow="ellipsis" vert="horz" wrap="square" anchor="ctr" anchorCtr="1"/>
           <a:lstStyle/>
           <a:p>
             <a:pPr>
-              <a:defRPr sz="1525" b="1" i="0" u="none" strike="noStrike" baseline="0">
+              <a:defRPr sz="900" b="0" i="0" u="none" strike="noStrike" kern="1200" baseline="0">
                 <a:solidFill>
-                  <a:srgbClr val="000000"/>
+                  <a:schemeClr val="lt1">
+                    <a:lumMod val="85000"/>
+                  </a:schemeClr>
                 </a:solidFill>
-                <a:latin typeface="Calibri"/>
-                <a:ea typeface="Calibri"/>
-                <a:cs typeface="Calibri"/>
+                <a:latin typeface="+mn-lt"/>
+                <a:ea typeface="+mn-ea"/>
+                <a:cs typeface="+mn-cs"/>
               </a:defRPr>
             </a:pPr>
             <a:endParaRPr lang="en-US"/>
           </a:p>
         </c:txPr>
-        <c:crossAx val="125665280"/>
+        <c:crossAx val="202653407"/>
         <c:crosses val="autoZero"/>
         <c:auto val="1"/>
         <c:lblAlgn val="ctr"/>
         <c:lblOffset val="100"/>
-        <c:tickLblSkip val="2"/>
-        <c:tickMarkSkip val="1"/>
         <c:noMultiLvlLbl val="0"/>
       </c:catAx>
       <c:valAx>
-        <c:axId val="125665280"/>
+        <c:axId val="202653407"/>
         <c:scaling>
           <c:orientation val="minMax"/>
         </c:scaling>
@@ -3790,88 +3630,84 @@
         <c:axPos val="l"/>
         <c:majorGridlines>
           <c:spPr>
-            <a:ln w="3175">
+            <a:ln w="9525" cap="flat" cmpd="sng" algn="ctr">
               <a:solidFill>
-                <a:srgbClr val="000000"/>
+                <a:schemeClr val="dk1">
+                  <a:lumMod val="50000"/>
+                  <a:lumOff val="50000"/>
+                </a:schemeClr>
               </a:solidFill>
-              <a:prstDash val="solid"/>
+              <a:round/>
             </a:ln>
+            <a:effectLst/>
           </c:spPr>
         </c:majorGridlines>
         <c:numFmt formatCode="General" sourceLinked="1"/>
-        <c:majorTickMark val="out"/>
+        <c:majorTickMark val="none"/>
         <c:minorTickMark val="none"/>
         <c:tickLblPos val="nextTo"/>
         <c:spPr>
-          <a:ln w="3175">
-            <a:solidFill>
-              <a:srgbClr val="000000"/>
-            </a:solidFill>
-            <a:prstDash val="solid"/>
+          <a:noFill/>
+          <a:ln>
+            <a:noFill/>
           </a:ln>
+          <a:effectLst/>
         </c:spPr>
         <c:txPr>
-          <a:bodyPr rot="0" vert="horz"/>
+          <a:bodyPr rot="-60000000" spcFirstLastPara="1" vertOverflow="ellipsis" vert="horz" wrap="square" anchor="ctr" anchorCtr="1"/>
           <a:lstStyle/>
           <a:p>
             <a:pPr>
-              <a:defRPr sz="1525" b="1" i="0" u="none" strike="noStrike" baseline="0">
+              <a:defRPr sz="900" b="0" i="0" u="none" strike="noStrike" kern="1200" baseline="0">
                 <a:solidFill>
-                  <a:srgbClr val="000000"/>
+                  <a:schemeClr val="lt1">
+                    <a:lumMod val="85000"/>
+                  </a:schemeClr>
                 </a:solidFill>
-                <a:latin typeface="Calibri"/>
-                <a:ea typeface="Calibri"/>
-                <a:cs typeface="Calibri"/>
+                <a:latin typeface="+mn-lt"/>
+                <a:ea typeface="+mn-ea"/>
+                <a:cs typeface="+mn-cs"/>
               </a:defRPr>
             </a:pPr>
             <a:endParaRPr lang="en-US"/>
           </a:p>
         </c:txPr>
-        <c:crossAx val="125556608"/>
+        <c:crossAx val="324336031"/>
         <c:crosses val="autoZero"/>
         <c:crossBetween val="between"/>
       </c:valAx>
       <c:spPr>
         <a:noFill/>
-        <a:ln w="25399">
+        <a:ln>
           <a:noFill/>
         </a:ln>
+        <a:effectLst/>
       </c:spPr>
     </c:plotArea>
     <c:legend>
-      <c:legendPos val="r"/>
-      <c:layout>
-        <c:manualLayout>
-          <c:xMode val="edge"/>
-          <c:yMode val="edge"/>
-          <c:x val="0.76143790849673199"/>
-          <c:y val="0.28985507246376818"/>
-          <c:w val="0.23202614379084971"/>
-          <c:h val="0.42318840579710165"/>
-        </c:manualLayout>
-      </c:layout>
+      <c:legendPos val="b"/>
       <c:overlay val="0"/>
       <c:spPr>
         <a:noFill/>
-        <a:ln w="3175">
-          <a:solidFill>
-            <a:srgbClr val="000000"/>
-          </a:solidFill>
-          <a:prstDash val="solid"/>
+        <a:ln>
+          <a:noFill/>
         </a:ln>
+        <a:effectLst/>
       </c:spPr>
       <c:txPr>
-        <a:bodyPr/>
+        <a:bodyPr rot="0" spcFirstLastPara="1" vertOverflow="ellipsis" vert="horz" wrap="square" anchor="ctr" anchorCtr="1"/>
         <a:lstStyle/>
         <a:p>
           <a:pPr>
-            <a:defRPr sz="1400" b="1" i="0" u="none" strike="noStrike" baseline="0">
+            <a:defRPr sz="900" b="0" i="0" u="none" strike="noStrike" kern="1200" baseline="0">
               <a:solidFill>
-                <a:srgbClr val="000000"/>
+                <a:schemeClr val="lt1">
+                  <a:lumMod val="85000"/>
+                </a:schemeClr>
               </a:solidFill>
-              <a:latin typeface="Calibri"/>
-              <a:ea typeface="Calibri"/>
-              <a:cs typeface="Calibri"/>
+              <a:latin typeface="+mn-lt"/>
+              <a:ea typeface="+mn-ea"/>
+              <a:cs typeface="+mn-cs"/>
             </a:defRPr>
           </a:pPr>
           <a:endParaRPr lang="en-US"/>
@@ -3880,37 +3716,571 @@
     </c:legend>
     <c:plotVisOnly val="1"/>
     <c:dispBlanksAs val="gap"/>
+    <c:extLst>
+      <c:ext xmlns:c16r3="http://schemas.microsoft.com/office/drawing/2017/03/chart" uri="{56B9EC1D-385E-4148-901F-78D8002777C0}">
+        <c16r3:dataDisplayOptions16>
+          <c16r3:dispNaAsBlank val="1"/>
+        </c16r3:dataDisplayOptions16>
+      </c:ext>
+    </c:extLst>
     <c:showDLblsOverMax val="0"/>
   </c:chart>
   <c:spPr>
-    <a:noFill/>
-    <a:ln w="12700">
-      <a:solidFill>
-        <a:schemeClr val="bg2"/>
-      </a:solidFill>
+    <a:gradFill flip="none" rotWithShape="1">
+      <a:gsLst>
+        <a:gs pos="0">
+          <a:schemeClr val="dk1">
+            <a:lumMod val="65000"/>
+            <a:lumOff val="35000"/>
+          </a:schemeClr>
+        </a:gs>
+        <a:gs pos="100000">
+          <a:schemeClr val="dk1">
+            <a:lumMod val="85000"/>
+            <a:lumOff val="15000"/>
+          </a:schemeClr>
+        </a:gs>
+      </a:gsLst>
+      <a:path path="circle">
+        <a:fillToRect l="50000" t="50000" r="50000" b="50000"/>
+      </a:path>
+      <a:tileRect/>
+    </a:gradFill>
+    <a:ln>
+      <a:noFill/>
     </a:ln>
+    <a:effectLst/>
   </c:spPr>
   <c:txPr>
     <a:bodyPr/>
     <a:lstStyle/>
     <a:p>
       <a:pPr>
-        <a:defRPr sz="1525" b="1" i="0" u="none" strike="noStrike" baseline="0">
-          <a:solidFill>
-            <a:srgbClr val="000000"/>
-          </a:solidFill>
-          <a:latin typeface="Calibri"/>
-          <a:ea typeface="Calibri"/>
-          <a:cs typeface="Calibri"/>
-        </a:defRPr>
+        <a:defRPr/>
       </a:pPr>
       <a:endParaRPr lang="en-US"/>
     </a:p>
   </c:txPr>
-  <c:externalData r:id="rId1">
+  <c:externalData r:id="rId3">
     <c:autoUpdate val="0"/>
   </c:externalData>
 </c:chartSpace>
+</file>
+
+<file path=word/charts/colors1.xml><?xml version="1.0" encoding="utf-8"?>
+<cs:colorStyle xmlns:cs="http://schemas.microsoft.com/office/drawing/2012/chartStyle" xmlns:a="http://schemas.openxmlformats.org/drawingml/2006/main" meth="cycle" id="10">
+  <a:schemeClr val="accent1"/>
+  <a:schemeClr val="accent2"/>
+  <a:schemeClr val="accent3"/>
+  <a:schemeClr val="accent4"/>
+  <a:schemeClr val="accent5"/>
+  <a:schemeClr val="accent6"/>
+  <cs:variation/>
+  <cs:variation>
+    <a:lumMod val="60000"/>
+  </cs:variation>
+  <cs:variation>
+    <a:lumMod val="80000"/>
+    <a:lumOff val="20000"/>
+  </cs:variation>
+  <cs:variation>
+    <a:lumMod val="80000"/>
+  </cs:variation>
+  <cs:variation>
+    <a:lumMod val="60000"/>
+    <a:lumOff val="40000"/>
+  </cs:variation>
+  <cs:variation>
+    <a:lumMod val="50000"/>
+  </cs:variation>
+  <cs:variation>
+    <a:lumMod val="70000"/>
+    <a:lumOff val="30000"/>
+  </cs:variation>
+  <cs:variation>
+    <a:lumMod val="70000"/>
+  </cs:variation>
+  <cs:variation>
+    <a:lumMod val="50000"/>
+    <a:lumOff val="50000"/>
+  </cs:variation>
+</cs:colorStyle>
+</file>
+
+<file path=word/charts/style1.xml><?xml version="1.0" encoding="utf-8"?>
+<cs:chartStyle xmlns:cs="http://schemas.microsoft.com/office/drawing/2012/chartStyle" xmlns:a="http://schemas.openxmlformats.org/drawingml/2006/main" id="294">
+  <cs:axisTitle>
+    <cs:lnRef idx="0"/>
+    <cs:fillRef idx="0"/>
+    <cs:effectRef idx="0"/>
+    <cs:fontRef idx="minor">
+      <a:schemeClr val="lt1">
+        <a:lumMod val="85000"/>
+      </a:schemeClr>
+    </cs:fontRef>
+    <cs:defRPr sz="900" b="1" kern="1200" cap="all"/>
+  </cs:axisTitle>
+  <cs:categoryAxis>
+    <cs:lnRef idx="0"/>
+    <cs:fillRef idx="0"/>
+    <cs:effectRef idx="0"/>
+    <cs:fontRef idx="minor">
+      <a:schemeClr val="lt1">
+        <a:lumMod val="85000"/>
+      </a:schemeClr>
+    </cs:fontRef>
+    <cs:spPr/>
+    <cs:defRPr sz="900" kern="1200"/>
+  </cs:categoryAxis>
+  <cs:chartArea>
+    <cs:lnRef idx="0"/>
+    <cs:fillRef idx="0"/>
+    <cs:effectRef idx="0"/>
+    <cs:fontRef idx="minor">
+      <a:schemeClr val="dk1"/>
+    </cs:fontRef>
+    <cs:spPr>
+      <a:gradFill flip="none" rotWithShape="1">
+        <a:gsLst>
+          <a:gs pos="0">
+            <a:schemeClr val="dk1">
+              <a:lumMod val="65000"/>
+              <a:lumOff val="35000"/>
+            </a:schemeClr>
+          </a:gs>
+          <a:gs pos="100000">
+            <a:schemeClr val="dk1">
+              <a:lumMod val="85000"/>
+              <a:lumOff val="15000"/>
+            </a:schemeClr>
+          </a:gs>
+        </a:gsLst>
+        <a:path path="circle">
+          <a:fillToRect l="50000" t="50000" r="50000" b="50000"/>
+        </a:path>
+        <a:tileRect/>
+      </a:gradFill>
+    </cs:spPr>
+    <cs:defRPr sz="1000" kern="1200"/>
+  </cs:chartArea>
+  <cs:dataLabel>
+    <cs:lnRef idx="0"/>
+    <cs:fillRef idx="0"/>
+    <cs:effectRef idx="0"/>
+    <cs:fontRef idx="minor">
+      <a:schemeClr val="lt1">
+        <a:lumMod val="85000"/>
+      </a:schemeClr>
+    </cs:fontRef>
+    <cs:defRPr sz="900" kern="1200"/>
+  </cs:dataLabel>
+  <cs:dataLabelCallout>
+    <cs:lnRef idx="0"/>
+    <cs:fillRef idx="0"/>
+    <cs:effectRef idx="0"/>
+    <cs:fontRef idx="minor">
+      <a:schemeClr val="dk1">
+        <a:lumMod val="65000"/>
+        <a:lumOff val="35000"/>
+      </a:schemeClr>
+    </cs:fontRef>
+    <cs:spPr>
+      <a:solidFill>
+        <a:schemeClr val="lt1"/>
+      </a:solidFill>
+    </cs:spPr>
+    <cs:defRPr sz="900" kern="1200"/>
+    <cs:bodyPr rot="0" spcFirstLastPara="1" vertOverflow="clip" horzOverflow="clip" vert="horz" wrap="square" lIns="36576" tIns="18288" rIns="36576" bIns="18288" anchor="ctr" anchorCtr="1">
+      <a:spAutoFit/>
+    </cs:bodyPr>
+  </cs:dataLabelCallout>
+  <cs:dataPoint>
+    <cs:lnRef idx="0"/>
+    <cs:fillRef idx="3">
+      <cs:styleClr val="auto"/>
+    </cs:fillRef>
+    <cs:effectRef idx="3"/>
+    <cs:fontRef idx="minor">
+      <a:schemeClr val="tx1"/>
+    </cs:fontRef>
+  </cs:dataPoint>
+  <cs:dataPoint3D>
+    <cs:lnRef idx="0"/>
+    <cs:fillRef idx="3">
+      <cs:styleClr val="auto"/>
+    </cs:fillRef>
+    <cs:effectRef idx="3"/>
+    <cs:fontRef idx="minor">
+      <a:schemeClr val="tx1"/>
+    </cs:fontRef>
+  </cs:dataPoint3D>
+  <cs:dataPointLine>
+    <cs:lnRef idx="0">
+      <cs:styleClr val="auto"/>
+    </cs:lnRef>
+    <cs:fillRef idx="3"/>
+    <cs:effectRef idx="3"/>
+    <cs:fontRef idx="minor">
+      <a:schemeClr val="tx1"/>
+    </cs:fontRef>
+    <cs:spPr>
+      <a:ln w="34925" cap="rnd">
+        <a:solidFill>
+          <a:schemeClr val="phClr"/>
+        </a:solidFill>
+        <a:round/>
+      </a:ln>
+    </cs:spPr>
+  </cs:dataPointLine>
+  <cs:dataPointMarker>
+    <cs:lnRef idx="0">
+      <cs:styleClr val="auto"/>
+    </cs:lnRef>
+    <cs:fillRef idx="3">
+      <cs:styleClr val="auto"/>
+    </cs:fillRef>
+    <cs:effectRef idx="3"/>
+    <cs:fontRef idx="minor">
+      <a:schemeClr val="tx1"/>
+    </cs:fontRef>
+    <cs:spPr>
+      <a:ln w="9525">
+        <a:solidFill>
+          <a:schemeClr val="phClr"/>
+        </a:solidFill>
+        <a:round/>
+      </a:ln>
+    </cs:spPr>
+  </cs:dataPointMarker>
+  <cs:dataPointMarkerLayout symbol="circle" size="6"/>
+  <cs:dataPointWireframe>
+    <cs:lnRef idx="0">
+      <cs:styleClr val="auto"/>
+    </cs:lnRef>
+    <cs:fillRef idx="3"/>
+    <cs:effectRef idx="3"/>
+    <cs:fontRef idx="minor">
+      <a:schemeClr val="tx1"/>
+    </cs:fontRef>
+    <cs:spPr>
+      <a:ln w="9525" cap="rnd">
+        <a:solidFill>
+          <a:schemeClr val="phClr"/>
+        </a:solidFill>
+        <a:round/>
+      </a:ln>
+    </cs:spPr>
+  </cs:dataPointWireframe>
+  <cs:dataTable>
+    <cs:lnRef idx="0"/>
+    <cs:fillRef idx="0"/>
+    <cs:effectRef idx="0"/>
+    <cs:fontRef idx="minor">
+      <a:schemeClr val="lt1">
+        <a:lumMod val="85000"/>
+      </a:schemeClr>
+    </cs:fontRef>
+    <cs:spPr>
+      <a:ln w="9525">
+        <a:solidFill>
+          <a:schemeClr val="lt1">
+            <a:lumMod val="95000"/>
+            <a:alpha val="54000"/>
+          </a:schemeClr>
+        </a:solidFill>
+      </a:ln>
+    </cs:spPr>
+    <cs:defRPr sz="900" kern="1200"/>
+  </cs:dataTable>
+  <cs:downBar>
+    <cs:lnRef idx="0"/>
+    <cs:fillRef idx="0"/>
+    <cs:effectRef idx="0"/>
+    <cs:fontRef idx="minor">
+      <a:schemeClr val="tx1"/>
+    </cs:fontRef>
+    <cs:spPr>
+      <a:solidFill>
+        <a:schemeClr val="dk1">
+          <a:lumMod val="75000"/>
+          <a:lumOff val="25000"/>
+        </a:schemeClr>
+      </a:solidFill>
+      <a:ln w="9525">
+        <a:solidFill>
+          <a:schemeClr val="lt1">
+            <a:lumMod val="95000"/>
+            <a:alpha val="54000"/>
+          </a:schemeClr>
+        </a:solidFill>
+      </a:ln>
+    </cs:spPr>
+  </cs:downBar>
+  <cs:dropLine>
+    <cs:lnRef idx="0"/>
+    <cs:fillRef idx="0"/>
+    <cs:effectRef idx="0"/>
+    <cs:fontRef idx="minor">
+      <a:schemeClr val="tx1"/>
+    </cs:fontRef>
+    <cs:spPr>
+      <a:ln w="9525">
+        <a:solidFill>
+          <a:schemeClr val="lt1">
+            <a:lumMod val="95000"/>
+            <a:alpha val="54000"/>
+          </a:schemeClr>
+        </a:solidFill>
+        <a:prstDash val="dash"/>
+      </a:ln>
+    </cs:spPr>
+  </cs:dropLine>
+  <cs:errorBar>
+    <cs:lnRef idx="0"/>
+    <cs:fillRef idx="0"/>
+    <cs:effectRef idx="0"/>
+    <cs:fontRef idx="minor">
+      <a:schemeClr val="tx1"/>
+    </cs:fontRef>
+    <cs:spPr>
+      <a:ln w="9525" cap="flat" cmpd="sng" algn="ctr">
+        <a:solidFill>
+          <a:schemeClr val="lt1">
+            <a:lumMod val="95000"/>
+          </a:schemeClr>
+        </a:solidFill>
+        <a:round/>
+      </a:ln>
+    </cs:spPr>
+  </cs:errorBar>
+  <cs:floor>
+    <cs:lnRef idx="0"/>
+    <cs:fillRef idx="0"/>
+    <cs:effectRef idx="0"/>
+    <cs:fontRef idx="minor">
+      <a:schemeClr val="tx1"/>
+    </cs:fontRef>
+  </cs:floor>
+  <cs:gridlineMajor>
+    <cs:lnRef idx="0"/>
+    <cs:fillRef idx="0"/>
+    <cs:effectRef idx="0"/>
+    <cs:fontRef idx="minor">
+      <a:schemeClr val="tx1"/>
+    </cs:fontRef>
+    <cs:spPr>
+      <a:ln w="9525" cap="flat" cmpd="sng" algn="ctr">
+        <a:solidFill>
+          <a:schemeClr val="dk1">
+            <a:lumMod val="50000"/>
+            <a:lumOff val="50000"/>
+          </a:schemeClr>
+        </a:solidFill>
+        <a:round/>
+      </a:ln>
+    </cs:spPr>
+  </cs:gridlineMajor>
+  <cs:gridlineMinor>
+    <cs:lnRef idx="0"/>
+    <cs:fillRef idx="0"/>
+    <cs:effectRef idx="0"/>
+    <cs:fontRef idx="minor">
+      <a:schemeClr val="tx1"/>
+    </cs:fontRef>
+    <cs:spPr>
+      <a:ln>
+        <a:solidFill>
+          <a:schemeClr val="dk1">
+            <a:lumMod val="60000"/>
+            <a:lumOff val="40000"/>
+          </a:schemeClr>
+        </a:solidFill>
+      </a:ln>
+    </cs:spPr>
+  </cs:gridlineMinor>
+  <cs:hiLoLine>
+    <cs:lnRef idx="0"/>
+    <cs:fillRef idx="0"/>
+    <cs:effectRef idx="0"/>
+    <cs:fontRef idx="minor">
+      <a:schemeClr val="tx1"/>
+    </cs:fontRef>
+    <cs:spPr>
+      <a:ln w="9525">
+        <a:solidFill>
+          <a:schemeClr val="lt1">
+            <a:lumMod val="95000"/>
+            <a:alpha val="54000"/>
+          </a:schemeClr>
+        </a:solidFill>
+        <a:prstDash val="dash"/>
+      </a:ln>
+    </cs:spPr>
+  </cs:hiLoLine>
+  <cs:leaderLine>
+    <cs:lnRef idx="0"/>
+    <cs:fillRef idx="0"/>
+    <cs:effectRef idx="0"/>
+    <cs:fontRef idx="minor">
+      <a:schemeClr val="tx1"/>
+    </cs:fontRef>
+    <cs:spPr>
+      <a:ln w="9525">
+        <a:solidFill>
+          <a:schemeClr val="lt1">
+            <a:lumMod val="95000"/>
+            <a:alpha val="54000"/>
+          </a:schemeClr>
+        </a:solidFill>
+      </a:ln>
+    </cs:spPr>
+  </cs:leaderLine>
+  <cs:legend>
+    <cs:lnRef idx="0"/>
+    <cs:fillRef idx="0"/>
+    <cs:effectRef idx="0"/>
+    <cs:fontRef idx="minor">
+      <a:schemeClr val="lt1">
+        <a:lumMod val="85000"/>
+      </a:schemeClr>
+    </cs:fontRef>
+    <cs:defRPr sz="900" kern="1200"/>
+  </cs:legend>
+  <cs:plotArea>
+    <cs:lnRef idx="0"/>
+    <cs:fillRef idx="0"/>
+    <cs:effectRef idx="0"/>
+    <cs:fontRef idx="minor">
+      <a:schemeClr val="tx1"/>
+    </cs:fontRef>
+  </cs:plotArea>
+  <cs:plotArea3D>
+    <cs:lnRef idx="0"/>
+    <cs:fillRef idx="0"/>
+    <cs:effectRef idx="0"/>
+    <cs:fontRef idx="minor">
+      <a:schemeClr val="tx1"/>
+    </cs:fontRef>
+  </cs:plotArea3D>
+  <cs:seriesAxis>
+    <cs:lnRef idx="0"/>
+    <cs:fillRef idx="0"/>
+    <cs:effectRef idx="0"/>
+    <cs:fontRef idx="minor">
+      <a:schemeClr val="lt1">
+        <a:lumMod val="85000"/>
+      </a:schemeClr>
+    </cs:fontRef>
+    <cs:spPr/>
+    <cs:defRPr sz="900" kern="1200"/>
+  </cs:seriesAxis>
+  <cs:seriesLine>
+    <cs:lnRef idx="0"/>
+    <cs:fillRef idx="0"/>
+    <cs:effectRef idx="0"/>
+    <cs:fontRef idx="minor">
+      <a:schemeClr val="lt1"/>
+    </cs:fontRef>
+    <cs:spPr>
+      <a:ln w="9525" cap="flat" cmpd="sng" algn="ctr">
+        <a:solidFill>
+          <a:schemeClr val="lt1">
+            <a:lumMod val="95000"/>
+            <a:alpha val="54000"/>
+          </a:schemeClr>
+        </a:solidFill>
+        <a:round/>
+      </a:ln>
+    </cs:spPr>
+  </cs:seriesLine>
+  <cs:title>
+    <cs:lnRef idx="0"/>
+    <cs:fillRef idx="0"/>
+    <cs:effectRef idx="0"/>
+    <cs:fontRef idx="minor">
+      <a:schemeClr val="lt1">
+        <a:lumMod val="95000"/>
+      </a:schemeClr>
+    </cs:fontRef>
+    <cs:defRPr sz="1600" b="1" kern="1200" spc="100" baseline="0">
+      <a:effectLst>
+        <a:outerShdw blurRad="50800" dist="38100" dir="5400000" algn="t" rotWithShape="0">
+          <a:prstClr val="black">
+            <a:alpha val="40000"/>
+          </a:prstClr>
+        </a:outerShdw>
+      </a:effectLst>
+    </cs:defRPr>
+  </cs:title>
+  <cs:trendline>
+    <cs:lnRef idx="0">
+      <cs:styleClr val="auto"/>
+    </cs:lnRef>
+    <cs:fillRef idx="0"/>
+    <cs:effectRef idx="0"/>
+    <cs:fontRef idx="minor">
+      <a:schemeClr val="tx1"/>
+    </cs:fontRef>
+    <cs:spPr>
+      <a:ln w="19050" cap="rnd">
+        <a:solidFill>
+          <a:schemeClr val="phClr"/>
+        </a:solidFill>
+      </a:ln>
+    </cs:spPr>
+  </cs:trendline>
+  <cs:trendlineLabel>
+    <cs:lnRef idx="0"/>
+    <cs:fillRef idx="0"/>
+    <cs:effectRef idx="0"/>
+    <cs:fontRef idx="minor">
+      <a:schemeClr val="lt1">
+        <a:lumMod val="85000"/>
+      </a:schemeClr>
+    </cs:fontRef>
+    <cs:defRPr sz="900" kern="1200"/>
+  </cs:trendlineLabel>
+  <cs:upBar>
+    <cs:lnRef idx="0"/>
+    <cs:fillRef idx="0"/>
+    <cs:effectRef idx="0"/>
+    <cs:fontRef idx="minor">
+      <a:schemeClr val="tx1"/>
+    </cs:fontRef>
+    <cs:spPr>
+      <a:solidFill>
+        <a:schemeClr val="lt1"/>
+      </a:solidFill>
+      <a:ln w="9525">
+        <a:solidFill>
+          <a:schemeClr val="lt1">
+            <a:lumMod val="95000"/>
+            <a:alpha val="54000"/>
+          </a:schemeClr>
+        </a:solidFill>
+      </a:ln>
+    </cs:spPr>
+  </cs:upBar>
+  <cs:valueAxis>
+    <cs:lnRef idx="0"/>
+    <cs:fillRef idx="0"/>
+    <cs:effectRef idx="0"/>
+    <cs:fontRef idx="minor">
+      <a:schemeClr val="lt1">
+        <a:lumMod val="85000"/>
+      </a:schemeClr>
+    </cs:fontRef>
+    <cs:defRPr sz="900" kern="1200"/>
+  </cs:valueAxis>
+  <cs:wall>
+    <cs:lnRef idx="0"/>
+    <cs:fillRef idx="0"/>
+    <cs:effectRef idx="0"/>
+    <cs:fontRef idx="minor">
+      <a:schemeClr val="tx1"/>
+    </cs:fontRef>
+  </cs:wall>
+</cs:chartStyle>
 </file>
 
 <file path=word/diagrams/colors1.xml><?xml version="1.0" encoding="utf-8"?>
@@ -7713,9 +8083,12 @@
   </w:compat>
   <w:rsids>
     <w:rsidRoot w:val="007C28E8"/>
+    <w:rsid w:val="0004140A"/>
+    <w:rsid w:val="00387D93"/>
     <w:rsid w:val="00426CF3"/>
     <w:rsid w:val="006D2044"/>
     <w:rsid w:val="007C28E8"/>
+    <w:rsid w:val="00831002"/>
     <w:rsid w:val="00897DDB"/>
     <w:rsid w:val="00A514B7"/>
     <w:rsid w:val="00BF735B"/>

</xml_diff>